<commit_message>
Ray tracers by sampling domain
</commit_message>
<xml_diff>
--- a/Diplomna-Nikolay-Dionisov.docx
+++ b/Diplomna-Nikolay-Dionisov.docx
@@ -267,7 +267,6 @@
         </w:rPr>
         <w:t xml:space="preserve">Реализация на </w:t>
       </w:r>
-      <w:proofErr w:type="spellStart"/>
       <w:r>
         <w:rPr>
           <w:rFonts w:ascii="Times New Roman" w:hAnsi="Times New Roman"/>
@@ -275,7 +274,6 @@
         </w:rPr>
         <w:t>RayTracer</w:t>
       </w:r>
-      <w:proofErr w:type="spellEnd"/>
     </w:p>
     <w:p>
       <w:pPr>
@@ -906,7 +904,6 @@
         </w:rPr>
         <w:t xml:space="preserve">е представена примерна имплементация на </w:t>
       </w:r>
-      <w:proofErr w:type="spellStart"/>
       <w:r>
         <w:rPr>
           <w:rFonts w:ascii="Consolas" w:hAnsi="Consolas" w:cs="Consolas"/>
@@ -914,7 +911,6 @@
         </w:rPr>
         <w:t>RayTracer</w:t>
       </w:r>
-      <w:proofErr w:type="spellEnd"/>
       <w:r>
         <w:rPr>
           <w:rFonts w:ascii="Consolas" w:hAnsi="Consolas" w:cs="Consolas"/>
@@ -938,21 +934,12 @@
         </w:rPr>
         <w:t xml:space="preserve">тип </w:t>
       </w:r>
-      <w:proofErr w:type="spellStart"/>
-      <w:r>
-        <w:rPr>
-          <w:rFonts w:ascii="Consolas" w:hAnsi="Consolas" w:cs="Consolas"/>
-          <w:sz w:val="28"/>
-        </w:rPr>
-        <w:t>PathTracer</w:t>
-      </w:r>
-      <w:proofErr w:type="spellEnd"/>
-      <w:r>
-        <w:rPr>
-          <w:rFonts w:ascii="Consolas" w:hAnsi="Consolas" w:cs="Consolas"/>
-          <w:sz w:val="28"/>
-        </w:rPr>
-        <w:t>.</w:t>
+      <w:r>
+        <w:rPr>
+          <w:rFonts w:ascii="Consolas" w:hAnsi="Consolas" w:cs="Consolas"/>
+          <w:sz w:val="28"/>
+        </w:rPr>
+        <w:t>PathTracer.</w:t>
       </w:r>
     </w:p>
     <w:p>
@@ -972,8 +959,6 @@
           <w:sz w:val="28"/>
         </w:rPr>
       </w:pPr>
-      <w:bookmarkStart w:id="0" w:name="_GoBack"/>
-      <w:bookmarkEnd w:id="0"/>
     </w:p>
     <w:p>
       <w:pPr>
@@ -1246,12 +1231,805 @@
     </w:p>
     <w:p>
       <w:pPr>
+        <w:pStyle w:val="ListParagraph"/>
+        <w:ind w:left="0" w:firstLine="420"/>
+        <w:rPr>
+          <w:rFonts w:ascii="Consolas" w:hAnsi="Consolas" w:cs="Consolas"/>
+          <w:sz w:val="28"/>
+          <w:lang w:val="bg-BG"/>
+        </w:rPr>
+      </w:pPr>
+      <w:r>
+        <w:rPr>
+          <w:rFonts w:ascii="Consolas" w:hAnsi="Consolas" w:cs="Consolas"/>
+          <w:sz w:val="28"/>
+          <w:lang w:val="bg-BG"/>
+        </w:rPr>
+        <w:t>За синтезиране на изображения ни тряб</w:t>
+      </w:r>
+      <w:r>
+        <w:rPr>
+          <w:rFonts w:ascii="Consolas" w:hAnsi="Consolas" w:cs="Consolas"/>
+          <w:sz w:val="28"/>
+          <w:lang w:val="bg-BG"/>
+        </w:rPr>
+        <w:t xml:space="preserve">ва някакъв модел на </w:t>
+      </w:r>
+      <w:r>
+        <w:rPr>
+          <w:rFonts w:ascii="Consolas" w:hAnsi="Consolas" w:cs="Consolas"/>
+          <w:sz w:val="28"/>
+          <w:lang w:val="bg-BG"/>
+        </w:rPr>
+        <w:t>с</w:t>
+      </w:r>
+      <w:r>
+        <w:rPr>
+          <w:rFonts w:ascii="Consolas" w:hAnsi="Consolas" w:cs="Consolas"/>
+          <w:sz w:val="28"/>
+          <w:lang w:val="bg-BG"/>
+        </w:rPr>
+        <w:t xml:space="preserve">ветлината. </w:t>
+      </w:r>
+      <w:r>
+        <w:rPr>
+          <w:rFonts w:ascii="Consolas" w:hAnsi="Consolas" w:cs="Consolas"/>
+          <w:sz w:val="28"/>
+          <w:lang w:val="bg-BG"/>
+        </w:rPr>
+        <w:t>Предбладаващите модели на свет</w:t>
+      </w:r>
+      <w:r>
+        <w:rPr>
+          <w:rFonts w:ascii="Consolas" w:hAnsi="Consolas" w:cs="Consolas"/>
+          <w:sz w:val="28"/>
+          <w:lang w:val="bg-BG"/>
+        </w:rPr>
+        <w:t>л</w:t>
+      </w:r>
+      <w:r>
+        <w:rPr>
+          <w:rFonts w:ascii="Consolas" w:hAnsi="Consolas" w:cs="Consolas"/>
+          <w:sz w:val="28"/>
+          <w:lang w:val="bg-BG"/>
+        </w:rPr>
+        <w:t>и</w:t>
+      </w:r>
+      <w:r>
+        <w:rPr>
+          <w:rFonts w:ascii="Consolas" w:hAnsi="Consolas" w:cs="Consolas"/>
+          <w:sz w:val="28"/>
+          <w:lang w:val="bg-BG"/>
+        </w:rPr>
+        <w:t>ната са геометричните и физичните.</w:t>
+      </w:r>
+      <w:r>
+        <w:rPr>
+          <w:rFonts w:ascii="Consolas" w:hAnsi="Consolas" w:cs="Consolas"/>
+          <w:sz w:val="28"/>
+          <w:lang w:val="bg-BG"/>
+        </w:rPr>
+        <w:t xml:space="preserve"> Геометричния оптика моделира разпространението на светлина като лъчи, които се движат в прави линии и техните пътища са представени като </w:t>
+      </w:r>
+      <w:r>
+        <w:rPr>
+          <w:rFonts w:ascii="Consolas" w:hAnsi="Consolas" w:cs="Consolas"/>
+          <w:sz w:val="28"/>
+          <w:lang w:val="bg-BG"/>
+        </w:rPr>
+        <w:t xml:space="preserve">серия </w:t>
+      </w:r>
+      <w:r>
+        <w:rPr>
+          <w:rFonts w:ascii="Consolas" w:hAnsi="Consolas" w:cs="Consolas"/>
+          <w:sz w:val="28"/>
+          <w:lang w:val="bg-BG"/>
+        </w:rPr>
+        <w:t xml:space="preserve">от </w:t>
+      </w:r>
+      <w:r>
+        <w:rPr>
+          <w:rFonts w:ascii="Consolas" w:hAnsi="Consolas" w:cs="Consolas"/>
+          <w:sz w:val="28"/>
+          <w:lang w:val="bg-BG"/>
+        </w:rPr>
+        <w:t>рефлекции и рефракции.</w:t>
+      </w:r>
+      <w:r>
+        <w:rPr>
+          <w:rFonts w:ascii="Consolas" w:hAnsi="Consolas" w:cs="Consolas"/>
+          <w:sz w:val="28"/>
+          <w:lang w:val="bg-BG"/>
+        </w:rPr>
+        <w:t xml:space="preserve"> Физиката гледа на разпространието на светлината като вълнов феномен, който е повлиян от ефекти на поляризация, смущения и</w:t>
+      </w:r>
+      <w:r>
+        <w:rPr>
+          <w:rFonts w:ascii="Consolas" w:hAnsi="Consolas" w:cs="Consolas"/>
+          <w:sz w:val="28"/>
+          <w:lang w:val="bg-BG"/>
+        </w:rPr>
+        <w:t xml:space="preserve"> дифракциии</w:t>
+      </w:r>
+      <w:r>
+        <w:rPr>
+          <w:rFonts w:ascii="Consolas" w:hAnsi="Consolas" w:cs="Consolas"/>
+          <w:sz w:val="28"/>
+          <w:lang w:val="bg-BG"/>
+        </w:rPr>
+        <w:t>.</w:t>
+      </w:r>
+    </w:p>
+    <w:p>
+      <w:pPr>
         <w:ind w:firstLine="420"/>
         <w:rPr>
           <w:rFonts w:ascii="Consolas" w:hAnsi="Consolas" w:cs="Consolas"/>
           <w:sz w:val="28"/>
-        </w:rPr>
-      </w:pPr>
+          <w:lang w:val="bg-BG"/>
+        </w:rPr>
+      </w:pPr>
+      <w:r>
+        <w:rPr>
+          <w:rFonts w:ascii="Consolas" w:hAnsi="Consolas" w:cs="Consolas"/>
+          <w:sz w:val="28"/>
+          <w:lang w:val="bg-BG"/>
+        </w:rPr>
+        <w:t xml:space="preserve">Класическият рей трейсър, използващ геометричния модел, </w:t>
+      </w:r>
+      <w:r>
+        <w:rPr>
+          <w:rFonts w:ascii="Consolas" w:hAnsi="Consolas" w:cs="Consolas"/>
+          <w:sz w:val="28"/>
+          <w:lang w:val="bg-BG"/>
+        </w:rPr>
+        <w:t>взима проби от идващата светлина от сцената, като пуска лъчи през съответните точки на филма</w:t>
+      </w:r>
+      <w:r>
+        <w:rPr>
+          <w:rFonts w:ascii="Consolas" w:hAnsi="Consolas" w:cs="Consolas"/>
+          <w:sz w:val="28"/>
+          <w:lang w:val="bg-BG"/>
+        </w:rPr>
+        <w:t xml:space="preserve"> и ги проследява до източниците на светлина</w:t>
+      </w:r>
+      <w:r>
+        <w:rPr>
+          <w:rFonts w:ascii="Consolas" w:hAnsi="Consolas" w:cs="Consolas"/>
+          <w:sz w:val="28"/>
+          <w:lang w:val="bg-BG"/>
+        </w:rPr>
+        <w:t xml:space="preserve">. </w:t>
+      </w:r>
+      <w:r>
+        <w:rPr>
+          <w:rFonts w:ascii="Consolas" w:hAnsi="Consolas" w:cs="Consolas"/>
+          <w:sz w:val="28"/>
+          <w:lang w:val="bg-BG"/>
+        </w:rPr>
+        <w:t xml:space="preserve">Изображенията генерирани от имплементацията на класическият рей трейсър може да изглежда добре, но също и нереалистично. </w:t>
+      </w:r>
+      <w:r>
+        <w:rPr>
+          <w:rFonts w:ascii="Consolas" w:hAnsi="Consolas" w:cs="Consolas"/>
+          <w:sz w:val="28"/>
+          <w:lang w:val="bg-BG"/>
+        </w:rPr>
+        <w:t xml:space="preserve">Причината за това е, че този алгоритъм пренебрегва голяма част от домейна на интегралното уравнение, което описва сложната </w:t>
+      </w:r>
+      <w:r>
+        <w:rPr>
+          <w:rFonts w:ascii="Consolas" w:hAnsi="Consolas" w:cs="Consolas"/>
+          <w:sz w:val="28"/>
+          <w:lang w:val="bg-BG"/>
+        </w:rPr>
+        <w:t>интеракция на свет</w:t>
+      </w:r>
+      <w:r>
+        <w:rPr>
+          <w:rFonts w:ascii="Consolas" w:hAnsi="Consolas" w:cs="Consolas"/>
+          <w:sz w:val="28"/>
+          <w:lang w:val="bg-BG"/>
+        </w:rPr>
+        <w:t>л</w:t>
+      </w:r>
+      <w:r>
+        <w:rPr>
+          <w:rFonts w:ascii="Consolas" w:hAnsi="Consolas" w:cs="Consolas"/>
+          <w:sz w:val="28"/>
+          <w:lang w:val="bg-BG"/>
+        </w:rPr>
+        <w:t>и</w:t>
+      </w:r>
+      <w:r>
+        <w:rPr>
+          <w:rFonts w:ascii="Consolas" w:hAnsi="Consolas" w:cs="Consolas"/>
+          <w:sz w:val="28"/>
+          <w:lang w:val="bg-BG"/>
+        </w:rPr>
+        <w:t>ната с обектите.</w:t>
+      </w:r>
+    </w:p>
+    <w:p>
+      <w:pPr>
+        <w:ind w:firstLine="420"/>
+        <w:rPr>
+          <w:rFonts w:ascii="Consolas" w:hAnsi="Consolas" w:cs="Consolas"/>
+          <w:sz w:val="28"/>
+          <w:lang w:val="bg-BG"/>
+        </w:rPr>
+      </w:pPr>
+      <w:r>
+        <w:rPr>
+          <w:rFonts w:ascii="Consolas" w:hAnsi="Consolas" w:cs="Consolas"/>
+          <w:sz w:val="28"/>
+          <w:lang w:val="bg-BG"/>
+        </w:rPr>
+        <w:t>Разпределения</w:t>
+      </w:r>
+      <w:r>
+        <w:rPr>
+          <w:rFonts w:ascii="Consolas" w:hAnsi="Consolas" w:cs="Consolas"/>
+          <w:sz w:val="28"/>
+          <w:lang w:val="bg-BG"/>
+        </w:rPr>
+        <w:t>т</w:t>
+      </w:r>
+      <w:r>
+        <w:rPr>
+          <w:rFonts w:ascii="Consolas" w:hAnsi="Consolas" w:cs="Consolas"/>
+          <w:sz w:val="28"/>
+          <w:lang w:val="bg-BG"/>
+        </w:rPr>
+        <w:t xml:space="preserve"> рей трейсър, </w:t>
+      </w:r>
+      <w:r>
+        <w:rPr>
+          <w:rFonts w:ascii="Consolas" w:hAnsi="Consolas" w:cs="Consolas"/>
+          <w:sz w:val="28"/>
+          <w:lang w:val="bg-BG"/>
+        </w:rPr>
+        <w:t xml:space="preserve">усъвършенства класическият рей трейсър като използва Монте Карло техники. Вместо да използва резултата от само един вторичен лъч, той разпределя няколко вторични лъча за да може по-точно да пресметне нужните интеграли. </w:t>
+      </w:r>
+      <w:r>
+        <w:rPr>
+          <w:rFonts w:ascii="Consolas" w:hAnsi="Consolas" w:cs="Consolas"/>
+          <w:sz w:val="28"/>
+          <w:lang w:val="bg-BG"/>
+        </w:rPr>
+        <w:t>Този подход е много по</w:t>
+      </w:r>
+      <w:r>
+        <w:rPr>
+          <w:rFonts w:ascii="Consolas" w:hAnsi="Consolas" w:cs="Consolas"/>
+          <w:sz w:val="28"/>
+          <w:lang w:val="bg-BG"/>
+        </w:rPr>
+        <w:t>-</w:t>
+      </w:r>
+      <w:r>
+        <w:rPr>
+          <w:rFonts w:ascii="Consolas" w:hAnsi="Consolas" w:cs="Consolas"/>
+          <w:sz w:val="28"/>
+          <w:lang w:val="bg-BG"/>
+        </w:rPr>
+        <w:t xml:space="preserve">скъп от страна на процесорно време, но е нужен за ефекти като меки сенки, </w:t>
+      </w:r>
+      <w:r>
+        <w:rPr>
+          <w:rFonts w:ascii="Consolas" w:hAnsi="Consolas" w:cs="Consolas"/>
+          <w:sz w:val="28"/>
+        </w:rPr>
+        <w:t>depth of field, motion blur и други.</w:t>
+      </w:r>
+      <w:r>
+        <w:rPr>
+          <w:rFonts w:ascii="Consolas" w:hAnsi="Consolas" w:cs="Consolas"/>
+          <w:sz w:val="28"/>
+          <w:lang w:val="bg-BG"/>
+        </w:rPr>
+        <w:t xml:space="preserve"> Въпреки подобренията, които разпределеният рей трейсър внася, те не решават напълно проблема</w:t>
+      </w:r>
+      <w:r>
+        <w:rPr>
+          <w:rFonts w:ascii="Consolas" w:hAnsi="Consolas" w:cs="Consolas"/>
+          <w:sz w:val="28"/>
+          <w:lang w:val="bg-BG"/>
+        </w:rPr>
+        <w:t xml:space="preserve"> за фотореалистична графика</w:t>
+      </w:r>
+      <w:r>
+        <w:rPr>
+          <w:rFonts w:ascii="Consolas" w:hAnsi="Consolas" w:cs="Consolas"/>
+          <w:sz w:val="28"/>
+          <w:lang w:val="bg-BG"/>
+        </w:rPr>
+        <w:t>.</w:t>
+      </w:r>
+      <w:r>
+        <w:rPr>
+          <w:rFonts w:ascii="Consolas" w:hAnsi="Consolas" w:cs="Consolas"/>
+          <w:sz w:val="28"/>
+          <w:lang w:val="bg-BG"/>
+        </w:rPr>
+        <w:t xml:space="preserve"> </w:t>
+      </w:r>
+      <w:r>
+        <w:rPr>
+          <w:rFonts w:ascii="Consolas" w:hAnsi="Consolas" w:cs="Consolas"/>
+          <w:sz w:val="28"/>
+        </w:rPr>
+        <w:t>[1]</w:t>
+      </w:r>
+    </w:p>
+    <w:p>
+      <w:pPr>
+        <w:ind w:firstLine="420"/>
+        <w:rPr>
+          <w:rFonts w:ascii="Consolas" w:hAnsi="Consolas" w:cs="Consolas"/>
+          <w:sz w:val="28"/>
+          <w:lang w:val="bg-BG"/>
+        </w:rPr>
+      </w:pPr>
+      <w:r>
+        <w:rPr>
+          <w:rFonts w:ascii="Consolas" w:hAnsi="Consolas" w:cs="Consolas"/>
+          <w:sz w:val="28"/>
+          <w:lang w:val="bg-BG"/>
+        </w:rPr>
+        <w:t>За да имаме реалистични изображения, трябва да взимаме в предвид и светлината отразена от останалите обекти в сцената.</w:t>
+      </w:r>
+      <w:r>
+        <w:rPr>
+          <w:rFonts w:ascii="Consolas" w:hAnsi="Consolas" w:cs="Consolas"/>
+          <w:sz w:val="28"/>
+          <w:lang w:val="bg-BG"/>
+        </w:rPr>
+        <w:t xml:space="preserve"> </w:t>
+      </w:r>
+      <w:r>
+        <w:rPr>
+          <w:rFonts w:ascii="Consolas" w:hAnsi="Consolas" w:cs="Consolas"/>
+          <w:sz w:val="28"/>
+          <w:lang w:val="bg-BG"/>
+        </w:rPr>
+        <w:t xml:space="preserve">Този ефект в компютърната графика се нарича глобална илюминация и се противопоставя на локалната илюминация, </w:t>
+      </w:r>
+      <w:r>
+        <w:rPr>
+          <w:rFonts w:ascii="Consolas" w:hAnsi="Consolas" w:cs="Consolas"/>
+          <w:sz w:val="28"/>
+          <w:lang w:val="bg-BG"/>
+        </w:rPr>
+        <w:t>чиито представители са</w:t>
+      </w:r>
+      <w:r>
+        <w:rPr>
+          <w:rFonts w:ascii="Consolas" w:hAnsi="Consolas" w:cs="Consolas"/>
+          <w:sz w:val="28"/>
+          <w:lang w:val="bg-BG"/>
+        </w:rPr>
+        <w:t xml:space="preserve"> представените до тук </w:t>
+      </w:r>
+      <w:r>
+        <w:rPr>
+          <w:rFonts w:ascii="Consolas" w:hAnsi="Consolas" w:cs="Consolas"/>
+          <w:sz w:val="28"/>
+          <w:lang w:val="bg-BG"/>
+        </w:rPr>
+        <w:t xml:space="preserve">типове </w:t>
+      </w:r>
+      <w:r>
+        <w:rPr>
+          <w:rFonts w:ascii="Consolas" w:hAnsi="Consolas" w:cs="Consolas"/>
+          <w:sz w:val="28"/>
+          <w:lang w:val="bg-BG"/>
+        </w:rPr>
+        <w:t>рей трейсъри.</w:t>
+      </w:r>
+    </w:p>
+    <w:p>
+      <w:pPr>
+        <w:ind w:firstLine="420"/>
+        <w:rPr>
+          <w:rFonts w:ascii="Consolas" w:hAnsi="Consolas" w:cs="Consolas"/>
+          <w:sz w:val="28"/>
+        </w:rPr>
+      </w:pPr>
+      <w:r>
+        <w:rPr>
+          <w:rFonts w:ascii="Consolas" w:hAnsi="Consolas" w:cs="Consolas"/>
+          <w:sz w:val="28"/>
+          <w:lang w:val="bg-BG"/>
+        </w:rPr>
+        <w:lastRenderedPageBreak/>
+        <w:t>Пътищния рей трейсър е разработен като решение на рендериращото уравнение и е силно базирано на Монте Карло техники. Той разглежда целия домейн на уравнението, докато разпределеният рей трейсър – само част от него.</w:t>
+      </w:r>
+      <w:r>
+        <w:rPr>
+          <w:rFonts w:ascii="Consolas" w:hAnsi="Consolas" w:cs="Consolas"/>
+          <w:sz w:val="28"/>
+          <w:lang w:val="bg-BG"/>
+        </w:rPr>
+        <w:t xml:space="preserve"> </w:t>
+      </w:r>
+      <w:bookmarkStart w:id="0" w:name="_GoBack"/>
+      <w:bookmarkEnd w:id="0"/>
+    </w:p>
+    <w:p>
+      <w:pPr>
+        <w:ind w:firstLine="420"/>
+        <w:rPr>
+          <w:rFonts w:ascii="Consolas" w:hAnsi="Consolas" w:cs="Consolas"/>
+          <w:sz w:val="28"/>
+          <w:lang w:val="bg-BG"/>
+        </w:rPr>
+      </w:pPr>
+      <w:r>
+        <w:rPr>
+          <w:rFonts w:ascii="Consolas" w:hAnsi="Consolas" w:cs="Consolas"/>
+          <w:sz w:val="28"/>
+          <w:lang w:val="bg-BG"/>
+        </w:rPr>
+        <w:t xml:space="preserve">Стандартният рей трейсър генерира по един начален лъч през всеки пиксел. При прекъсване на всеки един от лъчите, алгоритъма рекурсивно генерира нови 2 лъча. Първия е </w:t>
+      </w:r>
+      <w:r>
+        <w:rPr>
+          <w:rFonts w:ascii="Consolas" w:hAnsi="Consolas" w:cs="Consolas"/>
+          <w:sz w:val="28"/>
+          <w:lang w:val="bg-BG"/>
+        </w:rPr>
+        <w:t xml:space="preserve">перфектно </w:t>
+      </w:r>
+      <w:r>
+        <w:rPr>
+          <w:rFonts w:ascii="Consolas" w:hAnsi="Consolas" w:cs="Consolas"/>
+          <w:sz w:val="28"/>
+          <w:lang w:val="bg-BG"/>
+        </w:rPr>
+        <w:t>огледално рефлектираната част от лъча, а другия предадената от него част в самия обект. Посоката на вторият лъч обикновенно е събръзена с закона на Снел</w:t>
+      </w:r>
+      <w:r>
+        <w:rPr>
+          <w:rFonts w:ascii="Consolas" w:hAnsi="Consolas" w:cs="Consolas"/>
+          <w:sz w:val="28"/>
+        </w:rPr>
+        <w:t>[*]</w:t>
+      </w:r>
+      <w:r>
+        <w:rPr>
+          <w:rFonts w:ascii="Consolas" w:hAnsi="Consolas" w:cs="Consolas"/>
+          <w:sz w:val="28"/>
+          <w:lang w:val="bg-BG"/>
+        </w:rPr>
+        <w:t xml:space="preserve">. </w:t>
+      </w:r>
+      <w:r>
+        <w:rPr>
+          <w:rFonts w:ascii="Consolas" w:hAnsi="Consolas" w:cs="Consolas"/>
+          <w:sz w:val="28"/>
+          <w:lang w:val="bg-BG"/>
+        </w:rPr>
+        <w:t xml:space="preserve">Закона на Снел гласи </w:t>
+      </w:r>
+      <w:r>
+        <w:rPr>
+          <w:rFonts w:ascii="Consolas" w:hAnsi="Consolas" w:cs="Consolas"/>
+          <w:noProof/>
+          <w:lang w:eastAsia="en-US"/>
+        </w:rPr>
+        <w:drawing>
+          <wp:inline distT="0" distB="0" distL="0" distR="0" wp14:anchorId="5B6ABB54" wp14:editId="28A17589">
+            <wp:extent cx="1475105" cy="172720"/>
+            <wp:effectExtent l="0" t="0" r="0" b="0"/>
+            <wp:docPr id="1" name="Picture 1" descr="n_1\sin\theta_i = n_2\sin\theta_t \quad"/>
+            <wp:cNvGraphicFramePr>
+              <a:graphicFrameLocks xmlns:a="http://schemas.openxmlformats.org/drawingml/2006/main" noChangeAspect="1"/>
+            </wp:cNvGraphicFramePr>
+            <a:graphic xmlns:a="http://schemas.openxmlformats.org/drawingml/2006/main">
+              <a:graphicData uri="http://schemas.openxmlformats.org/drawingml/2006/picture">
+                <pic:pic xmlns:pic="http://schemas.openxmlformats.org/drawingml/2006/picture">
+                  <pic:nvPicPr>
+                    <pic:cNvPr id="0" name="Picture 1" descr="n_1\sin\theta_i = n_2\sin\theta_t \quad"/>
+                    <pic:cNvPicPr>
+                      <a:picLocks noChangeAspect="1" noChangeArrowheads="1"/>
+                    </pic:cNvPicPr>
+                  </pic:nvPicPr>
+                  <pic:blipFill>
+                    <a:blip r:embed="rId6">
+                      <a:extLst>
+                        <a:ext uri="{28A0092B-C50C-407E-A947-70E740481C1C}">
+                          <a14:useLocalDpi xmlns:a14="http://schemas.microsoft.com/office/drawing/2010/main" val="0"/>
+                        </a:ext>
+                      </a:extLst>
+                    </a:blip>
+                    <a:srcRect/>
+                    <a:stretch>
+                      <a:fillRect/>
+                    </a:stretch>
+                  </pic:blipFill>
+                  <pic:spPr bwMode="auto">
+                    <a:xfrm>
+                      <a:off x="0" y="0"/>
+                      <a:ext cx="1475105" cy="172720"/>
+                    </a:xfrm>
+                    <a:prstGeom prst="rect">
+                      <a:avLst/>
+                    </a:prstGeom>
+                    <a:noFill/>
+                    <a:ln>
+                      <a:noFill/>
+                    </a:ln>
+                  </pic:spPr>
+                </pic:pic>
+              </a:graphicData>
+            </a:graphic>
+          </wp:inline>
+        </w:drawing>
+      </w:r>
+      <w:r>
+        <w:rPr>
+          <w:rFonts w:ascii="Consolas" w:hAnsi="Consolas" w:cs="Consolas"/>
+          <w:sz w:val="28"/>
+        </w:rPr>
+        <w:t xml:space="preserve"> </w:t>
+      </w:r>
+      <w:r>
+        <w:rPr>
+          <w:rFonts w:ascii="Consolas" w:hAnsi="Consolas" w:cs="Consolas"/>
+          <w:sz w:val="28"/>
+          <w:lang w:val="bg-BG"/>
+        </w:rPr>
+        <w:t xml:space="preserve">където </w:t>
+      </w:r>
+      <w:r>
+        <w:rPr>
+          <w:rFonts w:ascii="Consolas" w:hAnsi="Consolas" w:cs="Consolas"/>
+          <w:sz w:val="28"/>
+        </w:rPr>
+        <w:t xml:space="preserve">n1 </w:t>
+      </w:r>
+      <w:r>
+        <w:rPr>
+          <w:rFonts w:ascii="Consolas" w:hAnsi="Consolas" w:cs="Consolas"/>
+          <w:sz w:val="28"/>
+          <w:lang w:val="bg-BG"/>
+        </w:rPr>
+        <w:t xml:space="preserve">и </w:t>
+      </w:r>
+      <w:r>
+        <w:rPr>
+          <w:rFonts w:ascii="Consolas" w:hAnsi="Consolas" w:cs="Consolas"/>
+          <w:sz w:val="28"/>
+        </w:rPr>
+        <w:t xml:space="preserve">n2 </w:t>
+      </w:r>
+      <w:r>
+        <w:rPr>
+          <w:rFonts w:ascii="Consolas" w:hAnsi="Consolas" w:cs="Consolas"/>
+          <w:sz w:val="28"/>
+          <w:lang w:val="bg-BG"/>
+        </w:rPr>
+        <w:t xml:space="preserve">са коефициентите на пречупване на сътветните среди, а </w:t>
+      </w:r>
+      <w:r>
+        <w:rPr>
+          <w:rFonts w:ascii="Consolas" w:hAnsi="Consolas" w:cs="Consolas"/>
+          <w:sz w:val="28"/>
+        </w:rPr>
+        <w:t xml:space="preserve">sin0i  sin0t </w:t>
+      </w:r>
+      <w:r>
+        <w:rPr>
+          <w:rFonts w:ascii="Consolas" w:hAnsi="Consolas" w:cs="Consolas"/>
+          <w:sz w:val="28"/>
+          <w:lang w:val="bg-BG"/>
+        </w:rPr>
+        <w:t>са косинусите на</w:t>
+      </w:r>
+      <w:r>
+        <w:rPr>
+          <w:rFonts w:ascii="Consolas" w:hAnsi="Consolas" w:cs="Consolas"/>
+          <w:sz w:val="28"/>
+          <w:lang w:val="bg-BG"/>
+        </w:rPr>
+        <w:t xml:space="preserve"> ъглите под които падат лъчите.</w:t>
+      </w:r>
+    </w:p>
+    <w:p>
+      <w:pPr>
+        <w:ind w:firstLine="420"/>
+        <w:rPr>
+          <w:rFonts w:ascii="Consolas" w:hAnsi="Consolas" w:cs="Consolas"/>
+          <w:sz w:val="28"/>
+        </w:rPr>
+      </w:pPr>
+      <w:r>
+        <w:rPr>
+          <w:rFonts w:ascii="Consolas" w:hAnsi="Consolas" w:cs="Consolas"/>
+          <w:sz w:val="28"/>
+        </w:rPr>
+        <w:t xml:space="preserve">Path tracing </w:t>
+      </w:r>
+      <w:r>
+        <w:rPr>
+          <w:rFonts w:ascii="Consolas" w:hAnsi="Consolas" w:cs="Consolas"/>
+          <w:sz w:val="28"/>
+          <w:lang w:val="bg-BG"/>
+        </w:rPr>
+        <w:t>е методът използван в тази дипломна. За разлика от оригиналния рей тре</w:t>
+      </w:r>
+    </w:p>
+    <w:p>
+      <w:pPr>
+        <w:ind w:firstLine="420"/>
+        <w:rPr>
+          <w:rFonts w:ascii="Consolas" w:hAnsi="Consolas" w:cs="Consolas"/>
+          <w:sz w:val="28"/>
+        </w:rPr>
+      </w:pPr>
+    </w:p>
+    <w:p>
+      <w:pPr>
+        <w:ind w:firstLine="420"/>
+        <w:rPr>
+          <w:rFonts w:ascii="Consolas" w:hAnsi="Consolas" w:cs="Consolas"/>
+          <w:sz w:val="28"/>
+        </w:rPr>
+      </w:pPr>
+    </w:p>
+    <w:p>
+      <w:pPr>
+        <w:ind w:firstLine="420"/>
+        <w:rPr>
+          <w:rFonts w:ascii="Consolas" w:hAnsi="Consolas" w:cs="Consolas"/>
+          <w:sz w:val="28"/>
+        </w:rPr>
+      </w:pPr>
+    </w:p>
+    <w:p>
+      <w:pPr>
+        <w:ind w:firstLine="420"/>
+        <w:rPr>
+          <w:rFonts w:ascii="Consolas" w:hAnsi="Consolas" w:cs="Consolas"/>
+          <w:sz w:val="28"/>
+        </w:rPr>
+      </w:pPr>
+    </w:p>
+    <w:p>
+      <w:pPr>
+        <w:ind w:firstLine="420"/>
+        <w:rPr>
+          <w:rFonts w:ascii="Consolas" w:hAnsi="Consolas" w:cs="Consolas"/>
+          <w:sz w:val="28"/>
+        </w:rPr>
+      </w:pPr>
+    </w:p>
+    <w:p>
+      <w:pPr>
+        <w:ind w:firstLine="420"/>
+        <w:rPr>
+          <w:rFonts w:ascii="Consolas" w:hAnsi="Consolas" w:cs="Consolas"/>
+          <w:sz w:val="28"/>
+        </w:rPr>
+      </w:pPr>
+    </w:p>
+    <w:p>
+      <w:pPr>
+        <w:ind w:firstLine="420"/>
+        <w:rPr>
+          <w:rFonts w:ascii="Consolas" w:hAnsi="Consolas" w:cs="Consolas"/>
+          <w:sz w:val="28"/>
+        </w:rPr>
+      </w:pPr>
+    </w:p>
+    <w:p>
+      <w:pPr>
+        <w:ind w:firstLine="420"/>
+        <w:rPr>
+          <w:rFonts w:ascii="Consolas" w:hAnsi="Consolas" w:cs="Consolas"/>
+          <w:sz w:val="28"/>
+        </w:rPr>
+      </w:pPr>
+    </w:p>
+    <w:p>
+      <w:pPr>
+        <w:ind w:firstLine="420"/>
+        <w:rPr>
+          <w:rFonts w:ascii="Consolas" w:hAnsi="Consolas" w:cs="Consolas"/>
+          <w:sz w:val="28"/>
+        </w:rPr>
+      </w:pPr>
+    </w:p>
+    <w:p>
+      <w:pPr>
+        <w:ind w:firstLine="420"/>
+        <w:rPr>
+          <w:rFonts w:ascii="Consolas" w:hAnsi="Consolas" w:cs="Consolas"/>
+          <w:sz w:val="28"/>
+        </w:rPr>
+      </w:pPr>
+    </w:p>
+    <w:p>
+      <w:pPr>
+        <w:suppressAutoHyphens w:val="0"/>
+        <w:overflowPunct/>
+        <w:autoSpaceDE/>
+        <w:spacing w:after="200" w:line="276" w:lineRule="auto"/>
+        <w:textAlignment w:val="auto"/>
+        <w:rPr>
+          <w:rFonts w:ascii="Consolas" w:hAnsi="Consolas" w:cs="Consolas"/>
+          <w:sz w:val="28"/>
+        </w:rPr>
+      </w:pPr>
+      <w:r>
+        <w:rPr>
+          <w:rFonts w:ascii="Consolas" w:hAnsi="Consolas" w:cs="Consolas"/>
+          <w:sz w:val="28"/>
+        </w:rPr>
+        <w:br w:type="page"/>
+      </w:r>
+    </w:p>
+    <w:p>
+      <w:pPr>
+        <w:ind w:firstLine="420"/>
+        <w:rPr>
+          <w:rFonts w:ascii="Consolas" w:hAnsi="Consolas" w:cs="Consolas"/>
+          <w:sz w:val="28"/>
+          <w:lang w:val="bg-BG"/>
+        </w:rPr>
+      </w:pPr>
+      <w:r>
+        <w:rPr>
+          <w:rFonts w:ascii="Consolas" w:hAnsi="Consolas" w:cs="Consolas"/>
+          <w:sz w:val="28"/>
+          <w:lang w:val="bg-BG"/>
+        </w:rPr>
+        <w:lastRenderedPageBreak/>
+        <w:t>Използвана литература</w:t>
+      </w:r>
+    </w:p>
+    <w:p>
+      <w:pPr>
+        <w:ind w:firstLine="420"/>
+        <w:rPr>
+          <w:rFonts w:ascii="Consolas" w:hAnsi="Consolas" w:cs="Consolas"/>
+          <w:sz w:val="28"/>
+        </w:rPr>
+      </w:pPr>
+      <w:r>
+        <w:rPr>
+          <w:rFonts w:ascii="Consolas" w:hAnsi="Consolas" w:cs="Consolas"/>
+          <w:sz w:val="28"/>
+        </w:rPr>
+        <w:t xml:space="preserve">[1] </w:t>
+      </w:r>
+      <w:hyperlink r:id="rId7" w:history="1">
+        <w:r>
+          <w:rPr>
+            <w:rStyle w:val="Hyperlink"/>
+            <w:rFonts w:ascii="Consolas" w:hAnsi="Consolas" w:cs="Consolas"/>
+            <w:sz w:val="28"/>
+          </w:rPr>
+          <w:t>http://web.cs.wpi.edu/~emmanuel/courses/cs563/write_ups/zackw/realistic_raytracing.html</w:t>
+        </w:r>
+      </w:hyperlink>
+    </w:p>
+    <w:p>
+      <w:pPr>
+        <w:ind w:firstLine="420"/>
+        <w:rPr>
+          <w:rFonts w:ascii="Consolas" w:hAnsi="Consolas" w:cs="Consolas"/>
+          <w:sz w:val="28"/>
+        </w:rPr>
+      </w:pPr>
+      <w:r>
+        <w:rPr>
+          <w:rFonts w:ascii="Consolas" w:hAnsi="Consolas" w:cs="Consolas"/>
+          <w:sz w:val="28"/>
+        </w:rPr>
+        <w:t>[2] Physically based rendering</w:t>
+      </w:r>
     </w:p>
     <w:sectPr>
       <w:pgSz w:w="12240" w:h="15840"/>
@@ -1633,6 +2411,45 @@
       <w:contextualSpacing/>
     </w:pPr>
   </w:style>
+  <w:style w:type="paragraph" w:styleId="BalloonText">
+    <w:name w:val="Balloon Text"/>
+    <w:basedOn w:val="Normal"/>
+    <w:link w:val="BalloonTextChar"/>
+    <w:uiPriority w:val="99"/>
+    <w:semiHidden/>
+    <w:unhideWhenUsed/>
+    <w:rsid w:val="00CB30C4"/>
+    <w:rPr>
+      <w:rFonts w:ascii="Tahoma" w:hAnsi="Tahoma" w:cs="Tahoma"/>
+      <w:sz w:val="16"/>
+      <w:szCs w:val="16"/>
+    </w:rPr>
+  </w:style>
+  <w:style w:type="character" w:customStyle="1" w:styleId="BalloonTextChar">
+    <w:name w:val="Balloon Text Char"/>
+    <w:basedOn w:val="DefaultParagraphFont"/>
+    <w:link w:val="BalloonText"/>
+    <w:uiPriority w:val="99"/>
+    <w:semiHidden/>
+    <w:rsid w:val="00CB30C4"/>
+    <w:rPr>
+      <w:rFonts w:ascii="Tahoma" w:eastAsia="Times New Roman" w:hAnsi="Tahoma" w:cs="Tahoma"/>
+      <w:sz w:val="16"/>
+      <w:szCs w:val="16"/>
+      <w:lang w:eastAsia="ar-SA"/>
+    </w:rPr>
+  </w:style>
+  <w:style w:type="character" w:styleId="Hyperlink">
+    <w:name w:val="Hyperlink"/>
+    <w:basedOn w:val="DefaultParagraphFont"/>
+    <w:uiPriority w:val="99"/>
+    <w:unhideWhenUsed/>
+    <w:rsid w:val="004874C6"/>
+    <w:rPr>
+      <w:color w:val="0000FF" w:themeColor="hyperlink"/>
+      <w:u w:val="single"/>
+    </w:rPr>
+  </w:style>
 </w:styles>
 </file>
 
@@ -1884,6 +2701,45 @@
       <w:ind w:left="720"/>
       <w:contextualSpacing/>
     </w:pPr>
+  </w:style>
+  <w:style w:type="paragraph" w:styleId="BalloonText">
+    <w:name w:val="Balloon Text"/>
+    <w:basedOn w:val="Normal"/>
+    <w:link w:val="BalloonTextChar"/>
+    <w:uiPriority w:val="99"/>
+    <w:semiHidden/>
+    <w:unhideWhenUsed/>
+    <w:rsid w:val="00CB30C4"/>
+    <w:rPr>
+      <w:rFonts w:ascii="Tahoma" w:hAnsi="Tahoma" w:cs="Tahoma"/>
+      <w:sz w:val="16"/>
+      <w:szCs w:val="16"/>
+    </w:rPr>
+  </w:style>
+  <w:style w:type="character" w:customStyle="1" w:styleId="BalloonTextChar">
+    <w:name w:val="Balloon Text Char"/>
+    <w:basedOn w:val="DefaultParagraphFont"/>
+    <w:link w:val="BalloonText"/>
+    <w:uiPriority w:val="99"/>
+    <w:semiHidden/>
+    <w:rsid w:val="00CB30C4"/>
+    <w:rPr>
+      <w:rFonts w:ascii="Tahoma" w:eastAsia="Times New Roman" w:hAnsi="Tahoma" w:cs="Tahoma"/>
+      <w:sz w:val="16"/>
+      <w:szCs w:val="16"/>
+      <w:lang w:eastAsia="ar-SA"/>
+    </w:rPr>
+  </w:style>
+  <w:style w:type="character" w:styleId="Hyperlink">
+    <w:name w:val="Hyperlink"/>
+    <w:basedOn w:val="DefaultParagraphFont"/>
+    <w:uiPriority w:val="99"/>
+    <w:unhideWhenUsed/>
+    <w:rsid w:val="004874C6"/>
+    <w:rPr>
+      <w:color w:val="0000FF" w:themeColor="hyperlink"/>
+      <w:u w:val="single"/>
+    </w:rPr>
   </w:style>
 </w:styles>
 </file>

</xml_diff>

<commit_message>
A couple paragraphs for rendering equation
</commit_message>
<xml_diff>
--- a/Diplomna-Nikolay-Dionisov.docx
+++ b/Diplomna-Nikolay-Dionisov.docx
@@ -267,6 +267,7 @@
         </w:rPr>
         <w:t xml:space="preserve">Реализация на </w:t>
       </w:r>
+      <w:proofErr w:type="spellStart"/>
       <w:r>
         <w:rPr>
           <w:rFonts w:ascii="Times New Roman" w:hAnsi="Times New Roman"/>
@@ -274,6 +275,7 @@
         </w:rPr>
         <w:t>RayTracer</w:t>
       </w:r>
+      <w:proofErr w:type="spellEnd"/>
     </w:p>
     <w:p>
       <w:pPr>
@@ -904,6 +906,7 @@
         </w:rPr>
         <w:t xml:space="preserve">е представена примерна имплементация на </w:t>
       </w:r>
+      <w:proofErr w:type="spellStart"/>
       <w:r>
         <w:rPr>
           <w:rFonts w:ascii="Consolas" w:hAnsi="Consolas" w:cs="Consolas"/>
@@ -911,6 +914,7 @@
         </w:rPr>
         <w:t>RayTracer</w:t>
       </w:r>
+      <w:proofErr w:type="spellEnd"/>
       <w:r>
         <w:rPr>
           <w:rFonts w:ascii="Consolas" w:hAnsi="Consolas" w:cs="Consolas"/>
@@ -934,12 +938,21 @@
         </w:rPr>
         <w:t xml:space="preserve">тип </w:t>
       </w:r>
-      <w:r>
-        <w:rPr>
-          <w:rFonts w:ascii="Consolas" w:hAnsi="Consolas" w:cs="Consolas"/>
-          <w:sz w:val="28"/>
-        </w:rPr>
-        <w:t>PathTracer.</w:t>
+      <w:proofErr w:type="spellStart"/>
+      <w:r>
+        <w:rPr>
+          <w:rFonts w:ascii="Consolas" w:hAnsi="Consolas" w:cs="Consolas"/>
+          <w:sz w:val="28"/>
+        </w:rPr>
+        <w:t>PathTracer</w:t>
+      </w:r>
+      <w:proofErr w:type="spellEnd"/>
+      <w:r>
+        <w:rPr>
+          <w:rFonts w:ascii="Consolas" w:hAnsi="Consolas" w:cs="Consolas"/>
+          <w:sz w:val="28"/>
+        </w:rPr>
+        <w:t>.</w:t>
       </w:r>
     </w:p>
     <w:p>
@@ -1211,154 +1224,673 @@
       <w:pPr>
         <w:pStyle w:val="ListParagraph"/>
         <w:numPr>
+          <w:ilvl w:val="0"/>
+          <w:numId w:val="4"/>
+        </w:numPr>
+        <w:rPr>
+          <w:rFonts w:ascii="Times New Roman" w:hAnsi="Times New Roman"/>
+          <w:b/>
+          <w:sz w:val="28"/>
+          <w:szCs w:val="28"/>
+          <w:lang w:val="bg-BG"/>
+        </w:rPr>
+      </w:pPr>
+      <w:r>
+        <w:rPr>
+          <w:rFonts w:ascii="Times New Roman" w:hAnsi="Times New Roman"/>
+          <w:b/>
+          <w:sz w:val="28"/>
+          <w:szCs w:val="28"/>
+          <w:lang w:val="bg-BG"/>
+        </w:rPr>
+        <w:t>Основни принципи</w:t>
+      </w:r>
+    </w:p>
+    <w:p>
+      <w:pPr>
+        <w:pStyle w:val="ListParagraph"/>
+        <w:ind w:left="360" w:firstLine="360"/>
+        <w:rPr>
+          <w:rFonts w:ascii="Consolas" w:hAnsi="Consolas" w:cs="Consolas"/>
+          <w:sz w:val="28"/>
+          <w:lang w:val="bg-BG"/>
+        </w:rPr>
+      </w:pPr>
+      <w:r>
+        <w:rPr>
+          <w:rFonts w:ascii="Consolas" w:hAnsi="Consolas" w:cs="Consolas"/>
+          <w:sz w:val="28"/>
+          <w:lang w:val="bg-BG"/>
+        </w:rPr>
+        <w:t>За синтезиране на изображения ни тряб</w:t>
+      </w:r>
+      <w:r>
+        <w:rPr>
+          <w:rFonts w:ascii="Consolas" w:hAnsi="Consolas" w:cs="Consolas"/>
+          <w:sz w:val="28"/>
+          <w:lang w:val="bg-BG"/>
+        </w:rPr>
+        <w:t>ва някакъв модел на с</w:t>
+      </w:r>
+      <w:r>
+        <w:rPr>
+          <w:rFonts w:ascii="Consolas" w:hAnsi="Consolas" w:cs="Consolas"/>
+          <w:sz w:val="28"/>
+          <w:lang w:val="bg-BG"/>
+        </w:rPr>
+        <w:t xml:space="preserve">ветлината. </w:t>
+      </w:r>
+      <w:r>
+        <w:rPr>
+          <w:rFonts w:ascii="Consolas" w:hAnsi="Consolas" w:cs="Consolas"/>
+          <w:sz w:val="28"/>
+          <w:lang w:val="bg-BG"/>
+        </w:rPr>
+        <w:t>Предбладаващите модели на свет</w:t>
+      </w:r>
+      <w:r>
+        <w:rPr>
+          <w:rFonts w:ascii="Consolas" w:hAnsi="Consolas" w:cs="Consolas"/>
+          <w:sz w:val="28"/>
+          <w:lang w:val="bg-BG"/>
+        </w:rPr>
+        <w:t>л</w:t>
+      </w:r>
+      <w:r>
+        <w:rPr>
+          <w:rFonts w:ascii="Consolas" w:hAnsi="Consolas" w:cs="Consolas"/>
+          <w:sz w:val="28"/>
+          <w:lang w:val="bg-BG"/>
+        </w:rPr>
+        <w:t>и</w:t>
+      </w:r>
+      <w:r>
+        <w:rPr>
+          <w:rFonts w:ascii="Consolas" w:hAnsi="Consolas" w:cs="Consolas"/>
+          <w:sz w:val="28"/>
+          <w:lang w:val="bg-BG"/>
+        </w:rPr>
+        <w:t>ната са геометричните и физичните.</w:t>
+      </w:r>
+      <w:r>
+        <w:rPr>
+          <w:rFonts w:ascii="Consolas" w:hAnsi="Consolas" w:cs="Consolas"/>
+          <w:sz w:val="28"/>
+          <w:lang w:val="bg-BG"/>
+        </w:rPr>
+        <w:t xml:space="preserve"> Геометричната</w:t>
+      </w:r>
+      <w:r>
+        <w:rPr>
+          <w:rFonts w:ascii="Consolas" w:hAnsi="Consolas" w:cs="Consolas"/>
+          <w:sz w:val="28"/>
+          <w:lang w:val="bg-BG"/>
+        </w:rPr>
+        <w:t xml:space="preserve"> оптика моделира разпространението на светлина като лъчи, които се движат в прави линии и техните пътища са представени като серия от рефлекции и рефракции. Физиката гледа на разпространието на светлината като вълнов феномен, който е повлиян от ефекти на поляризация, смущения и дифракциии.</w:t>
+      </w:r>
+    </w:p>
+    <w:p>
+      <w:pPr>
+        <w:pStyle w:val="ListParagraph"/>
+        <w:ind w:left="360" w:firstLine="360"/>
+        <w:rPr>
+          <w:rFonts w:ascii="Consolas" w:hAnsi="Consolas" w:cs="Consolas"/>
+          <w:sz w:val="28"/>
+          <w:lang w:val="bg-BG"/>
+        </w:rPr>
+      </w:pPr>
+    </w:p>
+    <w:p>
+      <w:pPr>
+        <w:pStyle w:val="ListParagraph"/>
+        <w:numPr>
           <w:ilvl w:val="1"/>
-          <w:numId w:val="1"/>
+          <w:numId w:val="9"/>
         </w:numPr>
         <w:rPr>
           <w:rFonts w:ascii="Times New Roman" w:hAnsi="Times New Roman"/>
-          <w:sz w:val="28"/>
-          <w:lang w:val="bg-BG"/>
-        </w:rPr>
-      </w:pPr>
-      <w:r>
-        <w:rPr>
-          <w:rFonts w:ascii="Times New Roman" w:hAnsi="Times New Roman"/>
-          <w:sz w:val="28"/>
-          <w:lang w:val="bg-BG"/>
-        </w:rPr>
-        <w:t>Основни принципи</w:t>
-      </w:r>
+          <w:b/>
+          <w:lang w:val="bg-BG"/>
+        </w:rPr>
+      </w:pPr>
+      <w:r>
+        <w:rPr>
+          <w:rFonts w:ascii="Times New Roman" w:hAnsi="Times New Roman"/>
+          <w:b/>
+          <w:lang w:val="bg-BG"/>
+        </w:rPr>
+        <w:t>Основни т</w:t>
+      </w:r>
+      <w:r>
+        <w:rPr>
+          <w:rFonts w:ascii="Times New Roman" w:hAnsi="Times New Roman"/>
+          <w:b/>
+          <w:lang w:val="bg-BG"/>
+        </w:rPr>
+        <w:t>ипове рей-трейсъри</w:t>
+      </w:r>
+    </w:p>
+    <w:p>
+      <w:pPr>
+        <w:ind w:firstLine="420"/>
+        <w:rPr>
+          <w:rFonts w:ascii="Consolas" w:hAnsi="Consolas" w:cs="Consolas"/>
+          <w:sz w:val="28"/>
+          <w:lang w:val="bg-BG"/>
+        </w:rPr>
+      </w:pPr>
+      <w:r>
+        <w:rPr>
+          <w:rFonts w:ascii="Consolas" w:hAnsi="Consolas" w:cs="Consolas"/>
+          <w:sz w:val="28"/>
+          <w:lang w:val="bg-BG"/>
+        </w:rPr>
+        <w:t xml:space="preserve">Класическият рей трейсър, използващ геометричния модел, </w:t>
+      </w:r>
+      <w:r>
+        <w:rPr>
+          <w:rFonts w:ascii="Consolas" w:hAnsi="Consolas" w:cs="Consolas"/>
+          <w:sz w:val="28"/>
+          <w:lang w:val="bg-BG"/>
+        </w:rPr>
+        <w:t>взима проби от идващата светлина от сцената, като пуска лъчи през съответните точки на филма</w:t>
+      </w:r>
+      <w:r>
+        <w:rPr>
+          <w:rFonts w:ascii="Consolas" w:hAnsi="Consolas" w:cs="Consolas"/>
+          <w:sz w:val="28"/>
+          <w:lang w:val="bg-BG"/>
+        </w:rPr>
+        <w:t xml:space="preserve"> и ги проследява до източниците на светлина</w:t>
+      </w:r>
+      <w:r>
+        <w:rPr>
+          <w:rFonts w:ascii="Consolas" w:hAnsi="Consolas" w:cs="Consolas"/>
+          <w:sz w:val="28"/>
+          <w:lang w:val="bg-BG"/>
+        </w:rPr>
+        <w:t xml:space="preserve">. </w:t>
+      </w:r>
+      <w:r>
+        <w:rPr>
+          <w:rFonts w:ascii="Consolas" w:hAnsi="Consolas" w:cs="Consolas"/>
+          <w:sz w:val="28"/>
+          <w:lang w:val="bg-BG"/>
+        </w:rPr>
+        <w:t xml:space="preserve">Изображенията генерирани от имплементацията на класическият рей трейсър може да изглежда добре, но също и нереалистично. </w:t>
+      </w:r>
+      <w:r>
+        <w:rPr>
+          <w:rFonts w:ascii="Consolas" w:hAnsi="Consolas" w:cs="Consolas"/>
+          <w:sz w:val="28"/>
+          <w:lang w:val="bg-BG"/>
+        </w:rPr>
+        <w:t xml:space="preserve">Причината за това е, че този алгоритъм пренебрегва голяма част от домейна на интегралното уравнение, което описва сложната </w:t>
+      </w:r>
+      <w:r>
+        <w:rPr>
+          <w:rFonts w:ascii="Consolas" w:hAnsi="Consolas" w:cs="Consolas"/>
+          <w:sz w:val="28"/>
+          <w:lang w:val="bg-BG"/>
+        </w:rPr>
+        <w:t>интеракция на свет</w:t>
+      </w:r>
+      <w:r>
+        <w:rPr>
+          <w:rFonts w:ascii="Consolas" w:hAnsi="Consolas" w:cs="Consolas"/>
+          <w:sz w:val="28"/>
+          <w:lang w:val="bg-BG"/>
+        </w:rPr>
+        <w:t>л</w:t>
+      </w:r>
+      <w:r>
+        <w:rPr>
+          <w:rFonts w:ascii="Consolas" w:hAnsi="Consolas" w:cs="Consolas"/>
+          <w:sz w:val="28"/>
+          <w:lang w:val="bg-BG"/>
+        </w:rPr>
+        <w:t>и</w:t>
+      </w:r>
+      <w:r>
+        <w:rPr>
+          <w:rFonts w:ascii="Consolas" w:hAnsi="Consolas" w:cs="Consolas"/>
+          <w:sz w:val="28"/>
+          <w:lang w:val="bg-BG"/>
+        </w:rPr>
+        <w:t>ната с обектите.</w:t>
+      </w:r>
+    </w:p>
+    <w:p>
+      <w:pPr>
+        <w:ind w:firstLine="420"/>
+        <w:rPr>
+          <w:rFonts w:ascii="Consolas" w:hAnsi="Consolas" w:cs="Consolas"/>
+          <w:sz w:val="28"/>
+          <w:lang w:val="bg-BG"/>
+        </w:rPr>
+      </w:pPr>
+      <w:r>
+        <w:rPr>
+          <w:rFonts w:ascii="Consolas" w:hAnsi="Consolas" w:cs="Consolas"/>
+          <w:sz w:val="28"/>
+          <w:lang w:val="bg-BG"/>
+        </w:rPr>
+        <w:t>Разпределения</w:t>
+      </w:r>
+      <w:r>
+        <w:rPr>
+          <w:rFonts w:ascii="Consolas" w:hAnsi="Consolas" w:cs="Consolas"/>
+          <w:sz w:val="28"/>
+          <w:lang w:val="bg-BG"/>
+        </w:rPr>
+        <w:t>т</w:t>
+      </w:r>
+      <w:r>
+        <w:rPr>
+          <w:rFonts w:ascii="Consolas" w:hAnsi="Consolas" w:cs="Consolas"/>
+          <w:sz w:val="28"/>
+          <w:lang w:val="bg-BG"/>
+        </w:rPr>
+        <w:t xml:space="preserve"> рей трейсър, </w:t>
+      </w:r>
+      <w:r>
+        <w:rPr>
+          <w:rFonts w:ascii="Consolas" w:hAnsi="Consolas" w:cs="Consolas"/>
+          <w:sz w:val="28"/>
+          <w:lang w:val="bg-BG"/>
+        </w:rPr>
+        <w:t xml:space="preserve">усъвършенства класическият рей трейсър като използва Монте Карло техники. Вместо да използва резултата от само един вторичен лъч, той разпределя няколко вторични лъча за да може по-точно да пресметне нужните интеграли. </w:t>
+      </w:r>
+      <w:r>
+        <w:rPr>
+          <w:rFonts w:ascii="Consolas" w:hAnsi="Consolas" w:cs="Consolas"/>
+          <w:sz w:val="28"/>
+          <w:lang w:val="bg-BG"/>
+        </w:rPr>
+        <w:t>Този подход е много по</w:t>
+      </w:r>
+      <w:r>
+        <w:rPr>
+          <w:rFonts w:ascii="Consolas" w:hAnsi="Consolas" w:cs="Consolas"/>
+          <w:sz w:val="28"/>
+          <w:lang w:val="bg-BG"/>
+        </w:rPr>
+        <w:t>-</w:t>
+      </w:r>
+      <w:r>
+        <w:rPr>
+          <w:rFonts w:ascii="Consolas" w:hAnsi="Consolas" w:cs="Consolas"/>
+          <w:sz w:val="28"/>
+          <w:lang w:val="bg-BG"/>
+        </w:rPr>
+        <w:t xml:space="preserve">скъп от страна на процесорно време, но е нужен за ефекти като меки сенки, </w:t>
+      </w:r>
+      <w:r>
+        <w:rPr>
+          <w:rFonts w:ascii="Consolas" w:hAnsi="Consolas" w:cs="Consolas"/>
+          <w:sz w:val="28"/>
+        </w:rPr>
+        <w:t xml:space="preserve">depth of field, motion blur и </w:t>
+      </w:r>
+      <w:proofErr w:type="spellStart"/>
+      <w:r>
+        <w:rPr>
+          <w:rFonts w:ascii="Consolas" w:hAnsi="Consolas" w:cs="Consolas"/>
+          <w:sz w:val="28"/>
+        </w:rPr>
+        <w:t>други</w:t>
+      </w:r>
+      <w:proofErr w:type="spellEnd"/>
+      <w:r>
+        <w:rPr>
+          <w:rFonts w:ascii="Consolas" w:hAnsi="Consolas" w:cs="Consolas"/>
+          <w:sz w:val="28"/>
+        </w:rPr>
+        <w:t>.</w:t>
+      </w:r>
+      <w:r>
+        <w:rPr>
+          <w:rFonts w:ascii="Consolas" w:hAnsi="Consolas" w:cs="Consolas"/>
+          <w:sz w:val="28"/>
+          <w:lang w:val="bg-BG"/>
+        </w:rPr>
+        <w:t xml:space="preserve"> Въпреки подобренията, които разпределеният рей трейсър внася, те не решават напълно проблема</w:t>
+      </w:r>
+      <w:r>
+        <w:rPr>
+          <w:rFonts w:ascii="Consolas" w:hAnsi="Consolas" w:cs="Consolas"/>
+          <w:sz w:val="28"/>
+          <w:lang w:val="bg-BG"/>
+        </w:rPr>
+        <w:t xml:space="preserve"> за фотореалистична графика</w:t>
+      </w:r>
+      <w:r>
+        <w:rPr>
+          <w:rFonts w:ascii="Consolas" w:hAnsi="Consolas" w:cs="Consolas"/>
+          <w:sz w:val="28"/>
+          <w:lang w:val="bg-BG"/>
+        </w:rPr>
+        <w:t>.</w:t>
+      </w:r>
+      <w:r>
+        <w:rPr>
+          <w:rFonts w:ascii="Consolas" w:hAnsi="Consolas" w:cs="Consolas"/>
+          <w:sz w:val="28"/>
+          <w:lang w:val="bg-BG"/>
+        </w:rPr>
+        <w:t xml:space="preserve"> </w:t>
+      </w:r>
+      <w:r>
+        <w:rPr>
+          <w:rFonts w:ascii="Consolas" w:hAnsi="Consolas" w:cs="Consolas"/>
+          <w:sz w:val="28"/>
+        </w:rPr>
+        <w:t>[1]</w:t>
+      </w:r>
+    </w:p>
+    <w:p>
+      <w:pPr>
+        <w:ind w:firstLine="420"/>
+        <w:rPr>
+          <w:rFonts w:ascii="Consolas" w:hAnsi="Consolas" w:cs="Consolas"/>
+          <w:sz w:val="28"/>
+          <w:lang w:val="bg-BG"/>
+        </w:rPr>
+      </w:pPr>
+      <w:r>
+        <w:rPr>
+          <w:rFonts w:ascii="Consolas" w:hAnsi="Consolas" w:cs="Consolas"/>
+          <w:sz w:val="28"/>
+          <w:lang w:val="bg-BG"/>
+        </w:rPr>
+        <w:t>За да имаме реалистични изображения, трябва да взимаме в предвид и светлината отразена от останалите обекти в сцената.</w:t>
+      </w:r>
+      <w:r>
+        <w:rPr>
+          <w:rFonts w:ascii="Consolas" w:hAnsi="Consolas" w:cs="Consolas"/>
+          <w:sz w:val="28"/>
+          <w:lang w:val="bg-BG"/>
+        </w:rPr>
+        <w:t xml:space="preserve"> </w:t>
+      </w:r>
+      <w:r>
+        <w:rPr>
+          <w:rFonts w:ascii="Consolas" w:hAnsi="Consolas" w:cs="Consolas"/>
+          <w:sz w:val="28"/>
+          <w:lang w:val="bg-BG"/>
+        </w:rPr>
+        <w:t xml:space="preserve">Този ефект в компютърната графика се нарича глобална илюминация и се противопоставя на локалната </w:t>
+      </w:r>
+      <w:r>
+        <w:rPr>
+          <w:rFonts w:ascii="Consolas" w:hAnsi="Consolas" w:cs="Consolas"/>
+          <w:sz w:val="28"/>
+          <w:lang w:val="bg-BG"/>
+        </w:rPr>
+        <w:lastRenderedPageBreak/>
+        <w:t xml:space="preserve">илюминация, </w:t>
+      </w:r>
+      <w:r>
+        <w:rPr>
+          <w:rFonts w:ascii="Consolas" w:hAnsi="Consolas" w:cs="Consolas"/>
+          <w:sz w:val="28"/>
+          <w:lang w:val="bg-BG"/>
+        </w:rPr>
+        <w:t>чиито представители са</w:t>
+      </w:r>
+      <w:r>
+        <w:rPr>
+          <w:rFonts w:ascii="Consolas" w:hAnsi="Consolas" w:cs="Consolas"/>
+          <w:sz w:val="28"/>
+          <w:lang w:val="bg-BG"/>
+        </w:rPr>
+        <w:t xml:space="preserve"> представените до тук </w:t>
+      </w:r>
+      <w:r>
+        <w:rPr>
+          <w:rFonts w:ascii="Consolas" w:hAnsi="Consolas" w:cs="Consolas"/>
+          <w:sz w:val="28"/>
+          <w:lang w:val="bg-BG"/>
+        </w:rPr>
+        <w:t xml:space="preserve">типове </w:t>
+      </w:r>
+      <w:r>
+        <w:rPr>
+          <w:rFonts w:ascii="Consolas" w:hAnsi="Consolas" w:cs="Consolas"/>
+          <w:sz w:val="28"/>
+          <w:lang w:val="bg-BG"/>
+        </w:rPr>
+        <w:t>рей трейсъри.</w:t>
+      </w:r>
+    </w:p>
+    <w:p>
+      <w:pPr>
+        <w:ind w:firstLine="420"/>
+        <w:rPr>
+          <w:rFonts w:ascii="Consolas" w:hAnsi="Consolas" w:cs="Consolas"/>
+          <w:sz w:val="28"/>
+        </w:rPr>
+      </w:pPr>
+      <w:r>
+        <w:rPr>
+          <w:rFonts w:ascii="Consolas" w:hAnsi="Consolas" w:cs="Consolas"/>
+          <w:sz w:val="28"/>
+          <w:lang w:val="bg-BG"/>
+        </w:rPr>
+        <w:t>Пътищния рей трейсър е разработен като решение на рендериращото уравнение и е силно базирано на Монте Карло техники. Той разглежда целия домейн на уравнението, докато разпределеният рей трейсър – само част от него.</w:t>
+      </w:r>
+      <w:r>
+        <w:rPr>
+          <w:rFonts w:ascii="Consolas" w:hAnsi="Consolas" w:cs="Consolas"/>
+          <w:sz w:val="28"/>
+          <w:lang w:val="bg-BG"/>
+        </w:rPr>
+        <w:t xml:space="preserve"> </w:t>
+      </w:r>
+      <w:r>
+        <w:rPr>
+          <w:rFonts w:ascii="Consolas" w:hAnsi="Consolas" w:cs="Consolas"/>
+          <w:sz w:val="28"/>
+          <w:lang w:val="bg-BG"/>
+        </w:rPr>
+        <w:t xml:space="preserve">Този метод пуска не един, а много първични лъчи прези всяка една точка на филма, след което пробаблистично решава в каква посока да го отрази. Рекурсията в този метод е ненужна. </w:t>
+      </w:r>
+      <w:r>
+        <w:rPr>
+          <w:rFonts w:ascii="Consolas" w:hAnsi="Consolas" w:cs="Consolas"/>
+          <w:sz w:val="28"/>
+          <w:lang w:val="bg-BG"/>
+        </w:rPr>
+        <w:t>Основния проблем на Пътищния рей трейсър е, че разликите в крайния резултата се възприемат като шум. При ползването на повече лъчи през всеки пиксел, покриваме по голяма част от домейна, изичисляваме интеглала с по-ма</w:t>
+      </w:r>
+      <w:r>
+        <w:rPr>
+          <w:rFonts w:ascii="Consolas" w:hAnsi="Consolas" w:cs="Consolas"/>
+          <w:sz w:val="28"/>
+          <w:lang w:val="bg-BG"/>
+        </w:rPr>
+        <w:t>лка грешка и шума нямалява. Това обаче струва много прецесорно време – трябва да увеличим пробите 4 пъти, за да намалим шума двойно.</w:t>
+      </w:r>
+      <w:r>
+        <w:rPr>
+          <w:rFonts w:ascii="Consolas" w:hAnsi="Consolas" w:cs="Consolas"/>
+          <w:sz w:val="28"/>
+        </w:rPr>
+        <w:t>[2]</w:t>
+      </w:r>
+      <w:r>
+        <w:rPr>
+          <w:rFonts w:ascii="Consolas" w:hAnsi="Consolas" w:cs="Consolas"/>
+          <w:sz w:val="28"/>
+          <w:lang w:val="bg-BG"/>
+        </w:rPr>
+        <w:t xml:space="preserve"> Възможно е да се използва техника наречена „</w:t>
+      </w:r>
+      <w:r>
+        <w:rPr>
+          <w:rFonts w:ascii="Consolas" w:hAnsi="Consolas" w:cs="Consolas"/>
+          <w:sz w:val="28"/>
+        </w:rPr>
+        <w:t>Photon mapping</w:t>
+      </w:r>
+      <w:proofErr w:type="gramStart"/>
+      <w:r>
+        <w:rPr>
+          <w:rFonts w:ascii="Consolas" w:hAnsi="Consolas" w:cs="Consolas"/>
+          <w:sz w:val="28"/>
+          <w:lang w:val="bg-BG"/>
+        </w:rPr>
+        <w:t>“</w:t>
+      </w:r>
+      <w:r>
+        <w:rPr>
+          <w:rFonts w:ascii="Consolas" w:hAnsi="Consolas" w:cs="Consolas"/>
+          <w:sz w:val="28"/>
+        </w:rPr>
+        <w:t xml:space="preserve"> </w:t>
+      </w:r>
+      <w:r>
+        <w:rPr>
+          <w:rFonts w:ascii="Consolas" w:hAnsi="Consolas" w:cs="Consolas"/>
+          <w:sz w:val="28"/>
+          <w:lang w:val="bg-BG"/>
+        </w:rPr>
+        <w:t>за</w:t>
+      </w:r>
+      <w:proofErr w:type="gramEnd"/>
+      <w:r>
+        <w:rPr>
+          <w:rFonts w:ascii="Consolas" w:hAnsi="Consolas" w:cs="Consolas"/>
+          <w:sz w:val="28"/>
+          <w:lang w:val="bg-BG"/>
+        </w:rPr>
+        <w:t xml:space="preserve"> намаляването на шума, но тя не се разглежда тук.</w:t>
+      </w:r>
+    </w:p>
+    <w:p>
+      <w:pPr>
+        <w:ind w:firstLine="420"/>
+        <w:rPr>
+          <w:rFonts w:ascii="Consolas" w:hAnsi="Consolas" w:cs="Consolas"/>
+          <w:sz w:val="28"/>
+        </w:rPr>
+      </w:pPr>
     </w:p>
     <w:p>
       <w:pPr>
         <w:pStyle w:val="ListParagraph"/>
-        <w:ind w:left="0" w:firstLine="420"/>
-        <w:rPr>
-          <w:rFonts w:ascii="Consolas" w:hAnsi="Consolas" w:cs="Consolas"/>
-          <w:sz w:val="28"/>
-          <w:lang w:val="bg-BG"/>
-        </w:rPr>
-      </w:pPr>
-      <w:r>
-        <w:rPr>
-          <w:rFonts w:ascii="Consolas" w:hAnsi="Consolas" w:cs="Consolas"/>
-          <w:sz w:val="28"/>
-          <w:lang w:val="bg-BG"/>
-        </w:rPr>
-        <w:t>За синтезиране на изображения ни тряб</w:t>
-      </w:r>
-      <w:r>
-        <w:rPr>
-          <w:rFonts w:ascii="Consolas" w:hAnsi="Consolas" w:cs="Consolas"/>
-          <w:sz w:val="28"/>
-          <w:lang w:val="bg-BG"/>
-        </w:rPr>
-        <w:t xml:space="preserve">ва някакъв модел на </w:t>
-      </w:r>
-      <w:r>
-        <w:rPr>
-          <w:rFonts w:ascii="Consolas" w:hAnsi="Consolas" w:cs="Consolas"/>
-          <w:sz w:val="28"/>
-          <w:lang w:val="bg-BG"/>
-        </w:rPr>
-        <w:t>с</w:t>
-      </w:r>
-      <w:r>
-        <w:rPr>
-          <w:rFonts w:ascii="Consolas" w:hAnsi="Consolas" w:cs="Consolas"/>
-          <w:sz w:val="28"/>
-          <w:lang w:val="bg-BG"/>
-        </w:rPr>
-        <w:t xml:space="preserve">ветлината. </w:t>
-      </w:r>
-      <w:r>
-        <w:rPr>
-          <w:rFonts w:ascii="Consolas" w:hAnsi="Consolas" w:cs="Consolas"/>
-          <w:sz w:val="28"/>
-          <w:lang w:val="bg-BG"/>
-        </w:rPr>
-        <w:t>Предбладаващите модели на свет</w:t>
-      </w:r>
-      <w:r>
-        <w:rPr>
-          <w:rFonts w:ascii="Consolas" w:hAnsi="Consolas" w:cs="Consolas"/>
-          <w:sz w:val="28"/>
-          <w:lang w:val="bg-BG"/>
-        </w:rPr>
-        <w:t>л</w:t>
-      </w:r>
-      <w:r>
-        <w:rPr>
-          <w:rFonts w:ascii="Consolas" w:hAnsi="Consolas" w:cs="Consolas"/>
-          <w:sz w:val="28"/>
-          <w:lang w:val="bg-BG"/>
-        </w:rPr>
-        <w:t>и</w:t>
-      </w:r>
-      <w:r>
-        <w:rPr>
-          <w:rFonts w:ascii="Consolas" w:hAnsi="Consolas" w:cs="Consolas"/>
-          <w:sz w:val="28"/>
-          <w:lang w:val="bg-BG"/>
-        </w:rPr>
-        <w:t>ната са геометричните и физичните.</w:t>
-      </w:r>
-      <w:r>
-        <w:rPr>
-          <w:rFonts w:ascii="Consolas" w:hAnsi="Consolas" w:cs="Consolas"/>
-          <w:sz w:val="28"/>
-          <w:lang w:val="bg-BG"/>
-        </w:rPr>
-        <w:t xml:space="preserve"> Геометричния оптика моделира разпространението на светлина като лъчи, които се движат в прави линии и техните пътища са представени като </w:t>
-      </w:r>
-      <w:r>
-        <w:rPr>
-          <w:rFonts w:ascii="Consolas" w:hAnsi="Consolas" w:cs="Consolas"/>
-          <w:sz w:val="28"/>
-          <w:lang w:val="bg-BG"/>
-        </w:rPr>
-        <w:t xml:space="preserve">серия </w:t>
-      </w:r>
-      <w:r>
-        <w:rPr>
-          <w:rFonts w:ascii="Consolas" w:hAnsi="Consolas" w:cs="Consolas"/>
-          <w:sz w:val="28"/>
-          <w:lang w:val="bg-BG"/>
-        </w:rPr>
-        <w:t xml:space="preserve">от </w:t>
-      </w:r>
-      <w:r>
-        <w:rPr>
-          <w:rFonts w:ascii="Consolas" w:hAnsi="Consolas" w:cs="Consolas"/>
-          <w:sz w:val="28"/>
-          <w:lang w:val="bg-BG"/>
-        </w:rPr>
-        <w:t>рефлекции и рефракции.</w:t>
-      </w:r>
-      <w:r>
-        <w:rPr>
-          <w:rFonts w:ascii="Consolas" w:hAnsi="Consolas" w:cs="Consolas"/>
-          <w:sz w:val="28"/>
-          <w:lang w:val="bg-BG"/>
-        </w:rPr>
-        <w:t xml:space="preserve"> Физиката гледа на разпространието на светлината като вълнов феномен, който е повлиян от ефекти на поляризация, смущения и</w:t>
-      </w:r>
-      <w:r>
-        <w:rPr>
-          <w:rFonts w:ascii="Consolas" w:hAnsi="Consolas" w:cs="Consolas"/>
-          <w:sz w:val="28"/>
-          <w:lang w:val="bg-BG"/>
-        </w:rPr>
-        <w:t xml:space="preserve"> дифракциии</w:t>
-      </w:r>
-      <w:r>
-        <w:rPr>
-          <w:rFonts w:ascii="Consolas" w:hAnsi="Consolas" w:cs="Consolas"/>
-          <w:sz w:val="28"/>
-          <w:lang w:val="bg-BG"/>
+        <w:numPr>
+          <w:ilvl w:val="1"/>
+          <w:numId w:val="9"/>
+        </w:numPr>
+        <w:rPr>
+          <w:rFonts w:ascii="Times New Roman" w:hAnsi="Times New Roman"/>
+          <w:b/>
+          <w:lang w:val="bg-BG"/>
+        </w:rPr>
+      </w:pPr>
+      <w:r>
+        <w:rPr>
+          <w:rFonts w:ascii="Times New Roman" w:hAnsi="Times New Roman"/>
+          <w:b/>
+        </w:rPr>
+        <w:t>The rendering equation</w:t>
+      </w:r>
+    </w:p>
+    <w:p>
+      <w:pPr>
+        <w:ind w:firstLine="420"/>
+        <w:rPr>
+          <w:rFonts w:ascii="Consolas" w:hAnsi="Consolas" w:cs="Consolas"/>
+          <w:sz w:val="28"/>
+          <w:lang w:val="bg-BG"/>
+        </w:rPr>
+      </w:pPr>
+      <w:r>
+        <w:rPr>
+          <w:rFonts w:ascii="Consolas" w:hAnsi="Consolas" w:cs="Consolas"/>
+          <w:sz w:val="28"/>
+          <w:lang w:val="bg-BG"/>
+        </w:rPr>
+        <w:t>Цялата т</w:t>
+      </w:r>
+      <w:r>
+        <w:rPr>
+          <w:rFonts w:ascii="Consolas" w:hAnsi="Consolas" w:cs="Consolas"/>
+          <w:sz w:val="28"/>
+          <w:lang w:val="bg-BG"/>
+        </w:rPr>
+        <w:t>еорията върху която е</w:t>
+      </w:r>
+      <w:r>
+        <w:rPr>
+          <w:rFonts w:ascii="Consolas" w:hAnsi="Consolas" w:cs="Consolas"/>
+          <w:sz w:val="28"/>
+          <w:lang w:val="bg-BG"/>
+        </w:rPr>
+        <w:t xml:space="preserve"> изграден рей трейсингът е бязирана на т.н</w:t>
+      </w:r>
+      <w:r>
+        <w:rPr>
+          <w:rFonts w:ascii="Consolas" w:hAnsi="Consolas" w:cs="Consolas"/>
+          <w:sz w:val="28"/>
         </w:rPr>
         <w:t>.</w:t>
       </w:r>
+      <w:r>
+        <w:rPr>
+          <w:rFonts w:ascii="Consolas" w:hAnsi="Consolas" w:cs="Consolas"/>
+          <w:sz w:val="28"/>
+          <w:lang w:val="bg-BG"/>
+        </w:rPr>
+        <w:t xml:space="preserve"> </w:t>
+      </w:r>
+      <w:r>
+        <w:rPr>
+          <w:rFonts w:ascii="Consolas" w:hAnsi="Consolas" w:cs="Consolas"/>
+          <w:sz w:val="28"/>
+        </w:rPr>
+        <w:t>“rendering equation”</w:t>
+      </w:r>
+      <w:r>
+        <w:rPr>
+          <w:rFonts w:ascii="Consolas" w:hAnsi="Consolas" w:cs="Consolas"/>
+          <w:sz w:val="28"/>
+          <w:lang w:val="bg-BG"/>
+        </w:rPr>
+        <w:t xml:space="preserve">. </w:t>
+      </w:r>
+      <w:r>
+        <w:rPr>
+          <w:rFonts w:ascii="Consolas" w:hAnsi="Consolas" w:cs="Consolas"/>
+          <w:sz w:val="28"/>
+          <w:lang w:val="bg-BG"/>
+        </w:rPr>
+        <w:t>Рендериращото уравнение, формулирано от Джеймс Каджия през 1986, описва движението на светлината от една точка</w:t>
+      </w:r>
+      <w:r>
+        <w:rPr>
+          <w:rFonts w:ascii="Consolas" w:hAnsi="Consolas" w:cs="Consolas"/>
+          <w:sz w:val="28"/>
+        </w:rPr>
+        <w:t xml:space="preserve"> </w:t>
+      </w:r>
+      <w:r>
+        <w:rPr>
+          <w:rFonts w:ascii="Consolas" w:hAnsi="Consolas" w:cs="Consolas"/>
+          <w:sz w:val="28"/>
+          <w:lang w:val="bg-BG"/>
+        </w:rPr>
+        <w:t>върху повърхност</w:t>
+      </w:r>
+      <w:r>
+        <w:rPr>
+          <w:rFonts w:ascii="Consolas" w:hAnsi="Consolas" w:cs="Consolas"/>
+          <w:sz w:val="28"/>
+          <w:lang w:val="bg-BG"/>
+        </w:rPr>
+        <w:t xml:space="preserve"> до друга като сума на излъчен и рефлектиран радианс.</w:t>
+      </w:r>
     </w:p>
     <w:p>
       <w:pPr>
@@ -1366,88 +1898,14 @@
         <w:rPr>
           <w:rFonts w:ascii="Consolas" w:hAnsi="Consolas" w:cs="Consolas"/>
           <w:sz w:val="28"/>
-          <w:lang w:val="bg-BG"/>
-        </w:rPr>
-      </w:pPr>
-      <w:r>
-        <w:rPr>
-          <w:rFonts w:ascii="Consolas" w:hAnsi="Consolas" w:cs="Consolas"/>
-          <w:sz w:val="28"/>
-          <w:lang w:val="bg-BG"/>
-        </w:rPr>
-        <w:t xml:space="preserve">Класическият рей трейсър, използващ геометричния модел, </w:t>
-      </w:r>
-      <w:r>
-        <w:rPr>
-          <w:rFonts w:ascii="Consolas" w:hAnsi="Consolas" w:cs="Consolas"/>
-          <w:sz w:val="28"/>
-          <w:lang w:val="bg-BG"/>
-        </w:rPr>
-        <w:t>взима проби от идващата светлина от сцената, като пуска лъчи през съответните точки на филма</w:t>
-      </w:r>
-      <w:r>
-        <w:rPr>
-          <w:rFonts w:ascii="Consolas" w:hAnsi="Consolas" w:cs="Consolas"/>
-          <w:sz w:val="28"/>
-          <w:lang w:val="bg-BG"/>
-        </w:rPr>
-        <w:t xml:space="preserve"> и ги проследява до източниците на светлина</w:t>
-      </w:r>
-      <w:r>
-        <w:rPr>
-          <w:rFonts w:ascii="Consolas" w:hAnsi="Consolas" w:cs="Consolas"/>
-          <w:sz w:val="28"/>
-          <w:lang w:val="bg-BG"/>
-        </w:rPr>
-        <w:t xml:space="preserve">. </w:t>
-      </w:r>
-      <w:r>
-        <w:rPr>
-          <w:rFonts w:ascii="Consolas" w:hAnsi="Consolas" w:cs="Consolas"/>
-          <w:sz w:val="28"/>
-          <w:lang w:val="bg-BG"/>
-        </w:rPr>
-        <w:t xml:space="preserve">Изображенията генерирани от имплементацията на класическият рей трейсър може да изглежда добре, но също и нереалистично. </w:t>
-      </w:r>
-      <w:r>
-        <w:rPr>
-          <w:rFonts w:ascii="Consolas" w:hAnsi="Consolas" w:cs="Consolas"/>
-          <w:sz w:val="28"/>
-          <w:lang w:val="bg-BG"/>
-        </w:rPr>
-        <w:t xml:space="preserve">Причината за това е, че този алгоритъм пренебрегва голяма част от домейна на интегралното уравнение, което описва сложната </w:t>
-      </w:r>
-      <w:r>
-        <w:rPr>
-          <w:rFonts w:ascii="Consolas" w:hAnsi="Consolas" w:cs="Consolas"/>
-          <w:sz w:val="28"/>
-          <w:lang w:val="bg-BG"/>
-        </w:rPr>
-        <w:t>интеракция на свет</w:t>
-      </w:r>
-      <w:r>
-        <w:rPr>
-          <w:rFonts w:ascii="Consolas" w:hAnsi="Consolas" w:cs="Consolas"/>
-          <w:sz w:val="28"/>
-          <w:lang w:val="bg-BG"/>
-        </w:rPr>
-        <w:t>л</w:t>
-      </w:r>
-      <w:r>
-        <w:rPr>
-          <w:rFonts w:ascii="Consolas" w:hAnsi="Consolas" w:cs="Consolas"/>
-          <w:sz w:val="28"/>
-          <w:lang w:val="bg-BG"/>
-        </w:rPr>
-        <w:t>и</w:t>
-      </w:r>
-      <w:r>
-        <w:rPr>
-          <w:rFonts w:ascii="Consolas" w:hAnsi="Consolas" w:cs="Consolas"/>
-          <w:sz w:val="28"/>
-          <w:lang w:val="bg-BG"/>
-        </w:rPr>
-        <w:t>ната с обектите.</w:t>
+        </w:rPr>
+      </w:pPr>
+      <w:r>
+        <w:rPr>
+          <w:rFonts w:ascii="Consolas" w:hAnsi="Consolas" w:cs="Consolas"/>
+          <w:sz w:val="28"/>
+        </w:rPr>
+        <w:t>[IMG]</w:t>
       </w:r>
     </w:p>
     <w:p>
@@ -1465,101 +1923,7 @@
           <w:sz w:val="28"/>
           <w:lang w:val="bg-BG"/>
         </w:rPr>
-        <w:t>Разпределения</w:t>
-      </w:r>
-      <w:r>
-        <w:rPr>
-          <w:rFonts w:ascii="Consolas" w:hAnsi="Consolas" w:cs="Consolas"/>
-          <w:sz w:val="28"/>
-          <w:lang w:val="bg-BG"/>
-        </w:rPr>
-        <w:t>т</w:t>
-      </w:r>
-      <w:r>
-        <w:rPr>
-          <w:rFonts w:ascii="Consolas" w:hAnsi="Consolas" w:cs="Consolas"/>
-          <w:sz w:val="28"/>
-          <w:lang w:val="bg-BG"/>
-        </w:rPr>
-        <w:t xml:space="preserve"> рей трейсър, </w:t>
-      </w:r>
-      <w:r>
-        <w:rPr>
-          <w:rFonts w:ascii="Consolas" w:hAnsi="Consolas" w:cs="Consolas"/>
-          <w:sz w:val="28"/>
-          <w:lang w:val="bg-BG"/>
-        </w:rPr>
-        <w:t xml:space="preserve">усъвършенства класическият рей трейсър като използва Монте Карло техники. Вместо да използва резултата от само един вторичен лъч, той разпределя няколко вторични лъча за да може по-точно да пресметне нужните интеграли. </w:t>
-      </w:r>
-      <w:r>
-        <w:rPr>
-          <w:rFonts w:ascii="Consolas" w:hAnsi="Consolas" w:cs="Consolas"/>
-          <w:sz w:val="28"/>
-          <w:lang w:val="bg-BG"/>
-        </w:rPr>
-        <w:t>Този подход е много по</w:t>
-      </w:r>
-      <w:r>
-        <w:rPr>
-          <w:rFonts w:ascii="Consolas" w:hAnsi="Consolas" w:cs="Consolas"/>
-          <w:sz w:val="28"/>
-          <w:lang w:val="bg-BG"/>
-        </w:rPr>
-        <w:t>-</w:t>
-      </w:r>
-      <w:r>
-        <w:rPr>
-          <w:rFonts w:ascii="Consolas" w:hAnsi="Consolas" w:cs="Consolas"/>
-          <w:sz w:val="28"/>
-          <w:lang w:val="bg-BG"/>
-        </w:rPr>
-        <w:t xml:space="preserve">скъп от страна на процесорно време, но е нужен за ефекти като меки сенки, </w:t>
-      </w:r>
-      <w:r>
-        <w:rPr>
-          <w:rFonts w:ascii="Consolas" w:hAnsi="Consolas" w:cs="Consolas"/>
-          <w:sz w:val="28"/>
-        </w:rPr>
-        <w:t>depth of field, motion blur и други.</w:t>
-      </w:r>
-      <w:r>
-        <w:rPr>
-          <w:rFonts w:ascii="Consolas" w:hAnsi="Consolas" w:cs="Consolas"/>
-          <w:sz w:val="28"/>
-          <w:lang w:val="bg-BG"/>
-        </w:rPr>
-        <w:t xml:space="preserve"> Въпреки подобренията, които разпределеният рей трейсър внася, те не решават напълно проблема</w:t>
-      </w:r>
-      <w:r>
-        <w:rPr>
-          <w:rFonts w:ascii="Consolas" w:hAnsi="Consolas" w:cs="Consolas"/>
-          <w:sz w:val="28"/>
-          <w:lang w:val="bg-BG"/>
-        </w:rPr>
-        <w:t xml:space="preserve"> за фотореалистична графика</w:t>
-      </w:r>
-      <w:r>
-        <w:rPr>
-          <w:rFonts w:ascii="Consolas" w:hAnsi="Consolas" w:cs="Consolas"/>
-          <w:sz w:val="28"/>
-          <w:lang w:val="bg-BG"/>
-        </w:rPr>
-        <w:t>.</w:t>
-      </w:r>
-      <w:r>
-        <w:rPr>
-          <w:rFonts w:ascii="Consolas" w:hAnsi="Consolas" w:cs="Consolas"/>
-          <w:sz w:val="28"/>
-          <w:lang w:val="bg-BG"/>
-        </w:rPr>
-        <w:t xml:space="preserve"> </w:t>
-      </w:r>
-      <w:r>
-        <w:rPr>
-          <w:rFonts w:ascii="Consolas" w:hAnsi="Consolas" w:cs="Consolas"/>
-          <w:sz w:val="28"/>
-        </w:rPr>
-        <w:t>[1]</w:t>
+        <w:t>Където:</w:t>
       </w:r>
     </w:p>
     <w:p>
@@ -1577,55 +1941,7 @@
           <w:sz w:val="28"/>
           <w:lang w:val="bg-BG"/>
         </w:rPr>
-        <w:t>За да имаме реалистични изображения, трябва да взимаме в предвид и светлината отразена от останалите обекти в сцената.</w:t>
-      </w:r>
-      <w:r>
-        <w:rPr>
-          <w:rFonts w:ascii="Consolas" w:hAnsi="Consolas" w:cs="Consolas"/>
-          <w:sz w:val="28"/>
-          <w:lang w:val="bg-BG"/>
-        </w:rPr>
-        <w:t xml:space="preserve"> </w:t>
-      </w:r>
-      <w:r>
-        <w:rPr>
-          <w:rFonts w:ascii="Consolas" w:hAnsi="Consolas" w:cs="Consolas"/>
-          <w:sz w:val="28"/>
-          <w:lang w:val="bg-BG"/>
-        </w:rPr>
-        <w:t xml:space="preserve">Този ефект в компютърната графика се нарича глобална илюминация и се противопоставя на локалната илюминация, </w:t>
-      </w:r>
-      <w:r>
-        <w:rPr>
-          <w:rFonts w:ascii="Consolas" w:hAnsi="Consolas" w:cs="Consolas"/>
-          <w:sz w:val="28"/>
-          <w:lang w:val="bg-BG"/>
-        </w:rPr>
-        <w:t>чиито представители са</w:t>
-      </w:r>
-      <w:r>
-        <w:rPr>
-          <w:rFonts w:ascii="Consolas" w:hAnsi="Consolas" w:cs="Consolas"/>
-          <w:sz w:val="28"/>
-          <w:lang w:val="bg-BG"/>
-        </w:rPr>
-        <w:t xml:space="preserve"> представените до тук </w:t>
-      </w:r>
-      <w:r>
-        <w:rPr>
-          <w:rFonts w:ascii="Consolas" w:hAnsi="Consolas" w:cs="Consolas"/>
-          <w:sz w:val="28"/>
-          <w:lang w:val="bg-BG"/>
-        </w:rPr>
-        <w:t xml:space="preserve">типове </w:t>
-      </w:r>
-      <w:r>
-        <w:rPr>
-          <w:rFonts w:ascii="Consolas" w:hAnsi="Consolas" w:cs="Consolas"/>
-          <w:sz w:val="28"/>
-          <w:lang w:val="bg-BG"/>
-        </w:rPr>
-        <w:t>рей трейсъри.</w:t>
+        <w:t>х е гочката на повърхността</w:t>
       </w:r>
     </w:p>
     <w:p>
@@ -1634,6 +1950,123 @@
         <w:rPr>
           <w:rFonts w:ascii="Consolas" w:hAnsi="Consolas" w:cs="Consolas"/>
           <w:sz w:val="28"/>
+          <w:lang w:val="bg-BG"/>
+        </w:rPr>
+      </w:pPr>
+      <w:r>
+        <w:rPr>
+          <w:rFonts w:ascii="Consolas" w:hAnsi="Consolas" w:cs="Consolas"/>
+          <w:sz w:val="28"/>
+          <w:lang w:val="bg-BG"/>
+        </w:rPr>
+        <w:t>у е посоката бягаща от повърхността</w:t>
+      </w:r>
+    </w:p>
+    <w:p>
+      <w:pPr>
+        <w:ind w:firstLine="420"/>
+        <w:rPr>
+          <w:rFonts w:ascii="Consolas" w:hAnsi="Consolas" w:cs="Consolas"/>
+          <w:sz w:val="28"/>
+          <w:lang w:val="bg-BG"/>
+        </w:rPr>
+      </w:pPr>
+      <w:r>
+        <w:rPr>
+          <w:rFonts w:ascii="Consolas" w:hAnsi="Consolas" w:cs="Consolas"/>
+          <w:sz w:val="28"/>
+          <w:lang w:val="bg-BG"/>
+        </w:rPr>
+        <w:t>Л е излъчвания радианс</w:t>
+      </w:r>
+    </w:p>
+    <w:p>
+      <w:pPr>
+        <w:ind w:firstLine="420"/>
+        <w:rPr>
+          <w:rFonts w:ascii="Consolas" w:hAnsi="Consolas" w:cs="Consolas"/>
+          <w:sz w:val="28"/>
+          <w:lang w:val="bg-BG"/>
+        </w:rPr>
+      </w:pPr>
+      <w:r>
+        <w:rPr>
+          <w:rFonts w:ascii="Consolas" w:hAnsi="Consolas" w:cs="Consolas"/>
+          <w:sz w:val="28"/>
+          <w:lang w:val="bg-BG"/>
+        </w:rPr>
+        <w:t>Л е рефлектирания радианс</w:t>
+      </w:r>
+    </w:p>
+    <w:p>
+      <w:pPr>
+        <w:ind w:firstLine="420"/>
+        <w:rPr>
+          <w:rFonts w:ascii="Consolas" w:hAnsi="Consolas" w:cs="Consolas"/>
+          <w:sz w:val="28"/>
+          <w:lang w:val="bg-BG"/>
+        </w:rPr>
+      </w:pPr>
+    </w:p>
+    <w:p>
+      <w:pPr>
+        <w:ind w:firstLine="420"/>
+        <w:rPr>
+          <w:rFonts w:ascii="Consolas" w:hAnsi="Consolas" w:cs="Consolas"/>
+          <w:sz w:val="28"/>
+          <w:lang w:val="bg-BG"/>
+        </w:rPr>
+      </w:pPr>
+      <w:r>
+        <w:rPr>
+          <w:rFonts w:ascii="Consolas" w:hAnsi="Consolas" w:cs="Consolas"/>
+          <w:sz w:val="28"/>
+          <w:lang w:val="bg-BG"/>
+        </w:rPr>
+        <w:t>Радианса ни казва колко светлинна енергия пристига или напуска дадена повърхност през дадена единица време. В вакуум радианса е константа за всяка точка по даден лъч. Това прави рей трейсинга възможен.</w:t>
+      </w:r>
+    </w:p>
+    <w:p>
+      <w:pPr>
+        <w:ind w:firstLine="420"/>
+        <w:rPr>
+          <w:rFonts w:ascii="Consolas" w:hAnsi="Consolas" w:cs="Consolas"/>
+          <w:sz w:val="28"/>
+          <w:lang w:val="bg-BG"/>
+        </w:rPr>
+      </w:pPr>
+      <w:r>
+        <w:rPr>
+          <w:rFonts w:ascii="Consolas" w:hAnsi="Consolas" w:cs="Consolas"/>
+          <w:sz w:val="28"/>
+          <w:lang w:val="bg-BG"/>
+        </w:rPr>
+        <w:t>Рефлектираната светлина може да се опише по следния начин:</w:t>
+      </w:r>
+    </w:p>
+    <w:p>
+      <w:pPr>
+        <w:ind w:firstLine="420"/>
+        <w:rPr>
+          <w:rFonts w:ascii="Consolas" w:hAnsi="Consolas" w:cs="Consolas"/>
+          <w:sz w:val="28"/>
+        </w:rPr>
+      </w:pPr>
+      <w:r>
+        <w:rPr>
+          <w:rFonts w:ascii="Consolas" w:hAnsi="Consolas" w:cs="Consolas"/>
+          <w:sz w:val="28"/>
+        </w:rPr>
+        <w:t>[IMG]</w:t>
+      </w:r>
+    </w:p>
+    <w:p>
+      <w:pPr>
+        <w:ind w:firstLine="420"/>
+        <w:rPr>
+          <w:rFonts w:ascii="Consolas" w:hAnsi="Consolas" w:cs="Consolas"/>
+          <w:sz w:val="28"/>
+          <w:lang w:val="bg-BG"/>
         </w:rPr>
       </w:pPr>
       <w:r>
@@ -1643,18 +2076,28 @@
           <w:lang w:val="bg-BG"/>
         </w:rPr>
         <w:lastRenderedPageBreak/>
-        <w:t>Пътищния рей трейсър е разработен като решение на рендериращото уравнение и е силно базирано на Монте Карло техники. Той разглежда целия домейн на уравнението, докато разпределеният рей трейсър – само част от него.</w:t>
-      </w:r>
-      <w:r>
-        <w:rPr>
-          <w:rFonts w:ascii="Consolas" w:hAnsi="Consolas" w:cs="Consolas"/>
-          <w:sz w:val="28"/>
-          <w:lang w:val="bg-BG"/>
-        </w:rPr>
-        <w:t xml:space="preserve"> </w:t>
-      </w:r>
-      <w:bookmarkStart w:id="0" w:name="_GoBack"/>
-      <w:bookmarkEnd w:id="0"/>
+        <w:t xml:space="preserve">Този интеграл взима в предвид цялата пристигаща светлина и изчислява рефлектинарата. Той взима в предвид и светлината отговаряща за глабална илюминация. </w:t>
+      </w:r>
+    </w:p>
+    <w:p>
+      <w:pPr>
+        <w:ind w:firstLine="420"/>
+        <w:rPr>
+          <w:rFonts w:ascii="Consolas" w:hAnsi="Consolas" w:cs="Consolas"/>
+          <w:sz w:val="28"/>
+          <w:lang w:val="bg-BG"/>
+        </w:rPr>
+      </w:pPr>
+    </w:p>
+    <w:p>
+      <w:pPr>
+        <w:ind w:firstLine="420"/>
+        <w:rPr>
+          <w:rFonts w:ascii="Consolas" w:hAnsi="Consolas" w:cs="Consolas"/>
+          <w:sz w:val="28"/>
+          <w:lang w:val="bg-BG"/>
+        </w:rPr>
+      </w:pPr>
     </w:p>
     <w:p>
       <w:pPr>
@@ -1844,6 +2287,7 @@
           <w:sz w:val="28"/>
         </w:rPr>
       </w:pPr>
+      <w:proofErr w:type="gramStart"/>
       <w:r>
         <w:rPr>
           <w:rFonts w:ascii="Consolas" w:hAnsi="Consolas" w:cs="Consolas"/>
@@ -1857,7 +2301,16 @@
           <w:sz w:val="28"/>
           <w:lang w:val="bg-BG"/>
         </w:rPr>
-        <w:t>е методът използван в тази дипломна. За разлика от оригиналния рей тре</w:t>
+        <w:t>е методът използван в тази дипломна.</w:t>
+      </w:r>
+      <w:proofErr w:type="gramEnd"/>
+      <w:r>
+        <w:rPr>
+          <w:rFonts w:ascii="Consolas" w:hAnsi="Consolas" w:cs="Consolas"/>
+          <w:sz w:val="28"/>
+          <w:lang w:val="bg-BG"/>
+        </w:rPr>
+        <w:t xml:space="preserve"> За разлика от оригиналния рей тре</w:t>
       </w:r>
     </w:p>
     <w:p>
@@ -1866,8 +2319,50 @@
         <w:rPr>
           <w:rFonts w:ascii="Consolas" w:hAnsi="Consolas" w:cs="Consolas"/>
           <w:sz w:val="28"/>
-        </w:rPr>
-      </w:pPr>
+          <w:lang w:val="bg-BG"/>
+        </w:rPr>
+      </w:pPr>
+    </w:p>
+    <w:p>
+      <w:pPr>
+        <w:pStyle w:val="ListParagraph"/>
+        <w:numPr>
+          <w:ilvl w:val="0"/>
+          <w:numId w:val="4"/>
+        </w:numPr>
+        <w:rPr>
+          <w:rFonts w:ascii="Times New Roman" w:hAnsi="Times New Roman"/>
+          <w:b/>
+          <w:sz w:val="28"/>
+          <w:szCs w:val="28"/>
+          <w:lang w:val="bg-BG"/>
+        </w:rPr>
+      </w:pPr>
+      <w:r>
+        <w:rPr>
+          <w:rFonts w:ascii="Times New Roman" w:hAnsi="Times New Roman"/>
+          <w:b/>
+          <w:sz w:val="28"/>
+          <w:szCs w:val="28"/>
+          <w:lang w:val="bg-BG"/>
+        </w:rPr>
+        <w:t>Технологии за разработване на рей-трейсъри</w:t>
+      </w:r>
+    </w:p>
+    <w:p>
+      <w:pPr>
+        <w:pStyle w:val="ListParagraph"/>
+        <w:ind w:left="360"/>
+        <w:rPr>
+          <w:rFonts w:ascii="Times New Roman" w:hAnsi="Times New Roman"/>
+          <w:b/>
+          <w:sz w:val="28"/>
+          <w:szCs w:val="28"/>
+          <w:lang w:val="bg-BG"/>
+        </w:rPr>
+      </w:pPr>
+      <w:bookmarkStart w:id="0" w:name="_GoBack"/>
+      <w:bookmarkEnd w:id="0"/>
     </w:p>
     <w:p>
       <w:pPr>
@@ -1875,6 +2370,7 @@
         <w:rPr>
           <w:rFonts w:ascii="Consolas" w:hAnsi="Consolas" w:cs="Consolas"/>
           <w:sz w:val="28"/>
+          <w:lang w:val="bg-BG"/>
         </w:rPr>
       </w:pPr>
     </w:p>
@@ -1884,60 +2380,7 @@
         <w:rPr>
           <w:rFonts w:ascii="Consolas" w:hAnsi="Consolas" w:cs="Consolas"/>
           <w:sz w:val="28"/>
-        </w:rPr>
-      </w:pPr>
-    </w:p>
-    <w:p>
-      <w:pPr>
-        <w:ind w:firstLine="420"/>
-        <w:rPr>
-          <w:rFonts w:ascii="Consolas" w:hAnsi="Consolas" w:cs="Consolas"/>
-          <w:sz w:val="28"/>
-        </w:rPr>
-      </w:pPr>
-    </w:p>
-    <w:p>
-      <w:pPr>
-        <w:ind w:firstLine="420"/>
-        <w:rPr>
-          <w:rFonts w:ascii="Consolas" w:hAnsi="Consolas" w:cs="Consolas"/>
-          <w:sz w:val="28"/>
-        </w:rPr>
-      </w:pPr>
-    </w:p>
-    <w:p>
-      <w:pPr>
-        <w:ind w:firstLine="420"/>
-        <w:rPr>
-          <w:rFonts w:ascii="Consolas" w:hAnsi="Consolas" w:cs="Consolas"/>
-          <w:sz w:val="28"/>
-        </w:rPr>
-      </w:pPr>
-    </w:p>
-    <w:p>
-      <w:pPr>
-        <w:ind w:firstLine="420"/>
-        <w:rPr>
-          <w:rFonts w:ascii="Consolas" w:hAnsi="Consolas" w:cs="Consolas"/>
-          <w:sz w:val="28"/>
-        </w:rPr>
-      </w:pPr>
-    </w:p>
-    <w:p>
-      <w:pPr>
-        <w:ind w:firstLine="420"/>
-        <w:rPr>
-          <w:rFonts w:ascii="Consolas" w:hAnsi="Consolas" w:cs="Consolas"/>
-          <w:sz w:val="28"/>
-        </w:rPr>
-      </w:pPr>
-    </w:p>
-    <w:p>
-      <w:pPr>
-        <w:ind w:firstLine="420"/>
-        <w:rPr>
-          <w:rFonts w:ascii="Consolas" w:hAnsi="Consolas" w:cs="Consolas"/>
-          <w:sz w:val="28"/>
+          <w:lang w:val="bg-BG"/>
         </w:rPr>
       </w:pPr>
     </w:p>
@@ -2021,15 +2464,41 @@
         <w:rPr>
           <w:rFonts w:ascii="Consolas" w:hAnsi="Consolas" w:cs="Consolas"/>
           <w:sz w:val="28"/>
-        </w:rPr>
-      </w:pPr>
-      <w:r>
-        <w:rPr>
-          <w:rFonts w:ascii="Consolas" w:hAnsi="Consolas" w:cs="Consolas"/>
-          <w:sz w:val="28"/>
-        </w:rPr>
-        <w:t>[2] Physically based rendering</w:t>
-      </w:r>
+          <w:lang w:val="bg-BG"/>
+        </w:rPr>
+      </w:pPr>
+      <w:r>
+        <w:rPr>
+          <w:rFonts w:ascii="Consolas" w:hAnsi="Consolas" w:cs="Consolas"/>
+          <w:sz w:val="28"/>
+        </w:rPr>
+        <w:t xml:space="preserve">[2] </w:t>
+      </w:r>
+      <w:r>
+        <w:rPr>
+          <w:rFonts w:ascii="Consolas" w:hAnsi="Consolas" w:cs="Consolas"/>
+          <w:sz w:val="28"/>
+        </w:rPr>
+        <w:t xml:space="preserve">4 </w:t>
+      </w:r>
+      <w:r>
+        <w:rPr>
+          <w:rFonts w:ascii="Consolas" w:hAnsi="Consolas" w:cs="Consolas"/>
+          <w:sz w:val="28"/>
+          <w:lang w:val="bg-BG"/>
+        </w:rPr>
+        <w:t xml:space="preserve">пъти – </w:t>
+      </w:r>
+      <w:proofErr w:type="gramStart"/>
+      <w:r>
+        <w:rPr>
+          <w:rFonts w:ascii="Consolas" w:hAnsi="Consolas" w:cs="Consolas"/>
+          <w:sz w:val="28"/>
+          <w:lang w:val="bg-BG"/>
+        </w:rPr>
+        <w:t>2 по-малко</w:t>
+      </w:r>
+      <w:proofErr w:type="gramEnd"/>
     </w:p>
     <w:sectPr>
       <w:pgSz w:w="12240" w:h="15840"/>
@@ -2044,6 +2513,531 @@
 <file path=word/numbering.xml><?xml version="1.0" encoding="utf-8"?>
 <w:numbering xmlns:wpc="http://schemas.microsoft.com/office/word/2010/wordprocessingCanvas" xmlns:mc="http://schemas.openxmlformats.org/markup-compatibility/2006" xmlns:o="urn:schemas-microsoft-com:office:office" xmlns:r="http://schemas.openxmlformats.org/officeDocument/2006/relationships" xmlns:m="http://schemas.openxmlformats.org/officeDocument/2006/math" xmlns:v="urn:schemas-microsoft-com:vml" xmlns:wp14="http://schemas.microsoft.com/office/word/2010/wordprocessingDrawing" xmlns:wp="http://schemas.openxmlformats.org/drawingml/2006/wordprocessingDrawing" xmlns:w10="urn:schemas-microsoft-com:office:word" xmlns:w="http://schemas.openxmlformats.org/wordprocessingml/2006/main" xmlns:w14="http://schemas.microsoft.com/office/word/2010/wordml" xmlns:wpg="http://schemas.microsoft.com/office/word/2010/wordprocessingGroup" xmlns:wpi="http://schemas.microsoft.com/office/word/2010/wordprocessingInk" xmlns:wne="http://schemas.microsoft.com/office/word/2006/wordml" xmlns:wps="http://schemas.microsoft.com/office/word/2010/wordprocessingShape" mc:Ignorable="w14 wp14">
   <w:abstractNum w:abstractNumId="0">
+    <w:nsid w:val="0DE77F9B"/>
+    <w:multiLevelType w:val="hybridMultilevel"/>
+    <w:tmpl w:val="2DD6E458"/>
+    <w:lvl w:ilvl="0" w:tplc="2CF2CD72">
+      <w:start w:val="1"/>
+      <w:numFmt w:val="decimal"/>
+      <w:lvlText w:val="%1."/>
+      <w:lvlJc w:val="left"/>
+      <w:pPr>
+        <w:ind w:left="780" w:hanging="360"/>
+      </w:pPr>
+      <w:rPr>
+        <w:rFonts w:hint="default"/>
+      </w:rPr>
+    </w:lvl>
+    <w:lvl w:ilvl="1" w:tplc="04090019" w:tentative="1">
+      <w:start w:val="1"/>
+      <w:numFmt w:val="lowerLetter"/>
+      <w:lvlText w:val="%2."/>
+      <w:lvlJc w:val="left"/>
+      <w:pPr>
+        <w:ind w:left="1500" w:hanging="360"/>
+      </w:pPr>
+    </w:lvl>
+    <w:lvl w:ilvl="2" w:tplc="0409001B" w:tentative="1">
+      <w:start w:val="1"/>
+      <w:numFmt w:val="lowerRoman"/>
+      <w:lvlText w:val="%3."/>
+      <w:lvlJc w:val="right"/>
+      <w:pPr>
+        <w:ind w:left="2220" w:hanging="180"/>
+      </w:pPr>
+    </w:lvl>
+    <w:lvl w:ilvl="3" w:tplc="0409000F" w:tentative="1">
+      <w:start w:val="1"/>
+      <w:numFmt w:val="decimal"/>
+      <w:lvlText w:val="%4."/>
+      <w:lvlJc w:val="left"/>
+      <w:pPr>
+        <w:ind w:left="2940" w:hanging="360"/>
+      </w:pPr>
+    </w:lvl>
+    <w:lvl w:ilvl="4" w:tplc="04090019" w:tentative="1">
+      <w:start w:val="1"/>
+      <w:numFmt w:val="lowerLetter"/>
+      <w:lvlText w:val="%5."/>
+      <w:lvlJc w:val="left"/>
+      <w:pPr>
+        <w:ind w:left="3660" w:hanging="360"/>
+      </w:pPr>
+    </w:lvl>
+    <w:lvl w:ilvl="5" w:tplc="0409001B" w:tentative="1">
+      <w:start w:val="1"/>
+      <w:numFmt w:val="lowerRoman"/>
+      <w:lvlText w:val="%6."/>
+      <w:lvlJc w:val="right"/>
+      <w:pPr>
+        <w:ind w:left="4380" w:hanging="180"/>
+      </w:pPr>
+    </w:lvl>
+    <w:lvl w:ilvl="6" w:tplc="0409000F" w:tentative="1">
+      <w:start w:val="1"/>
+      <w:numFmt w:val="decimal"/>
+      <w:lvlText w:val="%7."/>
+      <w:lvlJc w:val="left"/>
+      <w:pPr>
+        <w:ind w:left="5100" w:hanging="360"/>
+      </w:pPr>
+    </w:lvl>
+    <w:lvl w:ilvl="7" w:tplc="04090019" w:tentative="1">
+      <w:start w:val="1"/>
+      <w:numFmt w:val="lowerLetter"/>
+      <w:lvlText w:val="%8."/>
+      <w:lvlJc w:val="left"/>
+      <w:pPr>
+        <w:ind w:left="5820" w:hanging="360"/>
+      </w:pPr>
+    </w:lvl>
+    <w:lvl w:ilvl="8" w:tplc="0409001B" w:tentative="1">
+      <w:start w:val="1"/>
+      <w:numFmt w:val="lowerRoman"/>
+      <w:lvlText w:val="%9."/>
+      <w:lvlJc w:val="right"/>
+      <w:pPr>
+        <w:ind w:left="6540" w:hanging="180"/>
+      </w:pPr>
+    </w:lvl>
+  </w:abstractNum>
+  <w:abstractNum w:abstractNumId="1">
+    <w:nsid w:val="10A114B8"/>
+    <w:multiLevelType w:val="hybridMultilevel"/>
+    <w:tmpl w:val="6F2C699A"/>
+    <w:lvl w:ilvl="0" w:tplc="0409000F">
+      <w:start w:val="1"/>
+      <w:numFmt w:val="decimal"/>
+      <w:lvlText w:val="%1."/>
+      <w:lvlJc w:val="left"/>
+      <w:pPr>
+        <w:ind w:left="720" w:hanging="360"/>
+      </w:pPr>
+      <w:rPr>
+        <w:rFonts w:hint="default"/>
+      </w:rPr>
+    </w:lvl>
+    <w:lvl w:ilvl="1" w:tplc="04090019" w:tentative="1">
+      <w:start w:val="1"/>
+      <w:numFmt w:val="lowerLetter"/>
+      <w:lvlText w:val="%2."/>
+      <w:lvlJc w:val="left"/>
+      <w:pPr>
+        <w:ind w:left="1440" w:hanging="360"/>
+      </w:pPr>
+    </w:lvl>
+    <w:lvl w:ilvl="2" w:tplc="0409001B" w:tentative="1">
+      <w:start w:val="1"/>
+      <w:numFmt w:val="lowerRoman"/>
+      <w:lvlText w:val="%3."/>
+      <w:lvlJc w:val="right"/>
+      <w:pPr>
+        <w:ind w:left="2160" w:hanging="180"/>
+      </w:pPr>
+    </w:lvl>
+    <w:lvl w:ilvl="3" w:tplc="0409000F" w:tentative="1">
+      <w:start w:val="1"/>
+      <w:numFmt w:val="decimal"/>
+      <w:lvlText w:val="%4."/>
+      <w:lvlJc w:val="left"/>
+      <w:pPr>
+        <w:ind w:left="2880" w:hanging="360"/>
+      </w:pPr>
+    </w:lvl>
+    <w:lvl w:ilvl="4" w:tplc="04090019" w:tentative="1">
+      <w:start w:val="1"/>
+      <w:numFmt w:val="lowerLetter"/>
+      <w:lvlText w:val="%5."/>
+      <w:lvlJc w:val="left"/>
+      <w:pPr>
+        <w:ind w:left="3600" w:hanging="360"/>
+      </w:pPr>
+    </w:lvl>
+    <w:lvl w:ilvl="5" w:tplc="0409001B" w:tentative="1">
+      <w:start w:val="1"/>
+      <w:numFmt w:val="lowerRoman"/>
+      <w:lvlText w:val="%6."/>
+      <w:lvlJc w:val="right"/>
+      <w:pPr>
+        <w:ind w:left="4320" w:hanging="180"/>
+      </w:pPr>
+    </w:lvl>
+    <w:lvl w:ilvl="6" w:tplc="0409000F" w:tentative="1">
+      <w:start w:val="1"/>
+      <w:numFmt w:val="decimal"/>
+      <w:lvlText w:val="%7."/>
+      <w:lvlJc w:val="left"/>
+      <w:pPr>
+        <w:ind w:left="5040" w:hanging="360"/>
+      </w:pPr>
+    </w:lvl>
+    <w:lvl w:ilvl="7" w:tplc="04090019" w:tentative="1">
+      <w:start w:val="1"/>
+      <w:numFmt w:val="lowerLetter"/>
+      <w:lvlText w:val="%8."/>
+      <w:lvlJc w:val="left"/>
+      <w:pPr>
+        <w:ind w:left="5760" w:hanging="360"/>
+      </w:pPr>
+    </w:lvl>
+    <w:lvl w:ilvl="8" w:tplc="0409001B" w:tentative="1">
+      <w:start w:val="1"/>
+      <w:numFmt w:val="lowerRoman"/>
+      <w:lvlText w:val="%9."/>
+      <w:lvlJc w:val="right"/>
+      <w:pPr>
+        <w:ind w:left="6480" w:hanging="180"/>
+      </w:pPr>
+    </w:lvl>
+  </w:abstractNum>
+  <w:abstractNum w:abstractNumId="2">
+    <w:nsid w:val="1BC75A48"/>
+    <w:multiLevelType w:val="multilevel"/>
+    <w:tmpl w:val="77904D76"/>
+    <w:lvl w:ilvl="0">
+      <w:start w:val="1"/>
+      <w:numFmt w:val="decimal"/>
+      <w:lvlText w:val="%1"/>
+      <w:lvlJc w:val="left"/>
+      <w:pPr>
+        <w:ind w:left="375" w:hanging="375"/>
+      </w:pPr>
+      <w:rPr>
+        <w:rFonts w:hint="default"/>
+      </w:rPr>
+    </w:lvl>
+    <w:lvl w:ilvl="1">
+      <w:start w:val="1"/>
+      <w:numFmt w:val="decimal"/>
+      <w:lvlText w:val="%1.%2"/>
+      <w:lvlJc w:val="left"/>
+      <w:pPr>
+        <w:ind w:left="375" w:hanging="375"/>
+      </w:pPr>
+      <w:rPr>
+        <w:rFonts w:hint="default"/>
+      </w:rPr>
+    </w:lvl>
+    <w:lvl w:ilvl="2">
+      <w:start w:val="1"/>
+      <w:numFmt w:val="decimal"/>
+      <w:lvlText w:val="%1.%2.%3"/>
+      <w:lvlJc w:val="left"/>
+      <w:pPr>
+        <w:ind w:left="720" w:hanging="720"/>
+      </w:pPr>
+      <w:rPr>
+        <w:rFonts w:hint="default"/>
+      </w:rPr>
+    </w:lvl>
+    <w:lvl w:ilvl="3">
+      <w:start w:val="1"/>
+      <w:numFmt w:val="decimal"/>
+      <w:lvlText w:val="%1.%2.%3.%4"/>
+      <w:lvlJc w:val="left"/>
+      <w:pPr>
+        <w:ind w:left="1080" w:hanging="1080"/>
+      </w:pPr>
+      <w:rPr>
+        <w:rFonts w:hint="default"/>
+      </w:rPr>
+    </w:lvl>
+    <w:lvl w:ilvl="4">
+      <w:start w:val="1"/>
+      <w:numFmt w:val="decimal"/>
+      <w:lvlText w:val="%1.%2.%3.%4.%5"/>
+      <w:lvlJc w:val="left"/>
+      <w:pPr>
+        <w:ind w:left="1080" w:hanging="1080"/>
+      </w:pPr>
+      <w:rPr>
+        <w:rFonts w:hint="default"/>
+      </w:rPr>
+    </w:lvl>
+    <w:lvl w:ilvl="5">
+      <w:start w:val="1"/>
+      <w:numFmt w:val="decimal"/>
+      <w:lvlText w:val="%1.%2.%3.%4.%5.%6"/>
+      <w:lvlJc w:val="left"/>
+      <w:pPr>
+        <w:ind w:left="1440" w:hanging="1440"/>
+      </w:pPr>
+      <w:rPr>
+        <w:rFonts w:hint="default"/>
+      </w:rPr>
+    </w:lvl>
+    <w:lvl w:ilvl="6">
+      <w:start w:val="1"/>
+      <w:numFmt w:val="decimal"/>
+      <w:lvlText w:val="%1.%2.%3.%4.%5.%6.%7"/>
+      <w:lvlJc w:val="left"/>
+      <w:pPr>
+        <w:ind w:left="1440" w:hanging="1440"/>
+      </w:pPr>
+      <w:rPr>
+        <w:rFonts w:hint="default"/>
+      </w:rPr>
+    </w:lvl>
+    <w:lvl w:ilvl="7">
+      <w:start w:val="1"/>
+      <w:numFmt w:val="decimal"/>
+      <w:lvlText w:val="%1.%2.%3.%4.%5.%6.%7.%8"/>
+      <w:lvlJc w:val="left"/>
+      <w:pPr>
+        <w:ind w:left="1800" w:hanging="1800"/>
+      </w:pPr>
+      <w:rPr>
+        <w:rFonts w:hint="default"/>
+      </w:rPr>
+    </w:lvl>
+    <w:lvl w:ilvl="8">
+      <w:start w:val="1"/>
+      <w:numFmt w:val="decimal"/>
+      <w:lvlText w:val="%1.%2.%3.%4.%5.%6.%7.%8.%9"/>
+      <w:lvlJc w:val="left"/>
+      <w:pPr>
+        <w:ind w:left="2160" w:hanging="2160"/>
+      </w:pPr>
+      <w:rPr>
+        <w:rFonts w:hint="default"/>
+      </w:rPr>
+    </w:lvl>
+  </w:abstractNum>
+  <w:abstractNum w:abstractNumId="3">
+    <w:nsid w:val="25FB4F6C"/>
+    <w:multiLevelType w:val="multilevel"/>
+    <w:tmpl w:val="8CEA876C"/>
+    <w:lvl w:ilvl="0">
+      <w:start w:val="1"/>
+      <w:numFmt w:val="decimal"/>
+      <w:lvlText w:val="%1."/>
+      <w:lvlJc w:val="left"/>
+      <w:pPr>
+        <w:ind w:left="360" w:hanging="360"/>
+      </w:pPr>
+      <w:rPr>
+        <w:rFonts w:hint="default"/>
+      </w:rPr>
+    </w:lvl>
+    <w:lvl w:ilvl="1">
+      <w:start w:val="2"/>
+      <w:numFmt w:val="decimal"/>
+      <w:isLgl/>
+      <w:lvlText w:val="%1.%2"/>
+      <w:lvlJc w:val="left"/>
+      <w:pPr>
+        <w:ind w:left="375" w:hanging="375"/>
+      </w:pPr>
+      <w:rPr>
+        <w:rFonts w:hint="default"/>
+      </w:rPr>
+    </w:lvl>
+    <w:lvl w:ilvl="2">
+      <w:start w:val="1"/>
+      <w:numFmt w:val="decimal"/>
+      <w:isLgl/>
+      <w:lvlText w:val="%1.%2.%3"/>
+      <w:lvlJc w:val="left"/>
+      <w:pPr>
+        <w:ind w:left="720" w:hanging="720"/>
+      </w:pPr>
+      <w:rPr>
+        <w:rFonts w:hint="default"/>
+      </w:rPr>
+    </w:lvl>
+    <w:lvl w:ilvl="3">
+      <w:start w:val="1"/>
+      <w:numFmt w:val="decimal"/>
+      <w:isLgl/>
+      <w:lvlText w:val="%1.%2.%3.%4"/>
+      <w:lvlJc w:val="left"/>
+      <w:pPr>
+        <w:ind w:left="1080" w:hanging="1080"/>
+      </w:pPr>
+      <w:rPr>
+        <w:rFonts w:hint="default"/>
+      </w:rPr>
+    </w:lvl>
+    <w:lvl w:ilvl="4">
+      <w:start w:val="1"/>
+      <w:numFmt w:val="decimal"/>
+      <w:isLgl/>
+      <w:lvlText w:val="%1.%2.%3.%4.%5"/>
+      <w:lvlJc w:val="left"/>
+      <w:pPr>
+        <w:ind w:left="1080" w:hanging="1080"/>
+      </w:pPr>
+      <w:rPr>
+        <w:rFonts w:hint="default"/>
+      </w:rPr>
+    </w:lvl>
+    <w:lvl w:ilvl="5">
+      <w:start w:val="1"/>
+      <w:numFmt w:val="decimal"/>
+      <w:isLgl/>
+      <w:lvlText w:val="%1.%2.%3.%4.%5.%6"/>
+      <w:lvlJc w:val="left"/>
+      <w:pPr>
+        <w:ind w:left="1440" w:hanging="1440"/>
+      </w:pPr>
+      <w:rPr>
+        <w:rFonts w:hint="default"/>
+      </w:rPr>
+    </w:lvl>
+    <w:lvl w:ilvl="6">
+      <w:start w:val="1"/>
+      <w:numFmt w:val="decimal"/>
+      <w:isLgl/>
+      <w:lvlText w:val="%1.%2.%3.%4.%5.%6.%7"/>
+      <w:lvlJc w:val="left"/>
+      <w:pPr>
+        <w:ind w:left="1440" w:hanging="1440"/>
+      </w:pPr>
+      <w:rPr>
+        <w:rFonts w:hint="default"/>
+      </w:rPr>
+    </w:lvl>
+    <w:lvl w:ilvl="7">
+      <w:start w:val="1"/>
+      <w:numFmt w:val="decimal"/>
+      <w:isLgl/>
+      <w:lvlText w:val="%1.%2.%3.%4.%5.%6.%7.%8"/>
+      <w:lvlJc w:val="left"/>
+      <w:pPr>
+        <w:ind w:left="1800" w:hanging="1800"/>
+      </w:pPr>
+      <w:rPr>
+        <w:rFonts w:hint="default"/>
+      </w:rPr>
+    </w:lvl>
+    <w:lvl w:ilvl="8">
+      <w:start w:val="1"/>
+      <w:numFmt w:val="decimal"/>
+      <w:isLgl/>
+      <w:lvlText w:val="%1.%2.%3.%4.%5.%6.%7.%8.%9"/>
+      <w:lvlJc w:val="left"/>
+      <w:pPr>
+        <w:ind w:left="2160" w:hanging="2160"/>
+      </w:pPr>
+      <w:rPr>
+        <w:rFonts w:hint="default"/>
+      </w:rPr>
+    </w:lvl>
+  </w:abstractNum>
+  <w:abstractNum w:abstractNumId="4">
+    <w:nsid w:val="4F78702E"/>
+    <w:multiLevelType w:val="multilevel"/>
+    <w:tmpl w:val="D7207AF8"/>
+    <w:lvl w:ilvl="0">
+      <w:start w:val="1"/>
+      <w:numFmt w:val="decimal"/>
+      <w:lvlText w:val="%1"/>
+      <w:lvlJc w:val="left"/>
+      <w:pPr>
+        <w:ind w:left="375" w:hanging="375"/>
+      </w:pPr>
+      <w:rPr>
+        <w:rFonts w:hint="default"/>
+      </w:rPr>
+    </w:lvl>
+    <w:lvl w:ilvl="1">
+      <w:start w:val="1"/>
+      <w:numFmt w:val="decimal"/>
+      <w:lvlText w:val="%1.%2"/>
+      <w:lvlJc w:val="left"/>
+      <w:pPr>
+        <w:ind w:left="375" w:hanging="375"/>
+      </w:pPr>
+      <w:rPr>
+        <w:rFonts w:hint="default"/>
+      </w:rPr>
+    </w:lvl>
+    <w:lvl w:ilvl="2">
+      <w:start w:val="1"/>
+      <w:numFmt w:val="decimal"/>
+      <w:lvlText w:val="%1.%2.%3"/>
+      <w:lvlJc w:val="left"/>
+      <w:pPr>
+        <w:ind w:left="1440" w:hanging="720"/>
+      </w:pPr>
+      <w:rPr>
+        <w:rFonts w:hint="default"/>
+      </w:rPr>
+    </w:lvl>
+    <w:lvl w:ilvl="3">
+      <w:start w:val="1"/>
+      <w:numFmt w:val="decimal"/>
+      <w:lvlText w:val="%1.%2.%3.%4"/>
+      <w:lvlJc w:val="left"/>
+      <w:pPr>
+        <w:ind w:left="2160" w:hanging="1080"/>
+      </w:pPr>
+      <w:rPr>
+        <w:rFonts w:hint="default"/>
+      </w:rPr>
+    </w:lvl>
+    <w:lvl w:ilvl="4">
+      <w:start w:val="1"/>
+      <w:numFmt w:val="decimal"/>
+      <w:lvlText w:val="%1.%2.%3.%4.%5"/>
+      <w:lvlJc w:val="left"/>
+      <w:pPr>
+        <w:ind w:left="2520" w:hanging="1080"/>
+      </w:pPr>
+      <w:rPr>
+        <w:rFonts w:hint="default"/>
+      </w:rPr>
+    </w:lvl>
+    <w:lvl w:ilvl="5">
+      <w:start w:val="1"/>
+      <w:numFmt w:val="decimal"/>
+      <w:lvlText w:val="%1.%2.%3.%4.%5.%6"/>
+      <w:lvlJc w:val="left"/>
+      <w:pPr>
+        <w:ind w:left="3240" w:hanging="1440"/>
+      </w:pPr>
+      <w:rPr>
+        <w:rFonts w:hint="default"/>
+      </w:rPr>
+    </w:lvl>
+    <w:lvl w:ilvl="6">
+      <w:start w:val="1"/>
+      <w:numFmt w:val="decimal"/>
+      <w:lvlText w:val="%1.%2.%3.%4.%5.%6.%7"/>
+      <w:lvlJc w:val="left"/>
+      <w:pPr>
+        <w:ind w:left="3600" w:hanging="1440"/>
+      </w:pPr>
+      <w:rPr>
+        <w:rFonts w:hint="default"/>
+      </w:rPr>
+    </w:lvl>
+    <w:lvl w:ilvl="7">
+      <w:start w:val="1"/>
+      <w:numFmt w:val="decimal"/>
+      <w:lvlText w:val="%1.%2.%3.%4.%5.%6.%7.%8"/>
+      <w:lvlJc w:val="left"/>
+      <w:pPr>
+        <w:ind w:left="4320" w:hanging="1800"/>
+      </w:pPr>
+      <w:rPr>
+        <w:rFonts w:hint="default"/>
+      </w:rPr>
+    </w:lvl>
+    <w:lvl w:ilvl="8">
+      <w:start w:val="1"/>
+      <w:numFmt w:val="decimal"/>
+      <w:lvlText w:val="%1.%2.%3.%4.%5.%6.%7.%8.%9"/>
+      <w:lvlJc w:val="left"/>
+      <w:pPr>
+        <w:ind w:left="5040" w:hanging="2160"/>
+      </w:pPr>
+      <w:rPr>
+        <w:rFonts w:hint="default"/>
+      </w:rPr>
+    </w:lvl>
+  </w:abstractNum>
+  <w:abstractNum w:abstractNumId="5">
     <w:nsid w:val="6B4C00B8"/>
     <w:multiLevelType w:val="multilevel"/>
     <w:tmpl w:val="9A0C26AE"/>
@@ -2156,8 +3150,323 @@
       </w:rPr>
     </w:lvl>
   </w:abstractNum>
+  <w:abstractNum w:abstractNumId="6">
+    <w:nsid w:val="6EF750DA"/>
+    <w:multiLevelType w:val="multilevel"/>
+    <w:tmpl w:val="0B062EEA"/>
+    <w:lvl w:ilvl="0">
+      <w:start w:val="1"/>
+      <w:numFmt w:val="decimal"/>
+      <w:lvlText w:val="%1"/>
+      <w:lvlJc w:val="left"/>
+      <w:pPr>
+        <w:ind w:left="375" w:hanging="375"/>
+      </w:pPr>
+      <w:rPr>
+        <w:rFonts w:hint="default"/>
+      </w:rPr>
+    </w:lvl>
+    <w:lvl w:ilvl="1">
+      <w:start w:val="1"/>
+      <w:numFmt w:val="decimal"/>
+      <w:lvlText w:val="%1.%2"/>
+      <w:lvlJc w:val="left"/>
+      <w:pPr>
+        <w:ind w:left="1110" w:hanging="375"/>
+      </w:pPr>
+      <w:rPr>
+        <w:rFonts w:hint="default"/>
+      </w:rPr>
+    </w:lvl>
+    <w:lvl w:ilvl="2">
+      <w:start w:val="1"/>
+      <w:numFmt w:val="decimal"/>
+      <w:lvlText w:val="%1.%2.%3"/>
+      <w:lvlJc w:val="left"/>
+      <w:pPr>
+        <w:ind w:left="2190" w:hanging="720"/>
+      </w:pPr>
+      <w:rPr>
+        <w:rFonts w:hint="default"/>
+      </w:rPr>
+    </w:lvl>
+    <w:lvl w:ilvl="3">
+      <w:start w:val="1"/>
+      <w:numFmt w:val="decimal"/>
+      <w:lvlText w:val="%1.%2.%3.%4"/>
+      <w:lvlJc w:val="left"/>
+      <w:pPr>
+        <w:ind w:left="3285" w:hanging="1080"/>
+      </w:pPr>
+      <w:rPr>
+        <w:rFonts w:hint="default"/>
+      </w:rPr>
+    </w:lvl>
+    <w:lvl w:ilvl="4">
+      <w:start w:val="1"/>
+      <w:numFmt w:val="decimal"/>
+      <w:lvlText w:val="%1.%2.%3.%4.%5"/>
+      <w:lvlJc w:val="left"/>
+      <w:pPr>
+        <w:ind w:left="4020" w:hanging="1080"/>
+      </w:pPr>
+      <w:rPr>
+        <w:rFonts w:hint="default"/>
+      </w:rPr>
+    </w:lvl>
+    <w:lvl w:ilvl="5">
+      <w:start w:val="1"/>
+      <w:numFmt w:val="decimal"/>
+      <w:lvlText w:val="%1.%2.%3.%4.%5.%6"/>
+      <w:lvlJc w:val="left"/>
+      <w:pPr>
+        <w:ind w:left="5115" w:hanging="1440"/>
+      </w:pPr>
+      <w:rPr>
+        <w:rFonts w:hint="default"/>
+      </w:rPr>
+    </w:lvl>
+    <w:lvl w:ilvl="6">
+      <w:start w:val="1"/>
+      <w:numFmt w:val="decimal"/>
+      <w:lvlText w:val="%1.%2.%3.%4.%5.%6.%7"/>
+      <w:lvlJc w:val="left"/>
+      <w:pPr>
+        <w:ind w:left="5850" w:hanging="1440"/>
+      </w:pPr>
+      <w:rPr>
+        <w:rFonts w:hint="default"/>
+      </w:rPr>
+    </w:lvl>
+    <w:lvl w:ilvl="7">
+      <w:start w:val="1"/>
+      <w:numFmt w:val="decimal"/>
+      <w:lvlText w:val="%1.%2.%3.%4.%5.%6.%7.%8"/>
+      <w:lvlJc w:val="left"/>
+      <w:pPr>
+        <w:ind w:left="6945" w:hanging="1800"/>
+      </w:pPr>
+      <w:rPr>
+        <w:rFonts w:hint="default"/>
+      </w:rPr>
+    </w:lvl>
+    <w:lvl w:ilvl="8">
+      <w:start w:val="1"/>
+      <w:numFmt w:val="decimal"/>
+      <w:lvlText w:val="%1.%2.%3.%4.%5.%6.%7.%8.%9"/>
+      <w:lvlJc w:val="left"/>
+      <w:pPr>
+        <w:ind w:left="8040" w:hanging="2160"/>
+      </w:pPr>
+      <w:rPr>
+        <w:rFonts w:hint="default"/>
+      </w:rPr>
+    </w:lvl>
+  </w:abstractNum>
+  <w:abstractNum w:abstractNumId="7">
+    <w:nsid w:val="72753F8C"/>
+    <w:multiLevelType w:val="hybridMultilevel"/>
+    <w:tmpl w:val="49F483B0"/>
+    <w:lvl w:ilvl="0" w:tplc="5FC8F824">
+      <w:start w:val="1"/>
+      <w:numFmt w:val="decimal"/>
+      <w:lvlText w:val="%1."/>
+      <w:lvlJc w:val="left"/>
+      <w:pPr>
+        <w:ind w:left="780" w:hanging="360"/>
+      </w:pPr>
+      <w:rPr>
+        <w:rFonts w:hint="default"/>
+      </w:rPr>
+    </w:lvl>
+    <w:lvl w:ilvl="1" w:tplc="04090019" w:tentative="1">
+      <w:start w:val="1"/>
+      <w:numFmt w:val="lowerLetter"/>
+      <w:lvlText w:val="%2."/>
+      <w:lvlJc w:val="left"/>
+      <w:pPr>
+        <w:ind w:left="1500" w:hanging="360"/>
+      </w:pPr>
+    </w:lvl>
+    <w:lvl w:ilvl="2" w:tplc="0409001B" w:tentative="1">
+      <w:start w:val="1"/>
+      <w:numFmt w:val="lowerRoman"/>
+      <w:lvlText w:val="%3."/>
+      <w:lvlJc w:val="right"/>
+      <w:pPr>
+        <w:ind w:left="2220" w:hanging="180"/>
+      </w:pPr>
+    </w:lvl>
+    <w:lvl w:ilvl="3" w:tplc="0409000F" w:tentative="1">
+      <w:start w:val="1"/>
+      <w:numFmt w:val="decimal"/>
+      <w:lvlText w:val="%4."/>
+      <w:lvlJc w:val="left"/>
+      <w:pPr>
+        <w:ind w:left="2940" w:hanging="360"/>
+      </w:pPr>
+    </w:lvl>
+    <w:lvl w:ilvl="4" w:tplc="04090019" w:tentative="1">
+      <w:start w:val="1"/>
+      <w:numFmt w:val="lowerLetter"/>
+      <w:lvlText w:val="%5."/>
+      <w:lvlJc w:val="left"/>
+      <w:pPr>
+        <w:ind w:left="3660" w:hanging="360"/>
+      </w:pPr>
+    </w:lvl>
+    <w:lvl w:ilvl="5" w:tplc="0409001B" w:tentative="1">
+      <w:start w:val="1"/>
+      <w:numFmt w:val="lowerRoman"/>
+      <w:lvlText w:val="%6."/>
+      <w:lvlJc w:val="right"/>
+      <w:pPr>
+        <w:ind w:left="4380" w:hanging="180"/>
+      </w:pPr>
+    </w:lvl>
+    <w:lvl w:ilvl="6" w:tplc="0409000F" w:tentative="1">
+      <w:start w:val="1"/>
+      <w:numFmt w:val="decimal"/>
+      <w:lvlText w:val="%7."/>
+      <w:lvlJc w:val="left"/>
+      <w:pPr>
+        <w:ind w:left="5100" w:hanging="360"/>
+      </w:pPr>
+    </w:lvl>
+    <w:lvl w:ilvl="7" w:tplc="04090019" w:tentative="1">
+      <w:start w:val="1"/>
+      <w:numFmt w:val="lowerLetter"/>
+      <w:lvlText w:val="%8."/>
+      <w:lvlJc w:val="left"/>
+      <w:pPr>
+        <w:ind w:left="5820" w:hanging="360"/>
+      </w:pPr>
+    </w:lvl>
+    <w:lvl w:ilvl="8" w:tplc="0409001B" w:tentative="1">
+      <w:start w:val="1"/>
+      <w:numFmt w:val="lowerRoman"/>
+      <w:lvlText w:val="%9."/>
+      <w:lvlJc w:val="right"/>
+      <w:pPr>
+        <w:ind w:left="6540" w:hanging="180"/>
+      </w:pPr>
+    </w:lvl>
+  </w:abstractNum>
+  <w:abstractNum w:abstractNumId="8">
+    <w:nsid w:val="74FD643C"/>
+    <w:multiLevelType w:val="hybridMultilevel"/>
+    <w:tmpl w:val="0FFA5486"/>
+    <w:lvl w:ilvl="0" w:tplc="0409000F">
+      <w:start w:val="1"/>
+      <w:numFmt w:val="decimal"/>
+      <w:lvlText w:val="%1."/>
+      <w:lvlJc w:val="left"/>
+      <w:pPr>
+        <w:ind w:left="720" w:hanging="360"/>
+      </w:pPr>
+      <w:rPr>
+        <w:rFonts w:hint="default"/>
+      </w:rPr>
+    </w:lvl>
+    <w:lvl w:ilvl="1" w:tplc="04090019" w:tentative="1">
+      <w:start w:val="1"/>
+      <w:numFmt w:val="lowerLetter"/>
+      <w:lvlText w:val="%2."/>
+      <w:lvlJc w:val="left"/>
+      <w:pPr>
+        <w:ind w:left="1440" w:hanging="360"/>
+      </w:pPr>
+    </w:lvl>
+    <w:lvl w:ilvl="2" w:tplc="0409001B" w:tentative="1">
+      <w:start w:val="1"/>
+      <w:numFmt w:val="lowerRoman"/>
+      <w:lvlText w:val="%3."/>
+      <w:lvlJc w:val="right"/>
+      <w:pPr>
+        <w:ind w:left="2160" w:hanging="180"/>
+      </w:pPr>
+    </w:lvl>
+    <w:lvl w:ilvl="3" w:tplc="0409000F" w:tentative="1">
+      <w:start w:val="1"/>
+      <w:numFmt w:val="decimal"/>
+      <w:lvlText w:val="%4."/>
+      <w:lvlJc w:val="left"/>
+      <w:pPr>
+        <w:ind w:left="2880" w:hanging="360"/>
+      </w:pPr>
+    </w:lvl>
+    <w:lvl w:ilvl="4" w:tplc="04090019" w:tentative="1">
+      <w:start w:val="1"/>
+      <w:numFmt w:val="lowerLetter"/>
+      <w:lvlText w:val="%5."/>
+      <w:lvlJc w:val="left"/>
+      <w:pPr>
+        <w:ind w:left="3600" w:hanging="360"/>
+      </w:pPr>
+    </w:lvl>
+    <w:lvl w:ilvl="5" w:tplc="0409001B" w:tentative="1">
+      <w:start w:val="1"/>
+      <w:numFmt w:val="lowerRoman"/>
+      <w:lvlText w:val="%6."/>
+      <w:lvlJc w:val="right"/>
+      <w:pPr>
+        <w:ind w:left="4320" w:hanging="180"/>
+      </w:pPr>
+    </w:lvl>
+    <w:lvl w:ilvl="6" w:tplc="0409000F" w:tentative="1">
+      <w:start w:val="1"/>
+      <w:numFmt w:val="decimal"/>
+      <w:lvlText w:val="%7."/>
+      <w:lvlJc w:val="left"/>
+      <w:pPr>
+        <w:ind w:left="5040" w:hanging="360"/>
+      </w:pPr>
+    </w:lvl>
+    <w:lvl w:ilvl="7" w:tplc="04090019" w:tentative="1">
+      <w:start w:val="1"/>
+      <w:numFmt w:val="lowerLetter"/>
+      <w:lvlText w:val="%8."/>
+      <w:lvlJc w:val="left"/>
+      <w:pPr>
+        <w:ind w:left="5760" w:hanging="360"/>
+      </w:pPr>
+    </w:lvl>
+    <w:lvl w:ilvl="8" w:tplc="0409001B" w:tentative="1">
+      <w:start w:val="1"/>
+      <w:numFmt w:val="lowerRoman"/>
+      <w:lvlText w:val="%9."/>
+      <w:lvlJc w:val="right"/>
+      <w:pPr>
+        <w:ind w:left="6480" w:hanging="180"/>
+      </w:pPr>
+    </w:lvl>
+  </w:abstractNum>
   <w:num w:numId="1">
+    <w:abstractNumId w:val="5"/>
+  </w:num>
+  <w:num w:numId="2">
     <w:abstractNumId w:val="0"/>
+  </w:num>
+  <w:num w:numId="3">
+    <w:abstractNumId w:val="7"/>
+  </w:num>
+  <w:num w:numId="4">
+    <w:abstractNumId w:val="3"/>
+  </w:num>
+  <w:num w:numId="5">
+    <w:abstractNumId w:val="1"/>
+  </w:num>
+  <w:num w:numId="6">
+    <w:abstractNumId w:val="6"/>
+  </w:num>
+  <w:num w:numId="7">
+    <w:abstractNumId w:val="2"/>
+  </w:num>
+  <w:num w:numId="8">
+    <w:abstractNumId w:val="8"/>
+  </w:num>
+  <w:num w:numId="9">
+    <w:abstractNumId w:val="4"/>
   </w:num>
 </w:numbering>
 </file>

</xml_diff>

<commit_message>
Part 2 - algorithms:
</commit_message>
<xml_diff>
--- a/Diplomna-Nikolay-Dionisov.docx
+++ b/Diplomna-Nikolay-Dionisov.docx
@@ -6443,46 +6443,6 @@
     </w:p>
     <w:p>
       <w:pPr>
-        <w:pStyle w:val="ListParagraph"/>
-        <w:suppressAutoHyphens w:val="0"/>
-        <w:overflowPunct/>
-        <w:autoSpaceDE/>
-        <w:spacing w:after="200" w:line="276" w:lineRule="auto"/>
-        <w:ind w:left="1080"/>
-        <w:textAlignment w:val="auto"/>
-        <w:rPr>
-          <w:rFonts w:ascii="Consolas" w:hAnsi="Consolas" w:cs="Consolas"/>
-          <w:sz w:val="28"/>
-          <w:lang w:val="bg-BG"/>
-        </w:rPr>
-      </w:pPr>
-      <w:bookmarkStart w:id="0" w:name="_GoBack"/>
-      <w:bookmarkEnd w:id="0"/>
-    </w:p>
-    <w:p>
-      <w:pPr>
-        <w:suppressAutoHyphens w:val="0"/>
-        <w:overflowPunct/>
-        <w:autoSpaceDE/>
-        <w:spacing w:after="200" w:line="276" w:lineRule="auto"/>
-        <w:textAlignment w:val="auto"/>
-        <w:rPr>
-          <w:rFonts w:ascii="Consolas" w:hAnsi="Consolas" w:cs="Consolas"/>
-          <w:sz w:val="28"/>
-          <w:lang w:val="bg-BG"/>
-        </w:rPr>
-      </w:pPr>
-      <w:r>
-        <w:rPr>
-          <w:rFonts w:ascii="Consolas" w:hAnsi="Consolas" w:cs="Consolas"/>
-          <w:sz w:val="28"/>
-          <w:lang w:val="bg-BG"/>
-        </w:rPr>
-        <w:t>Сечение на лъч с сцена</w:t>
-      </w:r>
-    </w:p>
-    <w:p>
-      <w:pPr>
         <w:suppressAutoHyphens w:val="0"/>
         <w:overflowPunct/>
         <w:autoSpaceDE/>
@@ -6501,77 +6461,35 @@
           <w:sz w:val="28"/>
           <w:lang w:val="bg-BG"/>
         </w:rPr>
-        <w:t xml:space="preserve">Сцените типично са йерархични структури от обекти. </w:t>
-      </w:r>
-      <w:r>
-        <w:rPr>
-          <w:rFonts w:ascii="Consolas" w:hAnsi="Consolas" w:cs="Consolas"/>
-          <w:sz w:val="28"/>
-          <w:lang w:val="bg-BG"/>
-        </w:rPr>
-        <w:t xml:space="preserve">Един рей трейсър ефикасно трябва да намира потенциално пресичащи се обекти с даден лъч. </w:t>
-      </w:r>
-      <w:r>
-        <w:rPr>
-          <w:rFonts w:ascii="Consolas" w:hAnsi="Consolas" w:cs="Consolas"/>
-          <w:sz w:val="28"/>
-          <w:lang w:val="bg-BG"/>
-        </w:rPr>
-        <w:t xml:space="preserve">За това спомагат така наречените </w:t>
-      </w:r>
-      <w:r>
-        <w:rPr>
-          <w:rFonts w:ascii="Consolas" w:hAnsi="Consolas" w:cs="Consolas"/>
-          <w:sz w:val="28"/>
-        </w:rPr>
-        <w:t xml:space="preserve">acceleration structures. </w:t>
-      </w:r>
-      <w:r>
-        <w:rPr>
-          <w:rFonts w:ascii="Consolas" w:hAnsi="Consolas" w:cs="Consolas"/>
-          <w:sz w:val="28"/>
-          <w:lang w:val="bg-BG"/>
-        </w:rPr>
-        <w:t>Тяхната работа е да съхраняват индекс от списък с об</w:t>
-      </w:r>
-      <w:r>
-        <w:rPr>
-          <w:rFonts w:ascii="Consolas" w:hAnsi="Consolas" w:cs="Consolas"/>
-          <w:sz w:val="28"/>
-          <w:lang w:val="bg-BG"/>
-        </w:rPr>
-        <w:t xml:space="preserve">екти сортиран по разположението </w:t>
-      </w:r>
-      <w:r>
-        <w:rPr>
-          <w:rFonts w:ascii="Consolas" w:hAnsi="Consolas" w:cs="Consolas"/>
-          <w:sz w:val="28"/>
-          <w:lang w:val="bg-BG"/>
-        </w:rPr>
-        <w:t>им</w:t>
-      </w:r>
-      <w:r>
-        <w:rPr>
-          <w:rFonts w:ascii="Consolas" w:hAnsi="Consolas" w:cs="Consolas"/>
-          <w:sz w:val="28"/>
-          <w:lang w:val="bg-BG"/>
-        </w:rPr>
-        <w:t xml:space="preserve"> в </w:t>
-      </w:r>
-      <w:r>
-        <w:rPr>
-          <w:rFonts w:ascii="Consolas" w:hAnsi="Consolas" w:cs="Consolas"/>
-          <w:sz w:val="28"/>
-          <w:lang w:val="bg-BG"/>
-        </w:rPr>
-        <w:lastRenderedPageBreak/>
-        <w:t>пространството.</w:t>
-      </w:r>
-      <w:r>
-        <w:rPr>
-          <w:rFonts w:ascii="Consolas" w:hAnsi="Consolas" w:cs="Consolas"/>
-          <w:sz w:val="28"/>
-          <w:lang w:val="bg-BG"/>
+        <w:t xml:space="preserve">Сцените трябва да </w:t>
+      </w:r>
+      <w:r>
+        <w:rPr>
+          <w:rFonts w:ascii="Consolas" w:hAnsi="Consolas" w:cs="Consolas"/>
+          <w:sz w:val="28"/>
+          <w:lang w:val="bg-BG"/>
+        </w:rPr>
+        <w:t xml:space="preserve">се съхраняват в </w:t>
+      </w:r>
+      <w:r>
+        <w:rPr>
+          <w:rFonts w:ascii="Consolas" w:hAnsi="Consolas" w:cs="Consolas"/>
+          <w:sz w:val="28"/>
+          <w:lang w:val="bg-BG"/>
+        </w:rPr>
+        <w:t xml:space="preserve">лесен за редакция от човек файлов формат. За това сцената ще се съхранява в диалект на </w:t>
+      </w:r>
+      <w:r>
+        <w:rPr>
+          <w:rFonts w:ascii="Consolas" w:hAnsi="Consolas" w:cs="Consolas"/>
+          <w:sz w:val="28"/>
+        </w:rPr>
+        <w:t>JSON.</w:t>
+      </w:r>
+      <w:r>
+        <w:rPr>
+          <w:rFonts w:ascii="Consolas" w:hAnsi="Consolas" w:cs="Consolas"/>
+          <w:sz w:val="28"/>
         </w:rPr>
         <w:t xml:space="preserve"> </w:t>
       </w:r>
@@ -6581,38 +6499,39 @@
           <w:sz w:val="28"/>
           <w:lang w:val="bg-BG"/>
         </w:rPr>
-        <w:t xml:space="preserve">Най-разпространените интексиращи структури са </w:t>
-      </w:r>
-      <w:proofErr w:type="spellStart"/>
-      <w:r>
-        <w:rPr>
-          <w:rFonts w:ascii="Consolas" w:hAnsi="Consolas" w:cs="Consolas"/>
-          <w:sz w:val="28"/>
-        </w:rPr>
-        <w:t>Kd</w:t>
-      </w:r>
-      <w:proofErr w:type="spellEnd"/>
-      <w:r>
-        <w:rPr>
-          <w:rFonts w:ascii="Consolas" w:hAnsi="Consolas" w:cs="Consolas"/>
-          <w:sz w:val="28"/>
-        </w:rPr>
-        <w:t xml:space="preserve">-Tree, BVH </w:t>
-      </w:r>
-      <w:r>
-        <w:rPr>
-          <w:rFonts w:ascii="Consolas" w:hAnsi="Consolas" w:cs="Consolas"/>
-          <w:sz w:val="28"/>
-          <w:lang w:val="bg-BG"/>
-        </w:rPr>
-        <w:t>и</w:t>
-      </w:r>
-      <w:r>
-        <w:rPr>
-          <w:rFonts w:ascii="Consolas" w:hAnsi="Consolas" w:cs="Consolas"/>
-          <w:sz w:val="28"/>
-        </w:rPr>
-        <w:t xml:space="preserve"> grid-based</w:t>
+        <w:t xml:space="preserve">В този файл, освен информация за текущата сцена, трябва да се съдържа и описание на това как да се заснеме тази сцена. </w:t>
+      </w:r>
+      <w:r>
+        <w:rPr>
+          <w:rFonts w:ascii="Consolas" w:hAnsi="Consolas" w:cs="Consolas"/>
+          <w:sz w:val="28"/>
+          <w:lang w:val="bg-BG"/>
+        </w:rPr>
+        <w:t xml:space="preserve">Това включва </w:t>
+      </w:r>
+      <w:r>
+        <w:rPr>
+          <w:rFonts w:ascii="Consolas" w:hAnsi="Consolas" w:cs="Consolas"/>
+          <w:sz w:val="28"/>
+          <w:lang w:val="bg-BG"/>
+        </w:rPr>
+        <w:t xml:space="preserve">от какви </w:t>
+      </w:r>
+      <w:r>
+        <w:rPr>
+          <w:rFonts w:ascii="Consolas" w:hAnsi="Consolas" w:cs="Consolas"/>
+          <w:sz w:val="28"/>
+          <w:lang w:val="bg-BG"/>
+        </w:rPr>
+        <w:t>позиции,</w:t>
+      </w:r>
+      <w:r>
+        <w:rPr>
+          <w:rFonts w:ascii="Consolas" w:hAnsi="Consolas" w:cs="Consolas"/>
+          <w:sz w:val="28"/>
+          <w:lang w:val="bg-BG"/>
+        </w:rPr>
+        <w:t xml:space="preserve"> с какви</w:t>
       </w:r>
       <w:r>
         <w:rPr>
@@ -6622,19 +6541,66 @@
         </w:rPr>
         <w:t xml:space="preserve"> </w:t>
       </w:r>
-      <w:proofErr w:type="spellStart"/>
-      <w:r>
-        <w:rPr>
-          <w:rFonts w:ascii="Consolas" w:hAnsi="Consolas" w:cs="Consolas"/>
-          <w:sz w:val="28"/>
-        </w:rPr>
-        <w:t>accel</w:t>
-      </w:r>
-      <w:proofErr w:type="spellEnd"/>
-      <w:r>
-        <w:rPr>
-          <w:rFonts w:ascii="Consolas" w:hAnsi="Consolas" w:cs="Consolas"/>
-          <w:sz w:val="28"/>
+      <w:r>
+        <w:rPr>
+          <w:rFonts w:ascii="Consolas" w:hAnsi="Consolas" w:cs="Consolas"/>
+          <w:sz w:val="28"/>
+        </w:rPr>
+        <w:t>field-of-view</w:t>
+      </w:r>
+      <w:r>
+        <w:rPr>
+          <w:rFonts w:ascii="Consolas" w:hAnsi="Consolas" w:cs="Consolas"/>
+          <w:sz w:val="28"/>
+          <w:lang w:val="bg-BG"/>
+        </w:rPr>
+        <w:t>-та</w:t>
+      </w:r>
+      <w:r>
+        <w:rPr>
+          <w:rFonts w:ascii="Consolas" w:hAnsi="Consolas" w:cs="Consolas"/>
+          <w:sz w:val="28"/>
+          <w:lang w:val="bg-BG"/>
+        </w:rPr>
+        <w:t xml:space="preserve"> </w:t>
+      </w:r>
+      <w:r>
+        <w:rPr>
+          <w:rFonts w:ascii="Consolas" w:hAnsi="Consolas" w:cs="Consolas"/>
+          <w:sz w:val="28"/>
+          <w:lang w:val="bg-BG"/>
+        </w:rPr>
+        <w:t>и метод за заснемане</w:t>
+      </w:r>
+      <w:r>
+        <w:rPr>
+          <w:rFonts w:ascii="Consolas" w:hAnsi="Consolas" w:cs="Consolas"/>
+          <w:sz w:val="28"/>
+          <w:lang w:val="bg-BG"/>
+        </w:rPr>
+        <w:t>/в дипломната е имплементиран само 1</w:t>
+      </w:r>
+      <w:r>
+        <w:rPr>
+          <w:rFonts w:ascii="Consolas" w:hAnsi="Consolas" w:cs="Consolas"/>
+          <w:sz w:val="28"/>
+          <w:lang w:val="bg-BG"/>
+        </w:rPr>
+        <w:t xml:space="preserve"> метод</w:t>
+      </w:r>
+      <w:r>
+        <w:rPr>
+          <w:rFonts w:ascii="Consolas" w:hAnsi="Consolas" w:cs="Consolas"/>
+          <w:sz w:val="28"/>
+          <w:lang w:val="bg-BG"/>
+        </w:rPr>
+        <w:t>/</w:t>
+      </w:r>
+      <w:r>
+        <w:rPr>
+          <w:rFonts w:ascii="Consolas" w:hAnsi="Consolas" w:cs="Consolas"/>
+          <w:sz w:val="28"/>
+          <w:lang w:val="bg-BG"/>
         </w:rPr>
         <w:t>.</w:t>
       </w:r>
@@ -6642,95 +6608,9 @@
         <w:rPr>
           <w:rFonts w:ascii="Consolas" w:hAnsi="Consolas" w:cs="Consolas"/>
           <w:sz w:val="28"/>
+          <w:lang w:val="bg-BG"/>
         </w:rPr>
         <w:t xml:space="preserve"> </w:t>
-      </w:r>
-      <w:r>
-        <w:rPr>
-          <w:rFonts w:ascii="Consolas" w:hAnsi="Consolas" w:cs="Consolas"/>
-          <w:sz w:val="28"/>
-          <w:lang w:val="bg-BG"/>
-        </w:rPr>
-        <w:t xml:space="preserve">Тази дипломна работа, с цел опростяване на проблема, премахва йерархичната структура и </w:t>
-      </w:r>
-      <w:r>
-        <w:rPr>
-          <w:rFonts w:ascii="Consolas" w:hAnsi="Consolas" w:cs="Consolas"/>
-          <w:sz w:val="28"/>
-          <w:lang w:val="bg-BG"/>
-        </w:rPr>
-        <w:t>я</w:t>
-      </w:r>
-      <w:r>
-        <w:rPr>
-          <w:rFonts w:ascii="Consolas" w:hAnsi="Consolas" w:cs="Consolas"/>
-          <w:sz w:val="28"/>
-          <w:lang w:val="bg-BG"/>
-        </w:rPr>
-        <w:t xml:space="preserve"> заменя с линейн</w:t>
-      </w:r>
-      <w:r>
-        <w:rPr>
-          <w:rFonts w:ascii="Consolas" w:hAnsi="Consolas" w:cs="Consolas"/>
-          <w:sz w:val="28"/>
-          <w:lang w:val="bg-BG"/>
-        </w:rPr>
-        <w:t>а</w:t>
-      </w:r>
-      <w:r>
-        <w:rPr>
-          <w:rFonts w:ascii="Consolas" w:hAnsi="Consolas" w:cs="Consolas"/>
-          <w:sz w:val="28"/>
-          <w:lang w:val="bg-BG"/>
-        </w:rPr>
-        <w:t xml:space="preserve">. </w:t>
-      </w:r>
-      <w:r>
-        <w:rPr>
-          <w:rFonts w:ascii="Consolas" w:hAnsi="Consolas" w:cs="Consolas"/>
-          <w:sz w:val="28"/>
-          <w:lang w:val="bg-BG"/>
-        </w:rPr>
-        <w:t>Към тези</w:t>
-      </w:r>
-      <w:r>
-        <w:rPr>
-          <w:rFonts w:ascii="Consolas" w:hAnsi="Consolas" w:cs="Consolas"/>
-          <w:sz w:val="28"/>
-          <w:lang w:val="bg-BG"/>
-        </w:rPr>
-        <w:t xml:space="preserve"> линейни</w:t>
-      </w:r>
-      <w:r>
-        <w:rPr>
-          <w:rFonts w:ascii="Consolas" w:hAnsi="Consolas" w:cs="Consolas"/>
-          <w:sz w:val="28"/>
-          <w:lang w:val="bg-BG"/>
-        </w:rPr>
-        <w:t xml:space="preserve"> сцени могат да се построят допълнителни индекси за търсете, като </w:t>
-      </w:r>
-      <w:r>
-        <w:rPr>
-          <w:rFonts w:ascii="Consolas" w:hAnsi="Consolas" w:cs="Consolas"/>
-          <w:sz w:val="28"/>
-          <w:lang w:val="bg-BG"/>
-        </w:rPr>
-        <w:t>те по никакъв начин не влиаят</w:t>
-      </w:r>
-      <w:r>
-        <w:rPr>
-          <w:rFonts w:ascii="Consolas" w:hAnsi="Consolas" w:cs="Consolas"/>
-          <w:sz w:val="28"/>
-        </w:rPr>
-        <w:t xml:space="preserve"> </w:t>
-      </w:r>
-      <w:r>
-        <w:rPr>
-          <w:rFonts w:ascii="Consolas" w:hAnsi="Consolas" w:cs="Consolas"/>
-          <w:sz w:val="28"/>
-          <w:lang w:val="bg-BG"/>
-        </w:rPr>
-        <w:t>на оригиналната сцена. Възможно е построяването дори на няколко индекса. При промяна на сцената, индексите трябва да се построят наново.</w:t>
       </w:r>
     </w:p>
     <w:p>
@@ -6743,121 +6623,8 @@
         <w:rPr>
           <w:rFonts w:ascii="Consolas" w:hAnsi="Consolas" w:cs="Consolas"/>
           <w:sz w:val="28"/>
-          <w:lang w:val="bg-BG"/>
-        </w:rPr>
-      </w:pPr>
-    </w:p>
-    <w:p>
-      <w:pPr>
-        <w:suppressAutoHyphens w:val="0"/>
-        <w:overflowPunct/>
-        <w:autoSpaceDE/>
-        <w:spacing w:after="200" w:line="276" w:lineRule="auto"/>
-        <w:textAlignment w:val="auto"/>
-        <w:rPr>
-          <w:rFonts w:ascii="Consolas" w:hAnsi="Consolas" w:cs="Consolas"/>
-          <w:sz w:val="28"/>
-          <w:lang w:val="bg-BG"/>
-        </w:rPr>
-      </w:pPr>
-      <w:r>
-        <w:rPr>
-          <w:rFonts w:ascii="Consolas" w:hAnsi="Consolas" w:cs="Consolas"/>
-          <w:sz w:val="28"/>
-          <w:lang w:val="bg-BG"/>
-        </w:rPr>
-        <w:t xml:space="preserve">2.2.1 </w:t>
-      </w:r>
-      <w:r>
-        <w:rPr>
-          <w:rFonts w:ascii="Tahoma" w:hAnsi="Tahoma" w:cs="Tahoma" w:hint="eastAsia"/>
-          <w:sz w:val="28"/>
-          <w:szCs w:val="28"/>
-          <w:lang w:val="bg-BG"/>
-        </w:rPr>
-        <w:t>Описание</w:t>
-      </w:r>
-      <w:r>
-        <w:rPr>
-          <w:rFonts w:ascii="Tahoma" w:hAnsi="Tahoma" w:cs="Tahoma"/>
-          <w:sz w:val="28"/>
-          <w:szCs w:val="28"/>
-          <w:lang w:val="bg-BG"/>
-        </w:rPr>
-        <w:t xml:space="preserve"> </w:t>
-      </w:r>
-      <w:r>
-        <w:rPr>
-          <w:rFonts w:ascii="Tahoma" w:hAnsi="Tahoma" w:cs="Tahoma" w:hint="eastAsia"/>
-          <w:sz w:val="28"/>
-          <w:szCs w:val="28"/>
-          <w:lang w:val="bg-BG"/>
-        </w:rPr>
-        <w:t>на</w:t>
-      </w:r>
-      <w:r>
-        <w:rPr>
-          <w:rFonts w:ascii="Tahoma" w:hAnsi="Tahoma" w:cs="Tahoma"/>
-          <w:sz w:val="28"/>
-          <w:szCs w:val="28"/>
-          <w:lang w:val="bg-BG"/>
-        </w:rPr>
-        <w:t xml:space="preserve"> </w:t>
-      </w:r>
-      <w:r>
-        <w:rPr>
-          <w:rFonts w:ascii="Tahoma" w:hAnsi="Tahoma" w:cs="Tahoma" w:hint="eastAsia"/>
-          <w:sz w:val="28"/>
-          <w:szCs w:val="28"/>
-          <w:lang w:val="bg-BG"/>
-        </w:rPr>
-        <w:t>главните</w:t>
-      </w:r>
-      <w:r>
-        <w:rPr>
-          <w:rFonts w:ascii="Tahoma" w:hAnsi="Tahoma" w:cs="Tahoma"/>
-          <w:sz w:val="28"/>
-          <w:szCs w:val="28"/>
-          <w:lang w:val="bg-BG"/>
-        </w:rPr>
-        <w:t xml:space="preserve"> </w:t>
-      </w:r>
-      <w:r>
-        <w:rPr>
-          <w:rFonts w:ascii="Tahoma" w:hAnsi="Tahoma" w:cs="Tahoma" w:hint="eastAsia"/>
-          <w:sz w:val="28"/>
-          <w:szCs w:val="28"/>
-          <w:lang w:val="bg-BG"/>
-        </w:rPr>
-        <w:t>алгоритми</w:t>
-      </w:r>
-      <w:r>
-        <w:rPr>
-          <w:rFonts w:ascii="Tahoma" w:hAnsi="Tahoma" w:cs="Tahoma"/>
-          <w:sz w:val="28"/>
-          <w:szCs w:val="28"/>
-          <w:lang w:val="bg-BG"/>
-        </w:rPr>
-        <w:t xml:space="preserve"> </w:t>
-      </w:r>
-      <w:r>
-        <w:rPr>
-          <w:rFonts w:ascii="Tahoma" w:hAnsi="Tahoma" w:cs="Tahoma" w:hint="eastAsia"/>
-          <w:sz w:val="28"/>
-          <w:szCs w:val="28"/>
-          <w:lang w:val="bg-BG"/>
-        </w:rPr>
-        <w:t>и</w:t>
-      </w:r>
-      <w:r>
-        <w:rPr>
-          <w:rFonts w:ascii="Tahoma" w:hAnsi="Tahoma" w:cs="Tahoma"/>
-          <w:sz w:val="28"/>
-          <w:szCs w:val="28"/>
-          <w:lang w:val="bg-BG"/>
-        </w:rPr>
-        <w:t xml:space="preserve"> </w:t>
-      </w:r>
+        </w:rPr>
+      </w:pPr>
     </w:p>
     <w:p>
       <w:pPr>
@@ -6870,24 +6637,1142 @@
         <w:rPr>
           <w:rFonts w:ascii="Consolas" w:hAnsi="Consolas" w:cs="Consolas"/>
           <w:sz w:val="28"/>
-          <w:lang w:val="bg-BG"/>
-        </w:rPr>
-      </w:pPr>
-      <w:r>
-        <w:rPr>
-          <w:rFonts w:ascii="Consolas" w:hAnsi="Consolas" w:cs="Consolas"/>
-          <w:sz w:val="28"/>
-          <w:lang w:val="bg-BG"/>
-        </w:rPr>
-        <w:t>За да бъдат имплеменитани представените преди малко фичъри</w:t>
-      </w:r>
-      <w:r>
-        <w:rPr>
-          <w:rFonts w:ascii="Consolas" w:hAnsi="Consolas" w:cs="Consolas"/>
-          <w:sz w:val="28"/>
-          <w:lang w:val="bg-BG"/>
-        </w:rPr>
-        <w:t xml:space="preserve">, ние се нуждаем от модули предоставящи ни решения на фундаменталните проблеми на рей трейсъра, както са дефинирани в т 1.1.2. Специфичните имплементации на тези модули за сега не ни интересуват. Това което е важно е как тези модули ще се впишат в една по-голяма система. </w:t>
+        </w:rPr>
+      </w:pPr>
+    </w:p>
+    <w:p>
+      <w:pPr>
+        <w:suppressAutoHyphens w:val="0"/>
+        <w:overflowPunct/>
+        <w:autoSpaceDE/>
+        <w:spacing w:after="200" w:line="276" w:lineRule="auto"/>
+        <w:textAlignment w:val="auto"/>
+        <w:rPr>
+          <w:rFonts w:ascii="Consolas" w:hAnsi="Consolas" w:cs="Consolas"/>
+          <w:sz w:val="28"/>
+          <w:lang w:val="bg-BG"/>
+        </w:rPr>
+      </w:pPr>
+      <w:r>
+        <w:rPr>
+          <w:rFonts w:ascii="Consolas" w:hAnsi="Consolas" w:cs="Consolas"/>
+          <w:sz w:val="28"/>
+          <w:lang w:val="bg-BG"/>
+        </w:rPr>
+        <w:t>Сечение на лъч с сцена</w:t>
+      </w:r>
+    </w:p>
+    <w:p>
+      <w:pPr>
+        <w:suppressAutoHyphens w:val="0"/>
+        <w:overflowPunct/>
+        <w:autoSpaceDE/>
+        <w:spacing w:after="200" w:line="276" w:lineRule="auto"/>
+        <w:ind w:firstLine="720"/>
+        <w:textAlignment w:val="auto"/>
+        <w:rPr>
+          <w:rFonts w:ascii="Consolas" w:hAnsi="Consolas" w:cs="Consolas"/>
+          <w:sz w:val="28"/>
+          <w:lang w:val="bg-BG"/>
+        </w:rPr>
+      </w:pPr>
+      <w:r>
+        <w:rPr>
+          <w:rFonts w:ascii="Consolas" w:hAnsi="Consolas" w:cs="Consolas"/>
+          <w:sz w:val="28"/>
+          <w:lang w:val="bg-BG"/>
+        </w:rPr>
+        <w:t xml:space="preserve">Сцените типично са йерархични структури от обекти. </w:t>
+      </w:r>
+      <w:r>
+        <w:rPr>
+          <w:rFonts w:ascii="Consolas" w:hAnsi="Consolas" w:cs="Consolas"/>
+          <w:sz w:val="28"/>
+          <w:lang w:val="bg-BG"/>
+        </w:rPr>
+        <w:t xml:space="preserve">Един рей трейсър ефикасно трябва да намира потенциално пресичащи се обекти с даден лъч. </w:t>
+      </w:r>
+      <w:r>
+        <w:rPr>
+          <w:rFonts w:ascii="Consolas" w:hAnsi="Consolas" w:cs="Consolas"/>
+          <w:sz w:val="28"/>
+          <w:lang w:val="bg-BG"/>
+        </w:rPr>
+        <w:t xml:space="preserve">За това спомагат така наречените </w:t>
+      </w:r>
+      <w:r>
+        <w:rPr>
+          <w:rFonts w:ascii="Consolas" w:hAnsi="Consolas" w:cs="Consolas"/>
+          <w:sz w:val="28"/>
+        </w:rPr>
+        <w:t xml:space="preserve">acceleration structures. </w:t>
+      </w:r>
+      <w:r>
+        <w:rPr>
+          <w:rFonts w:ascii="Consolas" w:hAnsi="Consolas" w:cs="Consolas"/>
+          <w:sz w:val="28"/>
+          <w:lang w:val="bg-BG"/>
+        </w:rPr>
+        <w:t>Тяхната работа е да съхраняват индекс от списък с об</w:t>
+      </w:r>
+      <w:r>
+        <w:rPr>
+          <w:rFonts w:ascii="Consolas" w:hAnsi="Consolas" w:cs="Consolas"/>
+          <w:sz w:val="28"/>
+          <w:lang w:val="bg-BG"/>
+        </w:rPr>
+        <w:t xml:space="preserve">екти сортиран по разположението </w:t>
+      </w:r>
+      <w:r>
+        <w:rPr>
+          <w:rFonts w:ascii="Consolas" w:hAnsi="Consolas" w:cs="Consolas"/>
+          <w:sz w:val="28"/>
+          <w:lang w:val="bg-BG"/>
+        </w:rPr>
+        <w:t>им</w:t>
+      </w:r>
+      <w:r>
+        <w:rPr>
+          <w:rFonts w:ascii="Consolas" w:hAnsi="Consolas" w:cs="Consolas"/>
+          <w:sz w:val="28"/>
+          <w:lang w:val="bg-BG"/>
+        </w:rPr>
+        <w:t xml:space="preserve"> в пространството.</w:t>
+      </w:r>
+      <w:r>
+        <w:rPr>
+          <w:rFonts w:ascii="Consolas" w:hAnsi="Consolas" w:cs="Consolas"/>
+          <w:sz w:val="28"/>
+          <w:lang w:val="bg-BG"/>
+        </w:rPr>
+        <w:t xml:space="preserve"> </w:t>
+      </w:r>
+      <w:r>
+        <w:rPr>
+          <w:rFonts w:ascii="Consolas" w:hAnsi="Consolas" w:cs="Consolas"/>
+          <w:sz w:val="28"/>
+          <w:lang w:val="bg-BG"/>
+        </w:rPr>
+        <w:t xml:space="preserve">Най-разпространените интексиращи структури са </w:t>
+      </w:r>
+      <w:proofErr w:type="spellStart"/>
+      <w:r>
+        <w:rPr>
+          <w:rFonts w:ascii="Consolas" w:hAnsi="Consolas" w:cs="Consolas"/>
+          <w:sz w:val="28"/>
+        </w:rPr>
+        <w:t>Kd</w:t>
+      </w:r>
+      <w:proofErr w:type="spellEnd"/>
+      <w:r>
+        <w:rPr>
+          <w:rFonts w:ascii="Consolas" w:hAnsi="Consolas" w:cs="Consolas"/>
+          <w:sz w:val="28"/>
+        </w:rPr>
+        <w:t xml:space="preserve">-Tree, BVH </w:t>
+      </w:r>
+      <w:r>
+        <w:rPr>
+          <w:rFonts w:ascii="Consolas" w:hAnsi="Consolas" w:cs="Consolas"/>
+          <w:sz w:val="28"/>
+          <w:lang w:val="bg-BG"/>
+        </w:rPr>
+        <w:t>и</w:t>
+      </w:r>
+      <w:r>
+        <w:rPr>
+          <w:rFonts w:ascii="Consolas" w:hAnsi="Consolas" w:cs="Consolas"/>
+          <w:sz w:val="28"/>
+        </w:rPr>
+        <w:t xml:space="preserve"> grid-based</w:t>
+      </w:r>
+      <w:r>
+        <w:rPr>
+          <w:rFonts w:ascii="Consolas" w:hAnsi="Consolas" w:cs="Consolas"/>
+          <w:sz w:val="28"/>
+          <w:lang w:val="bg-BG"/>
+        </w:rPr>
+        <w:t xml:space="preserve"> </w:t>
+      </w:r>
+      <w:proofErr w:type="spellStart"/>
+      <w:r>
+        <w:rPr>
+          <w:rFonts w:ascii="Consolas" w:hAnsi="Consolas" w:cs="Consolas"/>
+          <w:sz w:val="28"/>
+        </w:rPr>
+        <w:t>accel</w:t>
+      </w:r>
+      <w:proofErr w:type="spellEnd"/>
+      <w:r>
+        <w:rPr>
+          <w:rFonts w:ascii="Consolas" w:hAnsi="Consolas" w:cs="Consolas"/>
+          <w:sz w:val="28"/>
+        </w:rPr>
+        <w:t>.</w:t>
+      </w:r>
+      <w:r>
+        <w:rPr>
+          <w:rFonts w:ascii="Consolas" w:hAnsi="Consolas" w:cs="Consolas"/>
+          <w:sz w:val="28"/>
+        </w:rPr>
+        <w:t xml:space="preserve"> </w:t>
+      </w:r>
+      <w:r>
+        <w:rPr>
+          <w:rFonts w:ascii="Consolas" w:hAnsi="Consolas" w:cs="Consolas"/>
+          <w:sz w:val="28"/>
+          <w:lang w:val="bg-BG"/>
+        </w:rPr>
+        <w:t xml:space="preserve">Тази дипломна работа, с цел опростяване на проблема, премахва йерархичната структура и </w:t>
+      </w:r>
+      <w:r>
+        <w:rPr>
+          <w:rFonts w:ascii="Consolas" w:hAnsi="Consolas" w:cs="Consolas"/>
+          <w:sz w:val="28"/>
+          <w:lang w:val="bg-BG"/>
+        </w:rPr>
+        <w:t>я</w:t>
+      </w:r>
+      <w:r>
+        <w:rPr>
+          <w:rFonts w:ascii="Consolas" w:hAnsi="Consolas" w:cs="Consolas"/>
+          <w:sz w:val="28"/>
+          <w:lang w:val="bg-BG"/>
+        </w:rPr>
+        <w:t xml:space="preserve"> заменя с линейн</w:t>
+      </w:r>
+      <w:r>
+        <w:rPr>
+          <w:rFonts w:ascii="Consolas" w:hAnsi="Consolas" w:cs="Consolas"/>
+          <w:sz w:val="28"/>
+          <w:lang w:val="bg-BG"/>
+        </w:rPr>
+        <w:t>а</w:t>
+      </w:r>
+      <w:r>
+        <w:rPr>
+          <w:rFonts w:ascii="Consolas" w:hAnsi="Consolas" w:cs="Consolas"/>
+          <w:sz w:val="28"/>
+          <w:lang w:val="bg-BG"/>
+        </w:rPr>
+        <w:t xml:space="preserve">. </w:t>
+      </w:r>
+      <w:r>
+        <w:rPr>
+          <w:rFonts w:ascii="Consolas" w:hAnsi="Consolas" w:cs="Consolas"/>
+          <w:sz w:val="28"/>
+          <w:lang w:val="bg-BG"/>
+        </w:rPr>
+        <w:t>Към тези</w:t>
+      </w:r>
+      <w:r>
+        <w:rPr>
+          <w:rFonts w:ascii="Consolas" w:hAnsi="Consolas" w:cs="Consolas"/>
+          <w:sz w:val="28"/>
+          <w:lang w:val="bg-BG"/>
+        </w:rPr>
+        <w:t xml:space="preserve"> линейни</w:t>
+      </w:r>
+      <w:r>
+        <w:rPr>
+          <w:rFonts w:ascii="Consolas" w:hAnsi="Consolas" w:cs="Consolas"/>
+          <w:sz w:val="28"/>
+          <w:lang w:val="bg-BG"/>
+        </w:rPr>
+        <w:t xml:space="preserve"> сцени могат да се построят допълнителни индекси за търсете, като </w:t>
+      </w:r>
+      <w:r>
+        <w:rPr>
+          <w:rFonts w:ascii="Consolas" w:hAnsi="Consolas" w:cs="Consolas"/>
+          <w:sz w:val="28"/>
+          <w:lang w:val="bg-BG"/>
+        </w:rPr>
+        <w:t>те по никакъв начин не влиаят</w:t>
+      </w:r>
+      <w:r>
+        <w:rPr>
+          <w:rFonts w:ascii="Consolas" w:hAnsi="Consolas" w:cs="Consolas"/>
+          <w:sz w:val="28"/>
+        </w:rPr>
+        <w:t xml:space="preserve"> </w:t>
+      </w:r>
+      <w:r>
+        <w:rPr>
+          <w:rFonts w:ascii="Consolas" w:hAnsi="Consolas" w:cs="Consolas"/>
+          <w:sz w:val="28"/>
+          <w:lang w:val="bg-BG"/>
+        </w:rPr>
+        <w:t>на оригиналната сцена. Възможно е построяването дори на няколко индекса. При промяна на сцената, индексите трябва да се построят наново.</w:t>
+      </w:r>
+    </w:p>
+    <w:p>
+      <w:pPr>
+        <w:suppressAutoHyphens w:val="0"/>
+        <w:overflowPunct/>
+        <w:autoSpaceDE/>
+        <w:spacing w:after="200" w:line="276" w:lineRule="auto"/>
+        <w:textAlignment w:val="auto"/>
+        <w:rPr>
+          <w:rFonts w:ascii="Consolas" w:hAnsi="Consolas" w:cs="Consolas"/>
+          <w:sz w:val="28"/>
+          <w:lang w:val="bg-BG"/>
+        </w:rPr>
+      </w:pPr>
+    </w:p>
+    <w:p>
+      <w:pPr>
+        <w:suppressAutoHyphens w:val="0"/>
+        <w:overflowPunct/>
+        <w:autoSpaceDE/>
+        <w:spacing w:after="200" w:line="276" w:lineRule="auto"/>
+        <w:textAlignment w:val="auto"/>
+        <w:rPr>
+          <w:rFonts w:ascii="Consolas" w:hAnsi="Consolas" w:cs="Consolas"/>
+          <w:sz w:val="28"/>
+          <w:lang w:val="bg-BG"/>
+        </w:rPr>
+      </w:pPr>
+    </w:p>
+    <w:p>
+      <w:pPr>
+        <w:suppressAutoHyphens w:val="0"/>
+        <w:overflowPunct/>
+        <w:autoSpaceDE/>
+        <w:spacing w:after="200" w:line="276" w:lineRule="auto"/>
+        <w:textAlignment w:val="auto"/>
+        <w:rPr>
+          <w:rFonts w:ascii="Consolas" w:hAnsi="Consolas" w:cs="Consolas"/>
+          <w:sz w:val="28"/>
+          <w:lang w:val="bg-BG"/>
+        </w:rPr>
+      </w:pPr>
+    </w:p>
+    <w:p>
+      <w:pPr>
+        <w:suppressAutoHyphens w:val="0"/>
+        <w:overflowPunct/>
+        <w:autoSpaceDE/>
+        <w:spacing w:after="200" w:line="276" w:lineRule="auto"/>
+        <w:textAlignment w:val="auto"/>
+        <w:rPr>
+          <w:rFonts w:ascii="Consolas" w:hAnsi="Consolas" w:cs="Consolas"/>
+          <w:sz w:val="28"/>
+          <w:lang w:val="bg-BG"/>
+        </w:rPr>
+      </w:pPr>
+    </w:p>
+    <w:p>
+      <w:pPr>
+        <w:suppressAutoHyphens w:val="0"/>
+        <w:overflowPunct/>
+        <w:autoSpaceDE/>
+        <w:spacing w:after="200" w:line="276" w:lineRule="auto"/>
+        <w:textAlignment w:val="auto"/>
+        <w:rPr>
+          <w:rFonts w:ascii="Consolas" w:hAnsi="Consolas" w:cs="Consolas"/>
+          <w:sz w:val="28"/>
+          <w:lang w:val="bg-BG"/>
+        </w:rPr>
+      </w:pPr>
+    </w:p>
+    <w:p>
+      <w:pPr>
+        <w:suppressAutoHyphens w:val="0"/>
+        <w:overflowPunct/>
+        <w:autoSpaceDE/>
+        <w:spacing w:after="200" w:line="276" w:lineRule="auto"/>
+        <w:textAlignment w:val="auto"/>
+        <w:rPr>
+          <w:rFonts w:ascii="Consolas" w:hAnsi="Consolas" w:cs="Consolas"/>
+          <w:sz w:val="28"/>
+          <w:lang w:val="bg-BG"/>
+        </w:rPr>
+      </w:pPr>
+    </w:p>
+    <w:p>
+      <w:pPr>
+        <w:suppressAutoHyphens w:val="0"/>
+        <w:overflowPunct/>
+        <w:autoSpaceDE/>
+        <w:spacing w:after="200" w:line="276" w:lineRule="auto"/>
+        <w:textAlignment w:val="auto"/>
+        <w:rPr>
+          <w:rFonts w:ascii="Consolas" w:hAnsi="Consolas" w:cs="Consolas"/>
+          <w:sz w:val="28"/>
+          <w:lang w:val="bg-BG"/>
+        </w:rPr>
+      </w:pPr>
+    </w:p>
+    <w:p>
+      <w:pPr>
+        <w:suppressAutoHyphens w:val="0"/>
+        <w:overflowPunct/>
+        <w:autoSpaceDE/>
+        <w:spacing w:after="200" w:line="276" w:lineRule="auto"/>
+        <w:textAlignment w:val="auto"/>
+        <w:rPr>
+          <w:rFonts w:ascii="Consolas" w:hAnsi="Consolas" w:cs="Consolas"/>
+          <w:sz w:val="28"/>
+          <w:lang w:val="bg-BG"/>
+        </w:rPr>
+      </w:pPr>
+    </w:p>
+    <w:p>
+      <w:pPr>
+        <w:suppressAutoHyphens w:val="0"/>
+        <w:overflowPunct/>
+        <w:autoSpaceDE/>
+        <w:spacing w:after="200" w:line="276" w:lineRule="auto"/>
+        <w:textAlignment w:val="auto"/>
+        <w:rPr>
+          <w:rFonts w:ascii="Consolas" w:hAnsi="Consolas" w:cs="Consolas"/>
+          <w:sz w:val="28"/>
+          <w:lang w:val="bg-BG"/>
+        </w:rPr>
+      </w:pPr>
+    </w:p>
+    <w:p>
+      <w:pPr>
+        <w:suppressAutoHyphens w:val="0"/>
+        <w:overflowPunct/>
+        <w:autoSpaceDE/>
+        <w:spacing w:after="200" w:line="276" w:lineRule="auto"/>
+        <w:textAlignment w:val="auto"/>
+        <w:rPr>
+          <w:rFonts w:ascii="Consolas" w:hAnsi="Consolas" w:cs="Consolas"/>
+          <w:sz w:val="28"/>
+          <w:lang w:val="bg-BG"/>
+        </w:rPr>
+      </w:pPr>
+    </w:p>
+    <w:p>
+      <w:pPr>
+        <w:suppressAutoHyphens w:val="0"/>
+        <w:overflowPunct/>
+        <w:autoSpaceDE/>
+        <w:spacing w:after="200" w:line="276" w:lineRule="auto"/>
+        <w:textAlignment w:val="auto"/>
+        <w:rPr>
+          <w:rFonts w:ascii="Consolas" w:hAnsi="Consolas" w:cs="Consolas"/>
+          <w:sz w:val="28"/>
+          <w:lang w:val="bg-BG"/>
+        </w:rPr>
+      </w:pPr>
+    </w:p>
+    <w:p>
+      <w:pPr>
+        <w:suppressAutoHyphens w:val="0"/>
+        <w:overflowPunct/>
+        <w:autoSpaceDE/>
+        <w:spacing w:after="200" w:line="276" w:lineRule="auto"/>
+        <w:textAlignment w:val="auto"/>
+        <w:rPr>
+          <w:rFonts w:ascii="Consolas" w:hAnsi="Consolas" w:cs="Consolas"/>
+          <w:sz w:val="28"/>
+          <w:lang w:val="bg-BG"/>
+        </w:rPr>
+      </w:pPr>
+      <w:r>
+        <w:rPr>
+          <w:rFonts w:ascii="Consolas" w:hAnsi="Consolas" w:cs="Consolas"/>
+          <w:sz w:val="28"/>
+          <w:lang w:val="bg-BG"/>
+        </w:rPr>
+        <w:lastRenderedPageBreak/>
+        <w:t>2.2</w:t>
+      </w:r>
+      <w:r>
+        <w:rPr>
+          <w:rFonts w:ascii="Consolas" w:hAnsi="Consolas" w:cs="Consolas"/>
+          <w:sz w:val="28"/>
+          <w:lang w:val="bg-BG"/>
+        </w:rPr>
+        <w:t xml:space="preserve"> </w:t>
+      </w:r>
+      <w:r>
+        <w:rPr>
+          <w:rFonts w:ascii="Tahoma" w:hAnsi="Tahoma" w:cs="Tahoma" w:hint="eastAsia"/>
+          <w:sz w:val="28"/>
+          <w:szCs w:val="28"/>
+          <w:lang w:val="bg-BG"/>
+        </w:rPr>
+        <w:t>Описание</w:t>
+      </w:r>
+      <w:r>
+        <w:rPr>
+          <w:rFonts w:ascii="Tahoma" w:hAnsi="Tahoma" w:cs="Tahoma"/>
+          <w:sz w:val="28"/>
+          <w:szCs w:val="28"/>
+          <w:lang w:val="bg-BG"/>
+        </w:rPr>
+        <w:t xml:space="preserve"> </w:t>
+      </w:r>
+      <w:r>
+        <w:rPr>
+          <w:rFonts w:ascii="Tahoma" w:hAnsi="Tahoma" w:cs="Tahoma" w:hint="eastAsia"/>
+          <w:sz w:val="28"/>
+          <w:szCs w:val="28"/>
+          <w:lang w:val="bg-BG"/>
+        </w:rPr>
+        <w:t>на</w:t>
+      </w:r>
+      <w:r>
+        <w:rPr>
+          <w:rFonts w:ascii="Tahoma" w:hAnsi="Tahoma" w:cs="Tahoma"/>
+          <w:sz w:val="28"/>
+          <w:szCs w:val="28"/>
+          <w:lang w:val="bg-BG"/>
+        </w:rPr>
+        <w:t xml:space="preserve"> </w:t>
+      </w:r>
+      <w:r>
+        <w:rPr>
+          <w:rFonts w:ascii="Tahoma" w:hAnsi="Tahoma" w:cs="Tahoma" w:hint="eastAsia"/>
+          <w:sz w:val="28"/>
+          <w:szCs w:val="28"/>
+          <w:lang w:val="bg-BG"/>
+        </w:rPr>
+        <w:t>главните</w:t>
+      </w:r>
+      <w:r>
+        <w:rPr>
+          <w:rFonts w:ascii="Tahoma" w:hAnsi="Tahoma" w:cs="Tahoma"/>
+          <w:sz w:val="28"/>
+          <w:szCs w:val="28"/>
+          <w:lang w:val="bg-BG"/>
+        </w:rPr>
+        <w:t xml:space="preserve"> </w:t>
+      </w:r>
+      <w:r>
+        <w:rPr>
+          <w:rFonts w:ascii="Tahoma" w:hAnsi="Tahoma" w:cs="Tahoma" w:hint="eastAsia"/>
+          <w:sz w:val="28"/>
+          <w:szCs w:val="28"/>
+          <w:lang w:val="bg-BG"/>
+        </w:rPr>
+        <w:t>алгоритми</w:t>
+      </w:r>
+      <w:r>
+        <w:rPr>
+          <w:rFonts w:ascii="Tahoma" w:hAnsi="Tahoma" w:cs="Tahoma"/>
+          <w:sz w:val="28"/>
+          <w:szCs w:val="28"/>
+          <w:lang w:val="bg-BG"/>
+        </w:rPr>
+        <w:t xml:space="preserve"> </w:t>
+      </w:r>
+    </w:p>
+    <w:p>
+      <w:pPr>
+        <w:suppressAutoHyphens w:val="0"/>
+        <w:overflowPunct/>
+        <w:autoSpaceDE/>
+        <w:spacing w:after="200" w:line="276" w:lineRule="auto"/>
+        <w:ind w:firstLine="720"/>
+        <w:textAlignment w:val="auto"/>
+        <w:rPr>
+          <w:rFonts w:ascii="Consolas" w:hAnsi="Consolas" w:cs="Consolas"/>
+          <w:sz w:val="28"/>
+          <w:lang w:val="bg-BG"/>
+        </w:rPr>
+      </w:pPr>
+      <w:r>
+        <w:rPr>
+          <w:rFonts w:ascii="Consolas" w:hAnsi="Consolas" w:cs="Consolas"/>
+          <w:sz w:val="28"/>
+          <w:lang w:val="bg-BG"/>
+        </w:rPr>
+        <w:t>Работат</w:t>
+      </w:r>
+      <w:r>
+        <w:rPr>
+          <w:rFonts w:ascii="Consolas" w:hAnsi="Consolas" w:cs="Consolas"/>
+          <w:sz w:val="28"/>
+          <w:lang w:val="bg-BG"/>
+        </w:rPr>
+        <w:t xml:space="preserve">а на </w:t>
+      </w:r>
+      <w:r>
+        <w:rPr>
+          <w:rFonts w:ascii="Consolas" w:hAnsi="Consolas" w:cs="Consolas"/>
+          <w:sz w:val="28"/>
+          <w:lang w:val="bg-BG"/>
+        </w:rPr>
+        <w:t xml:space="preserve">Рей трейсъра се изразява в две основни стъпки. </w:t>
+      </w:r>
+      <w:r>
+        <w:rPr>
+          <w:rFonts w:ascii="Consolas" w:hAnsi="Consolas" w:cs="Consolas"/>
+          <w:sz w:val="28"/>
+          <w:lang w:val="bg-BG"/>
+        </w:rPr>
+        <w:t>Те са зареждане на сцената и синтезирането на изображение от нея.</w:t>
+      </w:r>
+    </w:p>
+    <w:p>
+      <w:pPr>
+        <w:suppressAutoHyphens w:val="0"/>
+        <w:overflowPunct/>
+        <w:autoSpaceDE/>
+        <w:spacing w:after="200" w:line="276" w:lineRule="auto"/>
+        <w:textAlignment w:val="auto"/>
+        <w:rPr>
+          <w:rFonts w:ascii="Consolas" w:hAnsi="Consolas" w:cs="Consolas"/>
+          <w:sz w:val="28"/>
+          <w:lang w:val="bg-BG"/>
+        </w:rPr>
+      </w:pPr>
+      <w:r>
+        <w:rPr>
+          <w:rFonts w:ascii="Consolas" w:hAnsi="Consolas" w:cs="Consolas"/>
+          <w:sz w:val="28"/>
+          <w:lang w:val="bg-BG"/>
+        </w:rPr>
+        <w:t>2.2.1</w:t>
+      </w:r>
+      <w:r>
+        <w:rPr>
+          <w:rFonts w:ascii="Consolas" w:hAnsi="Consolas" w:cs="Consolas"/>
+          <w:sz w:val="28"/>
+          <w:lang w:val="bg-BG"/>
+        </w:rPr>
+        <w:t xml:space="preserve"> </w:t>
+      </w:r>
+      <w:r>
+        <w:rPr>
+          <w:rFonts w:ascii="Consolas" w:hAnsi="Consolas" w:cs="Consolas"/>
+          <w:sz w:val="28"/>
+          <w:lang w:val="bg-BG"/>
+        </w:rPr>
+        <w:t xml:space="preserve">Зареждане на сцената </w:t>
+      </w:r>
+    </w:p>
+    <w:p>
+      <w:pPr>
+        <w:suppressAutoHyphens w:val="0"/>
+        <w:overflowPunct/>
+        <w:autoSpaceDE/>
+        <w:spacing w:after="200" w:line="276" w:lineRule="auto"/>
+        <w:ind w:firstLine="720"/>
+        <w:textAlignment w:val="auto"/>
+        <w:rPr>
+          <w:rFonts w:ascii="Consolas" w:hAnsi="Consolas" w:cs="Consolas"/>
+          <w:sz w:val="28"/>
+          <w:lang w:val="bg-BG"/>
+        </w:rPr>
+      </w:pPr>
+      <w:r>
+        <w:rPr>
+          <w:rFonts w:ascii="Consolas" w:hAnsi="Consolas" w:cs="Consolas"/>
+          <w:sz w:val="28"/>
+          <w:lang w:val="bg-BG"/>
+        </w:rPr>
+        <w:t>Пър</w:t>
+      </w:r>
+      <w:r>
+        <w:rPr>
+          <w:rFonts w:ascii="Consolas" w:hAnsi="Consolas" w:cs="Consolas"/>
+          <w:sz w:val="28"/>
+          <w:lang w:val="bg-BG"/>
+        </w:rPr>
+        <w:t>вия вход от потребителя се подав</w:t>
+      </w:r>
+      <w:r>
+        <w:rPr>
+          <w:rFonts w:ascii="Consolas" w:hAnsi="Consolas" w:cs="Consolas"/>
+          <w:sz w:val="28"/>
+          <w:lang w:val="bg-BG"/>
+        </w:rPr>
+        <w:t xml:space="preserve">а на програмата </w:t>
+      </w:r>
+      <w:r>
+        <w:rPr>
+          <w:rFonts w:ascii="Consolas" w:hAnsi="Consolas" w:cs="Consolas"/>
+          <w:sz w:val="28"/>
+          <w:lang w:val="bg-BG"/>
+        </w:rPr>
+        <w:t>к</w:t>
+      </w:r>
+      <w:r>
+        <w:rPr>
+          <w:rFonts w:ascii="Consolas" w:hAnsi="Consolas" w:cs="Consolas"/>
+          <w:sz w:val="28"/>
+          <w:lang w:val="bg-BG"/>
+        </w:rPr>
+        <w:t>ат</w:t>
+      </w:r>
+      <w:r>
+        <w:rPr>
+          <w:rFonts w:ascii="Consolas" w:hAnsi="Consolas" w:cs="Consolas"/>
+          <w:sz w:val="28"/>
+          <w:lang w:val="bg-BG"/>
+        </w:rPr>
+        <w:t>о аргументи от командния ред.</w:t>
+      </w:r>
+      <w:r>
+        <w:rPr>
+          <w:rFonts w:ascii="Consolas" w:hAnsi="Consolas" w:cs="Consolas"/>
+          <w:sz w:val="28"/>
+          <w:lang w:val="bg-BG"/>
+        </w:rPr>
+        <w:t xml:space="preserve"> Те включват името на 1 файл описващ сцената и нужните кадри,</w:t>
+      </w:r>
+      <w:r>
+        <w:rPr>
+          <w:rFonts w:ascii="Consolas" w:hAnsi="Consolas" w:cs="Consolas"/>
+          <w:sz w:val="28"/>
+          <w:lang w:val="bg-BG"/>
+        </w:rPr>
+        <w:t xml:space="preserve"> и поредица от директории за търсене.</w:t>
+      </w:r>
+      <w:r>
+        <w:rPr>
+          <w:rFonts w:ascii="Consolas" w:hAnsi="Consolas" w:cs="Consolas"/>
+          <w:sz w:val="28"/>
+          <w:lang w:val="bg-BG"/>
+        </w:rPr>
+        <w:t xml:space="preserve"> Алогритъма за зареждане е както следва – зарежда</w:t>
+      </w:r>
+      <w:r>
+        <w:rPr>
+          <w:rFonts w:ascii="Consolas" w:hAnsi="Consolas" w:cs="Consolas"/>
+          <w:sz w:val="28"/>
+          <w:lang w:val="bg-BG"/>
+        </w:rPr>
+        <w:t xml:space="preserve">не на посочения файл в паметта, регистриране на директориите за търсене в </w:t>
+      </w:r>
+      <w:r>
+        <w:rPr>
+          <w:rFonts w:ascii="Consolas" w:hAnsi="Consolas" w:cs="Consolas"/>
+          <w:sz w:val="28"/>
+          <w:lang w:val="bg-BG"/>
+        </w:rPr>
+        <w:t xml:space="preserve">абстакцията за зареждане на файлове, </w:t>
+      </w:r>
+      <w:r>
+        <w:rPr>
+          <w:rFonts w:ascii="Consolas" w:hAnsi="Consolas" w:cs="Consolas"/>
+          <w:sz w:val="28"/>
+          <w:lang w:val="bg-BG"/>
+        </w:rPr>
+        <w:t>обработка на заредения файл и конструиране на сцената от данните в него.</w:t>
+      </w:r>
+    </w:p>
+    <w:p>
+      <w:pPr>
+        <w:suppressAutoHyphens w:val="0"/>
+        <w:overflowPunct/>
+        <w:autoSpaceDE/>
+        <w:spacing w:after="200" w:line="276" w:lineRule="auto"/>
+        <w:ind w:firstLine="720"/>
+        <w:textAlignment w:val="auto"/>
+        <w:rPr>
+          <w:rFonts w:ascii="Consolas" w:hAnsi="Consolas" w:cs="Consolas"/>
+          <w:sz w:val="28"/>
+          <w:lang w:val="bg-BG"/>
+        </w:rPr>
+      </w:pPr>
+      <w:r>
+        <w:rPr>
+          <w:rFonts w:ascii="Consolas" w:hAnsi="Consolas" w:cs="Consolas"/>
+          <w:sz w:val="28"/>
+          <w:lang w:val="bg-BG"/>
+        </w:rPr>
+        <w:t>Регистрирането на директориите за търсене е важна стъпка за да може да се зареди една сцена както трябва. Въпреки че е възможно цялата информация за сцената да се опише в основния файл, това рядко е полезно на практика. Моделите попринцип се експорт</w:t>
+      </w:r>
+      <w:r>
+        <w:rPr>
+          <w:rFonts w:ascii="Consolas" w:hAnsi="Consolas" w:cs="Consolas"/>
+          <w:sz w:val="28"/>
+          <w:lang w:val="bg-BG"/>
+        </w:rPr>
+        <w:t>ират от програми за моделиране, а те експортират</w:t>
+      </w:r>
+      <w:r>
+        <w:rPr>
+          <w:rFonts w:ascii="Consolas" w:hAnsi="Consolas" w:cs="Consolas"/>
+          <w:sz w:val="28"/>
+          <w:lang w:val="bg-BG"/>
+        </w:rPr>
+        <w:t xml:space="preserve"> в</w:t>
+      </w:r>
+      <w:r>
+        <w:rPr>
+          <w:rFonts w:ascii="Consolas" w:hAnsi="Consolas" w:cs="Consolas"/>
+          <w:sz w:val="28"/>
+          <w:lang w:val="bg-BG"/>
+        </w:rPr>
+        <w:t>ъв</w:t>
+      </w:r>
+      <w:r>
+        <w:rPr>
+          <w:rFonts w:ascii="Consolas" w:hAnsi="Consolas" w:cs="Consolas"/>
+          <w:sz w:val="28"/>
+          <w:lang w:val="bg-BG"/>
+        </w:rPr>
+        <w:t xml:space="preserve"> външен за рей трейсъра формат. </w:t>
+      </w:r>
+      <w:r>
+        <w:rPr>
+          <w:rFonts w:ascii="Consolas" w:hAnsi="Consolas" w:cs="Consolas"/>
+          <w:sz w:val="28"/>
+          <w:lang w:val="bg-BG"/>
+        </w:rPr>
+        <w:t>Когат</w:t>
+      </w:r>
+      <w:r>
+        <w:rPr>
+          <w:rFonts w:ascii="Consolas" w:hAnsi="Consolas" w:cs="Consolas"/>
+          <w:sz w:val="28"/>
+          <w:lang w:val="bg-BG"/>
+        </w:rPr>
+        <w:t>о трябва да се зареди външен модел</w:t>
+      </w:r>
+      <w:r>
+        <w:rPr>
+          <w:rFonts w:ascii="Consolas" w:hAnsi="Consolas" w:cs="Consolas"/>
+          <w:sz w:val="28"/>
+          <w:lang w:val="bg-BG"/>
+        </w:rPr>
+        <w:t>, в конф</w:t>
+      </w:r>
+      <w:r>
+        <w:rPr>
+          <w:rFonts w:ascii="Consolas" w:hAnsi="Consolas" w:cs="Consolas"/>
+          <w:sz w:val="28"/>
+          <w:lang w:val="bg-BG"/>
+        </w:rPr>
+        <w:t>игурационния файл се съдържа името на модела</w:t>
+      </w:r>
+      <w:r>
+        <w:rPr>
+          <w:rFonts w:ascii="Consolas" w:hAnsi="Consolas" w:cs="Consolas"/>
+          <w:sz w:val="28"/>
+          <w:lang w:val="bg-BG"/>
+        </w:rPr>
+        <w:t>, а рей трейтрейсъра започва търсене за него в посочените директории</w:t>
+      </w:r>
+      <w:r>
+        <w:rPr>
+          <w:rFonts w:ascii="Consolas" w:hAnsi="Consolas" w:cs="Consolas"/>
+          <w:sz w:val="28"/>
+          <w:lang w:val="bg-BG"/>
+        </w:rPr>
+        <w:t xml:space="preserve">. </w:t>
+      </w:r>
+      <w:r>
+        <w:rPr>
+          <w:rFonts w:ascii="Consolas" w:hAnsi="Consolas" w:cs="Consolas"/>
+          <w:sz w:val="28"/>
+          <w:lang w:val="bg-BG"/>
+        </w:rPr>
+        <w:t>На практика потребителя може да предпочете да държи различните файлове в различни директории, и рей трейсъра трябва да може да ги намери.</w:t>
+      </w:r>
+    </w:p>
+    <w:p>
+      <w:pPr>
+        <w:suppressAutoHyphens w:val="0"/>
+        <w:overflowPunct/>
+        <w:autoSpaceDE/>
+        <w:spacing w:after="200" w:line="276" w:lineRule="auto"/>
+        <w:ind w:firstLine="720"/>
+        <w:textAlignment w:val="auto"/>
+        <w:rPr>
+          <w:rFonts w:ascii="Consolas" w:hAnsi="Consolas" w:cs="Consolas"/>
+          <w:sz w:val="28"/>
+          <w:lang w:val="bg-BG"/>
+        </w:rPr>
+      </w:pPr>
+      <w:r>
+        <w:rPr>
+          <w:rFonts w:ascii="Consolas" w:hAnsi="Consolas" w:cs="Consolas"/>
+          <w:sz w:val="28"/>
+          <w:lang w:val="bg-BG"/>
+        </w:rPr>
+        <w:t xml:space="preserve">Обработката на </w:t>
+      </w:r>
+      <w:r>
+        <w:rPr>
+          <w:rFonts w:ascii="Consolas" w:hAnsi="Consolas" w:cs="Consolas"/>
+          <w:sz w:val="28"/>
+          <w:lang w:val="bg-BG"/>
+        </w:rPr>
+        <w:t xml:space="preserve">конфигурационния файл се изразява в разбиването му на лексеми, парсването им и </w:t>
+      </w:r>
+      <w:r>
+        <w:rPr>
+          <w:rFonts w:ascii="Consolas" w:hAnsi="Consolas" w:cs="Consolas"/>
+          <w:sz w:val="28"/>
+          <w:lang w:val="bg-BG"/>
+        </w:rPr>
+        <w:t xml:space="preserve">извличането на информация. </w:t>
+      </w:r>
+      <w:r>
+        <w:rPr>
+          <w:rFonts w:ascii="Consolas" w:hAnsi="Consolas" w:cs="Consolas"/>
+          <w:sz w:val="28"/>
+          <w:lang w:val="bg-BG"/>
+        </w:rPr>
+        <w:t>При грешка, всеки един от тези 3 процеса трябва да бъде изведено съобщение оказващо точно къде е проблема.</w:t>
+      </w:r>
+    </w:p>
+    <w:p>
+      <w:pPr>
+        <w:suppressAutoHyphens w:val="0"/>
+        <w:overflowPunct/>
+        <w:autoSpaceDE/>
+        <w:spacing w:after="200" w:line="276" w:lineRule="auto"/>
+        <w:ind w:firstLine="720"/>
+        <w:textAlignment w:val="auto"/>
+        <w:rPr>
+          <w:rFonts w:ascii="Consolas" w:hAnsi="Consolas" w:cs="Consolas"/>
+          <w:sz w:val="28"/>
+          <w:lang w:val="bg-BG"/>
+        </w:rPr>
+      </w:pPr>
+      <w:r>
+        <w:rPr>
+          <w:rFonts w:ascii="Consolas" w:hAnsi="Consolas" w:cs="Consolas"/>
+          <w:sz w:val="28"/>
+          <w:lang w:val="bg-BG"/>
+        </w:rPr>
+        <w:t xml:space="preserve">Конструирането на сцената се изразява в </w:t>
+      </w:r>
+      <w:r>
+        <w:rPr>
+          <w:rFonts w:ascii="Consolas" w:hAnsi="Consolas" w:cs="Consolas"/>
+          <w:sz w:val="28"/>
+          <w:lang w:val="bg-BG"/>
+        </w:rPr>
+        <w:t>използването на извечената от последната стъпка информация за да се по</w:t>
+      </w:r>
+      <w:r>
+        <w:rPr>
+          <w:rFonts w:ascii="Consolas" w:hAnsi="Consolas" w:cs="Consolas"/>
+          <w:sz w:val="28"/>
+          <w:lang w:val="bg-BG"/>
+        </w:rPr>
+        <w:t xml:space="preserve">стои списък от обекти в паметта и зареждането на външни формати. </w:t>
+      </w:r>
+      <w:r>
+        <w:rPr>
+          <w:rFonts w:ascii="Consolas" w:hAnsi="Consolas" w:cs="Consolas"/>
+          <w:sz w:val="28"/>
+          <w:lang w:val="bg-BG"/>
+        </w:rPr>
+        <w:t xml:space="preserve">Типичното за данните с които се работи в тази стъпка е че е </w:t>
+      </w:r>
+      <w:r>
+        <w:rPr>
+          <w:rFonts w:ascii="Consolas" w:hAnsi="Consolas" w:cs="Consolas"/>
+          <w:sz w:val="28"/>
+          <w:lang w:val="bg-BG"/>
+        </w:rPr>
+        <w:lastRenderedPageBreak/>
+        <w:t>важно рабположе</w:t>
+      </w:r>
+      <w:r>
+        <w:rPr>
+          <w:rFonts w:ascii="Consolas" w:hAnsi="Consolas" w:cs="Consolas"/>
+          <w:sz w:val="28"/>
+          <w:lang w:val="bg-BG"/>
+        </w:rPr>
+        <w:t xml:space="preserve">нието им в пространстово. </w:t>
+      </w:r>
+      <w:r>
+        <w:rPr>
+          <w:rFonts w:ascii="Consolas" w:hAnsi="Consolas" w:cs="Consolas"/>
+          <w:sz w:val="28"/>
+          <w:lang w:val="bg-BG"/>
+        </w:rPr>
+        <w:t xml:space="preserve">За списъка с обекти и за моделите трябва да бъдат построени външни индексиращи структири позволяващи бързото намиране на потенциални колизи между елементи и лъчи. </w:t>
+      </w:r>
+    </w:p>
+    <w:p>
+      <w:pPr>
+        <w:suppressAutoHyphens w:val="0"/>
+        <w:overflowPunct/>
+        <w:autoSpaceDE/>
+        <w:spacing w:after="200" w:line="276" w:lineRule="auto"/>
+        <w:textAlignment w:val="auto"/>
+        <w:rPr>
+          <w:rFonts w:ascii="Consolas" w:hAnsi="Consolas" w:cs="Consolas"/>
+          <w:sz w:val="28"/>
+          <w:lang w:val="bg-BG"/>
+        </w:rPr>
+      </w:pPr>
+      <w:bookmarkStart w:id="0" w:name="_GoBack"/>
+      <w:bookmarkEnd w:id="0"/>
+      <w:r>
+        <w:rPr>
+          <w:rFonts w:ascii="Consolas" w:hAnsi="Consolas" w:cs="Consolas"/>
+          <w:sz w:val="28"/>
+          <w:lang w:val="bg-BG"/>
+        </w:rPr>
+        <w:t xml:space="preserve">2.2.2 </w:t>
+      </w:r>
+      <w:r>
+        <w:rPr>
+          <w:rFonts w:ascii="Consolas" w:hAnsi="Consolas" w:cs="Consolas"/>
+          <w:sz w:val="28"/>
+          <w:lang w:val="bg-BG"/>
+        </w:rPr>
+        <w:t xml:space="preserve">Алгоритъм за синтезиране на </w:t>
+      </w:r>
+      <w:r>
+        <w:rPr>
+          <w:rFonts w:ascii="Consolas" w:hAnsi="Consolas" w:cs="Consolas"/>
+          <w:sz w:val="28"/>
+          <w:lang w:val="bg-BG"/>
+        </w:rPr>
+        <w:t>изображенията</w:t>
+      </w:r>
+    </w:p>
+    <w:p>
+      <w:pPr>
+        <w:suppressAutoHyphens w:val="0"/>
+        <w:overflowPunct/>
+        <w:autoSpaceDE/>
+        <w:spacing w:after="200" w:line="276" w:lineRule="auto"/>
+        <w:ind w:firstLine="720"/>
+        <w:textAlignment w:val="auto"/>
+        <w:rPr>
+          <w:rFonts w:ascii="Consolas" w:hAnsi="Consolas" w:cs="Consolas"/>
+          <w:sz w:val="28"/>
+          <w:lang w:val="bg-BG"/>
+        </w:rPr>
+      </w:pPr>
+      <w:r>
+        <w:rPr>
+          <w:noProof/>
+          <w:lang w:eastAsia="en-US"/>
+        </w:rPr>
+        <w:drawing>
+          <wp:anchor distT="0" distB="0" distL="114300" distR="114300" simplePos="0" relativeHeight="251659264" behindDoc="0" locked="0" layoutInCell="1" allowOverlap="1" wp14:anchorId="06B3D66A" wp14:editId="3C355914">
+            <wp:simplePos x="0" y="0"/>
+            <wp:positionH relativeFrom="column">
+              <wp:posOffset>161925</wp:posOffset>
+            </wp:positionH>
+            <wp:positionV relativeFrom="paragraph">
+              <wp:posOffset>1713865</wp:posOffset>
+            </wp:positionV>
+            <wp:extent cx="5943600" cy="2233930"/>
+            <wp:effectExtent l="0" t="0" r="0" b="0"/>
+            <wp:wrapSquare wrapText="bothSides"/>
+            <wp:docPr id="3" name="Picture 3"/>
+            <wp:cNvGraphicFramePr>
+              <a:graphicFrameLocks xmlns:a="http://schemas.openxmlformats.org/drawingml/2006/main" noChangeAspect="1"/>
+            </wp:cNvGraphicFramePr>
+            <a:graphic xmlns:a="http://schemas.openxmlformats.org/drawingml/2006/main">
+              <a:graphicData uri="http://schemas.openxmlformats.org/drawingml/2006/picture">
+                <pic:pic xmlns:pic="http://schemas.openxmlformats.org/drawingml/2006/picture">
+                  <pic:nvPicPr>
+                    <pic:cNvPr id="0" name=""/>
+                    <pic:cNvPicPr/>
+                  </pic:nvPicPr>
+                  <pic:blipFill>
+                    <a:blip r:embed="rId8">
+                      <a:extLst>
+                        <a:ext uri="{28A0092B-C50C-407E-A947-70E740481C1C}">
+                          <a14:useLocalDpi xmlns:a14="http://schemas.microsoft.com/office/drawing/2010/main" val="0"/>
+                        </a:ext>
+                      </a:extLst>
+                    </a:blip>
+                    <a:stretch>
+                      <a:fillRect/>
+                    </a:stretch>
+                  </pic:blipFill>
+                  <pic:spPr>
+                    <a:xfrm>
+                      <a:off x="0" y="0"/>
+                      <a:ext cx="5943600" cy="2233930"/>
+                    </a:xfrm>
+                    <a:prstGeom prst="rect">
+                      <a:avLst/>
+                    </a:prstGeom>
+                  </pic:spPr>
+                </pic:pic>
+              </a:graphicData>
+            </a:graphic>
+            <wp14:sizeRelH relativeFrom="page">
+              <wp14:pctWidth>0</wp14:pctWidth>
+            </wp14:sizeRelH>
+            <wp14:sizeRelV relativeFrom="page">
+              <wp14:pctHeight>0</wp14:pctHeight>
+            </wp14:sizeRelV>
+          </wp:anchor>
+        </w:drawing>
+      </w:r>
+      <w:r>
+        <w:rPr>
+          <w:rFonts w:ascii="Consolas" w:hAnsi="Consolas" w:cs="Consolas"/>
+          <w:sz w:val="28"/>
+          <w:lang w:val="bg-BG"/>
+        </w:rPr>
+        <w:t xml:space="preserve">За да бъдат имплеменитани представените </w:t>
+      </w:r>
+      <w:r>
+        <w:rPr>
+          <w:rFonts w:ascii="Consolas" w:hAnsi="Consolas" w:cs="Consolas"/>
+          <w:sz w:val="28"/>
+          <w:lang w:val="bg-BG"/>
+        </w:rPr>
+        <w:t>в т. 2.1</w:t>
+      </w:r>
+      <w:r>
+        <w:rPr>
+          <w:rFonts w:ascii="Consolas" w:hAnsi="Consolas" w:cs="Consolas"/>
+          <w:sz w:val="28"/>
+          <w:lang w:val="bg-BG"/>
+        </w:rPr>
+        <w:t xml:space="preserve"> фичъри</w:t>
+      </w:r>
+      <w:r>
+        <w:rPr>
+          <w:rFonts w:ascii="Consolas" w:hAnsi="Consolas" w:cs="Consolas"/>
+          <w:sz w:val="28"/>
+          <w:lang w:val="bg-BG"/>
+        </w:rPr>
+        <w:t>, ние се нуждаем от модули предоставящи ни решения на фундаменталните проблеми на рей трейсъра, както са дефинирани в т 1.1.2. Специфичните имплементации на тези модули за сега не ни интересуват. Това което е важно е как тези модули ще се впишат в една</w:t>
+      </w:r>
+      <w:r>
+        <w:rPr>
+          <w:rFonts w:ascii="Consolas" w:hAnsi="Consolas" w:cs="Consolas"/>
+          <w:sz w:val="28"/>
+          <w:lang w:val="bg-BG"/>
+        </w:rPr>
+        <w:t xml:space="preserve"> </w:t>
+      </w:r>
+      <w:r>
+        <w:rPr>
+          <w:rFonts w:ascii="Consolas" w:hAnsi="Consolas" w:cs="Consolas"/>
+          <w:sz w:val="28"/>
+          <w:lang w:val="bg-BG"/>
+        </w:rPr>
+        <w:t>по-голяма система.</w:t>
+      </w:r>
+    </w:p>
+    <w:p>
+      <w:pPr>
+        <w:suppressAutoHyphens w:val="0"/>
+        <w:overflowPunct/>
+        <w:autoSpaceDE/>
+        <w:spacing w:after="200" w:line="276" w:lineRule="auto"/>
+        <w:ind w:firstLine="720"/>
+        <w:textAlignment w:val="auto"/>
+        <w:rPr>
+          <w:rFonts w:ascii="Consolas" w:hAnsi="Consolas" w:cs="Consolas"/>
+          <w:sz w:val="28"/>
+          <w:lang w:val="bg-BG"/>
+        </w:rPr>
+      </w:pPr>
+      <w:r>
+        <w:rPr>
+          <w:rFonts w:ascii="Consolas" w:hAnsi="Consolas" w:cs="Consolas"/>
+          <w:sz w:val="28"/>
+          <w:lang w:val="bg-BG"/>
+        </w:rPr>
+        <w:t xml:space="preserve"> </w:t>
       </w:r>
     </w:p>
     <w:p>
@@ -6998,7 +7883,7 @@
         </w:rPr>
         <w:t xml:space="preserve">[1] </w:t>
       </w:r>
-      <w:hyperlink r:id="rId8" w:history="1">
+      <w:hyperlink r:id="rId9" w:history="1">
         <w:r>
           <w:rPr>
             <w:rStyle w:val="Hyperlink"/>
@@ -7148,7 +8033,7 @@
         </w:rPr>
         <w:t xml:space="preserve">] </w:t>
       </w:r>
-      <w:hyperlink r:id="rId9" w:history="1">
+      <w:hyperlink r:id="rId10" w:history="1">
         <w:r>
           <w:rPr>
             <w:rStyle w:val="Hyperlink"/>
@@ -7298,7 +8183,7 @@
                     </pic:cNvPicPr>
                   </pic:nvPicPr>
                   <pic:blipFill>
-                    <a:blip r:embed="rId10">
+                    <a:blip r:embed="rId11">
                       <a:extLst>
                         <a:ext uri="{28A0092B-C50C-407E-A947-70E740481C1C}">
                           <a14:useLocalDpi xmlns:a14="http://schemas.microsoft.com/office/drawing/2010/main" val="0"/>
@@ -11069,11 +11954,12 @@
   <w:rsids>
     <w:rsidRoot w:val="00E703AD"/>
     <w:rsid w:val="001142FA"/>
+    <w:rsid w:val="001B7950"/>
     <w:rsid w:val="00382848"/>
-    <w:rsid w:val="006A515C"/>
     <w:rsid w:val="0089027F"/>
     <w:rsid w:val="00AD45C3"/>
     <w:rsid w:val="00E703AD"/>
+    <w:rsid w:val="00EF1FCC"/>
   </w:rsids>
   <m:mathPr>
     <m:mathFont m:val="Cambria Math"/>
@@ -11792,7 +12678,7 @@
 </file>
 
 <file path=customXml/itemProps1.xml><?xml version="1.0" encoding="utf-8"?>
-<ds:datastoreItem xmlns:ds="http://schemas.openxmlformats.org/officeDocument/2006/customXml" ds:itemID="{66F74A54-51A5-42E6-8253-0AE615483C5D}">
+<ds:datastoreItem xmlns:ds="http://schemas.openxmlformats.org/officeDocument/2006/customXml" ds:itemID="{DFC56EDC-09CC-4910-A423-5F98FFF67220}">
   <ds:schemaRefs>
     <ds:schemaRef ds:uri="http://schemas.openxmlformats.org/officeDocument/2006/bibliography"/>
   </ds:schemaRefs>

</xml_diff>

<commit_message>
Add some essential stuff to part II
</commit_message>
<xml_diff>
--- a/Diplomna-Nikolay-Dionisov.docx
+++ b/Diplomna-Nikolay-Dionisov.docx
@@ -267,6 +267,7 @@
         </w:rPr>
         <w:t xml:space="preserve">Реализация на </w:t>
       </w:r>
+      <w:proofErr w:type="spellStart"/>
       <w:r>
         <w:rPr>
           <w:rFonts w:ascii="Times New Roman" w:hAnsi="Times New Roman"/>
@@ -274,6 +275,7 @@
         </w:rPr>
         <w:t>RayTracer</w:t>
       </w:r>
+      <w:proofErr w:type="spellEnd"/>
     </w:p>
     <w:p>
       <w:pPr>
@@ -904,6 +906,7 @@
         </w:rPr>
         <w:t xml:space="preserve">е представена примерна имплементация на </w:t>
       </w:r>
+      <w:proofErr w:type="spellStart"/>
       <w:r>
         <w:rPr>
           <w:rFonts w:ascii="Consolas" w:hAnsi="Consolas" w:cs="Consolas"/>
@@ -911,6 +914,7 @@
         </w:rPr>
         <w:t>RayTracer</w:t>
       </w:r>
+      <w:proofErr w:type="spellEnd"/>
       <w:r>
         <w:rPr>
           <w:rFonts w:ascii="Consolas" w:hAnsi="Consolas" w:cs="Consolas"/>
@@ -934,12 +938,21 @@
         </w:rPr>
         <w:t xml:space="preserve">тип </w:t>
       </w:r>
-      <w:r>
-        <w:rPr>
-          <w:rFonts w:ascii="Consolas" w:hAnsi="Consolas" w:cs="Consolas"/>
-          <w:sz w:val="28"/>
-        </w:rPr>
-        <w:t>PathTracer.</w:t>
+      <w:proofErr w:type="spellStart"/>
+      <w:r>
+        <w:rPr>
+          <w:rFonts w:ascii="Consolas" w:hAnsi="Consolas" w:cs="Consolas"/>
+          <w:sz w:val="28"/>
+        </w:rPr>
+        <w:t>PathTracer</w:t>
+      </w:r>
+      <w:proofErr w:type="spellEnd"/>
+      <w:r>
+        <w:rPr>
+          <w:rFonts w:ascii="Consolas" w:hAnsi="Consolas" w:cs="Consolas"/>
+          <w:sz w:val="28"/>
+        </w:rPr>
+        <w:t>.</w:t>
       </w:r>
     </w:p>
     <w:p>
@@ -1521,7 +1534,23 @@
           <w:rFonts w:ascii="Consolas" w:hAnsi="Consolas" w:cs="Consolas"/>
           <w:sz w:val="28"/>
         </w:rPr>
-        <w:t>depth of field, motion blur и други.</w:t>
+        <w:t xml:space="preserve">depth of field, motion blur и </w:t>
+      </w:r>
+      <w:proofErr w:type="spellStart"/>
+      <w:r>
+        <w:rPr>
+          <w:rFonts w:ascii="Consolas" w:hAnsi="Consolas" w:cs="Consolas"/>
+          <w:sz w:val="28"/>
+        </w:rPr>
+        <w:t>други</w:t>
+      </w:r>
+      <w:proofErr w:type="spellEnd"/>
+      <w:r>
+        <w:rPr>
+          <w:rFonts w:ascii="Consolas" w:hAnsi="Consolas" w:cs="Consolas"/>
+          <w:sz w:val="28"/>
+        </w:rPr>
+        <w:t>.</w:t>
       </w:r>
       <w:r>
         <w:rPr>
@@ -1708,6 +1737,7 @@
         </w:rPr>
         <w:t>Photon mapping</w:t>
       </w:r>
+      <w:proofErr w:type="gramStart"/>
       <w:r>
         <w:rPr>
           <w:rFonts w:ascii="Consolas" w:hAnsi="Consolas" w:cs="Consolas"/>
@@ -1729,7 +1759,16 @@
           <w:sz w:val="28"/>
           <w:lang w:val="bg-BG"/>
         </w:rPr>
-        <w:t>за намаляването на шума, но тя не се разглежда тук.</w:t>
+        <w:t>за</w:t>
+      </w:r>
+      <w:proofErr w:type="gramEnd"/>
+      <w:r>
+        <w:rPr>
+          <w:rFonts w:ascii="Consolas" w:hAnsi="Consolas" w:cs="Consolas"/>
+          <w:sz w:val="28"/>
+          <w:lang w:val="bg-BG"/>
+        </w:rPr>
+        <w:t xml:space="preserve"> намаляването на шума, но тя не се разглежда тук.</w:t>
       </w:r>
     </w:p>
     <w:p>
@@ -1755,12 +1794,21 @@
           <w:lang w:val="bg-BG"/>
         </w:rPr>
       </w:pPr>
+      <w:proofErr w:type="spellStart"/>
       <w:r>
         <w:rPr>
           <w:rFonts w:ascii="Times New Roman" w:hAnsi="Times New Roman"/>
           <w:b/>
         </w:rPr>
-        <w:t>RayTracer tasks</w:t>
+        <w:t>RayTracer</w:t>
+      </w:r>
+      <w:proofErr w:type="spellEnd"/>
+      <w:r>
+        <w:rPr>
+          <w:rFonts w:ascii="Times New Roman" w:hAnsi="Times New Roman"/>
+          <w:b/>
+        </w:rPr>
+        <w:t xml:space="preserve"> tasks</w:t>
       </w:r>
     </w:p>
     <w:p>
@@ -2194,7 +2242,23 @@
           <w:rFonts w:ascii="Consolas" w:hAnsi="Consolas" w:cs="Consolas"/>
           <w:sz w:val="28"/>
         </w:rPr>
-        <w:t>“rendering equation”</w:t>
+        <w:t>“</w:t>
+      </w:r>
+      <w:proofErr w:type="gramStart"/>
+      <w:r>
+        <w:rPr>
+          <w:rFonts w:ascii="Consolas" w:hAnsi="Consolas" w:cs="Consolas"/>
+          <w:sz w:val="28"/>
+        </w:rPr>
+        <w:t>rendering</w:t>
+      </w:r>
+      <w:proofErr w:type="gramEnd"/>
+      <w:r>
+        <w:rPr>
+          <w:rFonts w:ascii="Consolas" w:hAnsi="Consolas" w:cs="Consolas"/>
+          <w:sz w:val="28"/>
+        </w:rPr>
+        <w:t xml:space="preserve"> equation”</w:t>
       </w:r>
       <w:r>
         <w:rPr>
@@ -3767,12 +3831,53 @@
         </w:rPr>
         <w:t xml:space="preserve">Li </w:t>
       </w:r>
-      <w:r>
-        <w:rPr>
-          <w:rFonts w:ascii="Consolas" w:hAnsi="Consolas" w:cs="Consolas"/>
-          <w:sz w:val="28"/>
-        </w:rPr>
-        <w:t xml:space="preserve">описва пристигащия радианс </w:t>
+      <w:proofErr w:type="spellStart"/>
+      <w:r>
+        <w:rPr>
+          <w:rFonts w:ascii="Consolas" w:hAnsi="Consolas" w:cs="Consolas"/>
+          <w:sz w:val="28"/>
+        </w:rPr>
+        <w:t>описва</w:t>
+      </w:r>
+      <w:proofErr w:type="spellEnd"/>
+      <w:r>
+        <w:rPr>
+          <w:rFonts w:ascii="Consolas" w:hAnsi="Consolas" w:cs="Consolas"/>
+          <w:sz w:val="28"/>
+        </w:rPr>
+        <w:t xml:space="preserve"> </w:t>
+      </w:r>
+      <w:proofErr w:type="spellStart"/>
+      <w:r>
+        <w:rPr>
+          <w:rFonts w:ascii="Consolas" w:hAnsi="Consolas" w:cs="Consolas"/>
+          <w:sz w:val="28"/>
+        </w:rPr>
+        <w:t>пристигащия</w:t>
+      </w:r>
+      <w:proofErr w:type="spellEnd"/>
+      <w:r>
+        <w:rPr>
+          <w:rFonts w:ascii="Consolas" w:hAnsi="Consolas" w:cs="Consolas"/>
+          <w:sz w:val="28"/>
+        </w:rPr>
+        <w:t xml:space="preserve"> </w:t>
+      </w:r>
+      <w:proofErr w:type="spellStart"/>
+      <w:r>
+        <w:rPr>
+          <w:rFonts w:ascii="Consolas" w:hAnsi="Consolas" w:cs="Consolas"/>
+          <w:sz w:val="28"/>
+        </w:rPr>
+        <w:t>радианс</w:t>
+      </w:r>
+      <w:proofErr w:type="spellEnd"/>
+      <w:r>
+        <w:rPr>
+          <w:rFonts w:ascii="Consolas" w:hAnsi="Consolas" w:cs="Consolas"/>
+          <w:sz w:val="28"/>
+        </w:rPr>
+        <w:t xml:space="preserve"> </w:t>
       </w:r>
       <w:r>
         <w:rPr>
@@ -3787,7 +3892,104 @@
           <w:rFonts w:ascii="Consolas" w:hAnsi="Consolas" w:cs="Consolas"/>
           <w:sz w:val="28"/>
         </w:rPr>
-        <w:t xml:space="preserve"> дадена точка. Тя може да бъде </w:t>
+        <w:t xml:space="preserve"> </w:t>
+      </w:r>
+      <w:proofErr w:type="spellStart"/>
+      <w:r>
+        <w:rPr>
+          <w:rFonts w:ascii="Consolas" w:hAnsi="Consolas" w:cs="Consolas"/>
+          <w:sz w:val="28"/>
+        </w:rPr>
+        <w:t>дадена</w:t>
+      </w:r>
+      <w:proofErr w:type="spellEnd"/>
+      <w:r>
+        <w:rPr>
+          <w:rFonts w:ascii="Consolas" w:hAnsi="Consolas" w:cs="Consolas"/>
+          <w:sz w:val="28"/>
+        </w:rPr>
+        <w:t xml:space="preserve"> </w:t>
+      </w:r>
+      <w:proofErr w:type="spellStart"/>
+      <w:r>
+        <w:rPr>
+          <w:rFonts w:ascii="Consolas" w:hAnsi="Consolas" w:cs="Consolas"/>
+          <w:sz w:val="28"/>
+        </w:rPr>
+        <w:t>точка</w:t>
+      </w:r>
+      <w:proofErr w:type="spellEnd"/>
+      <w:r>
+        <w:rPr>
+          <w:rFonts w:ascii="Consolas" w:hAnsi="Consolas" w:cs="Consolas"/>
+          <w:sz w:val="28"/>
+        </w:rPr>
+        <w:t xml:space="preserve">. </w:t>
+      </w:r>
+      <w:proofErr w:type="spellStart"/>
+      <w:proofErr w:type="gramStart"/>
+      <w:r>
+        <w:rPr>
+          <w:rFonts w:ascii="Consolas" w:hAnsi="Consolas" w:cs="Consolas"/>
+          <w:sz w:val="28"/>
+        </w:rPr>
+        <w:t>Тя</w:t>
+      </w:r>
+      <w:proofErr w:type="spellEnd"/>
+      <w:r>
+        <w:rPr>
+          <w:rFonts w:ascii="Consolas" w:hAnsi="Consolas" w:cs="Consolas"/>
+          <w:sz w:val="28"/>
+        </w:rPr>
+        <w:t xml:space="preserve"> </w:t>
+      </w:r>
+      <w:proofErr w:type="spellStart"/>
+      <w:r>
+        <w:rPr>
+          <w:rFonts w:ascii="Consolas" w:hAnsi="Consolas" w:cs="Consolas"/>
+          <w:sz w:val="28"/>
+        </w:rPr>
+        <w:t>може</w:t>
+      </w:r>
+      <w:proofErr w:type="spellEnd"/>
+      <w:r>
+        <w:rPr>
+          <w:rFonts w:ascii="Consolas" w:hAnsi="Consolas" w:cs="Consolas"/>
+          <w:sz w:val="28"/>
+        </w:rPr>
+        <w:t xml:space="preserve"> </w:t>
+      </w:r>
+      <w:proofErr w:type="spellStart"/>
+      <w:r>
+        <w:rPr>
+          <w:rFonts w:ascii="Consolas" w:hAnsi="Consolas" w:cs="Consolas"/>
+          <w:sz w:val="28"/>
+        </w:rPr>
+        <w:t>да</w:t>
+      </w:r>
+      <w:proofErr w:type="spellEnd"/>
+      <w:r>
+        <w:rPr>
+          <w:rFonts w:ascii="Consolas" w:hAnsi="Consolas" w:cs="Consolas"/>
+          <w:sz w:val="28"/>
+        </w:rPr>
+        <w:t xml:space="preserve"> </w:t>
+      </w:r>
+      <w:proofErr w:type="spellStart"/>
+      <w:r>
+        <w:rPr>
+          <w:rFonts w:ascii="Consolas" w:hAnsi="Consolas" w:cs="Consolas"/>
+          <w:sz w:val="28"/>
+        </w:rPr>
+        <w:t>бъде</w:t>
+      </w:r>
+      <w:proofErr w:type="spellEnd"/>
+      <w:r>
+        <w:rPr>
+          <w:rFonts w:ascii="Consolas" w:hAnsi="Consolas" w:cs="Consolas"/>
+          <w:sz w:val="28"/>
+        </w:rPr>
+        <w:t xml:space="preserve"> </w:t>
       </w:r>
       <w:r>
         <w:rPr>
@@ -3853,6 +4055,7 @@
         </w:rPr>
         <w:t xml:space="preserve"> рефлектирана от други повърхностти.</w:t>
       </w:r>
+      <w:proofErr w:type="gramEnd"/>
       <w:r>
         <w:rPr>
           <w:rFonts w:ascii="Consolas" w:hAnsi="Consolas" w:cs="Consolas"/>
@@ -4019,6 +4222,7 @@
           <w:lang w:val="bg-BG"/>
         </w:rPr>
       </w:pPr>
+      <w:proofErr w:type="spellStart"/>
       <w:r>
         <w:rPr>
           <w:rFonts w:ascii="Times New Roman" w:hAnsi="Times New Roman"/>
@@ -4026,6 +4230,7 @@
         </w:rPr>
         <w:t>Embree</w:t>
       </w:r>
+      <w:proofErr w:type="spellEnd"/>
     </w:p>
     <w:p>
       <w:pPr>
@@ -4118,6 +4323,7 @@
           <w:lang w:val="bg-BG"/>
         </w:rPr>
       </w:pPr>
+      <w:proofErr w:type="spellStart"/>
       <w:r>
         <w:rPr>
           <w:rFonts w:ascii="Times New Roman" w:hAnsi="Times New Roman"/>
@@ -4125,6 +4331,7 @@
         </w:rPr>
         <w:t>OptiX</w:t>
       </w:r>
+      <w:proofErr w:type="spellEnd"/>
     </w:p>
     <w:p>
       <w:pPr>
@@ -4149,12 +4356,22 @@
         </w:rPr>
         <w:t xml:space="preserve">NVidia. </w:t>
       </w:r>
-      <w:r>
-        <w:rPr>
-          <w:rFonts w:ascii="Consolas" w:hAnsi="Consolas" w:cs="Consolas"/>
-          <w:sz w:val="28"/>
-        </w:rPr>
-        <w:t xml:space="preserve">OptiX </w:t>
+      <w:proofErr w:type="spellStart"/>
+      <w:proofErr w:type="gramStart"/>
+      <w:r>
+        <w:rPr>
+          <w:rFonts w:ascii="Consolas" w:hAnsi="Consolas" w:cs="Consolas"/>
+          <w:sz w:val="28"/>
+        </w:rPr>
+        <w:t>OptiX</w:t>
+      </w:r>
+      <w:proofErr w:type="spellEnd"/>
+      <w:r>
+        <w:rPr>
+          <w:rFonts w:ascii="Consolas" w:hAnsi="Consolas" w:cs="Consolas"/>
+          <w:sz w:val="28"/>
+        </w:rPr>
+        <w:t xml:space="preserve"> </w:t>
       </w:r>
       <w:r>
         <w:rPr>
@@ -4178,7 +4395,16 @@
           <w:sz w:val="28"/>
           <w:lang w:val="bg-BG"/>
         </w:rPr>
-        <w:t>. Той позволява на разработчиците да свършат бързо всяка задача, която изиства рей трейсинг.</w:t>
+        <w:t>.</w:t>
+      </w:r>
+      <w:proofErr w:type="gramEnd"/>
+      <w:r>
+        <w:rPr>
+          <w:rFonts w:ascii="Consolas" w:hAnsi="Consolas" w:cs="Consolas"/>
+          <w:sz w:val="28"/>
+          <w:lang w:val="bg-BG"/>
+        </w:rPr>
+        <w:t xml:space="preserve"> Той позволява на разработчиците да свършат бързо всяка задача, която изиства рей трейсинг.</w:t>
       </w:r>
       <w:r>
         <w:rPr>
@@ -4201,6 +4427,7 @@
           <w:lang w:val="bg-BG"/>
         </w:rPr>
       </w:pPr>
+      <w:proofErr w:type="spellStart"/>
       <w:r>
         <w:rPr>
           <w:rFonts w:ascii="Times New Roman" w:hAnsi="Times New Roman"/>
@@ -4208,6 +4435,7 @@
         </w:rPr>
         <w:t>OpenCL</w:t>
       </w:r>
+      <w:proofErr w:type="spellEnd"/>
     </w:p>
     <w:p>
       <w:pPr>
@@ -4290,12 +4518,21 @@
         </w:rPr>
         <w:t xml:space="preserve">а </w:t>
       </w:r>
-      <w:r>
-        <w:rPr>
-          <w:rFonts w:ascii="Consolas" w:hAnsi="Consolas" w:cs="Consolas"/>
-          <w:sz w:val="28"/>
-        </w:rPr>
-        <w:t xml:space="preserve">OpenCL </w:t>
+      <w:proofErr w:type="spellStart"/>
+      <w:r>
+        <w:rPr>
+          <w:rFonts w:ascii="Consolas" w:hAnsi="Consolas" w:cs="Consolas"/>
+          <w:sz w:val="28"/>
+        </w:rPr>
+        <w:t>OpenCL</w:t>
+      </w:r>
+      <w:proofErr w:type="spellEnd"/>
+      <w:r>
+        <w:rPr>
+          <w:rFonts w:ascii="Consolas" w:hAnsi="Consolas" w:cs="Consolas"/>
+          <w:sz w:val="28"/>
+        </w:rPr>
+        <w:t xml:space="preserve"> </w:t>
       </w:r>
       <w:r>
         <w:rPr>
@@ -4398,6 +4635,7 @@
           <w:lang w:val="bg-BG"/>
         </w:rPr>
       </w:pPr>
+      <w:proofErr w:type="spellStart"/>
       <w:r>
         <w:rPr>
           <w:rFonts w:ascii="Times New Roman" w:hAnsi="Times New Roman"/>
@@ -4405,6 +4643,7 @@
         </w:rPr>
         <w:t>OpenMP</w:t>
       </w:r>
+      <w:proofErr w:type="spellEnd"/>
     </w:p>
     <w:p>
       <w:pPr>
@@ -4430,12 +4669,21 @@
         </w:rPr>
         <w:t xml:space="preserve">Въпреки че </w:t>
       </w:r>
-      <w:r>
-        <w:rPr>
-          <w:rFonts w:ascii="Consolas" w:hAnsi="Consolas" w:cs="Consolas"/>
-          <w:sz w:val="28"/>
-        </w:rPr>
-        <w:t xml:space="preserve">OpenCL </w:t>
+      <w:proofErr w:type="spellStart"/>
+      <w:r>
+        <w:rPr>
+          <w:rFonts w:ascii="Consolas" w:hAnsi="Consolas" w:cs="Consolas"/>
+          <w:sz w:val="28"/>
+        </w:rPr>
+        <w:t>OpenCL</w:t>
+      </w:r>
+      <w:proofErr w:type="spellEnd"/>
+      <w:r>
+        <w:rPr>
+          <w:rFonts w:ascii="Consolas" w:hAnsi="Consolas" w:cs="Consolas"/>
+          <w:sz w:val="28"/>
+        </w:rPr>
+        <w:t xml:space="preserve"> </w:t>
       </w:r>
       <w:r>
         <w:rPr>
@@ -4493,6 +4741,7 @@
         </w:rPr>
         <w:t xml:space="preserve">От друга страна е </w:t>
       </w:r>
+      <w:proofErr w:type="spellStart"/>
       <w:r>
         <w:rPr>
           <w:rFonts w:ascii="Consolas" w:hAnsi="Consolas" w:cs="Consolas"/>
@@ -4500,6 +4749,7 @@
         </w:rPr>
         <w:t>OpenMP</w:t>
       </w:r>
+      <w:proofErr w:type="spellEnd"/>
       <w:r>
         <w:rPr>
           <w:rFonts w:ascii="Consolas" w:hAnsi="Consolas" w:cs="Consolas"/>
@@ -4694,6 +4944,7 @@
           <w:lang w:val="bg-BG"/>
         </w:rPr>
       </w:pPr>
+      <w:proofErr w:type="gramStart"/>
       <w:r>
         <w:rPr>
           <w:rFonts w:ascii="Consolas" w:hAnsi="Consolas" w:cs="Consolas"/>
@@ -4737,8 +4988,42 @@
           <w:rFonts w:ascii="Consolas" w:hAnsi="Consolas" w:cs="Consolas"/>
           <w:sz w:val="28"/>
         </w:rPr>
-        <w:t>. Въпреки учебния</w:t>
-      </w:r>
+        <w:t>.</w:t>
+      </w:r>
+      <w:proofErr w:type="gramEnd"/>
+      <w:r>
+        <w:rPr>
+          <w:rFonts w:ascii="Consolas" w:hAnsi="Consolas" w:cs="Consolas"/>
+          <w:sz w:val="28"/>
+        </w:rPr>
+        <w:t xml:space="preserve"> </w:t>
+      </w:r>
+      <w:proofErr w:type="spellStart"/>
+      <w:proofErr w:type="gramStart"/>
+      <w:r>
+        <w:rPr>
+          <w:rFonts w:ascii="Consolas" w:hAnsi="Consolas" w:cs="Consolas"/>
+          <w:sz w:val="28"/>
+        </w:rPr>
+        <w:t>Въпреки</w:t>
+      </w:r>
+      <w:proofErr w:type="spellEnd"/>
+      <w:r>
+        <w:rPr>
+          <w:rFonts w:ascii="Consolas" w:hAnsi="Consolas" w:cs="Consolas"/>
+          <w:sz w:val="28"/>
+        </w:rPr>
+        <w:t xml:space="preserve"> </w:t>
+      </w:r>
+      <w:proofErr w:type="spellStart"/>
+      <w:r>
+        <w:rPr>
+          <w:rFonts w:ascii="Consolas" w:hAnsi="Consolas" w:cs="Consolas"/>
+          <w:sz w:val="28"/>
+        </w:rPr>
+        <w:t>учебния</w:t>
+      </w:r>
+      <w:proofErr w:type="spellEnd"/>
       <w:r>
         <w:rPr>
           <w:rFonts w:ascii="Consolas" w:hAnsi="Consolas" w:cs="Consolas"/>
@@ -4752,7 +5037,39 @@
           <w:rFonts w:ascii="Consolas" w:hAnsi="Consolas" w:cs="Consolas"/>
           <w:sz w:val="28"/>
         </w:rPr>
-        <w:t xml:space="preserve"> си характер, </w:t>
+        <w:t xml:space="preserve"> </w:t>
+      </w:r>
+      <w:proofErr w:type="spellStart"/>
+      <w:r>
+        <w:rPr>
+          <w:rFonts w:ascii="Consolas" w:hAnsi="Consolas" w:cs="Consolas"/>
+          <w:sz w:val="28"/>
+        </w:rPr>
+        <w:t>си</w:t>
+      </w:r>
+      <w:proofErr w:type="spellEnd"/>
+      <w:r>
+        <w:rPr>
+          <w:rFonts w:ascii="Consolas" w:hAnsi="Consolas" w:cs="Consolas"/>
+          <w:sz w:val="28"/>
+        </w:rPr>
+        <w:t xml:space="preserve"> </w:t>
+      </w:r>
+      <w:proofErr w:type="spellStart"/>
+      <w:r>
+        <w:rPr>
+          <w:rFonts w:ascii="Consolas" w:hAnsi="Consolas" w:cs="Consolas"/>
+          <w:sz w:val="28"/>
+        </w:rPr>
+        <w:t>характер</w:t>
+      </w:r>
+      <w:proofErr w:type="spellEnd"/>
+      <w:r>
+        <w:rPr>
+          <w:rFonts w:ascii="Consolas" w:hAnsi="Consolas" w:cs="Consolas"/>
+          <w:sz w:val="28"/>
+        </w:rPr>
+        <w:t xml:space="preserve">, </w:t>
       </w:r>
       <w:r>
         <w:rPr>
@@ -4769,14 +5086,32 @@
           <w:lang w:val="bg-BG"/>
         </w:rPr>
         <w:lastRenderedPageBreak/>
-        <w:t xml:space="preserve">трейсър. На него са базирани много други продукти сред които са </w:t>
-      </w:r>
-      <w:r>
-        <w:rPr>
-          <w:rFonts w:ascii="Consolas" w:hAnsi="Consolas" w:cs="Consolas"/>
-          <w:sz w:val="28"/>
-        </w:rPr>
-        <w:t xml:space="preserve">LuxRender </w:t>
+        <w:t>трейсър.</w:t>
+      </w:r>
+      <w:proofErr w:type="gramEnd"/>
+      <w:r>
+        <w:rPr>
+          <w:rFonts w:ascii="Consolas" w:hAnsi="Consolas" w:cs="Consolas"/>
+          <w:sz w:val="28"/>
+          <w:lang w:val="bg-BG"/>
+        </w:rPr>
+        <w:t xml:space="preserve"> На него са базирани много други продукти сред които са </w:t>
+      </w:r>
+      <w:proofErr w:type="spellStart"/>
+      <w:r>
+        <w:rPr>
+          <w:rFonts w:ascii="Consolas" w:hAnsi="Consolas" w:cs="Consolas"/>
+          <w:sz w:val="28"/>
+        </w:rPr>
+        <w:t>LuxRender</w:t>
+      </w:r>
+      <w:proofErr w:type="spellEnd"/>
+      <w:r>
+        <w:rPr>
+          <w:rFonts w:ascii="Consolas" w:hAnsi="Consolas" w:cs="Consolas"/>
+          <w:sz w:val="28"/>
+        </w:rPr>
+        <w:t xml:space="preserve"> </w:t>
       </w:r>
       <w:r>
         <w:rPr>
@@ -4928,20 +5263,39 @@
           <w:rFonts w:ascii="Consolas" w:hAnsi="Consolas" w:cs="Consolas"/>
         </w:rPr>
       </w:pPr>
-      <w:r>
-        <w:rPr>
-          <w:rFonts w:ascii="Consolas" w:hAnsi="Consolas" w:cs="Consolas"/>
-          <w:sz w:val="28"/>
-        </w:rPr>
-        <w:t xml:space="preserve">Pov-Ray </w:t>
-      </w:r>
-      <w:r>
-        <w:rPr>
-          <w:rFonts w:ascii="Consolas" w:hAnsi="Consolas" w:cs="Consolas"/>
-          <w:sz w:val="28"/>
-          <w:lang w:val="bg-BG"/>
-        </w:rPr>
-        <w:t xml:space="preserve">е един от първите рей трейсъри, развиващ се и до днес. </w:t>
+      <w:proofErr w:type="spellStart"/>
+      <w:proofErr w:type="gramStart"/>
+      <w:r>
+        <w:rPr>
+          <w:rFonts w:ascii="Consolas" w:hAnsi="Consolas" w:cs="Consolas"/>
+          <w:sz w:val="28"/>
+        </w:rPr>
+        <w:t>Pov</w:t>
+      </w:r>
+      <w:proofErr w:type="spellEnd"/>
+      <w:r>
+        <w:rPr>
+          <w:rFonts w:ascii="Consolas" w:hAnsi="Consolas" w:cs="Consolas"/>
+          <w:sz w:val="28"/>
+        </w:rPr>
+        <w:t xml:space="preserve">-Ray </w:t>
+      </w:r>
+      <w:r>
+        <w:rPr>
+          <w:rFonts w:ascii="Consolas" w:hAnsi="Consolas" w:cs="Consolas"/>
+          <w:sz w:val="28"/>
+          <w:lang w:val="bg-BG"/>
+        </w:rPr>
+        <w:t>е един от първите рей трейсъри, развиващ се и до днес.</w:t>
+      </w:r>
+      <w:proofErr w:type="gramEnd"/>
+      <w:r>
+        <w:rPr>
+          <w:rFonts w:ascii="Consolas" w:hAnsi="Consolas" w:cs="Consolas"/>
+          <w:sz w:val="28"/>
+          <w:lang w:val="bg-BG"/>
+        </w:rPr>
+        <w:t xml:space="preserve"> </w:t>
       </w:r>
       <w:r>
         <w:rPr>
@@ -4951,12 +5305,21 @@
         </w:rPr>
         <w:t xml:space="preserve">Първоначалната имплементация е вървяла на Амига компютри и е била базирана на </w:t>
       </w:r>
-      <w:r>
-        <w:rPr>
-          <w:rFonts w:ascii="Consolas" w:hAnsi="Consolas" w:cs="Consolas"/>
-          <w:sz w:val="28"/>
-        </w:rPr>
-        <w:t xml:space="preserve">DKBTrace. </w:t>
+      <w:proofErr w:type="spellStart"/>
+      <w:r>
+        <w:rPr>
+          <w:rFonts w:ascii="Consolas" w:hAnsi="Consolas" w:cs="Consolas"/>
+          <w:sz w:val="28"/>
+        </w:rPr>
+        <w:t>DKBTrace</w:t>
+      </w:r>
+      <w:proofErr w:type="spellEnd"/>
+      <w:r>
+        <w:rPr>
+          <w:rFonts w:ascii="Consolas" w:hAnsi="Consolas" w:cs="Consolas"/>
+          <w:sz w:val="28"/>
+        </w:rPr>
+        <w:t xml:space="preserve">. </w:t>
       </w:r>
       <w:r>
         <w:rPr>
@@ -5058,6 +5421,7 @@
           <w:lang w:val="bg-BG"/>
         </w:rPr>
       </w:pPr>
+      <w:proofErr w:type="spellStart"/>
       <w:r>
         <w:rPr>
           <w:rFonts w:ascii="Times New Roman" w:hAnsi="Times New Roman"/>
@@ -5065,6 +5429,7 @@
         </w:rPr>
         <w:t>YafaRay</w:t>
       </w:r>
+      <w:proofErr w:type="spellEnd"/>
     </w:p>
     <w:p>
       <w:pPr>
@@ -5582,6 +5947,7 @@
         </w:rPr>
         <w:t xml:space="preserve"> </w:t>
       </w:r>
+      <w:proofErr w:type="gramStart"/>
       <w:r>
         <w:rPr>
           <w:rFonts w:ascii="Consolas" w:hAnsi="Consolas" w:cs="Consolas"/>
@@ -5605,6 +5971,7 @@
         </w:rPr>
         <w:t xml:space="preserve"> трябва да може да се определя от юсъра на приложението.</w:t>
       </w:r>
+      <w:proofErr w:type="gramEnd"/>
       <w:r>
         <w:rPr>
           <w:rFonts w:ascii="Consolas" w:hAnsi="Consolas" w:cs="Consolas"/>
@@ -5690,6 +6057,7 @@
         </w:rPr>
         <w:t xml:space="preserve"> </w:t>
       </w:r>
+      <w:proofErr w:type="gramStart"/>
       <w:r>
         <w:rPr>
           <w:rFonts w:ascii="Consolas" w:hAnsi="Consolas" w:cs="Consolas"/>
@@ -5727,7 +6095,16 @@
           <w:sz w:val="28"/>
           <w:lang w:val="bg-BG"/>
         </w:rPr>
-        <w:t>съотношението на височината и широчината на крайното изображение. То не се подава, а се изчислява от програмата.</w:t>
+        <w:t>съотношението на височината и широчината на крайното изображение.</w:t>
+      </w:r>
+      <w:proofErr w:type="gramEnd"/>
+      <w:r>
+        <w:rPr>
+          <w:rFonts w:ascii="Consolas" w:hAnsi="Consolas" w:cs="Consolas"/>
+          <w:sz w:val="28"/>
+          <w:lang w:val="bg-BG"/>
+        </w:rPr>
+        <w:t xml:space="preserve"> То не се подава, а се изчислява от програмата.</w:t>
       </w:r>
       <w:r>
         <w:rPr>
@@ -6384,6 +6761,118 @@
         </w:rPr>
         <w:t>Те са зареждане на сцената и синтезирането на изображение от нея.</w:t>
       </w:r>
+      <w:r>
+        <w:rPr>
+          <w:rFonts w:ascii="Consolas" w:hAnsi="Consolas" w:cs="Consolas"/>
+          <w:sz w:val="28"/>
+          <w:lang w:val="bg-BG"/>
+        </w:rPr>
+        <w:t xml:space="preserve"> </w:t>
+      </w:r>
+      <w:r>
+        <w:rPr>
+          <w:rFonts w:ascii="Consolas" w:hAnsi="Consolas" w:cs="Consolas"/>
+          <w:sz w:val="28"/>
+          <w:lang w:val="bg-BG"/>
+        </w:rPr>
+        <w:t xml:space="preserve">С цел по добро разделения на задачите, цялата дипломна е разделена на 2 условни части около тези 2 задачи. </w:t>
+      </w:r>
+      <w:r>
+        <w:rPr>
+          <w:rFonts w:ascii="Consolas" w:hAnsi="Consolas" w:cs="Consolas"/>
+          <w:sz w:val="28"/>
+          <w:lang w:val="bg-BG"/>
+        </w:rPr>
+        <w:t>Първият модул</w:t>
+      </w:r>
+      <w:r>
+        <w:rPr>
+          <w:rFonts w:ascii="Consolas" w:hAnsi="Consolas" w:cs="Consolas"/>
+          <w:sz w:val="28"/>
+          <w:lang w:val="bg-BG"/>
+        </w:rPr>
+        <w:t xml:space="preserve"> е този който се занимава с външ</w:t>
+      </w:r>
+      <w:r>
+        <w:rPr>
+          <w:rFonts w:ascii="Consolas" w:hAnsi="Consolas" w:cs="Consolas"/>
+          <w:sz w:val="28"/>
+          <w:lang w:val="bg-BG"/>
+        </w:rPr>
+        <w:t xml:space="preserve">ния свят и платформата. </w:t>
+      </w:r>
+      <w:r>
+        <w:rPr>
+          <w:rFonts w:ascii="Consolas" w:hAnsi="Consolas" w:cs="Consolas"/>
+          <w:sz w:val="28"/>
+          <w:lang w:val="bg-BG"/>
+        </w:rPr>
+        <w:t>Той дефинира ентри поинта на програмата, зарежда нужните ресурси в паметта</w:t>
+      </w:r>
+      <w:r>
+        <w:rPr>
+          <w:rFonts w:ascii="Consolas" w:hAnsi="Consolas" w:cs="Consolas"/>
+          <w:sz w:val="28"/>
+          <w:lang w:val="bg-BG"/>
+        </w:rPr>
+        <w:t xml:space="preserve"> и п</w:t>
+      </w:r>
+      <w:r>
+        <w:rPr>
+          <w:rFonts w:ascii="Consolas" w:hAnsi="Consolas" w:cs="Consolas"/>
+          <w:sz w:val="28"/>
+          <w:lang w:val="bg-BG"/>
+        </w:rPr>
+        <w:t>редставя както крайния завърпен резултат на програмата, така и процеса по който се стига до него.</w:t>
+      </w:r>
+      <w:r>
+        <w:rPr>
+          <w:rFonts w:ascii="Consolas" w:hAnsi="Consolas" w:cs="Consolas"/>
+          <w:sz w:val="28"/>
+          <w:lang w:val="bg-BG"/>
+        </w:rPr>
+        <w:t xml:space="preserve"> Вторият модул е сърцевината на рей трейсъра. </w:t>
+      </w:r>
+      <w:r>
+        <w:rPr>
+          <w:rFonts w:ascii="Consolas" w:hAnsi="Consolas" w:cs="Consolas"/>
+          <w:sz w:val="28"/>
+          <w:lang w:val="bg-BG"/>
+        </w:rPr>
+        <w:t xml:space="preserve">Той се занимава с генерирането на ефективни вътрешни структури и синтезиране на изображението. </w:t>
+      </w:r>
+      <w:r>
+        <w:rPr>
+          <w:rFonts w:ascii="Consolas" w:hAnsi="Consolas" w:cs="Consolas"/>
+          <w:sz w:val="28"/>
+          <w:lang w:val="bg-BG"/>
+        </w:rPr>
+        <w:t xml:space="preserve">Докато първия модул се старае да бъде крос-платформен и е възможно да изисква допълнителна работа за да тръгне на други платформи, </w:t>
+      </w:r>
+      <w:r>
+        <w:rPr>
+          <w:rFonts w:ascii="Consolas" w:hAnsi="Consolas" w:cs="Consolas"/>
+          <w:sz w:val="28"/>
+          <w:lang w:val="bg-BG"/>
+        </w:rPr>
+        <w:t xml:space="preserve">то ядрото винаги е напълно изолирано и портативно. </w:t>
+      </w:r>
+      <w:r>
+        <w:rPr>
+          <w:rFonts w:ascii="Consolas" w:hAnsi="Consolas" w:cs="Consolas"/>
+          <w:sz w:val="28"/>
+          <w:lang w:val="bg-BG"/>
+        </w:rPr>
+        <w:t>Възможо е изполването на ядрото в външни програми под формата на библиотека.</w:t>
+      </w:r>
+      <w:r>
+        <w:rPr>
+          <w:rFonts w:ascii="Consolas" w:hAnsi="Consolas" w:cs="Consolas"/>
+          <w:sz w:val="28"/>
+          <w:lang w:val="bg-BG"/>
+        </w:rPr>
+        <w:t xml:space="preserve"> </w:t>
+      </w:r>
     </w:p>
     <w:p>
       <w:pPr>
@@ -6618,7 +7107,16 @@
           <w:sz w:val="28"/>
           <w:lang w:val="bg-BG"/>
         </w:rPr>
-        <w:t>игурационния файл се съдържа името на модела</w:t>
+        <w:t xml:space="preserve">игурационния файл се </w:t>
+      </w:r>
+      <w:r>
+        <w:rPr>
+          <w:rFonts w:ascii="Consolas" w:hAnsi="Consolas" w:cs="Consolas"/>
+          <w:sz w:val="28"/>
+          <w:lang w:val="bg-BG"/>
+        </w:rPr>
+        <w:lastRenderedPageBreak/>
+        <w:t>съдържа името на модела</w:t>
       </w:r>
       <w:r>
         <w:rPr>
@@ -6736,16 +7234,7 @@
           <w:sz w:val="28"/>
           <w:lang w:val="bg-BG"/>
         </w:rPr>
-        <w:t xml:space="preserve">Типичното за данните с които се работи в тази стъпка е че е </w:t>
-      </w:r>
-      <w:r>
-        <w:rPr>
-          <w:rFonts w:ascii="Consolas" w:hAnsi="Consolas" w:cs="Consolas"/>
-          <w:sz w:val="28"/>
-          <w:lang w:val="bg-BG"/>
-        </w:rPr>
-        <w:lastRenderedPageBreak/>
-        <w:t>важно рабположе</w:t>
+        <w:t>Типичното за данните с които се работи в тази стъпка е че е важно рабположе</w:t>
       </w:r>
       <w:r>
         <w:rPr>
@@ -7065,16 +7554,7 @@
           <w:sz w:val="28"/>
           <w:lang w:val="bg-BG"/>
         </w:rPr>
-        <w:t xml:space="preserve"> Разделянето на задачите се прави по детериминиран начин – изображението се разделя </w:t>
-      </w:r>
-      <w:r>
-        <w:rPr>
-          <w:rFonts w:ascii="Consolas" w:hAnsi="Consolas" w:cs="Consolas"/>
-          <w:sz w:val="28"/>
-          <w:lang w:val="bg-BG"/>
-        </w:rPr>
-        <w:lastRenderedPageBreak/>
-        <w:t>на малки парчета, след което тези</w:t>
+        <w:t xml:space="preserve"> Разделянето на задачите се прави по детериминиран начин – изображението се разделя на малки парчета, след което тези</w:t>
       </w:r>
       <w:r>
         <w:rPr>
@@ -7354,6 +7834,7 @@
           <w:sz w:val="28"/>
           <w:lang w:eastAsia="en-US"/>
         </w:rPr>
+        <w:lastRenderedPageBreak/>
         <w:drawing>
           <wp:inline distT="0" distB="0" distL="0" distR="0">
             <wp:extent cx="5860415" cy="2385695"/>
@@ -7503,7 +7984,6 @@
           <w:sz w:val="28"/>
           <w:lang w:val="bg-BG"/>
         </w:rPr>
-        <w:lastRenderedPageBreak/>
         <w:t>целия пиксел</w:t>
       </w:r>
       <w:r>
@@ -7802,6 +8282,7 @@
           <w:rFonts w:ascii="Consolas" w:hAnsi="Consolas" w:cs="Consolas"/>
           <w:sz w:val="28"/>
         </w:rPr>
+        <w:lastRenderedPageBreak/>
         <w:tab/>
       </w:r>
       <w:r>
@@ -7910,7 +8391,6 @@
           <w:sz w:val="28"/>
           <w:lang w:val="bg-BG"/>
         </w:rPr>
-        <w:lastRenderedPageBreak/>
         <w:t xml:space="preserve">2.2.2.4 </w:t>
       </w:r>
       <w:r>
@@ -8317,6 +8797,7 @@
           <w:sz w:val="28"/>
           <w:lang w:val="bg-BG"/>
         </w:rPr>
+        <w:lastRenderedPageBreak/>
         <w:tab/>
         <w:t xml:space="preserve">Крайната спирка на потока от данни е филмът. </w:t>
       </w:r>
@@ -8548,16 +9029,7 @@
           <w:sz w:val="28"/>
           <w:lang w:val="bg-BG"/>
         </w:rPr>
-        <w:t xml:space="preserve">, защото той е статичен език, компилиращ се до </w:t>
-      </w:r>
-      <w:r>
-        <w:rPr>
-          <w:rFonts w:ascii="Consolas" w:hAnsi="Consolas" w:cs="Consolas"/>
-          <w:sz w:val="28"/>
-          <w:lang w:val="bg-BG"/>
-        </w:rPr>
-        <w:lastRenderedPageBreak/>
-        <w:t>машинен код</w:t>
+        <w:t>, защото той е статичен език, компилиращ се до машинен код</w:t>
       </w:r>
       <w:r>
         <w:rPr>
@@ -8631,6 +9103,7 @@
         </w:rPr>
         <w:t xml:space="preserve"> </w:t>
       </w:r>
+      <w:proofErr w:type="gramStart"/>
       <w:r>
         <w:rPr>
           <w:rFonts w:ascii="Consolas" w:hAnsi="Consolas" w:cs="Consolas"/>
@@ -8644,7 +9117,16 @@
           <w:sz w:val="28"/>
           <w:lang w:val="bg-BG"/>
         </w:rPr>
-        <w:t>е език с богата история. Има много качетвени компилатори следващи стандарта му</w:t>
+        <w:t>е език с богата история.</w:t>
+      </w:r>
+      <w:proofErr w:type="gramEnd"/>
+      <w:r>
+        <w:rPr>
+          <w:rFonts w:ascii="Consolas" w:hAnsi="Consolas" w:cs="Consolas"/>
+          <w:sz w:val="28"/>
+          <w:lang w:val="bg-BG"/>
+        </w:rPr>
+        <w:t xml:space="preserve"> Има много качетвени компилатори следващи стандарта му</w:t>
       </w:r>
       <w:r>
         <w:rPr>
@@ -9011,6 +9493,8 @@
         </w:rPr>
         <w:tab/>
       </w:r>
+      <w:proofErr w:type="spellStart"/>
+      <w:proofErr w:type="gramStart"/>
       <w:r>
         <w:rPr>
           <w:rFonts w:ascii="Consolas" w:eastAsiaTheme="minorHAnsi" w:hAnsi="Consolas" w:cs="Consolas"/>
@@ -9022,6 +9506,8 @@
         </w:rPr>
         <w:t>const</w:t>
       </w:r>
+      <w:proofErr w:type="spellEnd"/>
+      <w:proofErr w:type="gramEnd"/>
       <w:r>
         <w:rPr>
           <w:rFonts w:ascii="Consolas" w:eastAsiaTheme="minorHAnsi" w:hAnsi="Consolas" w:cs="Consolas"/>
@@ -9053,7 +9539,31 @@
           <w:highlight w:val="white"/>
           <w:lang w:eastAsia="en-US"/>
         </w:rPr>
-        <w:t xml:space="preserve">* scene_fn = </w:t>
+        <w:t xml:space="preserve">* </w:t>
+      </w:r>
+      <w:proofErr w:type="spellStart"/>
+      <w:r>
+        <w:rPr>
+          <w:rFonts w:ascii="Consolas" w:eastAsiaTheme="minorHAnsi" w:hAnsi="Consolas" w:cs="Consolas"/>
+          <w:color w:val="000000"/>
+          <w:sz w:val="19"/>
+          <w:szCs w:val="19"/>
+          <w:highlight w:val="white"/>
+          <w:lang w:eastAsia="en-US"/>
+        </w:rPr>
+        <w:t>scene_fn</w:t>
+      </w:r>
+      <w:proofErr w:type="spellEnd"/>
+      <w:r>
+        <w:rPr>
+          <w:rFonts w:ascii="Consolas" w:eastAsiaTheme="minorHAnsi" w:hAnsi="Consolas" w:cs="Consolas"/>
+          <w:color w:val="000000"/>
+          <w:sz w:val="19"/>
+          <w:szCs w:val="19"/>
+          <w:highlight w:val="white"/>
+          <w:lang w:eastAsia="en-US"/>
+        </w:rPr>
+        <w:t xml:space="preserve"> = </w:t>
       </w:r>
       <w:r>
         <w:rPr>
@@ -9064,7 +9574,31 @@
           <w:highlight w:val="white"/>
           <w:lang w:eastAsia="en-US"/>
         </w:rPr>
-        <w:t>"/default.scene"</w:t>
+        <w:t>"/</w:t>
+      </w:r>
+      <w:proofErr w:type="spellStart"/>
+      <w:r>
+        <w:rPr>
+          <w:rFonts w:ascii="Consolas" w:eastAsiaTheme="minorHAnsi" w:hAnsi="Consolas" w:cs="Consolas"/>
+          <w:color w:val="A31515"/>
+          <w:sz w:val="19"/>
+          <w:szCs w:val="19"/>
+          <w:highlight w:val="white"/>
+          <w:lang w:eastAsia="en-US"/>
+        </w:rPr>
+        <w:t>default.scene</w:t>
+      </w:r>
+      <w:proofErr w:type="spellEnd"/>
+      <w:r>
+        <w:rPr>
+          <w:rFonts w:ascii="Consolas" w:eastAsiaTheme="minorHAnsi" w:hAnsi="Consolas" w:cs="Consolas"/>
+          <w:color w:val="A31515"/>
+          <w:sz w:val="19"/>
+          <w:szCs w:val="19"/>
+          <w:highlight w:val="white"/>
+          <w:lang w:eastAsia="en-US"/>
+        </w:rPr>
+        <w:t>"</w:t>
       </w:r>
       <w:r>
         <w:rPr>
@@ -9105,6 +9639,7 @@
         </w:rPr>
         <w:tab/>
       </w:r>
+      <w:proofErr w:type="gramStart"/>
       <w:r>
         <w:rPr>
           <w:rFonts w:ascii="Consolas" w:eastAsiaTheme="minorHAnsi" w:hAnsi="Consolas" w:cs="Consolas"/>
@@ -9116,6 +9651,7 @@
         </w:rPr>
         <w:t>if</w:t>
       </w:r>
+      <w:proofErr w:type="gramEnd"/>
       <w:r>
         <w:rPr>
           <w:rFonts w:ascii="Consolas" w:eastAsiaTheme="minorHAnsi" w:hAnsi="Consolas" w:cs="Consolas"/>
@@ -9127,6 +9663,7 @@
         </w:rPr>
         <w:t xml:space="preserve"> (</w:t>
       </w:r>
+      <w:proofErr w:type="spellStart"/>
       <w:r>
         <w:rPr>
           <w:rFonts w:ascii="Consolas" w:eastAsiaTheme="minorHAnsi" w:hAnsi="Consolas" w:cs="Consolas"/>
@@ -9138,6 +9675,7 @@
         </w:rPr>
         <w:t>argc</w:t>
       </w:r>
+      <w:proofErr w:type="spellEnd"/>
       <w:r>
         <w:rPr>
           <w:rFonts w:ascii="Consolas" w:eastAsiaTheme="minorHAnsi" w:hAnsi="Consolas" w:cs="Consolas"/>
@@ -9187,8 +9725,33 @@
           <w:lang w:eastAsia="en-US"/>
         </w:rPr>
         <w:tab/>
-        <w:t xml:space="preserve">scene_fn = </w:t>
-      </w:r>
+      </w:r>
+      <w:proofErr w:type="spellStart"/>
+      <w:r>
+        <w:rPr>
+          <w:rFonts w:ascii="Consolas" w:eastAsiaTheme="minorHAnsi" w:hAnsi="Consolas" w:cs="Consolas"/>
+          <w:color w:val="000000"/>
+          <w:sz w:val="19"/>
+          <w:szCs w:val="19"/>
+          <w:highlight w:val="white"/>
+          <w:lang w:eastAsia="en-US"/>
+        </w:rPr>
+        <w:t>scene_fn</w:t>
+      </w:r>
+      <w:proofErr w:type="spellEnd"/>
+      <w:r>
+        <w:rPr>
+          <w:rFonts w:ascii="Consolas" w:eastAsiaTheme="minorHAnsi" w:hAnsi="Consolas" w:cs="Consolas"/>
+          <w:color w:val="000000"/>
+          <w:sz w:val="19"/>
+          <w:szCs w:val="19"/>
+          <w:highlight w:val="white"/>
+          <w:lang w:eastAsia="en-US"/>
+        </w:rPr>
+        <w:t xml:space="preserve"> = </w:t>
+      </w:r>
+      <w:proofErr w:type="spellStart"/>
+      <w:proofErr w:type="gramStart"/>
       <w:r>
         <w:rPr>
           <w:rFonts w:ascii="Consolas" w:eastAsiaTheme="minorHAnsi" w:hAnsi="Consolas" w:cs="Consolas"/>
@@ -9200,16 +9763,29 @@
         </w:rPr>
         <w:t>argv</w:t>
       </w:r>
-      <w:r>
-        <w:rPr>
-          <w:rFonts w:ascii="Consolas" w:eastAsiaTheme="minorHAnsi" w:hAnsi="Consolas" w:cs="Consolas"/>
-          <w:color w:val="000000"/>
-          <w:sz w:val="19"/>
-          <w:szCs w:val="19"/>
-          <w:highlight w:val="white"/>
-          <w:lang w:eastAsia="en-US"/>
-        </w:rPr>
-        <w:t>[1];</w:t>
+      <w:proofErr w:type="spellEnd"/>
+      <w:r>
+        <w:rPr>
+          <w:rFonts w:ascii="Consolas" w:eastAsiaTheme="minorHAnsi" w:hAnsi="Consolas" w:cs="Consolas"/>
+          <w:color w:val="000000"/>
+          <w:sz w:val="19"/>
+          <w:szCs w:val="19"/>
+          <w:highlight w:val="white"/>
+          <w:lang w:eastAsia="en-US"/>
+        </w:rPr>
+        <w:t>[</w:t>
+      </w:r>
+      <w:proofErr w:type="gramEnd"/>
+      <w:r>
+        <w:rPr>
+          <w:rFonts w:ascii="Consolas" w:eastAsiaTheme="minorHAnsi" w:hAnsi="Consolas" w:cs="Consolas"/>
+          <w:color w:val="000000"/>
+          <w:sz w:val="19"/>
+          <w:szCs w:val="19"/>
+          <w:highlight w:val="white"/>
+          <w:lang w:eastAsia="en-US"/>
+        </w:rPr>
+        <w:t>1];</w:t>
       </w:r>
     </w:p>
     <w:p>
@@ -9295,8 +9871,58 @@
           <w:lang w:eastAsia="en-US"/>
         </w:rPr>
         <w:tab/>
-        <w:t>rt::sdl::</w:t>
-      </w:r>
+      </w:r>
+      <w:proofErr w:type="spellStart"/>
+      <w:proofErr w:type="gramStart"/>
+      <w:r>
+        <w:rPr>
+          <w:rFonts w:ascii="Consolas" w:eastAsiaTheme="minorHAnsi" w:hAnsi="Consolas" w:cs="Consolas"/>
+          <w:color w:val="000000"/>
+          <w:sz w:val="19"/>
+          <w:szCs w:val="19"/>
+          <w:highlight w:val="white"/>
+          <w:lang w:eastAsia="en-US"/>
+        </w:rPr>
+        <w:t>rt</w:t>
+      </w:r>
+      <w:proofErr w:type="spellEnd"/>
+      <w:proofErr w:type="gramEnd"/>
+      <w:r>
+        <w:rPr>
+          <w:rFonts w:ascii="Consolas" w:eastAsiaTheme="minorHAnsi" w:hAnsi="Consolas" w:cs="Consolas"/>
+          <w:color w:val="000000"/>
+          <w:sz w:val="19"/>
+          <w:szCs w:val="19"/>
+          <w:highlight w:val="white"/>
+          <w:lang w:eastAsia="en-US"/>
+        </w:rPr>
+        <w:t>::</w:t>
+      </w:r>
+      <w:proofErr w:type="spellStart"/>
+      <w:r>
+        <w:rPr>
+          <w:rFonts w:ascii="Consolas" w:eastAsiaTheme="minorHAnsi" w:hAnsi="Consolas" w:cs="Consolas"/>
+          <w:color w:val="000000"/>
+          <w:sz w:val="19"/>
+          <w:szCs w:val="19"/>
+          <w:highlight w:val="white"/>
+          <w:lang w:eastAsia="en-US"/>
+        </w:rPr>
+        <w:t>sdl</w:t>
+      </w:r>
+      <w:proofErr w:type="spellEnd"/>
+      <w:r>
+        <w:rPr>
+          <w:rFonts w:ascii="Consolas" w:eastAsiaTheme="minorHAnsi" w:hAnsi="Consolas" w:cs="Consolas"/>
+          <w:color w:val="000000"/>
+          <w:sz w:val="19"/>
+          <w:szCs w:val="19"/>
+          <w:highlight w:val="white"/>
+          <w:lang w:eastAsia="en-US"/>
+        </w:rPr>
+        <w:t>::</w:t>
+      </w:r>
+      <w:proofErr w:type="spellStart"/>
       <w:r>
         <w:rPr>
           <w:rFonts w:ascii="Consolas" w:eastAsiaTheme="minorHAnsi" w:hAnsi="Consolas" w:cs="Consolas"/>
@@ -9308,6 +9934,7 @@
         </w:rPr>
         <w:t>FileLoader</w:t>
       </w:r>
+      <w:proofErr w:type="spellEnd"/>
       <w:r>
         <w:rPr>
           <w:rFonts w:ascii="Consolas" w:eastAsiaTheme="minorHAnsi" w:hAnsi="Consolas" w:cs="Consolas"/>
@@ -9347,6 +9974,7 @@
         </w:rPr>
         <w:tab/>
       </w:r>
+      <w:proofErr w:type="gramStart"/>
       <w:r>
         <w:rPr>
           <w:rFonts w:ascii="Consolas" w:eastAsiaTheme="minorHAnsi" w:hAnsi="Consolas" w:cs="Consolas"/>
@@ -9358,6 +9986,7 @@
         </w:rPr>
         <w:t>if</w:t>
       </w:r>
+      <w:proofErr w:type="gramEnd"/>
       <w:r>
         <w:rPr>
           <w:rFonts w:ascii="Consolas" w:eastAsiaTheme="minorHAnsi" w:hAnsi="Consolas" w:cs="Consolas"/>
@@ -9369,6 +9998,7 @@
         </w:rPr>
         <w:t xml:space="preserve"> (</w:t>
       </w:r>
+      <w:proofErr w:type="spellStart"/>
       <w:r>
         <w:rPr>
           <w:rFonts w:ascii="Consolas" w:eastAsiaTheme="minorHAnsi" w:hAnsi="Consolas" w:cs="Consolas"/>
@@ -9380,6 +10010,7 @@
         </w:rPr>
         <w:t>argc</w:t>
       </w:r>
+      <w:proofErr w:type="spellEnd"/>
       <w:r>
         <w:rPr>
           <w:rFonts w:ascii="Consolas" w:eastAsiaTheme="minorHAnsi" w:hAnsi="Consolas" w:cs="Consolas"/>
@@ -9429,8 +10060,44 @@
           <w:lang w:eastAsia="en-US"/>
         </w:rPr>
         <w:tab/>
-        <w:t>loader.add_directory(</w:t>
-      </w:r>
+      </w:r>
+      <w:proofErr w:type="spellStart"/>
+      <w:r>
+        <w:rPr>
+          <w:rFonts w:ascii="Consolas" w:eastAsiaTheme="minorHAnsi" w:hAnsi="Consolas" w:cs="Consolas"/>
+          <w:color w:val="000000"/>
+          <w:sz w:val="19"/>
+          <w:szCs w:val="19"/>
+          <w:highlight w:val="white"/>
+          <w:lang w:eastAsia="en-US"/>
+        </w:rPr>
+        <w:t>loader.add_</w:t>
+      </w:r>
+      <w:proofErr w:type="gramStart"/>
+      <w:r>
+        <w:rPr>
+          <w:rFonts w:ascii="Consolas" w:eastAsiaTheme="minorHAnsi" w:hAnsi="Consolas" w:cs="Consolas"/>
+          <w:color w:val="000000"/>
+          <w:sz w:val="19"/>
+          <w:szCs w:val="19"/>
+          <w:highlight w:val="white"/>
+          <w:lang w:eastAsia="en-US"/>
+        </w:rPr>
+        <w:t>directory</w:t>
+      </w:r>
+      <w:proofErr w:type="spellEnd"/>
+      <w:r>
+        <w:rPr>
+          <w:rFonts w:ascii="Consolas" w:eastAsiaTheme="minorHAnsi" w:hAnsi="Consolas" w:cs="Consolas"/>
+          <w:color w:val="000000"/>
+          <w:sz w:val="19"/>
+          <w:szCs w:val="19"/>
+          <w:highlight w:val="white"/>
+          <w:lang w:eastAsia="en-US"/>
+        </w:rPr>
+        <w:t>(</w:t>
+      </w:r>
+      <w:proofErr w:type="gramEnd"/>
       <w:r>
         <w:rPr>
           <w:rFonts w:ascii="Consolas" w:eastAsiaTheme="minorHAnsi" w:hAnsi="Consolas" w:cs="Consolas"/>
@@ -9510,6 +10177,7 @@
         </w:rPr>
         <w:tab/>
       </w:r>
+      <w:proofErr w:type="gramStart"/>
       <w:r>
         <w:rPr>
           <w:rFonts w:ascii="Consolas" w:eastAsiaTheme="minorHAnsi" w:hAnsi="Consolas" w:cs="Consolas"/>
@@ -9532,6 +10200,7 @@
         </w:rPr>
         <w:t>{</w:t>
       </w:r>
+      <w:proofErr w:type="gramEnd"/>
     </w:p>
     <w:p>
       <w:pPr>
@@ -9571,6 +10240,7 @@
         </w:rPr>
         <w:tab/>
       </w:r>
+      <w:proofErr w:type="gramStart"/>
       <w:r>
         <w:rPr>
           <w:rFonts w:ascii="Consolas" w:eastAsiaTheme="minorHAnsi" w:hAnsi="Consolas" w:cs="Consolas"/>
@@ -9582,6 +10252,7 @@
         </w:rPr>
         <w:t>for</w:t>
       </w:r>
+      <w:proofErr w:type="gramEnd"/>
       <w:r>
         <w:rPr>
           <w:rFonts w:ascii="Consolas" w:eastAsiaTheme="minorHAnsi" w:hAnsi="Consolas" w:cs="Consolas"/>
@@ -9593,6 +10264,7 @@
         </w:rPr>
         <w:t xml:space="preserve"> (</w:t>
       </w:r>
+      <w:proofErr w:type="spellStart"/>
       <w:r>
         <w:rPr>
           <w:rFonts w:ascii="Consolas" w:eastAsiaTheme="minorHAnsi" w:hAnsi="Consolas" w:cs="Consolas"/>
@@ -9604,17 +10276,67 @@
         </w:rPr>
         <w:t>int</w:t>
       </w:r>
-      <w:r>
-        <w:rPr>
-          <w:rFonts w:ascii="Consolas" w:eastAsiaTheme="minorHAnsi" w:hAnsi="Consolas" w:cs="Consolas"/>
-          <w:color w:val="000000"/>
-          <w:sz w:val="19"/>
-          <w:szCs w:val="19"/>
-          <w:highlight w:val="white"/>
-          <w:lang w:eastAsia="en-US"/>
-        </w:rPr>
-        <w:t xml:space="preserve"> i = 2; i &lt; </w:t>
-      </w:r>
+      <w:proofErr w:type="spellEnd"/>
+      <w:r>
+        <w:rPr>
+          <w:rFonts w:ascii="Consolas" w:eastAsiaTheme="minorHAnsi" w:hAnsi="Consolas" w:cs="Consolas"/>
+          <w:color w:val="000000"/>
+          <w:sz w:val="19"/>
+          <w:szCs w:val="19"/>
+          <w:highlight w:val="white"/>
+          <w:lang w:eastAsia="en-US"/>
+        </w:rPr>
+        <w:t xml:space="preserve"> </w:t>
+      </w:r>
+      <w:proofErr w:type="spellStart"/>
+      <w:r>
+        <w:rPr>
+          <w:rFonts w:ascii="Consolas" w:eastAsiaTheme="minorHAnsi" w:hAnsi="Consolas" w:cs="Consolas"/>
+          <w:color w:val="000000"/>
+          <w:sz w:val="19"/>
+          <w:szCs w:val="19"/>
+          <w:highlight w:val="white"/>
+          <w:lang w:eastAsia="en-US"/>
+        </w:rPr>
+        <w:t>i</w:t>
+      </w:r>
+      <w:proofErr w:type="spellEnd"/>
+      <w:r>
+        <w:rPr>
+          <w:rFonts w:ascii="Consolas" w:eastAsiaTheme="minorHAnsi" w:hAnsi="Consolas" w:cs="Consolas"/>
+          <w:color w:val="000000"/>
+          <w:sz w:val="19"/>
+          <w:szCs w:val="19"/>
+          <w:highlight w:val="white"/>
+          <w:lang w:eastAsia="en-US"/>
+        </w:rPr>
+        <w:t xml:space="preserve"> = 2; </w:t>
+      </w:r>
+      <w:proofErr w:type="spellStart"/>
+      <w:r>
+        <w:rPr>
+          <w:rFonts w:ascii="Consolas" w:eastAsiaTheme="minorHAnsi" w:hAnsi="Consolas" w:cs="Consolas"/>
+          <w:color w:val="000000"/>
+          <w:sz w:val="19"/>
+          <w:szCs w:val="19"/>
+          <w:highlight w:val="white"/>
+          <w:lang w:eastAsia="en-US"/>
+        </w:rPr>
+        <w:t>i</w:t>
+      </w:r>
+      <w:proofErr w:type="spellEnd"/>
+      <w:r>
+        <w:rPr>
+          <w:rFonts w:ascii="Consolas" w:eastAsiaTheme="minorHAnsi" w:hAnsi="Consolas" w:cs="Consolas"/>
+          <w:color w:val="000000"/>
+          <w:sz w:val="19"/>
+          <w:szCs w:val="19"/>
+          <w:highlight w:val="white"/>
+          <w:lang w:eastAsia="en-US"/>
+        </w:rPr>
+        <w:t xml:space="preserve"> &lt; </w:t>
+      </w:r>
+      <w:proofErr w:type="spellStart"/>
       <w:r>
         <w:rPr>
           <w:rFonts w:ascii="Consolas" w:eastAsiaTheme="minorHAnsi" w:hAnsi="Consolas" w:cs="Consolas"/>
@@ -9626,16 +10348,41 @@
         </w:rPr>
         <w:t>argc</w:t>
       </w:r>
-      <w:r>
-        <w:rPr>
-          <w:rFonts w:ascii="Consolas" w:eastAsiaTheme="minorHAnsi" w:hAnsi="Consolas" w:cs="Consolas"/>
-          <w:color w:val="000000"/>
-          <w:sz w:val="19"/>
-          <w:szCs w:val="19"/>
-          <w:highlight w:val="white"/>
-          <w:lang w:eastAsia="en-US"/>
-        </w:rPr>
-        <w:t>; ++i) {</w:t>
+      <w:proofErr w:type="spellEnd"/>
+      <w:r>
+        <w:rPr>
+          <w:rFonts w:ascii="Consolas" w:eastAsiaTheme="minorHAnsi" w:hAnsi="Consolas" w:cs="Consolas"/>
+          <w:color w:val="000000"/>
+          <w:sz w:val="19"/>
+          <w:szCs w:val="19"/>
+          <w:highlight w:val="white"/>
+          <w:lang w:eastAsia="en-US"/>
+        </w:rPr>
+        <w:t>; ++</w:t>
+      </w:r>
+      <w:proofErr w:type="spellStart"/>
+      <w:r>
+        <w:rPr>
+          <w:rFonts w:ascii="Consolas" w:eastAsiaTheme="minorHAnsi" w:hAnsi="Consolas" w:cs="Consolas"/>
+          <w:color w:val="000000"/>
+          <w:sz w:val="19"/>
+          <w:szCs w:val="19"/>
+          <w:highlight w:val="white"/>
+          <w:lang w:eastAsia="en-US"/>
+        </w:rPr>
+        <w:t>i</w:t>
+      </w:r>
+      <w:proofErr w:type="spellEnd"/>
+      <w:r>
+        <w:rPr>
+          <w:rFonts w:ascii="Consolas" w:eastAsiaTheme="minorHAnsi" w:hAnsi="Consolas" w:cs="Consolas"/>
+          <w:color w:val="000000"/>
+          <w:sz w:val="19"/>
+          <w:szCs w:val="19"/>
+          <w:highlight w:val="white"/>
+          <w:lang w:eastAsia="en-US"/>
+        </w:rPr>
+        <w:t>) {</w:t>
       </w:r>
     </w:p>
     <w:p>
@@ -9686,8 +10433,45 @@
           <w:lang w:eastAsia="en-US"/>
         </w:rPr>
         <w:tab/>
-        <w:t>loader.add_directory(</w:t>
-      </w:r>
+      </w:r>
+      <w:proofErr w:type="spellStart"/>
+      <w:r>
+        <w:rPr>
+          <w:rFonts w:ascii="Consolas" w:eastAsiaTheme="minorHAnsi" w:hAnsi="Consolas" w:cs="Consolas"/>
+          <w:color w:val="000000"/>
+          <w:sz w:val="19"/>
+          <w:szCs w:val="19"/>
+          <w:highlight w:val="white"/>
+          <w:lang w:eastAsia="en-US"/>
+        </w:rPr>
+        <w:t>loader.add_</w:t>
+      </w:r>
+      <w:proofErr w:type="gramStart"/>
+      <w:r>
+        <w:rPr>
+          <w:rFonts w:ascii="Consolas" w:eastAsiaTheme="minorHAnsi" w:hAnsi="Consolas" w:cs="Consolas"/>
+          <w:color w:val="000000"/>
+          <w:sz w:val="19"/>
+          <w:szCs w:val="19"/>
+          <w:highlight w:val="white"/>
+          <w:lang w:eastAsia="en-US"/>
+        </w:rPr>
+        <w:t>directory</w:t>
+      </w:r>
+      <w:proofErr w:type="spellEnd"/>
+      <w:r>
+        <w:rPr>
+          <w:rFonts w:ascii="Consolas" w:eastAsiaTheme="minorHAnsi" w:hAnsi="Consolas" w:cs="Consolas"/>
+          <w:color w:val="000000"/>
+          <w:sz w:val="19"/>
+          <w:szCs w:val="19"/>
+          <w:highlight w:val="white"/>
+          <w:lang w:eastAsia="en-US"/>
+        </w:rPr>
+        <w:t>(</w:t>
+      </w:r>
+      <w:proofErr w:type="spellStart"/>
+      <w:proofErr w:type="gramEnd"/>
       <w:r>
         <w:rPr>
           <w:rFonts w:ascii="Consolas" w:eastAsiaTheme="minorHAnsi" w:hAnsi="Consolas" w:cs="Consolas"/>
@@ -9699,16 +10483,41 @@
         </w:rPr>
         <w:t>argv</w:t>
       </w:r>
-      <w:r>
-        <w:rPr>
-          <w:rFonts w:ascii="Consolas" w:eastAsiaTheme="minorHAnsi" w:hAnsi="Consolas" w:cs="Consolas"/>
-          <w:color w:val="000000"/>
-          <w:sz w:val="19"/>
-          <w:szCs w:val="19"/>
-          <w:highlight w:val="white"/>
-          <w:lang w:eastAsia="en-US"/>
-        </w:rPr>
-        <w:t>[i]);</w:t>
+      <w:proofErr w:type="spellEnd"/>
+      <w:r>
+        <w:rPr>
+          <w:rFonts w:ascii="Consolas" w:eastAsiaTheme="minorHAnsi" w:hAnsi="Consolas" w:cs="Consolas"/>
+          <w:color w:val="000000"/>
+          <w:sz w:val="19"/>
+          <w:szCs w:val="19"/>
+          <w:highlight w:val="white"/>
+          <w:lang w:eastAsia="en-US"/>
+        </w:rPr>
+        <w:t>[</w:t>
+      </w:r>
+      <w:proofErr w:type="spellStart"/>
+      <w:r>
+        <w:rPr>
+          <w:rFonts w:ascii="Consolas" w:eastAsiaTheme="minorHAnsi" w:hAnsi="Consolas" w:cs="Consolas"/>
+          <w:color w:val="000000"/>
+          <w:sz w:val="19"/>
+          <w:szCs w:val="19"/>
+          <w:highlight w:val="white"/>
+          <w:lang w:eastAsia="en-US"/>
+        </w:rPr>
+        <w:t>i</w:t>
+      </w:r>
+      <w:proofErr w:type="spellEnd"/>
+      <w:r>
+        <w:rPr>
+          <w:rFonts w:ascii="Consolas" w:eastAsiaTheme="minorHAnsi" w:hAnsi="Consolas" w:cs="Consolas"/>
+          <w:color w:val="000000"/>
+          <w:sz w:val="19"/>
+          <w:szCs w:val="19"/>
+          <w:highlight w:val="white"/>
+          <w:lang w:eastAsia="en-US"/>
+        </w:rPr>
+        <w:t>]);</w:t>
       </w:r>
     </w:p>
     <w:p>
@@ -9826,6 +10635,7 @@
           <w:lang w:eastAsia="en-US"/>
         </w:rPr>
       </w:pPr>
+      <w:proofErr w:type="gramStart"/>
       <w:r>
         <w:rPr>
           <w:rFonts w:ascii="Consolas" w:eastAsiaTheme="minorHAnsi" w:hAnsi="Consolas" w:cs="Consolas"/>
@@ -9837,16 +10647,113 @@
         </w:rPr>
         <w:t>auto</w:t>
       </w:r>
-      <w:r>
-        <w:rPr>
-          <w:rFonts w:ascii="Consolas" w:eastAsiaTheme="minorHAnsi" w:hAnsi="Consolas" w:cs="Consolas"/>
-          <w:color w:val="000000"/>
-          <w:sz w:val="19"/>
-          <w:szCs w:val="19"/>
-          <w:highlight w:val="white"/>
-          <w:lang w:eastAsia="en-US"/>
-        </w:rPr>
-        <w:t>&amp;&amp; file = rt::sdl::load_config_file(scene_fn, loader);</w:t>
+      <w:proofErr w:type="gramEnd"/>
+      <w:r>
+        <w:rPr>
+          <w:rFonts w:ascii="Consolas" w:eastAsiaTheme="minorHAnsi" w:hAnsi="Consolas" w:cs="Consolas"/>
+          <w:color w:val="000000"/>
+          <w:sz w:val="19"/>
+          <w:szCs w:val="19"/>
+          <w:highlight w:val="white"/>
+          <w:lang w:eastAsia="en-US"/>
+        </w:rPr>
+        <w:t xml:space="preserve">&amp;&amp; file = </w:t>
+      </w:r>
+      <w:proofErr w:type="spellStart"/>
+      <w:r>
+        <w:rPr>
+          <w:rFonts w:ascii="Consolas" w:eastAsiaTheme="minorHAnsi" w:hAnsi="Consolas" w:cs="Consolas"/>
+          <w:color w:val="000000"/>
+          <w:sz w:val="19"/>
+          <w:szCs w:val="19"/>
+          <w:highlight w:val="white"/>
+          <w:lang w:eastAsia="en-US"/>
+        </w:rPr>
+        <w:t>rt</w:t>
+      </w:r>
+      <w:proofErr w:type="spellEnd"/>
+      <w:r>
+        <w:rPr>
+          <w:rFonts w:ascii="Consolas" w:eastAsiaTheme="minorHAnsi" w:hAnsi="Consolas" w:cs="Consolas"/>
+          <w:color w:val="000000"/>
+          <w:sz w:val="19"/>
+          <w:szCs w:val="19"/>
+          <w:highlight w:val="white"/>
+          <w:lang w:eastAsia="en-US"/>
+        </w:rPr>
+        <w:t>::</w:t>
+      </w:r>
+      <w:proofErr w:type="spellStart"/>
+      <w:r>
+        <w:rPr>
+          <w:rFonts w:ascii="Consolas" w:eastAsiaTheme="minorHAnsi" w:hAnsi="Consolas" w:cs="Consolas"/>
+          <w:color w:val="000000"/>
+          <w:sz w:val="19"/>
+          <w:szCs w:val="19"/>
+          <w:highlight w:val="white"/>
+          <w:lang w:eastAsia="en-US"/>
+        </w:rPr>
+        <w:t>sdl</w:t>
+      </w:r>
+      <w:proofErr w:type="spellEnd"/>
+      <w:r>
+        <w:rPr>
+          <w:rFonts w:ascii="Consolas" w:eastAsiaTheme="minorHAnsi" w:hAnsi="Consolas" w:cs="Consolas"/>
+          <w:color w:val="000000"/>
+          <w:sz w:val="19"/>
+          <w:szCs w:val="19"/>
+          <w:highlight w:val="white"/>
+          <w:lang w:eastAsia="en-US"/>
+        </w:rPr>
+        <w:t>::</w:t>
+      </w:r>
+      <w:proofErr w:type="spellStart"/>
+      <w:r>
+        <w:rPr>
+          <w:rFonts w:ascii="Consolas" w:eastAsiaTheme="minorHAnsi" w:hAnsi="Consolas" w:cs="Consolas"/>
+          <w:color w:val="000000"/>
+          <w:sz w:val="19"/>
+          <w:szCs w:val="19"/>
+          <w:highlight w:val="white"/>
+          <w:lang w:eastAsia="en-US"/>
+        </w:rPr>
+        <w:t>load_config_file</w:t>
+      </w:r>
+      <w:proofErr w:type="spellEnd"/>
+      <w:r>
+        <w:rPr>
+          <w:rFonts w:ascii="Consolas" w:eastAsiaTheme="minorHAnsi" w:hAnsi="Consolas" w:cs="Consolas"/>
+          <w:color w:val="000000"/>
+          <w:sz w:val="19"/>
+          <w:szCs w:val="19"/>
+          <w:highlight w:val="white"/>
+          <w:lang w:eastAsia="en-US"/>
+        </w:rPr>
+        <w:t>(</w:t>
+      </w:r>
+      <w:proofErr w:type="spellStart"/>
+      <w:r>
+        <w:rPr>
+          <w:rFonts w:ascii="Consolas" w:eastAsiaTheme="minorHAnsi" w:hAnsi="Consolas" w:cs="Consolas"/>
+          <w:color w:val="000000"/>
+          <w:sz w:val="19"/>
+          <w:szCs w:val="19"/>
+          <w:highlight w:val="white"/>
+          <w:lang w:eastAsia="en-US"/>
+        </w:rPr>
+        <w:t>scene_fn</w:t>
+      </w:r>
+      <w:proofErr w:type="spellEnd"/>
+      <w:r>
+        <w:rPr>
+          <w:rFonts w:ascii="Consolas" w:eastAsiaTheme="minorHAnsi" w:hAnsi="Consolas" w:cs="Consolas"/>
+          <w:color w:val="000000"/>
+          <w:sz w:val="19"/>
+          <w:szCs w:val="19"/>
+          <w:highlight w:val="white"/>
+          <w:lang w:eastAsia="en-US"/>
+        </w:rPr>
+        <w:t>, loader);</w:t>
       </w:r>
     </w:p>
     <w:p>
@@ -9876,6 +10783,7 @@
         </w:rPr>
         <w:tab/>
       </w:r>
+      <w:proofErr w:type="gramStart"/>
       <w:r>
         <w:rPr>
           <w:rFonts w:ascii="Consolas" w:eastAsiaTheme="minorHAnsi" w:hAnsi="Consolas" w:cs="Consolas"/>
@@ -9887,6 +10795,7 @@
         </w:rPr>
         <w:t>if</w:t>
       </w:r>
+      <w:proofErr w:type="gramEnd"/>
       <w:r>
         <w:rPr>
           <w:rFonts w:ascii="Consolas" w:eastAsiaTheme="minorHAnsi" w:hAnsi="Consolas" w:cs="Consolas"/>
@@ -9937,6 +10846,7 @@
         </w:rPr>
         <w:tab/>
       </w:r>
+      <w:proofErr w:type="gramStart"/>
       <w:r>
         <w:rPr>
           <w:rFonts w:ascii="Consolas" w:eastAsiaTheme="minorHAnsi" w:hAnsi="Consolas" w:cs="Consolas"/>
@@ -9948,6 +10858,7 @@
         </w:rPr>
         <w:t>return</w:t>
       </w:r>
+      <w:proofErr w:type="gramEnd"/>
       <w:r>
         <w:rPr>
           <w:rFonts w:ascii="Consolas" w:eastAsiaTheme="minorHAnsi" w:hAnsi="Consolas" w:cs="Consolas"/>
@@ -10032,8 +10943,58 @@
           <w:lang w:eastAsia="en-US"/>
         </w:rPr>
         <w:tab/>
-        <w:t>rt::sdl::</w:t>
-      </w:r>
+      </w:r>
+      <w:proofErr w:type="spellStart"/>
+      <w:proofErr w:type="gramStart"/>
+      <w:r>
+        <w:rPr>
+          <w:rFonts w:ascii="Consolas" w:eastAsiaTheme="minorHAnsi" w:hAnsi="Consolas" w:cs="Consolas"/>
+          <w:color w:val="000000"/>
+          <w:sz w:val="19"/>
+          <w:szCs w:val="19"/>
+          <w:highlight w:val="white"/>
+          <w:lang w:eastAsia="en-US"/>
+        </w:rPr>
+        <w:t>rt</w:t>
+      </w:r>
+      <w:proofErr w:type="spellEnd"/>
+      <w:proofErr w:type="gramEnd"/>
+      <w:r>
+        <w:rPr>
+          <w:rFonts w:ascii="Consolas" w:eastAsiaTheme="minorHAnsi" w:hAnsi="Consolas" w:cs="Consolas"/>
+          <w:color w:val="000000"/>
+          <w:sz w:val="19"/>
+          <w:szCs w:val="19"/>
+          <w:highlight w:val="white"/>
+          <w:lang w:eastAsia="en-US"/>
+        </w:rPr>
+        <w:t>::</w:t>
+      </w:r>
+      <w:proofErr w:type="spellStart"/>
+      <w:r>
+        <w:rPr>
+          <w:rFonts w:ascii="Consolas" w:eastAsiaTheme="minorHAnsi" w:hAnsi="Consolas" w:cs="Consolas"/>
+          <w:color w:val="000000"/>
+          <w:sz w:val="19"/>
+          <w:szCs w:val="19"/>
+          <w:highlight w:val="white"/>
+          <w:lang w:eastAsia="en-US"/>
+        </w:rPr>
+        <w:t>sdl</w:t>
+      </w:r>
+      <w:proofErr w:type="spellEnd"/>
+      <w:r>
+        <w:rPr>
+          <w:rFonts w:ascii="Consolas" w:eastAsiaTheme="minorHAnsi" w:hAnsi="Consolas" w:cs="Consolas"/>
+          <w:color w:val="000000"/>
+          <w:sz w:val="19"/>
+          <w:szCs w:val="19"/>
+          <w:highlight w:val="white"/>
+          <w:lang w:eastAsia="en-US"/>
+        </w:rPr>
+        <w:t>::</w:t>
+      </w:r>
+      <w:proofErr w:type="spellStart"/>
       <w:r>
         <w:rPr>
           <w:rFonts w:ascii="Consolas" w:eastAsiaTheme="minorHAnsi" w:hAnsi="Consolas" w:cs="Consolas"/>
@@ -10045,6 +11006,7 @@
         </w:rPr>
         <w:t>ResourceManager</w:t>
       </w:r>
+      <w:proofErr w:type="spellEnd"/>
       <w:r>
         <w:rPr>
           <w:rFonts w:ascii="Consolas" w:eastAsiaTheme="minorHAnsi" w:hAnsi="Consolas" w:cs="Consolas"/>
@@ -10084,6 +11046,7 @@
         </w:rPr>
         <w:tab/>
       </w:r>
+      <w:proofErr w:type="gramStart"/>
       <w:r>
         <w:rPr>
           <w:rFonts w:ascii="Consolas" w:eastAsiaTheme="minorHAnsi" w:hAnsi="Consolas" w:cs="Consolas"/>
@@ -10095,16 +11058,113 @@
         </w:rPr>
         <w:t>if</w:t>
       </w:r>
-      <w:r>
-        <w:rPr>
-          <w:rFonts w:ascii="Consolas" w:eastAsiaTheme="minorHAnsi" w:hAnsi="Consolas" w:cs="Consolas"/>
-          <w:color w:val="000000"/>
-          <w:sz w:val="19"/>
-          <w:szCs w:val="19"/>
-          <w:highlight w:val="white"/>
-          <w:lang w:eastAsia="en-US"/>
-        </w:rPr>
-        <w:t xml:space="preserve"> (!rt::sdl::load_scene_and_accelerate(*file.get(), scene, manager)) {</w:t>
+      <w:proofErr w:type="gramEnd"/>
+      <w:r>
+        <w:rPr>
+          <w:rFonts w:ascii="Consolas" w:eastAsiaTheme="minorHAnsi" w:hAnsi="Consolas" w:cs="Consolas"/>
+          <w:color w:val="000000"/>
+          <w:sz w:val="19"/>
+          <w:szCs w:val="19"/>
+          <w:highlight w:val="white"/>
+          <w:lang w:eastAsia="en-US"/>
+        </w:rPr>
+        <w:t xml:space="preserve"> (!</w:t>
+      </w:r>
+      <w:proofErr w:type="spellStart"/>
+      <w:r>
+        <w:rPr>
+          <w:rFonts w:ascii="Consolas" w:eastAsiaTheme="minorHAnsi" w:hAnsi="Consolas" w:cs="Consolas"/>
+          <w:color w:val="000000"/>
+          <w:sz w:val="19"/>
+          <w:szCs w:val="19"/>
+          <w:highlight w:val="white"/>
+          <w:lang w:eastAsia="en-US"/>
+        </w:rPr>
+        <w:t>rt</w:t>
+      </w:r>
+      <w:proofErr w:type="spellEnd"/>
+      <w:r>
+        <w:rPr>
+          <w:rFonts w:ascii="Consolas" w:eastAsiaTheme="minorHAnsi" w:hAnsi="Consolas" w:cs="Consolas"/>
+          <w:color w:val="000000"/>
+          <w:sz w:val="19"/>
+          <w:szCs w:val="19"/>
+          <w:highlight w:val="white"/>
+          <w:lang w:eastAsia="en-US"/>
+        </w:rPr>
+        <w:t>::</w:t>
+      </w:r>
+      <w:proofErr w:type="spellStart"/>
+      <w:r>
+        <w:rPr>
+          <w:rFonts w:ascii="Consolas" w:eastAsiaTheme="minorHAnsi" w:hAnsi="Consolas" w:cs="Consolas"/>
+          <w:color w:val="000000"/>
+          <w:sz w:val="19"/>
+          <w:szCs w:val="19"/>
+          <w:highlight w:val="white"/>
+          <w:lang w:eastAsia="en-US"/>
+        </w:rPr>
+        <w:t>sdl</w:t>
+      </w:r>
+      <w:proofErr w:type="spellEnd"/>
+      <w:r>
+        <w:rPr>
+          <w:rFonts w:ascii="Consolas" w:eastAsiaTheme="minorHAnsi" w:hAnsi="Consolas" w:cs="Consolas"/>
+          <w:color w:val="000000"/>
+          <w:sz w:val="19"/>
+          <w:szCs w:val="19"/>
+          <w:highlight w:val="white"/>
+          <w:lang w:eastAsia="en-US"/>
+        </w:rPr>
+        <w:t>::</w:t>
+      </w:r>
+      <w:proofErr w:type="spellStart"/>
+      <w:r>
+        <w:rPr>
+          <w:rFonts w:ascii="Consolas" w:eastAsiaTheme="minorHAnsi" w:hAnsi="Consolas" w:cs="Consolas"/>
+          <w:color w:val="000000"/>
+          <w:sz w:val="19"/>
+          <w:szCs w:val="19"/>
+          <w:highlight w:val="white"/>
+          <w:lang w:eastAsia="en-US"/>
+        </w:rPr>
+        <w:t>load_scene_and_accelerate</w:t>
+      </w:r>
+      <w:proofErr w:type="spellEnd"/>
+      <w:r>
+        <w:rPr>
+          <w:rFonts w:ascii="Consolas" w:eastAsiaTheme="minorHAnsi" w:hAnsi="Consolas" w:cs="Consolas"/>
+          <w:color w:val="000000"/>
+          <w:sz w:val="19"/>
+          <w:szCs w:val="19"/>
+          <w:highlight w:val="white"/>
+          <w:lang w:eastAsia="en-US"/>
+        </w:rPr>
+        <w:t>(*</w:t>
+      </w:r>
+      <w:proofErr w:type="spellStart"/>
+      <w:r>
+        <w:rPr>
+          <w:rFonts w:ascii="Consolas" w:eastAsiaTheme="minorHAnsi" w:hAnsi="Consolas" w:cs="Consolas"/>
+          <w:color w:val="000000"/>
+          <w:sz w:val="19"/>
+          <w:szCs w:val="19"/>
+          <w:highlight w:val="white"/>
+          <w:lang w:eastAsia="en-US"/>
+        </w:rPr>
+        <w:t>file.get</w:t>
+      </w:r>
+      <w:proofErr w:type="spellEnd"/>
+      <w:r>
+        <w:rPr>
+          <w:rFonts w:ascii="Consolas" w:eastAsiaTheme="minorHAnsi" w:hAnsi="Consolas" w:cs="Consolas"/>
+          <w:color w:val="000000"/>
+          <w:sz w:val="19"/>
+          <w:szCs w:val="19"/>
+          <w:highlight w:val="white"/>
+          <w:lang w:eastAsia="en-US"/>
+        </w:rPr>
+        <w:t>(), scene, manager)) {</w:t>
       </w:r>
     </w:p>
     <w:p>
@@ -10144,7 +11204,54 @@
           <w:lang w:eastAsia="en-US"/>
         </w:rPr>
         <w:tab/>
-        <w:t xml:space="preserve">std::cout &lt;&lt; </w:t>
+      </w:r>
+      <w:proofErr w:type="spellStart"/>
+      <w:r>
+        <w:rPr>
+          <w:rFonts w:ascii="Consolas" w:eastAsiaTheme="minorHAnsi" w:hAnsi="Consolas" w:cs="Consolas"/>
+          <w:color w:val="000000"/>
+          <w:sz w:val="19"/>
+          <w:szCs w:val="19"/>
+          <w:highlight w:val="white"/>
+          <w:lang w:eastAsia="en-US"/>
+        </w:rPr>
+        <w:t>std</w:t>
+      </w:r>
+      <w:proofErr w:type="spellEnd"/>
+      <w:r>
+        <w:rPr>
+          <w:rFonts w:ascii="Consolas" w:eastAsiaTheme="minorHAnsi" w:hAnsi="Consolas" w:cs="Consolas"/>
+          <w:color w:val="000000"/>
+          <w:sz w:val="19"/>
+          <w:szCs w:val="19"/>
+          <w:highlight w:val="white"/>
+          <w:lang w:eastAsia="en-US"/>
+        </w:rPr>
+        <w:t>::</w:t>
+      </w:r>
+      <w:proofErr w:type="spellStart"/>
+      <w:r>
+        <w:rPr>
+          <w:rFonts w:ascii="Consolas" w:eastAsiaTheme="minorHAnsi" w:hAnsi="Consolas" w:cs="Consolas"/>
+          <w:color w:val="000000"/>
+          <w:sz w:val="19"/>
+          <w:szCs w:val="19"/>
+          <w:highlight w:val="white"/>
+          <w:lang w:eastAsia="en-US"/>
+        </w:rPr>
+        <w:t>cout</w:t>
+      </w:r>
+      <w:proofErr w:type="spellEnd"/>
+      <w:r>
+        <w:rPr>
+          <w:rFonts w:ascii="Consolas" w:eastAsiaTheme="minorHAnsi" w:hAnsi="Consolas" w:cs="Consolas"/>
+          <w:color w:val="000000"/>
+          <w:sz w:val="19"/>
+          <w:szCs w:val="19"/>
+          <w:highlight w:val="white"/>
+          <w:lang w:eastAsia="en-US"/>
+        </w:rPr>
+        <w:t xml:space="preserve"> &lt;&lt; </w:t>
       </w:r>
       <w:r>
         <w:rPr>
@@ -10155,18 +11262,103 @@
           <w:highlight w:val="white"/>
           <w:lang w:eastAsia="en-US"/>
         </w:rPr>
-        <w:t>"Failed to load scene "</w:t>
-      </w:r>
-      <w:r>
-        <w:rPr>
-          <w:rFonts w:ascii="Consolas" w:eastAsiaTheme="minorHAnsi" w:hAnsi="Consolas" w:cs="Consolas"/>
-          <w:color w:val="000000"/>
-          <w:sz w:val="19"/>
-          <w:szCs w:val="19"/>
-          <w:highlight w:val="white"/>
-          <w:lang w:eastAsia="en-US"/>
-        </w:rPr>
-        <w:t xml:space="preserve"> &lt;&lt; scene_fn &lt;&lt; std::endl;</w:t>
+        <w:t xml:space="preserve">"Failed to load </w:t>
+      </w:r>
+      <w:proofErr w:type="gramStart"/>
+      <w:r>
+        <w:rPr>
+          <w:rFonts w:ascii="Consolas" w:eastAsiaTheme="minorHAnsi" w:hAnsi="Consolas" w:cs="Consolas"/>
+          <w:color w:val="A31515"/>
+          <w:sz w:val="19"/>
+          <w:szCs w:val="19"/>
+          <w:highlight w:val="white"/>
+          <w:lang w:eastAsia="en-US"/>
+        </w:rPr>
+        <w:t>scene "</w:t>
+      </w:r>
+      <w:proofErr w:type="gramEnd"/>
+      <w:r>
+        <w:rPr>
+          <w:rFonts w:ascii="Consolas" w:eastAsiaTheme="minorHAnsi" w:hAnsi="Consolas" w:cs="Consolas"/>
+          <w:color w:val="000000"/>
+          <w:sz w:val="19"/>
+          <w:szCs w:val="19"/>
+          <w:highlight w:val="white"/>
+          <w:lang w:eastAsia="en-US"/>
+        </w:rPr>
+        <w:t xml:space="preserve"> &lt;&lt; </w:t>
+      </w:r>
+      <w:proofErr w:type="spellStart"/>
+      <w:r>
+        <w:rPr>
+          <w:rFonts w:ascii="Consolas" w:eastAsiaTheme="minorHAnsi" w:hAnsi="Consolas" w:cs="Consolas"/>
+          <w:color w:val="000000"/>
+          <w:sz w:val="19"/>
+          <w:szCs w:val="19"/>
+          <w:highlight w:val="white"/>
+          <w:lang w:eastAsia="en-US"/>
+        </w:rPr>
+        <w:t>scene_fn</w:t>
+      </w:r>
+      <w:proofErr w:type="spellEnd"/>
+      <w:r>
+        <w:rPr>
+          <w:rFonts w:ascii="Consolas" w:eastAsiaTheme="minorHAnsi" w:hAnsi="Consolas" w:cs="Consolas"/>
+          <w:color w:val="000000"/>
+          <w:sz w:val="19"/>
+          <w:szCs w:val="19"/>
+          <w:highlight w:val="white"/>
+          <w:lang w:eastAsia="en-US"/>
+        </w:rPr>
+        <w:t xml:space="preserve"> &lt;&lt; </w:t>
+      </w:r>
+      <w:proofErr w:type="spellStart"/>
+      <w:r>
+        <w:rPr>
+          <w:rFonts w:ascii="Consolas" w:eastAsiaTheme="minorHAnsi" w:hAnsi="Consolas" w:cs="Consolas"/>
+          <w:color w:val="000000"/>
+          <w:sz w:val="19"/>
+          <w:szCs w:val="19"/>
+          <w:highlight w:val="white"/>
+          <w:lang w:eastAsia="en-US"/>
+        </w:rPr>
+        <w:t>std</w:t>
+      </w:r>
+      <w:proofErr w:type="spellEnd"/>
+      <w:r>
+        <w:rPr>
+          <w:rFonts w:ascii="Consolas" w:eastAsiaTheme="minorHAnsi" w:hAnsi="Consolas" w:cs="Consolas"/>
+          <w:color w:val="000000"/>
+          <w:sz w:val="19"/>
+          <w:szCs w:val="19"/>
+          <w:highlight w:val="white"/>
+          <w:lang w:eastAsia="en-US"/>
+        </w:rPr>
+        <w:t>::</w:t>
+      </w:r>
+      <w:proofErr w:type="spellStart"/>
+      <w:r>
+        <w:rPr>
+          <w:rFonts w:ascii="Consolas" w:eastAsiaTheme="minorHAnsi" w:hAnsi="Consolas" w:cs="Consolas"/>
+          <w:color w:val="000000"/>
+          <w:sz w:val="19"/>
+          <w:szCs w:val="19"/>
+          <w:highlight w:val="white"/>
+          <w:lang w:eastAsia="en-US"/>
+        </w:rPr>
+        <w:t>endl</w:t>
+      </w:r>
+      <w:proofErr w:type="spellEnd"/>
+      <w:r>
+        <w:rPr>
+          <w:rFonts w:ascii="Consolas" w:eastAsiaTheme="minorHAnsi" w:hAnsi="Consolas" w:cs="Consolas"/>
+          <w:color w:val="000000"/>
+          <w:sz w:val="19"/>
+          <w:szCs w:val="19"/>
+          <w:highlight w:val="white"/>
+          <w:lang w:eastAsia="en-US"/>
+        </w:rPr>
+        <w:t>;</w:t>
       </w:r>
     </w:p>
     <w:p>
@@ -10207,6 +11399,7 @@
         </w:rPr>
         <w:tab/>
       </w:r>
+      <w:proofErr w:type="gramStart"/>
       <w:r>
         <w:rPr>
           <w:rFonts w:ascii="Consolas" w:eastAsiaTheme="minorHAnsi" w:hAnsi="Consolas" w:cs="Consolas"/>
@@ -10218,6 +11411,7 @@
         </w:rPr>
         <w:t>return</w:t>
       </w:r>
+      <w:proofErr w:type="gramEnd"/>
       <w:r>
         <w:rPr>
           <w:rFonts w:ascii="Consolas" w:eastAsiaTheme="minorHAnsi" w:hAnsi="Consolas" w:cs="Consolas"/>
@@ -10284,7 +11478,30 @@
           <w:lang w:eastAsia="en-US"/>
         </w:rPr>
         <w:tab/>
-        <w:t>std::</w:t>
+      </w:r>
+      <w:proofErr w:type="spellStart"/>
+      <w:r>
+        <w:rPr>
+          <w:rFonts w:ascii="Consolas" w:eastAsiaTheme="minorHAnsi" w:hAnsi="Consolas" w:cs="Consolas"/>
+          <w:color w:val="000000"/>
+          <w:sz w:val="19"/>
+          <w:szCs w:val="19"/>
+          <w:highlight w:val="white"/>
+          <w:lang w:eastAsia="en-US"/>
+        </w:rPr>
+        <w:t>std</w:t>
+      </w:r>
+      <w:proofErr w:type="spellEnd"/>
+      <w:r>
+        <w:rPr>
+          <w:rFonts w:ascii="Consolas" w:eastAsiaTheme="minorHAnsi" w:hAnsi="Consolas" w:cs="Consolas"/>
+          <w:color w:val="000000"/>
+          <w:sz w:val="19"/>
+          <w:szCs w:val="19"/>
+          <w:highlight w:val="white"/>
+          <w:lang w:eastAsia="en-US"/>
+        </w:rPr>
+        <w:t>::</w:t>
       </w:r>
       <w:r>
         <w:rPr>
@@ -10306,7 +11523,55 @@
           <w:highlight w:val="white"/>
           <w:lang w:eastAsia="en-US"/>
         </w:rPr>
-        <w:t>&lt;rt::core::</w:t>
+        <w:t>&lt;</w:t>
+      </w:r>
+      <w:proofErr w:type="spellStart"/>
+      <w:r>
+        <w:rPr>
+          <w:rFonts w:ascii="Consolas" w:eastAsiaTheme="minorHAnsi" w:hAnsi="Consolas" w:cs="Consolas"/>
+          <w:color w:val="000000"/>
+          <w:sz w:val="19"/>
+          <w:szCs w:val="19"/>
+          <w:highlight w:val="white"/>
+          <w:lang w:eastAsia="en-US"/>
+        </w:rPr>
+        <w:t>rt</w:t>
+      </w:r>
+      <w:proofErr w:type="spellEnd"/>
+      <w:r>
+        <w:rPr>
+          <w:rFonts w:ascii="Consolas" w:eastAsiaTheme="minorHAnsi" w:hAnsi="Consolas" w:cs="Consolas"/>
+          <w:color w:val="000000"/>
+          <w:sz w:val="19"/>
+          <w:szCs w:val="19"/>
+          <w:highlight w:val="white"/>
+          <w:lang w:eastAsia="en-US"/>
+        </w:rPr>
+        <w:t>:</w:t>
+      </w:r>
+      <w:proofErr w:type="gramStart"/>
+      <w:r>
+        <w:rPr>
+          <w:rFonts w:ascii="Consolas" w:eastAsiaTheme="minorHAnsi" w:hAnsi="Consolas" w:cs="Consolas"/>
+          <w:color w:val="000000"/>
+          <w:sz w:val="19"/>
+          <w:szCs w:val="19"/>
+          <w:highlight w:val="white"/>
+          <w:lang w:eastAsia="en-US"/>
+        </w:rPr>
+        <w:t>:core</w:t>
+      </w:r>
+      <w:proofErr w:type="gramEnd"/>
+      <w:r>
+        <w:rPr>
+          <w:rFonts w:ascii="Consolas" w:eastAsiaTheme="minorHAnsi" w:hAnsi="Consolas" w:cs="Consolas"/>
+          <w:color w:val="000000"/>
+          <w:sz w:val="19"/>
+          <w:szCs w:val="19"/>
+          <w:highlight w:val="white"/>
+          <w:lang w:eastAsia="en-US"/>
+        </w:rPr>
+        <w:t>::</w:t>
       </w:r>
       <w:r>
         <w:rPr>
@@ -10357,7 +11622,30 @@
           <w:lang w:eastAsia="en-US"/>
         </w:rPr>
         <w:tab/>
-        <w:t>std::</w:t>
+      </w:r>
+      <w:proofErr w:type="spellStart"/>
+      <w:r>
+        <w:rPr>
+          <w:rFonts w:ascii="Consolas" w:eastAsiaTheme="minorHAnsi" w:hAnsi="Consolas" w:cs="Consolas"/>
+          <w:color w:val="000000"/>
+          <w:sz w:val="19"/>
+          <w:szCs w:val="19"/>
+          <w:highlight w:val="white"/>
+          <w:lang w:eastAsia="en-US"/>
+        </w:rPr>
+        <w:t>std</w:t>
+      </w:r>
+      <w:proofErr w:type="spellEnd"/>
+      <w:r>
+        <w:rPr>
+          <w:rFonts w:ascii="Consolas" w:eastAsiaTheme="minorHAnsi" w:hAnsi="Consolas" w:cs="Consolas"/>
+          <w:color w:val="000000"/>
+          <w:sz w:val="19"/>
+          <w:szCs w:val="19"/>
+          <w:highlight w:val="white"/>
+          <w:lang w:eastAsia="en-US"/>
+        </w:rPr>
+        <w:t>::</w:t>
       </w:r>
       <w:r>
         <w:rPr>
@@ -10379,7 +11667,55 @@
           <w:highlight w:val="white"/>
           <w:lang w:eastAsia="en-US"/>
         </w:rPr>
-        <w:t>&lt;rt::core::</w:t>
+        <w:t>&lt;</w:t>
+      </w:r>
+      <w:proofErr w:type="spellStart"/>
+      <w:r>
+        <w:rPr>
+          <w:rFonts w:ascii="Consolas" w:eastAsiaTheme="minorHAnsi" w:hAnsi="Consolas" w:cs="Consolas"/>
+          <w:color w:val="000000"/>
+          <w:sz w:val="19"/>
+          <w:szCs w:val="19"/>
+          <w:highlight w:val="white"/>
+          <w:lang w:eastAsia="en-US"/>
+        </w:rPr>
+        <w:t>rt</w:t>
+      </w:r>
+      <w:proofErr w:type="spellEnd"/>
+      <w:r>
+        <w:rPr>
+          <w:rFonts w:ascii="Consolas" w:eastAsiaTheme="minorHAnsi" w:hAnsi="Consolas" w:cs="Consolas"/>
+          <w:color w:val="000000"/>
+          <w:sz w:val="19"/>
+          <w:szCs w:val="19"/>
+          <w:highlight w:val="white"/>
+          <w:lang w:eastAsia="en-US"/>
+        </w:rPr>
+        <w:t>:</w:t>
+      </w:r>
+      <w:proofErr w:type="gramStart"/>
+      <w:r>
+        <w:rPr>
+          <w:rFonts w:ascii="Consolas" w:eastAsiaTheme="minorHAnsi" w:hAnsi="Consolas" w:cs="Consolas"/>
+          <w:color w:val="000000"/>
+          <w:sz w:val="19"/>
+          <w:szCs w:val="19"/>
+          <w:highlight w:val="white"/>
+          <w:lang w:eastAsia="en-US"/>
+        </w:rPr>
+        <w:t>:core</w:t>
+      </w:r>
+      <w:proofErr w:type="gramEnd"/>
+      <w:r>
+        <w:rPr>
+          <w:rFonts w:ascii="Consolas" w:eastAsiaTheme="minorHAnsi" w:hAnsi="Consolas" w:cs="Consolas"/>
+          <w:color w:val="000000"/>
+          <w:sz w:val="19"/>
+          <w:szCs w:val="19"/>
+          <w:highlight w:val="white"/>
+          <w:lang w:eastAsia="en-US"/>
+        </w:rPr>
+        <w:t>::</w:t>
       </w:r>
       <w:r>
         <w:rPr>
@@ -10430,8 +11766,34 @@
           <w:lang w:eastAsia="en-US"/>
         </w:rPr>
         <w:tab/>
-        <w:t>rt::core::</w:t>
-      </w:r>
+      </w:r>
+      <w:proofErr w:type="spellStart"/>
+      <w:proofErr w:type="gramStart"/>
+      <w:r>
+        <w:rPr>
+          <w:rFonts w:ascii="Consolas" w:eastAsiaTheme="minorHAnsi" w:hAnsi="Consolas" w:cs="Consolas"/>
+          <w:color w:val="000000"/>
+          <w:sz w:val="19"/>
+          <w:szCs w:val="19"/>
+          <w:highlight w:val="white"/>
+          <w:lang w:eastAsia="en-US"/>
+        </w:rPr>
+        <w:t>rt</w:t>
+      </w:r>
+      <w:proofErr w:type="spellEnd"/>
+      <w:proofErr w:type="gramEnd"/>
+      <w:r>
+        <w:rPr>
+          <w:rFonts w:ascii="Consolas" w:eastAsiaTheme="minorHAnsi" w:hAnsi="Consolas" w:cs="Consolas"/>
+          <w:color w:val="000000"/>
+          <w:sz w:val="19"/>
+          <w:szCs w:val="19"/>
+          <w:highlight w:val="white"/>
+          <w:lang w:eastAsia="en-US"/>
+        </w:rPr>
+        <w:t>::core::</w:t>
+      </w:r>
+      <w:proofErr w:type="spellStart"/>
       <w:r>
         <w:rPr>
           <w:rFonts w:ascii="Consolas" w:eastAsiaTheme="minorHAnsi" w:hAnsi="Consolas" w:cs="Consolas"/>
@@ -10443,6 +11805,7 @@
         </w:rPr>
         <w:t>MemoryArena</w:t>
       </w:r>
+      <w:proofErr w:type="spellEnd"/>
       <w:r>
         <w:rPr>
           <w:rFonts w:ascii="Consolas" w:eastAsiaTheme="minorHAnsi" w:hAnsi="Consolas" w:cs="Consolas"/>
@@ -10504,6 +11867,7 @@
         </w:rPr>
         <w:tab/>
       </w:r>
+      <w:proofErr w:type="gramStart"/>
       <w:r>
         <w:rPr>
           <w:rFonts w:ascii="Consolas" w:eastAsiaTheme="minorHAnsi" w:hAnsi="Consolas" w:cs="Consolas"/>
@@ -10515,16 +11879,113 @@
         </w:rPr>
         <w:t>if</w:t>
       </w:r>
-      <w:r>
-        <w:rPr>
-          <w:rFonts w:ascii="Consolas" w:eastAsiaTheme="minorHAnsi" w:hAnsi="Consolas" w:cs="Consolas"/>
-          <w:color w:val="000000"/>
-          <w:sz w:val="19"/>
-          <w:szCs w:val="19"/>
-          <w:highlight w:val="white"/>
-          <w:lang w:eastAsia="en-US"/>
-        </w:rPr>
-        <w:t xml:space="preserve"> (!rt::sdl::load_images(*file.get(), renderers, scene, films, arena)) {</w:t>
+      <w:proofErr w:type="gramEnd"/>
+      <w:r>
+        <w:rPr>
+          <w:rFonts w:ascii="Consolas" w:eastAsiaTheme="minorHAnsi" w:hAnsi="Consolas" w:cs="Consolas"/>
+          <w:color w:val="000000"/>
+          <w:sz w:val="19"/>
+          <w:szCs w:val="19"/>
+          <w:highlight w:val="white"/>
+          <w:lang w:eastAsia="en-US"/>
+        </w:rPr>
+        <w:t xml:space="preserve"> (!</w:t>
+      </w:r>
+      <w:proofErr w:type="spellStart"/>
+      <w:r>
+        <w:rPr>
+          <w:rFonts w:ascii="Consolas" w:eastAsiaTheme="minorHAnsi" w:hAnsi="Consolas" w:cs="Consolas"/>
+          <w:color w:val="000000"/>
+          <w:sz w:val="19"/>
+          <w:szCs w:val="19"/>
+          <w:highlight w:val="white"/>
+          <w:lang w:eastAsia="en-US"/>
+        </w:rPr>
+        <w:t>rt</w:t>
+      </w:r>
+      <w:proofErr w:type="spellEnd"/>
+      <w:r>
+        <w:rPr>
+          <w:rFonts w:ascii="Consolas" w:eastAsiaTheme="minorHAnsi" w:hAnsi="Consolas" w:cs="Consolas"/>
+          <w:color w:val="000000"/>
+          <w:sz w:val="19"/>
+          <w:szCs w:val="19"/>
+          <w:highlight w:val="white"/>
+          <w:lang w:eastAsia="en-US"/>
+        </w:rPr>
+        <w:t>::</w:t>
+      </w:r>
+      <w:proofErr w:type="spellStart"/>
+      <w:r>
+        <w:rPr>
+          <w:rFonts w:ascii="Consolas" w:eastAsiaTheme="minorHAnsi" w:hAnsi="Consolas" w:cs="Consolas"/>
+          <w:color w:val="000000"/>
+          <w:sz w:val="19"/>
+          <w:szCs w:val="19"/>
+          <w:highlight w:val="white"/>
+          <w:lang w:eastAsia="en-US"/>
+        </w:rPr>
+        <w:t>sdl</w:t>
+      </w:r>
+      <w:proofErr w:type="spellEnd"/>
+      <w:r>
+        <w:rPr>
+          <w:rFonts w:ascii="Consolas" w:eastAsiaTheme="minorHAnsi" w:hAnsi="Consolas" w:cs="Consolas"/>
+          <w:color w:val="000000"/>
+          <w:sz w:val="19"/>
+          <w:szCs w:val="19"/>
+          <w:highlight w:val="white"/>
+          <w:lang w:eastAsia="en-US"/>
+        </w:rPr>
+        <w:t>::</w:t>
+      </w:r>
+      <w:proofErr w:type="spellStart"/>
+      <w:r>
+        <w:rPr>
+          <w:rFonts w:ascii="Consolas" w:eastAsiaTheme="minorHAnsi" w:hAnsi="Consolas" w:cs="Consolas"/>
+          <w:color w:val="000000"/>
+          <w:sz w:val="19"/>
+          <w:szCs w:val="19"/>
+          <w:highlight w:val="white"/>
+          <w:lang w:eastAsia="en-US"/>
+        </w:rPr>
+        <w:t>load_images</w:t>
+      </w:r>
+      <w:proofErr w:type="spellEnd"/>
+      <w:r>
+        <w:rPr>
+          <w:rFonts w:ascii="Consolas" w:eastAsiaTheme="minorHAnsi" w:hAnsi="Consolas" w:cs="Consolas"/>
+          <w:color w:val="000000"/>
+          <w:sz w:val="19"/>
+          <w:szCs w:val="19"/>
+          <w:highlight w:val="white"/>
+          <w:lang w:eastAsia="en-US"/>
+        </w:rPr>
+        <w:t>(*</w:t>
+      </w:r>
+      <w:proofErr w:type="spellStart"/>
+      <w:r>
+        <w:rPr>
+          <w:rFonts w:ascii="Consolas" w:eastAsiaTheme="minorHAnsi" w:hAnsi="Consolas" w:cs="Consolas"/>
+          <w:color w:val="000000"/>
+          <w:sz w:val="19"/>
+          <w:szCs w:val="19"/>
+          <w:highlight w:val="white"/>
+          <w:lang w:eastAsia="en-US"/>
+        </w:rPr>
+        <w:t>file.get</w:t>
+      </w:r>
+      <w:proofErr w:type="spellEnd"/>
+      <w:r>
+        <w:rPr>
+          <w:rFonts w:ascii="Consolas" w:eastAsiaTheme="minorHAnsi" w:hAnsi="Consolas" w:cs="Consolas"/>
+          <w:color w:val="000000"/>
+          <w:sz w:val="19"/>
+          <w:szCs w:val="19"/>
+          <w:highlight w:val="white"/>
+          <w:lang w:eastAsia="en-US"/>
+        </w:rPr>
+        <w:t>(), renderers, scene, films, arena)) {</w:t>
       </w:r>
     </w:p>
     <w:p>
@@ -10565,6 +12026,7 @@
         </w:rPr>
         <w:tab/>
       </w:r>
+      <w:proofErr w:type="gramStart"/>
       <w:r>
         <w:rPr>
           <w:rFonts w:ascii="Consolas" w:eastAsiaTheme="minorHAnsi" w:hAnsi="Consolas" w:cs="Consolas"/>
@@ -10576,6 +12038,7 @@
         </w:rPr>
         <w:t>return</w:t>
       </w:r>
+      <w:proofErr w:type="gramEnd"/>
       <w:r>
         <w:rPr>
           <w:rFonts w:ascii="Consolas" w:eastAsiaTheme="minorHAnsi" w:hAnsi="Consolas" w:cs="Consolas"/>
@@ -10642,7 +12105,43 @@
           <w:lang w:eastAsia="en-US"/>
         </w:rPr>
         <w:tab/>
-        <w:t>file.reset();</w:t>
+      </w:r>
+      <w:proofErr w:type="spellStart"/>
+      <w:proofErr w:type="gramStart"/>
+      <w:r>
+        <w:rPr>
+          <w:rFonts w:ascii="Consolas" w:eastAsiaTheme="minorHAnsi" w:hAnsi="Consolas" w:cs="Consolas"/>
+          <w:color w:val="000000"/>
+          <w:sz w:val="19"/>
+          <w:szCs w:val="19"/>
+          <w:highlight w:val="white"/>
+          <w:lang w:eastAsia="en-US"/>
+        </w:rPr>
+        <w:t>file.reset</w:t>
+      </w:r>
+      <w:proofErr w:type="spellEnd"/>
+      <w:r>
+        <w:rPr>
+          <w:rFonts w:ascii="Consolas" w:eastAsiaTheme="minorHAnsi" w:hAnsi="Consolas" w:cs="Consolas"/>
+          <w:color w:val="000000"/>
+          <w:sz w:val="19"/>
+          <w:szCs w:val="19"/>
+          <w:highlight w:val="white"/>
+          <w:lang w:eastAsia="en-US"/>
+        </w:rPr>
+        <w:t>(</w:t>
+      </w:r>
+      <w:proofErr w:type="gramEnd"/>
+      <w:r>
+        <w:rPr>
+          <w:rFonts w:ascii="Consolas" w:eastAsiaTheme="minorHAnsi" w:hAnsi="Consolas" w:cs="Consolas"/>
+          <w:color w:val="000000"/>
+          <w:sz w:val="19"/>
+          <w:szCs w:val="19"/>
+          <w:highlight w:val="white"/>
+          <w:lang w:eastAsia="en-US"/>
+        </w:rPr>
+        <w:t>);</w:t>
       </w:r>
     </w:p>
     <w:p>
@@ -10715,12 +12214,21 @@
         </w:rPr>
         <w:t xml:space="preserve">Върнатия от първата функция файл е от тип </w:t>
       </w:r>
-      <w:r>
-        <w:rPr>
-          <w:rFonts w:ascii="Consolas" w:hAnsi="Consolas" w:cs="Consolas"/>
-          <w:sz w:val="28"/>
-        </w:rPr>
-        <w:t xml:space="preserve">unique_ptr, </w:t>
+      <w:proofErr w:type="spellStart"/>
+      <w:r>
+        <w:rPr>
+          <w:rFonts w:ascii="Consolas" w:hAnsi="Consolas" w:cs="Consolas"/>
+          <w:sz w:val="28"/>
+        </w:rPr>
+        <w:t>unique_ptr</w:t>
+      </w:r>
+      <w:proofErr w:type="spellEnd"/>
+      <w:r>
+        <w:rPr>
+          <w:rFonts w:ascii="Consolas" w:hAnsi="Consolas" w:cs="Consolas"/>
+          <w:sz w:val="28"/>
+        </w:rPr>
+        <w:t xml:space="preserve">, </w:t>
       </w:r>
       <w:r>
         <w:rPr>
@@ -10827,16 +12335,29 @@
           <w:lang w:val="bg-BG" w:eastAsia="en-US"/>
         </w:rPr>
       </w:pPr>
-      <w:r>
-        <w:rPr>
-          <w:rFonts w:ascii="Consolas" w:eastAsiaTheme="minorHAnsi" w:hAnsi="Consolas" w:cs="Consolas"/>
-          <w:color w:val="000000"/>
-          <w:sz w:val="19"/>
-          <w:szCs w:val="19"/>
-          <w:highlight w:val="white"/>
-          <w:lang w:eastAsia="en-US"/>
-        </w:rPr>
-        <w:t>std::</w:t>
+      <w:proofErr w:type="spellStart"/>
+      <w:r>
+        <w:rPr>
+          <w:rFonts w:ascii="Consolas" w:eastAsiaTheme="minorHAnsi" w:hAnsi="Consolas" w:cs="Consolas"/>
+          <w:color w:val="000000"/>
+          <w:sz w:val="19"/>
+          <w:szCs w:val="19"/>
+          <w:highlight w:val="white"/>
+          <w:lang w:eastAsia="en-US"/>
+        </w:rPr>
+        <w:t>std</w:t>
+      </w:r>
+      <w:proofErr w:type="spellEnd"/>
+      <w:r>
+        <w:rPr>
+          <w:rFonts w:ascii="Consolas" w:eastAsiaTheme="minorHAnsi" w:hAnsi="Consolas" w:cs="Consolas"/>
+          <w:color w:val="000000"/>
+          <w:sz w:val="19"/>
+          <w:szCs w:val="19"/>
+          <w:highlight w:val="white"/>
+          <w:lang w:eastAsia="en-US"/>
+        </w:rPr>
+        <w:t>::</w:t>
       </w:r>
       <w:r>
         <w:rPr>
@@ -10858,7 +12379,68 @@
           <w:highlight w:val="white"/>
           <w:lang w:eastAsia="en-US"/>
         </w:rPr>
-        <w:t xml:space="preserve"> render_thread(rendering_thread, &amp;renderers);</w:t>
+        <w:t xml:space="preserve"> </w:t>
+      </w:r>
+      <w:proofErr w:type="spellStart"/>
+      <w:r>
+        <w:rPr>
+          <w:rFonts w:ascii="Consolas" w:eastAsiaTheme="minorHAnsi" w:hAnsi="Consolas" w:cs="Consolas"/>
+          <w:color w:val="000000"/>
+          <w:sz w:val="19"/>
+          <w:szCs w:val="19"/>
+          <w:highlight w:val="white"/>
+          <w:lang w:eastAsia="en-US"/>
+        </w:rPr>
+        <w:t>render_</w:t>
+      </w:r>
+      <w:proofErr w:type="gramStart"/>
+      <w:r>
+        <w:rPr>
+          <w:rFonts w:ascii="Consolas" w:eastAsiaTheme="minorHAnsi" w:hAnsi="Consolas" w:cs="Consolas"/>
+          <w:color w:val="000000"/>
+          <w:sz w:val="19"/>
+          <w:szCs w:val="19"/>
+          <w:highlight w:val="white"/>
+          <w:lang w:eastAsia="en-US"/>
+        </w:rPr>
+        <w:t>thread</w:t>
+      </w:r>
+      <w:proofErr w:type="spellEnd"/>
+      <w:r>
+        <w:rPr>
+          <w:rFonts w:ascii="Consolas" w:eastAsiaTheme="minorHAnsi" w:hAnsi="Consolas" w:cs="Consolas"/>
+          <w:color w:val="000000"/>
+          <w:sz w:val="19"/>
+          <w:szCs w:val="19"/>
+          <w:highlight w:val="white"/>
+          <w:lang w:eastAsia="en-US"/>
+        </w:rPr>
+        <w:t>(</w:t>
+      </w:r>
+      <w:proofErr w:type="spellStart"/>
+      <w:proofErr w:type="gramEnd"/>
+      <w:r>
+        <w:rPr>
+          <w:rFonts w:ascii="Consolas" w:eastAsiaTheme="minorHAnsi" w:hAnsi="Consolas" w:cs="Consolas"/>
+          <w:color w:val="000000"/>
+          <w:sz w:val="19"/>
+          <w:szCs w:val="19"/>
+          <w:highlight w:val="white"/>
+          <w:lang w:eastAsia="en-US"/>
+        </w:rPr>
+        <w:t>rendering_thread</w:t>
+      </w:r>
+      <w:proofErr w:type="spellEnd"/>
+      <w:r>
+        <w:rPr>
+          <w:rFonts w:ascii="Consolas" w:eastAsiaTheme="minorHAnsi" w:hAnsi="Consolas" w:cs="Consolas"/>
+          <w:color w:val="000000"/>
+          <w:sz w:val="19"/>
+          <w:szCs w:val="19"/>
+          <w:highlight w:val="white"/>
+          <w:lang w:eastAsia="en-US"/>
+        </w:rPr>
+        <w:t>, &amp;renderers);</w:t>
       </w:r>
     </w:p>
     <w:p>
@@ -10933,7 +12515,30 @@
           <w:lang w:eastAsia="en-US"/>
         </w:rPr>
         <w:tab/>
-        <w:t>std::</w:t>
+      </w:r>
+      <w:proofErr w:type="spellStart"/>
+      <w:r>
+        <w:rPr>
+          <w:rFonts w:ascii="Consolas" w:eastAsiaTheme="minorHAnsi" w:hAnsi="Consolas" w:cs="Consolas"/>
+          <w:color w:val="000000"/>
+          <w:sz w:val="19"/>
+          <w:szCs w:val="19"/>
+          <w:highlight w:val="white"/>
+          <w:lang w:eastAsia="en-US"/>
+        </w:rPr>
+        <w:t>std</w:t>
+      </w:r>
+      <w:proofErr w:type="spellEnd"/>
+      <w:r>
+        <w:rPr>
+          <w:rFonts w:ascii="Consolas" w:eastAsiaTheme="minorHAnsi" w:hAnsi="Consolas" w:cs="Consolas"/>
+          <w:color w:val="000000"/>
+          <w:sz w:val="19"/>
+          <w:szCs w:val="19"/>
+          <w:highlight w:val="white"/>
+          <w:lang w:eastAsia="en-US"/>
+        </w:rPr>
+        <w:t>::</w:t>
       </w:r>
       <w:r>
         <w:rPr>
@@ -10955,7 +12560,55 @@
           <w:highlight w:val="white"/>
           <w:lang w:eastAsia="en-US"/>
         </w:rPr>
-        <w:t>&lt;rt::core::</w:t>
+        <w:t>&lt;</w:t>
+      </w:r>
+      <w:proofErr w:type="spellStart"/>
+      <w:r>
+        <w:rPr>
+          <w:rFonts w:ascii="Consolas" w:eastAsiaTheme="minorHAnsi" w:hAnsi="Consolas" w:cs="Consolas"/>
+          <w:color w:val="000000"/>
+          <w:sz w:val="19"/>
+          <w:szCs w:val="19"/>
+          <w:highlight w:val="white"/>
+          <w:lang w:eastAsia="en-US"/>
+        </w:rPr>
+        <w:t>rt</w:t>
+      </w:r>
+      <w:proofErr w:type="spellEnd"/>
+      <w:r>
+        <w:rPr>
+          <w:rFonts w:ascii="Consolas" w:eastAsiaTheme="minorHAnsi" w:hAnsi="Consolas" w:cs="Consolas"/>
+          <w:color w:val="000000"/>
+          <w:sz w:val="19"/>
+          <w:szCs w:val="19"/>
+          <w:highlight w:val="white"/>
+          <w:lang w:eastAsia="en-US"/>
+        </w:rPr>
+        <w:t>:</w:t>
+      </w:r>
+      <w:proofErr w:type="gramStart"/>
+      <w:r>
+        <w:rPr>
+          <w:rFonts w:ascii="Consolas" w:eastAsiaTheme="minorHAnsi" w:hAnsi="Consolas" w:cs="Consolas"/>
+          <w:color w:val="000000"/>
+          <w:sz w:val="19"/>
+          <w:szCs w:val="19"/>
+          <w:highlight w:val="white"/>
+          <w:lang w:eastAsia="en-US"/>
+        </w:rPr>
+        <w:t>:core</w:t>
+      </w:r>
+      <w:proofErr w:type="gramEnd"/>
+      <w:r>
+        <w:rPr>
+          <w:rFonts w:ascii="Consolas" w:eastAsiaTheme="minorHAnsi" w:hAnsi="Consolas" w:cs="Consolas"/>
+          <w:color w:val="000000"/>
+          <w:sz w:val="19"/>
+          <w:szCs w:val="19"/>
+          <w:highlight w:val="white"/>
+          <w:lang w:eastAsia="en-US"/>
+        </w:rPr>
+        <w:t>::</w:t>
       </w:r>
       <w:r>
         <w:rPr>
@@ -11007,6 +12660,7 @@
         </w:rPr>
         <w:tab/>
       </w:r>
+      <w:proofErr w:type="gramStart"/>
       <w:r>
         <w:rPr>
           <w:rFonts w:ascii="Consolas" w:eastAsiaTheme="minorHAnsi" w:hAnsi="Consolas" w:cs="Consolas"/>
@@ -11018,6 +12672,7 @@
         </w:rPr>
         <w:t>for</w:t>
       </w:r>
+      <w:proofErr w:type="gramEnd"/>
       <w:r>
         <w:rPr>
           <w:rFonts w:ascii="Consolas" w:eastAsiaTheme="minorHAnsi" w:hAnsi="Consolas" w:cs="Consolas"/>
@@ -11089,7 +12744,78 @@
           <w:lang w:eastAsia="en-US"/>
         </w:rPr>
         <w:tab/>
-        <w:t>surfaces.push_back(film-&gt;get_surface());</w:t>
+      </w:r>
+      <w:proofErr w:type="spellStart"/>
+      <w:r>
+        <w:rPr>
+          <w:rFonts w:ascii="Consolas" w:eastAsiaTheme="minorHAnsi" w:hAnsi="Consolas" w:cs="Consolas"/>
+          <w:color w:val="000000"/>
+          <w:sz w:val="19"/>
+          <w:szCs w:val="19"/>
+          <w:highlight w:val="white"/>
+          <w:lang w:eastAsia="en-US"/>
+        </w:rPr>
+        <w:t>surfaces.push_</w:t>
+      </w:r>
+      <w:proofErr w:type="gramStart"/>
+      <w:r>
+        <w:rPr>
+          <w:rFonts w:ascii="Consolas" w:eastAsiaTheme="minorHAnsi" w:hAnsi="Consolas" w:cs="Consolas"/>
+          <w:color w:val="000000"/>
+          <w:sz w:val="19"/>
+          <w:szCs w:val="19"/>
+          <w:highlight w:val="white"/>
+          <w:lang w:eastAsia="en-US"/>
+        </w:rPr>
+        <w:t>back</w:t>
+      </w:r>
+      <w:proofErr w:type="spellEnd"/>
+      <w:r>
+        <w:rPr>
+          <w:rFonts w:ascii="Consolas" w:eastAsiaTheme="minorHAnsi" w:hAnsi="Consolas" w:cs="Consolas"/>
+          <w:color w:val="000000"/>
+          <w:sz w:val="19"/>
+          <w:szCs w:val="19"/>
+          <w:highlight w:val="white"/>
+          <w:lang w:eastAsia="en-US"/>
+        </w:rPr>
+        <w:t>(</w:t>
+      </w:r>
+      <w:proofErr w:type="gramEnd"/>
+      <w:r>
+        <w:rPr>
+          <w:rFonts w:ascii="Consolas" w:eastAsiaTheme="minorHAnsi" w:hAnsi="Consolas" w:cs="Consolas"/>
+          <w:color w:val="000000"/>
+          <w:sz w:val="19"/>
+          <w:szCs w:val="19"/>
+          <w:highlight w:val="white"/>
+          <w:lang w:eastAsia="en-US"/>
+        </w:rPr>
+        <w:t>film-&gt;</w:t>
+      </w:r>
+      <w:proofErr w:type="spellStart"/>
+      <w:r>
+        <w:rPr>
+          <w:rFonts w:ascii="Consolas" w:eastAsiaTheme="minorHAnsi" w:hAnsi="Consolas" w:cs="Consolas"/>
+          <w:color w:val="000000"/>
+          <w:sz w:val="19"/>
+          <w:szCs w:val="19"/>
+          <w:highlight w:val="white"/>
+          <w:lang w:eastAsia="en-US"/>
+        </w:rPr>
+        <w:t>get_surface</w:t>
+      </w:r>
+      <w:proofErr w:type="spellEnd"/>
+      <w:r>
+        <w:rPr>
+          <w:rFonts w:ascii="Consolas" w:eastAsiaTheme="minorHAnsi" w:hAnsi="Consolas" w:cs="Consolas"/>
+          <w:color w:val="000000"/>
+          <w:sz w:val="19"/>
+          <w:szCs w:val="19"/>
+          <w:highlight w:val="white"/>
+          <w:lang w:eastAsia="en-US"/>
+        </w:rPr>
+        <w:t>());</w:t>
       </w:r>
     </w:p>
     <w:p>
@@ -11147,7 +12873,80 @@
           <w:lang w:eastAsia="en-US"/>
         </w:rPr>
         <w:tab/>
-        <w:t>rt::sdl::present_rendering(surfaces);</w:t>
+      </w:r>
+      <w:proofErr w:type="spellStart"/>
+      <w:proofErr w:type="gramStart"/>
+      <w:r>
+        <w:rPr>
+          <w:rFonts w:ascii="Consolas" w:eastAsiaTheme="minorHAnsi" w:hAnsi="Consolas" w:cs="Consolas"/>
+          <w:color w:val="000000"/>
+          <w:sz w:val="19"/>
+          <w:szCs w:val="19"/>
+          <w:highlight w:val="white"/>
+          <w:lang w:eastAsia="en-US"/>
+        </w:rPr>
+        <w:t>rt</w:t>
+      </w:r>
+      <w:proofErr w:type="spellEnd"/>
+      <w:proofErr w:type="gramEnd"/>
+      <w:r>
+        <w:rPr>
+          <w:rFonts w:ascii="Consolas" w:eastAsiaTheme="minorHAnsi" w:hAnsi="Consolas" w:cs="Consolas"/>
+          <w:color w:val="000000"/>
+          <w:sz w:val="19"/>
+          <w:szCs w:val="19"/>
+          <w:highlight w:val="white"/>
+          <w:lang w:eastAsia="en-US"/>
+        </w:rPr>
+        <w:t>::</w:t>
+      </w:r>
+      <w:proofErr w:type="spellStart"/>
+      <w:r>
+        <w:rPr>
+          <w:rFonts w:ascii="Consolas" w:eastAsiaTheme="minorHAnsi" w:hAnsi="Consolas" w:cs="Consolas"/>
+          <w:color w:val="000000"/>
+          <w:sz w:val="19"/>
+          <w:szCs w:val="19"/>
+          <w:highlight w:val="white"/>
+          <w:lang w:eastAsia="en-US"/>
+        </w:rPr>
+        <w:t>sdl</w:t>
+      </w:r>
+      <w:proofErr w:type="spellEnd"/>
+      <w:r>
+        <w:rPr>
+          <w:rFonts w:ascii="Consolas" w:eastAsiaTheme="minorHAnsi" w:hAnsi="Consolas" w:cs="Consolas"/>
+          <w:color w:val="000000"/>
+          <w:sz w:val="19"/>
+          <w:szCs w:val="19"/>
+          <w:highlight w:val="white"/>
+          <w:lang w:eastAsia="en-US"/>
+        </w:rPr>
+        <w:t>::</w:t>
+      </w:r>
+      <w:proofErr w:type="spellStart"/>
+      <w:r>
+        <w:rPr>
+          <w:rFonts w:ascii="Consolas" w:eastAsiaTheme="minorHAnsi" w:hAnsi="Consolas" w:cs="Consolas"/>
+          <w:color w:val="000000"/>
+          <w:sz w:val="19"/>
+          <w:szCs w:val="19"/>
+          <w:highlight w:val="white"/>
+          <w:lang w:eastAsia="en-US"/>
+        </w:rPr>
+        <w:t>present_rendering</w:t>
+      </w:r>
+      <w:proofErr w:type="spellEnd"/>
+      <w:r>
+        <w:rPr>
+          <w:rFonts w:ascii="Consolas" w:eastAsiaTheme="minorHAnsi" w:hAnsi="Consolas" w:cs="Consolas"/>
+          <w:color w:val="000000"/>
+          <w:sz w:val="19"/>
+          <w:szCs w:val="19"/>
+          <w:highlight w:val="white"/>
+          <w:lang w:eastAsia="en-US"/>
+        </w:rPr>
+        <w:t>(surfaces);</w:t>
       </w:r>
     </w:p>
     <w:p>
@@ -11195,12 +12994,21 @@
         </w:rPr>
         <w:t xml:space="preserve">м нужните данни за представяне и предава контрола на </w:t>
       </w:r>
-      <w:r>
-        <w:rPr>
-          <w:rFonts w:ascii="Consolas" w:hAnsi="Consolas" w:cs="Consolas"/>
-          <w:sz w:val="28"/>
-        </w:rPr>
-        <w:t>present_rendering,</w:t>
+      <w:proofErr w:type="spellStart"/>
+      <w:r>
+        <w:rPr>
+          <w:rFonts w:ascii="Consolas" w:hAnsi="Consolas" w:cs="Consolas"/>
+          <w:sz w:val="28"/>
+        </w:rPr>
+        <w:t>present_rendering</w:t>
+      </w:r>
+      <w:proofErr w:type="spellEnd"/>
+      <w:r>
+        <w:rPr>
+          <w:rFonts w:ascii="Consolas" w:hAnsi="Consolas" w:cs="Consolas"/>
+          <w:sz w:val="28"/>
+        </w:rPr>
+        <w:t>,</w:t>
       </w:r>
       <w:r>
         <w:rPr>
@@ -11277,6 +13085,7 @@
         </w:rPr>
         <w:tab/>
       </w:r>
+      <w:proofErr w:type="gramStart"/>
       <w:r>
         <w:rPr>
           <w:rFonts w:ascii="Consolas" w:eastAsiaTheme="minorHAnsi" w:hAnsi="Consolas" w:cs="Consolas"/>
@@ -11288,6 +13097,7 @@
         </w:rPr>
         <w:t>for</w:t>
       </w:r>
+      <w:proofErr w:type="gramEnd"/>
       <w:r>
         <w:rPr>
           <w:rFonts w:ascii="Consolas" w:eastAsiaTheme="minorHAnsi" w:hAnsi="Consolas" w:cs="Consolas"/>
@@ -11359,7 +13169,54 @@
           <w:lang w:eastAsia="en-US"/>
         </w:rPr>
         <w:tab/>
-        <w:t>renderer.do_not_render();</w:t>
+      </w:r>
+      <w:proofErr w:type="spellStart"/>
+      <w:r>
+        <w:rPr>
+          <w:rFonts w:ascii="Consolas" w:eastAsiaTheme="minorHAnsi" w:hAnsi="Consolas" w:cs="Consolas"/>
+          <w:color w:val="000000"/>
+          <w:sz w:val="19"/>
+          <w:szCs w:val="19"/>
+          <w:highlight w:val="white"/>
+          <w:lang w:eastAsia="en-US"/>
+        </w:rPr>
+        <w:t>renderer.do_not_</w:t>
+      </w:r>
+      <w:proofErr w:type="gramStart"/>
+      <w:r>
+        <w:rPr>
+          <w:rFonts w:ascii="Consolas" w:eastAsiaTheme="minorHAnsi" w:hAnsi="Consolas" w:cs="Consolas"/>
+          <w:color w:val="000000"/>
+          <w:sz w:val="19"/>
+          <w:szCs w:val="19"/>
+          <w:highlight w:val="white"/>
+          <w:lang w:eastAsia="en-US"/>
+        </w:rPr>
+        <w:t>render</w:t>
+      </w:r>
+      <w:proofErr w:type="spellEnd"/>
+      <w:r>
+        <w:rPr>
+          <w:rFonts w:ascii="Consolas" w:eastAsiaTheme="minorHAnsi" w:hAnsi="Consolas" w:cs="Consolas"/>
+          <w:color w:val="000000"/>
+          <w:sz w:val="19"/>
+          <w:szCs w:val="19"/>
+          <w:highlight w:val="white"/>
+          <w:lang w:eastAsia="en-US"/>
+        </w:rPr>
+        <w:t>(</w:t>
+      </w:r>
+      <w:proofErr w:type="gramEnd"/>
+      <w:r>
+        <w:rPr>
+          <w:rFonts w:ascii="Consolas" w:eastAsiaTheme="minorHAnsi" w:hAnsi="Consolas" w:cs="Consolas"/>
+          <w:color w:val="000000"/>
+          <w:sz w:val="19"/>
+          <w:szCs w:val="19"/>
+          <w:highlight w:val="white"/>
+          <w:lang w:eastAsia="en-US"/>
+        </w:rPr>
+        <w:t>);</w:t>
       </w:r>
     </w:p>
     <w:p>
@@ -11418,7 +13275,54 @@
         </w:rPr>
         <w:lastRenderedPageBreak/>
         <w:tab/>
-        <w:t>render_thread.join();</w:t>
+      </w:r>
+      <w:proofErr w:type="spellStart"/>
+      <w:r>
+        <w:rPr>
+          <w:rFonts w:ascii="Consolas" w:eastAsiaTheme="minorHAnsi" w:hAnsi="Consolas" w:cs="Consolas"/>
+          <w:color w:val="000000"/>
+          <w:sz w:val="19"/>
+          <w:szCs w:val="19"/>
+          <w:highlight w:val="white"/>
+          <w:lang w:eastAsia="en-US"/>
+        </w:rPr>
+        <w:t>render_</w:t>
+      </w:r>
+      <w:proofErr w:type="gramStart"/>
+      <w:r>
+        <w:rPr>
+          <w:rFonts w:ascii="Consolas" w:eastAsiaTheme="minorHAnsi" w:hAnsi="Consolas" w:cs="Consolas"/>
+          <w:color w:val="000000"/>
+          <w:sz w:val="19"/>
+          <w:szCs w:val="19"/>
+          <w:highlight w:val="white"/>
+          <w:lang w:eastAsia="en-US"/>
+        </w:rPr>
+        <w:t>thread.join</w:t>
+      </w:r>
+      <w:proofErr w:type="spellEnd"/>
+      <w:r>
+        <w:rPr>
+          <w:rFonts w:ascii="Consolas" w:eastAsiaTheme="minorHAnsi" w:hAnsi="Consolas" w:cs="Consolas"/>
+          <w:color w:val="000000"/>
+          <w:sz w:val="19"/>
+          <w:szCs w:val="19"/>
+          <w:highlight w:val="white"/>
+          <w:lang w:eastAsia="en-US"/>
+        </w:rPr>
+        <w:t>(</w:t>
+      </w:r>
+      <w:proofErr w:type="gramEnd"/>
+      <w:r>
+        <w:rPr>
+          <w:rFonts w:ascii="Consolas" w:eastAsiaTheme="minorHAnsi" w:hAnsi="Consolas" w:cs="Consolas"/>
+          <w:color w:val="000000"/>
+          <w:sz w:val="19"/>
+          <w:szCs w:val="19"/>
+          <w:highlight w:val="white"/>
+          <w:lang w:eastAsia="en-US"/>
+        </w:rPr>
+        <w:t>);</w:t>
       </w:r>
     </w:p>
     <w:p>
@@ -11448,6 +13352,7 @@
         </w:rPr>
         <w:tab/>
       </w:r>
+      <w:proofErr w:type="gramStart"/>
       <w:r>
         <w:rPr>
           <w:rFonts w:ascii="Consolas" w:eastAsiaTheme="minorHAnsi" w:hAnsi="Consolas" w:cs="Consolas"/>
@@ -11459,6 +13364,7 @@
         </w:rPr>
         <w:t>for</w:t>
       </w:r>
+      <w:proofErr w:type="gramEnd"/>
       <w:r>
         <w:rPr>
           <w:rFonts w:ascii="Consolas" w:eastAsiaTheme="minorHAnsi" w:hAnsi="Consolas" w:cs="Consolas"/>
@@ -11531,6 +13437,7 @@
         </w:rPr>
         <w:tab/>
       </w:r>
+      <w:proofErr w:type="gramStart"/>
       <w:r>
         <w:rPr>
           <w:rFonts w:ascii="Consolas" w:eastAsiaTheme="minorHAnsi" w:hAnsi="Consolas" w:cs="Consolas"/>
@@ -11542,6 +13449,7 @@
         </w:rPr>
         <w:t>delete</w:t>
       </w:r>
+      <w:proofErr w:type="gramEnd"/>
       <w:r>
         <w:rPr>
           <w:rFonts w:ascii="Consolas" w:eastAsiaTheme="minorHAnsi" w:hAnsi="Consolas" w:cs="Consolas"/>
@@ -11608,7 +13516,43 @@
           <w:lang w:eastAsia="en-US"/>
         </w:rPr>
         <w:tab/>
-        <w:t>manager.cleanup();</w:t>
+      </w:r>
+      <w:proofErr w:type="spellStart"/>
+      <w:proofErr w:type="gramStart"/>
+      <w:r>
+        <w:rPr>
+          <w:rFonts w:ascii="Consolas" w:eastAsiaTheme="minorHAnsi" w:hAnsi="Consolas" w:cs="Consolas"/>
+          <w:color w:val="000000"/>
+          <w:sz w:val="19"/>
+          <w:szCs w:val="19"/>
+          <w:highlight w:val="white"/>
+          <w:lang w:eastAsia="en-US"/>
+        </w:rPr>
+        <w:t>manager.cleanup</w:t>
+      </w:r>
+      <w:proofErr w:type="spellEnd"/>
+      <w:r>
+        <w:rPr>
+          <w:rFonts w:ascii="Consolas" w:eastAsiaTheme="minorHAnsi" w:hAnsi="Consolas" w:cs="Consolas"/>
+          <w:color w:val="000000"/>
+          <w:sz w:val="19"/>
+          <w:szCs w:val="19"/>
+          <w:highlight w:val="white"/>
+          <w:lang w:eastAsia="en-US"/>
+        </w:rPr>
+        <w:t>(</w:t>
+      </w:r>
+      <w:proofErr w:type="gramEnd"/>
+      <w:r>
+        <w:rPr>
+          <w:rFonts w:ascii="Consolas" w:eastAsiaTheme="minorHAnsi" w:hAnsi="Consolas" w:cs="Consolas"/>
+          <w:color w:val="000000"/>
+          <w:sz w:val="19"/>
+          <w:szCs w:val="19"/>
+          <w:highlight w:val="white"/>
+          <w:lang w:eastAsia="en-US"/>
+        </w:rPr>
+        <w:t>);</w:t>
       </w:r>
     </w:p>
     <w:p>
@@ -11997,7 +13941,6 @@
           <w:sz w:val="28"/>
           <w:lang w:val="bg-BG"/>
         </w:rPr>
-        <w:lastRenderedPageBreak/>
         <w:t>3.8</w:t>
       </w:r>
       <w:r>
@@ -12015,49 +13958,16 @@
           <w:lang w:val="bg-BG"/>
         </w:rPr>
         <w:t>Филм</w:t>
+      </w:r>
+      <w:r>
+        <w:rPr>
+          <w:rFonts w:ascii="Consolas" w:hAnsi="Consolas" w:cs="Consolas"/>
+          <w:sz w:val="28"/>
+        </w:rPr>
+        <w:br w:type="page"/>
       </w:r>
       <w:bookmarkStart w:id="0" w:name="_GoBack"/>
       <w:bookmarkEnd w:id="0"/>
-      <w:r>
-        <w:rPr>
-          <w:rFonts w:ascii="Consolas" w:hAnsi="Consolas" w:cs="Consolas"/>
-          <w:sz w:val="28"/>
-        </w:rPr>
-        <w:br w:type="page"/>
-      </w:r>
-      <w:sdt>
-        <w:sdtPr>
-          <w:rPr>
-            <w:rFonts w:ascii="Cambria Math" w:hAnsi="Cambria Math" w:cs="Consolas"/>
-            <w:i/>
-            <w:sz w:val="28"/>
-          </w:rPr>
-          <w:id w:val="-1050690511"/>
-          <w:placeholder>
-            <w:docPart w:val="DefaultPlaceholder_1075446218"/>
-          </w:placeholder>
-          <w:temporary/>
-          <w:showingPlcHdr/>
-          <w:equation/>
-        </w:sdtPr>
-        <w:sdtEndPr/>
-        <w:sdtContent>
-          <m:oMathPara>
-            <m:oMath>
-              <m:r>
-                <m:rPr>
-                  <m:sty m:val="p"/>
-                </m:rPr>
-                <w:rPr>
-                  <w:rStyle w:val="PlaceholderText"/>
-                  <w:rFonts w:ascii="Cambria Math" w:eastAsiaTheme="minorHAnsi" w:hAnsi="Cambria Math"/>
-                </w:rPr>
-                <m:t>Type equation here.</m:t>
-              </m:r>
-            </m:oMath>
-          </m:oMathPara>
-        </w:sdtContent>
-      </w:sdt>
     </w:p>
     <w:p>
       <w:pPr>
@@ -12074,6 +13984,7 @@
           <w:sz w:val="28"/>
           <w:lang w:val="bg-BG"/>
         </w:rPr>
+        <w:lastRenderedPageBreak/>
         <w:t>Използвана литература</w:t>
       </w:r>
     </w:p>
@@ -12131,8 +14042,18 @@
           <w:sz w:val="28"/>
           <w:lang w:val="bg-BG"/>
         </w:rPr>
-        <w:t>пъти – 2 по-малко</w:t>
-      </w:r>
+        <w:t xml:space="preserve">пъти – </w:t>
+      </w:r>
+      <w:proofErr w:type="gramStart"/>
+      <w:r>
+        <w:rPr>
+          <w:rFonts w:ascii="Consolas" w:hAnsi="Consolas" w:cs="Consolas"/>
+          <w:sz w:val="28"/>
+          <w:lang w:val="bg-BG"/>
+        </w:rPr>
+        <w:t>2 по-малко</w:t>
+      </w:r>
+      <w:proofErr w:type="gramEnd"/>
     </w:p>
     <w:p>
       <w:pPr>
@@ -12610,12 +14531,21 @@
         </w:rPr>
         <w:t xml:space="preserve">Тяхната работа е да съхраняват индекс от списък с обекти сортиран по разположението им в пространството. Най-разпространените интексиращи структури са </w:t>
       </w:r>
-      <w:r>
-        <w:rPr>
-          <w:rFonts w:ascii="Consolas" w:hAnsi="Consolas" w:cs="Consolas"/>
-          <w:sz w:val="28"/>
-        </w:rPr>
-        <w:t xml:space="preserve">Kd-Tree, BVH </w:t>
+      <w:proofErr w:type="spellStart"/>
+      <w:r>
+        <w:rPr>
+          <w:rFonts w:ascii="Consolas" w:hAnsi="Consolas" w:cs="Consolas"/>
+          <w:sz w:val="28"/>
+        </w:rPr>
+        <w:t>Kd</w:t>
+      </w:r>
+      <w:proofErr w:type="spellEnd"/>
+      <w:r>
+        <w:rPr>
+          <w:rFonts w:ascii="Consolas" w:hAnsi="Consolas" w:cs="Consolas"/>
+          <w:sz w:val="28"/>
+        </w:rPr>
+        <w:t xml:space="preserve">-Tree, BVH </w:t>
       </w:r>
       <w:r>
         <w:rPr>
@@ -12640,12 +14570,21 @@
         </w:rPr>
         <w:t xml:space="preserve"> </w:t>
       </w:r>
-      <w:r>
-        <w:rPr>
-          <w:rFonts w:ascii="Consolas" w:hAnsi="Consolas" w:cs="Consolas"/>
-          <w:sz w:val="28"/>
-        </w:rPr>
-        <w:t xml:space="preserve">accel. </w:t>
+      <w:proofErr w:type="spellStart"/>
+      <w:r>
+        <w:rPr>
+          <w:rFonts w:ascii="Consolas" w:hAnsi="Consolas" w:cs="Consolas"/>
+          <w:sz w:val="28"/>
+        </w:rPr>
+        <w:t>accel</w:t>
+      </w:r>
+      <w:proofErr w:type="spellEnd"/>
+      <w:r>
+        <w:rPr>
+          <w:rFonts w:ascii="Consolas" w:hAnsi="Consolas" w:cs="Consolas"/>
+          <w:sz w:val="28"/>
+        </w:rPr>
+        <w:t xml:space="preserve">. </w:t>
       </w:r>
       <w:r>
         <w:rPr>
@@ -16525,548 +18464,6 @@
 </w:styles>
 </file>
 
-<file path=word/glossary/document.xml><?xml version="1.0" encoding="utf-8"?>
-<w:glossaryDocument xmlns:wpc="http://schemas.microsoft.com/office/word/2010/wordprocessingCanvas" xmlns:mc="http://schemas.openxmlformats.org/markup-compatibility/2006" xmlns:o="urn:schemas-microsoft-com:office:office" xmlns:r="http://schemas.openxmlformats.org/officeDocument/2006/relationships" xmlns:m="http://schemas.openxmlformats.org/officeDocument/2006/math" xmlns:v="urn:schemas-microsoft-com:vml" xmlns:wp14="http://schemas.microsoft.com/office/word/2010/wordprocessingDrawing" xmlns:wp="http://schemas.openxmlformats.org/drawingml/2006/wordprocessingDrawing" xmlns:w10="urn:schemas-microsoft-com:office:word" xmlns:w="http://schemas.openxmlformats.org/wordprocessingml/2006/main" xmlns:w14="http://schemas.microsoft.com/office/word/2010/wordml" xmlns:wpg="http://schemas.microsoft.com/office/word/2010/wordprocessingGroup" xmlns:wpi="http://schemas.microsoft.com/office/word/2010/wordprocessingInk" xmlns:wne="http://schemas.microsoft.com/office/word/2006/wordml" xmlns:wps="http://schemas.microsoft.com/office/word/2010/wordprocessingShape" mc:Ignorable="w14 wp14">
-  <w:docParts>
-    <w:docPart>
-      <w:docPartPr>
-        <w:name w:val="DefaultPlaceholder_1075446218"/>
-        <w:category>
-          <w:name w:val="General"/>
-          <w:gallery w:val="placeholder"/>
-        </w:category>
-        <w:types>
-          <w:type w:val="bbPlcHdr"/>
-        </w:types>
-        <w:behaviors>
-          <w:behavior w:val="content"/>
-        </w:behaviors>
-        <w:guid w:val="{BF8283CC-64C5-4E37-A3B7-A01317AB9C78}"/>
-      </w:docPartPr>
-      <w:docPartBody>
-        <w:p>
-          <w:r>
-            <w:rPr>
-              <w:rStyle w:val="PlaceholderText"/>
-            </w:rPr>
-            <w:t>Type equation here.</w:t>
-          </w:r>
-        </w:p>
-      </w:docPartBody>
-    </w:docPart>
-  </w:docParts>
-</w:glossaryDocument>
-</file>
-
-<file path=word/glossary/fontTable.xml><?xml version="1.0" encoding="utf-8"?>
-<w:fonts xmlns:mc="http://schemas.openxmlformats.org/markup-compatibility/2006" xmlns:r="http://schemas.openxmlformats.org/officeDocument/2006/relationships" xmlns:w="http://schemas.openxmlformats.org/wordprocessingml/2006/main" xmlns:w14="http://schemas.microsoft.com/office/word/2010/wordml" mc:Ignorable="w14">
-  <w:font w:name="Times New Roman">
-    <w:panose1 w:val="02020603050405020304"/>
-    <w:charset w:val="00"/>
-    <w:family w:val="roman"/>
-    <w:pitch w:val="variable"/>
-    <w:sig w:usb0="E0002AFF" w:usb1="C0007841" w:usb2="00000009" w:usb3="00000000" w:csb0="000001FF" w:csb1="00000000"/>
-  </w:font>
-  <w:font w:name="Consolas">
-    <w:panose1 w:val="020B0609020204030204"/>
-    <w:charset w:val="00"/>
-    <w:family w:val="modern"/>
-    <w:pitch w:val="fixed"/>
-    <w:sig w:usb0="E10002FF" w:usb1="4000FCFF" w:usb2="00000009" w:usb3="00000000" w:csb0="0000019F" w:csb1="00000000"/>
-  </w:font>
-  <w:font w:name="Calibri">
-    <w:panose1 w:val="020F0502020204030204"/>
-    <w:charset w:val="00"/>
-    <w:family w:val="swiss"/>
-    <w:pitch w:val="variable"/>
-    <w:sig w:usb0="E10002FF" w:usb1="4000ACFF" w:usb2="00000009" w:usb3="00000000" w:csb0="0000019F" w:csb1="00000000"/>
-  </w:font>
-  <w:font w:name="Sentry">
-    <w:altName w:val="Arial"/>
-    <w:charset w:val="00"/>
-    <w:family w:val="swiss"/>
-    <w:pitch w:val="variable"/>
-    <w:sig w:usb0="00000003" w:usb1="00000000" w:usb2="00000000" w:usb3="00000000" w:csb0="00000001" w:csb1="00000000"/>
-  </w:font>
-  <w:font w:name="Tahoma">
-    <w:panose1 w:val="020B0604030504040204"/>
-    <w:charset w:val="00"/>
-    <w:family w:val="swiss"/>
-    <w:pitch w:val="variable"/>
-    <w:sig w:usb0="E1002EFF" w:usb1="C000605B" w:usb2="00000029" w:usb3="00000000" w:csb0="000101FF" w:csb1="00000000"/>
-  </w:font>
-  <w:font w:name="Cambria Math">
-    <w:panose1 w:val="02040503050406030204"/>
-    <w:charset w:val="00"/>
-    <w:family w:val="roman"/>
-    <w:pitch w:val="variable"/>
-    <w:sig w:usb0="E00002FF" w:usb1="420024FF" w:usb2="00000000" w:usb3="00000000" w:csb0="0000019F" w:csb1="00000000"/>
-  </w:font>
-  <w:font w:name="Cambria">
-    <w:panose1 w:val="02040503050406030204"/>
-    <w:charset w:val="00"/>
-    <w:family w:val="roman"/>
-    <w:pitch w:val="variable"/>
-    <w:sig w:usb0="E00002FF" w:usb1="400004FF" w:usb2="00000000" w:usb3="00000000" w:csb0="0000019F" w:csb1="00000000"/>
-  </w:font>
-</w:fonts>
-</file>
-
-<file path=word/glossary/settings.xml><?xml version="1.0" encoding="utf-8"?>
-<w:settings xmlns:mc="http://schemas.openxmlformats.org/markup-compatibility/2006" xmlns:o="urn:schemas-microsoft-com:office:office" xmlns:r="http://schemas.openxmlformats.org/officeDocument/2006/relationships" xmlns:m="http://schemas.openxmlformats.org/officeDocument/2006/math" xmlns:v="urn:schemas-microsoft-com:vml" xmlns:w10="urn:schemas-microsoft-com:office:word" xmlns:w="http://schemas.openxmlformats.org/wordprocessingml/2006/main" xmlns:w14="http://schemas.microsoft.com/office/word/2010/wordml" xmlns:sl="http://schemas.openxmlformats.org/schemaLibrary/2006/main" mc:Ignorable="w14">
-  <w:view w:val="normal"/>
-  <w:defaultTabStop w:val="720"/>
-  <w:characterSpacingControl w:val="doNotCompress"/>
-  <w:compat>
-    <w:useFELayout/>
-    <w:compatSetting w:name="compatibilityMode" w:uri="http://schemas.microsoft.com/office/word" w:val="14"/>
-    <w:compatSetting w:name="overrideTableStyleFontSizeAndJustification" w:uri="http://schemas.microsoft.com/office/word" w:val="1"/>
-    <w:compatSetting w:name="enableOpenTypeFeatures" w:uri="http://schemas.microsoft.com/office/word" w:val="1"/>
-    <w:compatSetting w:name="doNotFlipMirrorIndents" w:uri="http://schemas.microsoft.com/office/word" w:val="1"/>
-  </w:compat>
-  <w:rsids>
-    <w:rsidRoot w:val="00E703AD"/>
-    <w:rsid w:val="001142FA"/>
-    <w:rsid w:val="001B7950"/>
-    <w:rsid w:val="00382848"/>
-    <w:rsid w:val="00514056"/>
-    <w:rsid w:val="00575741"/>
-    <w:rsid w:val="006F0904"/>
-    <w:rsid w:val="0089027F"/>
-    <w:rsid w:val="009C62B6"/>
-    <w:rsid w:val="00AD45C3"/>
-    <w:rsid w:val="00C141C3"/>
-    <w:rsid w:val="00E14B8B"/>
-    <w:rsid w:val="00E703AD"/>
-    <w:rsid w:val="00EF1FCC"/>
-  </w:rsids>
-  <m:mathPr>
-    <m:mathFont m:val="Cambria Math"/>
-    <m:brkBin m:val="before"/>
-    <m:brkBinSub m:val="--"/>
-    <m:smallFrac m:val="0"/>
-    <m:dispDef/>
-    <m:lMargin m:val="0"/>
-    <m:rMargin m:val="0"/>
-    <m:defJc m:val="centerGroup"/>
-    <m:wrapIndent m:val="1440"/>
-    <m:intLim m:val="subSup"/>
-    <m:naryLim m:val="undOvr"/>
-  </m:mathPr>
-  <w:themeFontLang w:val="en-US"/>
-  <w:clrSchemeMapping w:bg1="light1" w:t1="dark1" w:bg2="light2" w:t2="dark2" w:accent1="accent1" w:accent2="accent2" w:accent3="accent3" w:accent4="accent4" w:accent5="accent5" w:accent6="accent6" w:hyperlink="hyperlink" w:followedHyperlink="followedHyperlink"/>
-  <w:decimalSymbol w:val="."/>
-  <w:listSeparator w:val=","/>
-</w:settings>
-</file>
-
-<file path=word/glossary/styles.xml><?xml version="1.0" encoding="utf-8"?>
-<w:styles xmlns:mc="http://schemas.openxmlformats.org/markup-compatibility/2006" xmlns:r="http://schemas.openxmlformats.org/officeDocument/2006/relationships" xmlns:w="http://schemas.openxmlformats.org/wordprocessingml/2006/main" xmlns:w14="http://schemas.microsoft.com/office/word/2010/wordml" mc:Ignorable="w14">
-  <w:docDefaults>
-    <w:rPrDefault>
-      <w:rPr>
-        <w:rFonts w:asciiTheme="minorHAnsi" w:eastAsiaTheme="minorEastAsia" w:hAnsiTheme="minorHAnsi" w:cstheme="minorBidi"/>
-        <w:sz w:val="22"/>
-        <w:szCs w:val="22"/>
-        <w:lang w:val="en-US" w:eastAsia="en-US" w:bidi="ar-SA"/>
-      </w:rPr>
-    </w:rPrDefault>
-    <w:pPrDefault>
-      <w:pPr>
-        <w:spacing w:after="200" w:line="276" w:lineRule="auto"/>
-      </w:pPr>
-    </w:pPrDefault>
-  </w:docDefaults>
-  <w:latentStyles w:defLockedState="0" w:defUIPriority="99" w:defSemiHidden="1" w:defUnhideWhenUsed="1" w:defQFormat="0" w:count="267">
-    <w:lsdException w:name="Normal" w:semiHidden="0" w:uiPriority="0" w:unhideWhenUsed="0" w:qFormat="1"/>
-    <w:lsdException w:name="heading 1" w:semiHidden="0" w:uiPriority="9" w:unhideWhenUsed="0" w:qFormat="1"/>
-    <w:lsdException w:name="heading 2" w:uiPriority="9" w:qFormat="1"/>
-    <w:lsdException w:name="heading 3" w:uiPriority="9" w:qFormat="1"/>
-    <w:lsdException w:name="heading 4" w:uiPriority="9" w:qFormat="1"/>
-    <w:lsdException w:name="heading 5" w:uiPriority="9" w:qFormat="1"/>
-    <w:lsdException w:name="heading 6" w:uiPriority="9" w:qFormat="1"/>
-    <w:lsdException w:name="heading 7" w:uiPriority="9" w:qFormat="1"/>
-    <w:lsdException w:name="heading 8" w:uiPriority="9" w:qFormat="1"/>
-    <w:lsdException w:name="heading 9" w:uiPriority="9" w:qFormat="1"/>
-    <w:lsdException w:name="toc 1" w:uiPriority="39"/>
-    <w:lsdException w:name="toc 2" w:uiPriority="39"/>
-    <w:lsdException w:name="toc 3" w:uiPriority="39"/>
-    <w:lsdException w:name="toc 4" w:uiPriority="39"/>
-    <w:lsdException w:name="toc 5" w:uiPriority="39"/>
-    <w:lsdException w:name="toc 6" w:uiPriority="39"/>
-    <w:lsdException w:name="toc 7" w:uiPriority="39"/>
-    <w:lsdException w:name="toc 8" w:uiPriority="39"/>
-    <w:lsdException w:name="toc 9" w:uiPriority="39"/>
-    <w:lsdException w:name="caption" w:uiPriority="35" w:qFormat="1"/>
-    <w:lsdException w:name="Title" w:semiHidden="0" w:uiPriority="10" w:unhideWhenUsed="0" w:qFormat="1"/>
-    <w:lsdException w:name="Default Paragraph Font" w:uiPriority="1"/>
-    <w:lsdException w:name="Subtitle" w:semiHidden="0" w:uiPriority="11" w:unhideWhenUsed="0" w:qFormat="1"/>
-    <w:lsdException w:name="Strong" w:semiHidden="0" w:uiPriority="22" w:unhideWhenUsed="0" w:qFormat="1"/>
-    <w:lsdException w:name="Emphasis" w:semiHidden="0" w:uiPriority="20" w:unhideWhenUsed="0" w:qFormat="1"/>
-    <w:lsdException w:name="Table Grid" w:semiHidden="0" w:uiPriority="59" w:unhideWhenUsed="0"/>
-    <w:lsdException w:name="Placeholder Text" w:unhideWhenUsed="0"/>
-    <w:lsdException w:name="No Spacing" w:semiHidden="0" w:uiPriority="1" w:unhideWhenUsed="0" w:qFormat="1"/>
-    <w:lsdException w:name="Light Shading" w:semiHidden="0" w:uiPriority="60" w:unhideWhenUsed="0"/>
-    <w:lsdException w:name="Light List" w:semiHidden="0" w:uiPriority="61" w:unhideWhenUsed="0"/>
-    <w:lsdException w:name="Light Grid" w:semiHidden="0" w:uiPriority="62" w:unhideWhenUsed="0"/>
-    <w:lsdException w:name="Medium Shading 1" w:semiHidden="0" w:uiPriority="63" w:unhideWhenUsed="0"/>
-    <w:lsdException w:name="Medium Shading 2" w:semiHidden="0" w:uiPriority="64" w:unhideWhenUsed="0"/>
-    <w:lsdException w:name="Medium List 1" w:semiHidden="0" w:uiPriority="65" w:unhideWhenUsed="0"/>
-    <w:lsdException w:name="Medium List 2" w:semiHidden="0" w:uiPriority="66" w:unhideWhenUsed="0"/>
-    <w:lsdException w:name="Medium Grid 1" w:semiHidden="0" w:uiPriority="67" w:unhideWhenUsed="0"/>
-    <w:lsdException w:name="Medium Grid 2" w:semiHidden="0" w:uiPriority="68" w:unhideWhenUsed="0"/>
-    <w:lsdException w:name="Medium Grid 3" w:semiHidden="0" w:uiPriority="69" w:unhideWhenUsed="0"/>
-    <w:lsdException w:name="Dark List" w:semiHidden="0" w:uiPriority="70" w:unhideWhenUsed="0"/>
-    <w:lsdException w:name="Colorful Shading" w:semiHidden="0" w:uiPriority="71" w:unhideWhenUsed="0"/>
-    <w:lsdException w:name="Colorful List" w:semiHidden="0" w:uiPriority="72" w:unhideWhenUsed="0"/>
-    <w:lsdException w:name="Colorful Grid" w:semiHidden="0" w:uiPriority="73" w:unhideWhenUsed="0"/>
-    <w:lsdException w:name="Light Shading Accent 1" w:semiHidden="0" w:uiPriority="60" w:unhideWhenUsed="0"/>
-    <w:lsdException w:name="Light List Accent 1" w:semiHidden="0" w:uiPriority="61" w:unhideWhenUsed="0"/>
-    <w:lsdException w:name="Light Grid Accent 1" w:semiHidden="0" w:uiPriority="62" w:unhideWhenUsed="0"/>
-    <w:lsdException w:name="Medium Shading 1 Accent 1" w:semiHidden="0" w:uiPriority="63" w:unhideWhenUsed="0"/>
-    <w:lsdException w:name="Medium Shading 2 Accent 1" w:semiHidden="0" w:uiPriority="64" w:unhideWhenUsed="0"/>
-    <w:lsdException w:name="Medium List 1 Accent 1" w:semiHidden="0" w:uiPriority="65" w:unhideWhenUsed="0"/>
-    <w:lsdException w:name="Revision" w:unhideWhenUsed="0"/>
-    <w:lsdException w:name="List Paragraph" w:semiHidden="0" w:uiPriority="34" w:unhideWhenUsed="0" w:qFormat="1"/>
-    <w:lsdException w:name="Quote" w:semiHidden="0" w:uiPriority="29" w:unhideWhenUsed="0" w:qFormat="1"/>
-    <w:lsdException w:name="Intense Quote" w:semiHidden="0" w:uiPriority="30" w:unhideWhenUsed="0" w:qFormat="1"/>
-    <w:lsdException w:name="Medium List 2 Accent 1" w:semiHidden="0" w:uiPriority="66" w:unhideWhenUsed="0"/>
-    <w:lsdException w:name="Medium Grid 1 Accent 1" w:semiHidden="0" w:uiPriority="67" w:unhideWhenUsed="0"/>
-    <w:lsdException w:name="Medium Grid 2 Accent 1" w:semiHidden="0" w:uiPriority="68" w:unhideWhenUsed="0"/>
-    <w:lsdException w:name="Medium Grid 3 Accent 1" w:semiHidden="0" w:uiPriority="69" w:unhideWhenUsed="0"/>
-    <w:lsdException w:name="Dark List Accent 1" w:semiHidden="0" w:uiPriority="70" w:unhideWhenUsed="0"/>
-    <w:lsdException w:name="Colorful Shading Accent 1" w:semiHidden="0" w:uiPriority="71" w:unhideWhenUsed="0"/>
-    <w:lsdException w:name="Colorful List Accent 1" w:semiHidden="0" w:uiPriority="72" w:unhideWhenUsed="0"/>
-    <w:lsdException w:name="Colorful Grid Accent 1" w:semiHidden="0" w:uiPriority="73" w:unhideWhenUsed="0"/>
-    <w:lsdException w:name="Light Shading Accent 2" w:semiHidden="0" w:uiPriority="60" w:unhideWhenUsed="0"/>
-    <w:lsdException w:name="Light List Accent 2" w:semiHidden="0" w:uiPriority="61" w:unhideWhenUsed="0"/>
-    <w:lsdException w:name="Light Grid Accent 2" w:semiHidden="0" w:uiPriority="62" w:unhideWhenUsed="0"/>
-    <w:lsdException w:name="Medium Shading 1 Accent 2" w:semiHidden="0" w:uiPriority="63" w:unhideWhenUsed="0"/>
-    <w:lsdException w:name="Medium Shading 2 Accent 2" w:semiHidden="0" w:uiPriority="64" w:unhideWhenUsed="0"/>
-    <w:lsdException w:name="Medium List 1 Accent 2" w:semiHidden="0" w:uiPriority="65" w:unhideWhenUsed="0"/>
-    <w:lsdException w:name="Medium List 2 Accent 2" w:semiHidden="0" w:uiPriority="66" w:unhideWhenUsed="0"/>
-    <w:lsdException w:name="Medium Grid 1 Accent 2" w:semiHidden="0" w:uiPriority="67" w:unhideWhenUsed="0"/>
-    <w:lsdException w:name="Medium Grid 2 Accent 2" w:semiHidden="0" w:uiPriority="68" w:unhideWhenUsed="0"/>
-    <w:lsdException w:name="Medium Grid 3 Accent 2" w:semiHidden="0" w:uiPriority="69" w:unhideWhenUsed="0"/>
-    <w:lsdException w:name="Dark List Accent 2" w:semiHidden="0" w:uiPriority="70" w:unhideWhenUsed="0"/>
-    <w:lsdException w:name="Colorful Shading Accent 2" w:semiHidden="0" w:uiPriority="71" w:unhideWhenUsed="0"/>
-    <w:lsdException w:name="Colorful List Accent 2" w:semiHidden="0" w:uiPriority="72" w:unhideWhenUsed="0"/>
-    <w:lsdException w:name="Colorful Grid Accent 2" w:semiHidden="0" w:uiPriority="73" w:unhideWhenUsed="0"/>
-    <w:lsdException w:name="Light Shading Accent 3" w:semiHidden="0" w:uiPriority="60" w:unhideWhenUsed="0"/>
-    <w:lsdException w:name="Light List Accent 3" w:semiHidden="0" w:uiPriority="61" w:unhideWhenUsed="0"/>
-    <w:lsdException w:name="Light Grid Accent 3" w:semiHidden="0" w:uiPriority="62" w:unhideWhenUsed="0"/>
-    <w:lsdException w:name="Medium Shading 1 Accent 3" w:semiHidden="0" w:uiPriority="63" w:unhideWhenUsed="0"/>
-    <w:lsdException w:name="Medium Shading 2 Accent 3" w:semiHidden="0" w:uiPriority="64" w:unhideWhenUsed="0"/>
-    <w:lsdException w:name="Medium List 1 Accent 3" w:semiHidden="0" w:uiPriority="65" w:unhideWhenUsed="0"/>
-    <w:lsdException w:name="Medium List 2 Accent 3" w:semiHidden="0" w:uiPriority="66" w:unhideWhenUsed="0"/>
-    <w:lsdException w:name="Medium Grid 1 Accent 3" w:semiHidden="0" w:uiPriority="67" w:unhideWhenUsed="0"/>
-    <w:lsdException w:name="Medium Grid 2 Accent 3" w:semiHidden="0" w:uiPriority="68" w:unhideWhenUsed="0"/>
-    <w:lsdException w:name="Medium Grid 3 Accent 3" w:semiHidden="0" w:uiPriority="69" w:unhideWhenUsed="0"/>
-    <w:lsdException w:name="Dark List Accent 3" w:semiHidden="0" w:uiPriority="70" w:unhideWhenUsed="0"/>
-    <w:lsdException w:name="Colorful Shading Accent 3" w:semiHidden="0" w:uiPriority="71" w:unhideWhenUsed="0"/>
-    <w:lsdException w:name="Colorful List Accent 3" w:semiHidden="0" w:uiPriority="72" w:unhideWhenUsed="0"/>
-    <w:lsdException w:name="Colorful Grid Accent 3" w:semiHidden="0" w:uiPriority="73" w:unhideWhenUsed="0"/>
-    <w:lsdException w:name="Light Shading Accent 4" w:semiHidden="0" w:uiPriority="60" w:unhideWhenUsed="0"/>
-    <w:lsdException w:name="Light List Accent 4" w:semiHidden="0" w:uiPriority="61" w:unhideWhenUsed="0"/>
-    <w:lsdException w:name="Light Grid Accent 4" w:semiHidden="0" w:uiPriority="62" w:unhideWhenUsed="0"/>
-    <w:lsdException w:name="Medium Shading 1 Accent 4" w:semiHidden="0" w:uiPriority="63" w:unhideWhenUsed="0"/>
-    <w:lsdException w:name="Medium Shading 2 Accent 4" w:semiHidden="0" w:uiPriority="64" w:unhideWhenUsed="0"/>
-    <w:lsdException w:name="Medium List 1 Accent 4" w:semiHidden="0" w:uiPriority="65" w:unhideWhenUsed="0"/>
-    <w:lsdException w:name="Medium List 2 Accent 4" w:semiHidden="0" w:uiPriority="66" w:unhideWhenUsed="0"/>
-    <w:lsdException w:name="Medium Grid 1 Accent 4" w:semiHidden="0" w:uiPriority="67" w:unhideWhenUsed="0"/>
-    <w:lsdException w:name="Medium Grid 2 Accent 4" w:semiHidden="0" w:uiPriority="68" w:unhideWhenUsed="0"/>
-    <w:lsdException w:name="Medium Grid 3 Accent 4" w:semiHidden="0" w:uiPriority="69" w:unhideWhenUsed="0"/>
-    <w:lsdException w:name="Dark List Accent 4" w:semiHidden="0" w:uiPriority="70" w:unhideWhenUsed="0"/>
-    <w:lsdException w:name="Colorful Shading Accent 4" w:semiHidden="0" w:uiPriority="71" w:unhideWhenUsed="0"/>
-    <w:lsdException w:name="Colorful List Accent 4" w:semiHidden="0" w:uiPriority="72" w:unhideWhenUsed="0"/>
-    <w:lsdException w:name="Colorful Grid Accent 4" w:semiHidden="0" w:uiPriority="73" w:unhideWhenUsed="0"/>
-    <w:lsdException w:name="Light Shading Accent 5" w:semiHidden="0" w:uiPriority="60" w:unhideWhenUsed="0"/>
-    <w:lsdException w:name="Light List Accent 5" w:semiHidden="0" w:uiPriority="61" w:unhideWhenUsed="0"/>
-    <w:lsdException w:name="Light Grid Accent 5" w:semiHidden="0" w:uiPriority="62" w:unhideWhenUsed="0"/>
-    <w:lsdException w:name="Medium Shading 1 Accent 5" w:semiHidden="0" w:uiPriority="63" w:unhideWhenUsed="0"/>
-    <w:lsdException w:name="Medium Shading 2 Accent 5" w:semiHidden="0" w:uiPriority="64" w:unhideWhenUsed="0"/>
-    <w:lsdException w:name="Medium List 1 Accent 5" w:semiHidden="0" w:uiPriority="65" w:unhideWhenUsed="0"/>
-    <w:lsdException w:name="Medium List 2 Accent 5" w:semiHidden="0" w:uiPriority="66" w:unhideWhenUsed="0"/>
-    <w:lsdException w:name="Medium Grid 1 Accent 5" w:semiHidden="0" w:uiPriority="67" w:unhideWhenUsed="0"/>
-    <w:lsdException w:name="Medium Grid 2 Accent 5" w:semiHidden="0" w:uiPriority="68" w:unhideWhenUsed="0"/>
-    <w:lsdException w:name="Medium Grid 3 Accent 5" w:semiHidden="0" w:uiPriority="69" w:unhideWhenUsed="0"/>
-    <w:lsdException w:name="Dark List Accent 5" w:semiHidden="0" w:uiPriority="70" w:unhideWhenUsed="0"/>
-    <w:lsdException w:name="Colorful Shading Accent 5" w:semiHidden="0" w:uiPriority="71" w:unhideWhenUsed="0"/>
-    <w:lsdException w:name="Colorful List Accent 5" w:semiHidden="0" w:uiPriority="72" w:unhideWhenUsed="0"/>
-    <w:lsdException w:name="Colorful Grid Accent 5" w:semiHidden="0" w:uiPriority="73" w:unhideWhenUsed="0"/>
-    <w:lsdException w:name="Light Shading Accent 6" w:semiHidden="0" w:uiPriority="60" w:unhideWhenUsed="0"/>
-    <w:lsdException w:name="Light List Accent 6" w:semiHidden="0" w:uiPriority="61" w:unhideWhenUsed="0"/>
-    <w:lsdException w:name="Light Grid Accent 6" w:semiHidden="0" w:uiPriority="62" w:unhideWhenUsed="0"/>
-    <w:lsdException w:name="Medium Shading 1 Accent 6" w:semiHidden="0" w:uiPriority="63" w:unhideWhenUsed="0"/>
-    <w:lsdException w:name="Medium Shading 2 Accent 6" w:semiHidden="0" w:uiPriority="64" w:unhideWhenUsed="0"/>
-    <w:lsdException w:name="Medium List 1 Accent 6" w:semiHidden="0" w:uiPriority="65" w:unhideWhenUsed="0"/>
-    <w:lsdException w:name="Medium List 2 Accent 6" w:semiHidden="0" w:uiPriority="66" w:unhideWhenUsed="0"/>
-    <w:lsdException w:name="Medium Grid 1 Accent 6" w:semiHidden="0" w:uiPriority="67" w:unhideWhenUsed="0"/>
-    <w:lsdException w:name="Medium Grid 2 Accent 6" w:semiHidden="0" w:uiPriority="68" w:unhideWhenUsed="0"/>
-    <w:lsdException w:name="Medium Grid 3 Accent 6" w:semiHidden="0" w:uiPriority="69" w:unhideWhenUsed="0"/>
-    <w:lsdException w:name="Dark List Accent 6" w:semiHidden="0" w:uiPriority="70" w:unhideWhenUsed="0"/>
-    <w:lsdException w:name="Colorful Shading Accent 6" w:semiHidden="0" w:uiPriority="71" w:unhideWhenUsed="0"/>
-    <w:lsdException w:name="Colorful List Accent 6" w:semiHidden="0" w:uiPriority="72" w:unhideWhenUsed="0"/>
-    <w:lsdException w:name="Colorful Grid Accent 6" w:semiHidden="0" w:uiPriority="73" w:unhideWhenUsed="0"/>
-    <w:lsdException w:name="Subtle Emphasis" w:semiHidden="0" w:uiPriority="19" w:unhideWhenUsed="0" w:qFormat="1"/>
-    <w:lsdException w:name="Intense Emphasis" w:semiHidden="0" w:uiPriority="21" w:unhideWhenUsed="0" w:qFormat="1"/>
-    <w:lsdException w:name="Subtle Reference" w:semiHidden="0" w:uiPriority="31" w:unhideWhenUsed="0" w:qFormat="1"/>
-    <w:lsdException w:name="Intense Reference" w:semiHidden="0" w:uiPriority="32" w:unhideWhenUsed="0" w:qFormat="1"/>
-    <w:lsdException w:name="Book Title" w:semiHidden="0" w:uiPriority="33" w:unhideWhenUsed="0" w:qFormat="1"/>
-    <w:lsdException w:name="Bibliography" w:uiPriority="37"/>
-    <w:lsdException w:name="TOC Heading" w:uiPriority="39" w:qFormat="1"/>
-  </w:latentStyles>
-  <w:style w:type="paragraph" w:default="1" w:styleId="Normal">
-    <w:name w:val="Normal"/>
-    <w:qFormat/>
-  </w:style>
-  <w:style w:type="character" w:default="1" w:styleId="DefaultParagraphFont">
-    <w:name w:val="Default Paragraph Font"/>
-    <w:uiPriority w:val="1"/>
-    <w:semiHidden/>
-    <w:unhideWhenUsed/>
-  </w:style>
-  <w:style w:type="table" w:default="1" w:styleId="TableNormal">
-    <w:name w:val="Normal Table"/>
-    <w:uiPriority w:val="99"/>
-    <w:semiHidden/>
-    <w:unhideWhenUsed/>
-    <w:tblPr>
-      <w:tblInd w:w="0" w:type="dxa"/>
-      <w:tblCellMar>
-        <w:top w:w="0" w:type="dxa"/>
-        <w:left w:w="108" w:type="dxa"/>
-        <w:bottom w:w="0" w:type="dxa"/>
-        <w:right w:w="108" w:type="dxa"/>
-      </w:tblCellMar>
-    </w:tblPr>
-  </w:style>
-  <w:style w:type="numbering" w:default="1" w:styleId="NoList">
-    <w:name w:val="No List"/>
-    <w:uiPriority w:val="99"/>
-    <w:semiHidden/>
-    <w:unhideWhenUsed/>
-  </w:style>
-  <w:style w:type="character" w:styleId="PlaceholderText">
-    <w:name w:val="Placeholder Text"/>
-    <w:basedOn w:val="DefaultParagraphFont"/>
-    <w:uiPriority w:val="99"/>
-    <w:semiHidden/>
-    <w:rsid w:val="00E703AD"/>
-    <w:rPr>
-      <w:color w:val="808080"/>
-    </w:rPr>
-  </w:style>
-</w:styles>
-</file>
-
-<file path=word/glossary/stylesWithEffects.xml><?xml version="1.0" encoding="utf-8"?>
-<w:styles xmlns:wpc="http://schemas.microsoft.com/office/word/2010/wordprocessingCanvas" xmlns:mc="http://schemas.openxmlformats.org/markup-compatibility/2006" xmlns:o="urn:schemas-microsoft-com:office:office" xmlns:r="http://schemas.openxmlformats.org/officeDocument/2006/relationships" xmlns:m="http://schemas.openxmlformats.org/officeDocument/2006/math" xmlns:v="urn:schemas-microsoft-com:vml" xmlns:wp14="http://schemas.microsoft.com/office/word/2010/wordprocessingDrawing" xmlns:wp="http://schemas.openxmlformats.org/drawingml/2006/wordprocessingDrawing" xmlns:w10="urn:schemas-microsoft-com:office:word" xmlns:w="http://schemas.openxmlformats.org/wordprocessingml/2006/main" xmlns:w14="http://schemas.microsoft.com/office/word/2010/wordml" xmlns:wpg="http://schemas.microsoft.com/office/word/2010/wordprocessingGroup" xmlns:wpi="http://schemas.microsoft.com/office/word/2010/wordprocessingInk" xmlns:wne="http://schemas.microsoft.com/office/word/2006/wordml" xmlns:wps="http://schemas.microsoft.com/office/word/2010/wordprocessingShape" mc:Ignorable="w14 wp14">
-  <w:docDefaults>
-    <w:rPrDefault>
-      <w:rPr>
-        <w:rFonts w:asciiTheme="minorHAnsi" w:eastAsiaTheme="minorEastAsia" w:hAnsiTheme="minorHAnsi" w:cstheme="minorBidi"/>
-        <w:sz w:val="22"/>
-        <w:szCs w:val="22"/>
-        <w:lang w:val="en-US" w:eastAsia="en-US" w:bidi="ar-SA"/>
-      </w:rPr>
-    </w:rPrDefault>
-    <w:pPrDefault>
-      <w:pPr>
-        <w:spacing w:after="200" w:line="276" w:lineRule="auto"/>
-      </w:pPr>
-    </w:pPrDefault>
-  </w:docDefaults>
-  <w:latentStyles w:defLockedState="0" w:defUIPriority="99" w:defSemiHidden="1" w:defUnhideWhenUsed="1" w:defQFormat="0" w:count="267">
-    <w:lsdException w:name="Normal" w:semiHidden="0" w:uiPriority="0" w:unhideWhenUsed="0" w:qFormat="1"/>
-    <w:lsdException w:name="heading 1" w:semiHidden="0" w:uiPriority="9" w:unhideWhenUsed="0" w:qFormat="1"/>
-    <w:lsdException w:name="heading 2" w:uiPriority="9" w:qFormat="1"/>
-    <w:lsdException w:name="heading 3" w:uiPriority="9" w:qFormat="1"/>
-    <w:lsdException w:name="heading 4" w:uiPriority="9" w:qFormat="1"/>
-    <w:lsdException w:name="heading 5" w:uiPriority="9" w:qFormat="1"/>
-    <w:lsdException w:name="heading 6" w:uiPriority="9" w:qFormat="1"/>
-    <w:lsdException w:name="heading 7" w:uiPriority="9" w:qFormat="1"/>
-    <w:lsdException w:name="heading 8" w:uiPriority="9" w:qFormat="1"/>
-    <w:lsdException w:name="heading 9" w:uiPriority="9" w:qFormat="1"/>
-    <w:lsdException w:name="toc 1" w:uiPriority="39"/>
-    <w:lsdException w:name="toc 2" w:uiPriority="39"/>
-    <w:lsdException w:name="toc 3" w:uiPriority="39"/>
-    <w:lsdException w:name="toc 4" w:uiPriority="39"/>
-    <w:lsdException w:name="toc 5" w:uiPriority="39"/>
-    <w:lsdException w:name="toc 6" w:uiPriority="39"/>
-    <w:lsdException w:name="toc 7" w:uiPriority="39"/>
-    <w:lsdException w:name="toc 8" w:uiPriority="39"/>
-    <w:lsdException w:name="toc 9" w:uiPriority="39"/>
-    <w:lsdException w:name="caption" w:uiPriority="35" w:qFormat="1"/>
-    <w:lsdException w:name="Title" w:semiHidden="0" w:uiPriority="10" w:unhideWhenUsed="0" w:qFormat="1"/>
-    <w:lsdException w:name="Default Paragraph Font" w:uiPriority="1"/>
-    <w:lsdException w:name="Subtitle" w:semiHidden="0" w:uiPriority="11" w:unhideWhenUsed="0" w:qFormat="1"/>
-    <w:lsdException w:name="Strong" w:semiHidden="0" w:uiPriority="22" w:unhideWhenUsed="0" w:qFormat="1"/>
-    <w:lsdException w:name="Emphasis" w:semiHidden="0" w:uiPriority="20" w:unhideWhenUsed="0" w:qFormat="1"/>
-    <w:lsdException w:name="Table Grid" w:semiHidden="0" w:uiPriority="59" w:unhideWhenUsed="0"/>
-    <w:lsdException w:name="Placeholder Text" w:unhideWhenUsed="0"/>
-    <w:lsdException w:name="No Spacing" w:semiHidden="0" w:uiPriority="1" w:unhideWhenUsed="0" w:qFormat="1"/>
-    <w:lsdException w:name="Light Shading" w:semiHidden="0" w:uiPriority="60" w:unhideWhenUsed="0"/>
-    <w:lsdException w:name="Light List" w:semiHidden="0" w:uiPriority="61" w:unhideWhenUsed="0"/>
-    <w:lsdException w:name="Light Grid" w:semiHidden="0" w:uiPriority="62" w:unhideWhenUsed="0"/>
-    <w:lsdException w:name="Medium Shading 1" w:semiHidden="0" w:uiPriority="63" w:unhideWhenUsed="0"/>
-    <w:lsdException w:name="Medium Shading 2" w:semiHidden="0" w:uiPriority="64" w:unhideWhenUsed="0"/>
-    <w:lsdException w:name="Medium List 1" w:semiHidden="0" w:uiPriority="65" w:unhideWhenUsed="0"/>
-    <w:lsdException w:name="Medium List 2" w:semiHidden="0" w:uiPriority="66" w:unhideWhenUsed="0"/>
-    <w:lsdException w:name="Medium Grid 1" w:semiHidden="0" w:uiPriority="67" w:unhideWhenUsed="0"/>
-    <w:lsdException w:name="Medium Grid 2" w:semiHidden="0" w:uiPriority="68" w:unhideWhenUsed="0"/>
-    <w:lsdException w:name="Medium Grid 3" w:semiHidden="0" w:uiPriority="69" w:unhideWhenUsed="0"/>
-    <w:lsdException w:name="Dark List" w:semiHidden="0" w:uiPriority="70" w:unhideWhenUsed="0"/>
-    <w:lsdException w:name="Colorful Shading" w:semiHidden="0" w:uiPriority="71" w:unhideWhenUsed="0"/>
-    <w:lsdException w:name="Colorful List" w:semiHidden="0" w:uiPriority="72" w:unhideWhenUsed="0"/>
-    <w:lsdException w:name="Colorful Grid" w:semiHidden="0" w:uiPriority="73" w:unhideWhenUsed="0"/>
-    <w:lsdException w:name="Light Shading Accent 1" w:semiHidden="0" w:uiPriority="60" w:unhideWhenUsed="0"/>
-    <w:lsdException w:name="Light List Accent 1" w:semiHidden="0" w:uiPriority="61" w:unhideWhenUsed="0"/>
-    <w:lsdException w:name="Light Grid Accent 1" w:semiHidden="0" w:uiPriority="62" w:unhideWhenUsed="0"/>
-    <w:lsdException w:name="Medium Shading 1 Accent 1" w:semiHidden="0" w:uiPriority="63" w:unhideWhenUsed="0"/>
-    <w:lsdException w:name="Medium Shading 2 Accent 1" w:semiHidden="0" w:uiPriority="64" w:unhideWhenUsed="0"/>
-    <w:lsdException w:name="Medium List 1 Accent 1" w:semiHidden="0" w:uiPriority="65" w:unhideWhenUsed="0"/>
-    <w:lsdException w:name="Revision" w:unhideWhenUsed="0"/>
-    <w:lsdException w:name="List Paragraph" w:semiHidden="0" w:uiPriority="34" w:unhideWhenUsed="0" w:qFormat="1"/>
-    <w:lsdException w:name="Quote" w:semiHidden="0" w:uiPriority="29" w:unhideWhenUsed="0" w:qFormat="1"/>
-    <w:lsdException w:name="Intense Quote" w:semiHidden="0" w:uiPriority="30" w:unhideWhenUsed="0" w:qFormat="1"/>
-    <w:lsdException w:name="Medium List 2 Accent 1" w:semiHidden="0" w:uiPriority="66" w:unhideWhenUsed="0"/>
-    <w:lsdException w:name="Medium Grid 1 Accent 1" w:semiHidden="0" w:uiPriority="67" w:unhideWhenUsed="0"/>
-    <w:lsdException w:name="Medium Grid 2 Accent 1" w:semiHidden="0" w:uiPriority="68" w:unhideWhenUsed="0"/>
-    <w:lsdException w:name="Medium Grid 3 Accent 1" w:semiHidden="0" w:uiPriority="69" w:unhideWhenUsed="0"/>
-    <w:lsdException w:name="Dark List Accent 1" w:semiHidden="0" w:uiPriority="70" w:unhideWhenUsed="0"/>
-    <w:lsdException w:name="Colorful Shading Accent 1" w:semiHidden="0" w:uiPriority="71" w:unhideWhenUsed="0"/>
-    <w:lsdException w:name="Colorful List Accent 1" w:semiHidden="0" w:uiPriority="72" w:unhideWhenUsed="0"/>
-    <w:lsdException w:name="Colorful Grid Accent 1" w:semiHidden="0" w:uiPriority="73" w:unhideWhenUsed="0"/>
-    <w:lsdException w:name="Light Shading Accent 2" w:semiHidden="0" w:uiPriority="60" w:unhideWhenUsed="0"/>
-    <w:lsdException w:name="Light List Accent 2" w:semiHidden="0" w:uiPriority="61" w:unhideWhenUsed="0"/>
-    <w:lsdException w:name="Light Grid Accent 2" w:semiHidden="0" w:uiPriority="62" w:unhideWhenUsed="0"/>
-    <w:lsdException w:name="Medium Shading 1 Accent 2" w:semiHidden="0" w:uiPriority="63" w:unhideWhenUsed="0"/>
-    <w:lsdException w:name="Medium Shading 2 Accent 2" w:semiHidden="0" w:uiPriority="64" w:unhideWhenUsed="0"/>
-    <w:lsdException w:name="Medium List 1 Accent 2" w:semiHidden="0" w:uiPriority="65" w:unhideWhenUsed="0"/>
-    <w:lsdException w:name="Medium List 2 Accent 2" w:semiHidden="0" w:uiPriority="66" w:unhideWhenUsed="0"/>
-    <w:lsdException w:name="Medium Grid 1 Accent 2" w:semiHidden="0" w:uiPriority="67" w:unhideWhenUsed="0"/>
-    <w:lsdException w:name="Medium Grid 2 Accent 2" w:semiHidden="0" w:uiPriority="68" w:unhideWhenUsed="0"/>
-    <w:lsdException w:name="Medium Grid 3 Accent 2" w:semiHidden="0" w:uiPriority="69" w:unhideWhenUsed="0"/>
-    <w:lsdException w:name="Dark List Accent 2" w:semiHidden="0" w:uiPriority="70" w:unhideWhenUsed="0"/>
-    <w:lsdException w:name="Colorful Shading Accent 2" w:semiHidden="0" w:uiPriority="71" w:unhideWhenUsed="0"/>
-    <w:lsdException w:name="Colorful List Accent 2" w:semiHidden="0" w:uiPriority="72" w:unhideWhenUsed="0"/>
-    <w:lsdException w:name="Colorful Grid Accent 2" w:semiHidden="0" w:uiPriority="73" w:unhideWhenUsed="0"/>
-    <w:lsdException w:name="Light Shading Accent 3" w:semiHidden="0" w:uiPriority="60" w:unhideWhenUsed="0"/>
-    <w:lsdException w:name="Light List Accent 3" w:semiHidden="0" w:uiPriority="61" w:unhideWhenUsed="0"/>
-    <w:lsdException w:name="Light Grid Accent 3" w:semiHidden="0" w:uiPriority="62" w:unhideWhenUsed="0"/>
-    <w:lsdException w:name="Medium Shading 1 Accent 3" w:semiHidden="0" w:uiPriority="63" w:unhideWhenUsed="0"/>
-    <w:lsdException w:name="Medium Shading 2 Accent 3" w:semiHidden="0" w:uiPriority="64" w:unhideWhenUsed="0"/>
-    <w:lsdException w:name="Medium List 1 Accent 3" w:semiHidden="0" w:uiPriority="65" w:unhideWhenUsed="0"/>
-    <w:lsdException w:name="Medium List 2 Accent 3" w:semiHidden="0" w:uiPriority="66" w:unhideWhenUsed="0"/>
-    <w:lsdException w:name="Medium Grid 1 Accent 3" w:semiHidden="0" w:uiPriority="67" w:unhideWhenUsed="0"/>
-    <w:lsdException w:name="Medium Grid 2 Accent 3" w:semiHidden="0" w:uiPriority="68" w:unhideWhenUsed="0"/>
-    <w:lsdException w:name="Medium Grid 3 Accent 3" w:semiHidden="0" w:uiPriority="69" w:unhideWhenUsed="0"/>
-    <w:lsdException w:name="Dark List Accent 3" w:semiHidden="0" w:uiPriority="70" w:unhideWhenUsed="0"/>
-    <w:lsdException w:name="Colorful Shading Accent 3" w:semiHidden="0" w:uiPriority="71" w:unhideWhenUsed="0"/>
-    <w:lsdException w:name="Colorful List Accent 3" w:semiHidden="0" w:uiPriority="72" w:unhideWhenUsed="0"/>
-    <w:lsdException w:name="Colorful Grid Accent 3" w:semiHidden="0" w:uiPriority="73" w:unhideWhenUsed="0"/>
-    <w:lsdException w:name="Light Shading Accent 4" w:semiHidden="0" w:uiPriority="60" w:unhideWhenUsed="0"/>
-    <w:lsdException w:name="Light List Accent 4" w:semiHidden="0" w:uiPriority="61" w:unhideWhenUsed="0"/>
-    <w:lsdException w:name="Light Grid Accent 4" w:semiHidden="0" w:uiPriority="62" w:unhideWhenUsed="0"/>
-    <w:lsdException w:name="Medium Shading 1 Accent 4" w:semiHidden="0" w:uiPriority="63" w:unhideWhenUsed="0"/>
-    <w:lsdException w:name="Medium Shading 2 Accent 4" w:semiHidden="0" w:uiPriority="64" w:unhideWhenUsed="0"/>
-    <w:lsdException w:name="Medium List 1 Accent 4" w:semiHidden="0" w:uiPriority="65" w:unhideWhenUsed="0"/>
-    <w:lsdException w:name="Medium List 2 Accent 4" w:semiHidden="0" w:uiPriority="66" w:unhideWhenUsed="0"/>
-    <w:lsdException w:name="Medium Grid 1 Accent 4" w:semiHidden="0" w:uiPriority="67" w:unhideWhenUsed="0"/>
-    <w:lsdException w:name="Medium Grid 2 Accent 4" w:semiHidden="0" w:uiPriority="68" w:unhideWhenUsed="0"/>
-    <w:lsdException w:name="Medium Grid 3 Accent 4" w:semiHidden="0" w:uiPriority="69" w:unhideWhenUsed="0"/>
-    <w:lsdException w:name="Dark List Accent 4" w:semiHidden="0" w:uiPriority="70" w:unhideWhenUsed="0"/>
-    <w:lsdException w:name="Colorful Shading Accent 4" w:semiHidden="0" w:uiPriority="71" w:unhideWhenUsed="0"/>
-    <w:lsdException w:name="Colorful List Accent 4" w:semiHidden="0" w:uiPriority="72" w:unhideWhenUsed="0"/>
-    <w:lsdException w:name="Colorful Grid Accent 4" w:semiHidden="0" w:uiPriority="73" w:unhideWhenUsed="0"/>
-    <w:lsdException w:name="Light Shading Accent 5" w:semiHidden="0" w:uiPriority="60" w:unhideWhenUsed="0"/>
-    <w:lsdException w:name="Light List Accent 5" w:semiHidden="0" w:uiPriority="61" w:unhideWhenUsed="0"/>
-    <w:lsdException w:name="Light Grid Accent 5" w:semiHidden="0" w:uiPriority="62" w:unhideWhenUsed="0"/>
-    <w:lsdException w:name="Medium Shading 1 Accent 5" w:semiHidden="0" w:uiPriority="63" w:unhideWhenUsed="0"/>
-    <w:lsdException w:name="Medium Shading 2 Accent 5" w:semiHidden="0" w:uiPriority="64" w:unhideWhenUsed="0"/>
-    <w:lsdException w:name="Medium List 1 Accent 5" w:semiHidden="0" w:uiPriority="65" w:unhideWhenUsed="0"/>
-    <w:lsdException w:name="Medium List 2 Accent 5" w:semiHidden="0" w:uiPriority="66" w:unhideWhenUsed="0"/>
-    <w:lsdException w:name="Medium Grid 1 Accent 5" w:semiHidden="0" w:uiPriority="67" w:unhideWhenUsed="0"/>
-    <w:lsdException w:name="Medium Grid 2 Accent 5" w:semiHidden="0" w:uiPriority="68" w:unhideWhenUsed="0"/>
-    <w:lsdException w:name="Medium Grid 3 Accent 5" w:semiHidden="0" w:uiPriority="69" w:unhideWhenUsed="0"/>
-    <w:lsdException w:name="Dark List Accent 5" w:semiHidden="0" w:uiPriority="70" w:unhideWhenUsed="0"/>
-    <w:lsdException w:name="Colorful Shading Accent 5" w:semiHidden="0" w:uiPriority="71" w:unhideWhenUsed="0"/>
-    <w:lsdException w:name="Colorful List Accent 5" w:semiHidden="0" w:uiPriority="72" w:unhideWhenUsed="0"/>
-    <w:lsdException w:name="Colorful Grid Accent 5" w:semiHidden="0" w:uiPriority="73" w:unhideWhenUsed="0"/>
-    <w:lsdException w:name="Light Shading Accent 6" w:semiHidden="0" w:uiPriority="60" w:unhideWhenUsed="0"/>
-    <w:lsdException w:name="Light List Accent 6" w:semiHidden="0" w:uiPriority="61" w:unhideWhenUsed="0"/>
-    <w:lsdException w:name="Light Grid Accent 6" w:semiHidden="0" w:uiPriority="62" w:unhideWhenUsed="0"/>
-    <w:lsdException w:name="Medium Shading 1 Accent 6" w:semiHidden="0" w:uiPriority="63" w:unhideWhenUsed="0"/>
-    <w:lsdException w:name="Medium Shading 2 Accent 6" w:semiHidden="0" w:uiPriority="64" w:unhideWhenUsed="0"/>
-    <w:lsdException w:name="Medium List 1 Accent 6" w:semiHidden="0" w:uiPriority="65" w:unhideWhenUsed="0"/>
-    <w:lsdException w:name="Medium List 2 Accent 6" w:semiHidden="0" w:uiPriority="66" w:unhideWhenUsed="0"/>
-    <w:lsdException w:name="Medium Grid 1 Accent 6" w:semiHidden="0" w:uiPriority="67" w:unhideWhenUsed="0"/>
-    <w:lsdException w:name="Medium Grid 2 Accent 6" w:semiHidden="0" w:uiPriority="68" w:unhideWhenUsed="0"/>
-    <w:lsdException w:name="Medium Grid 3 Accent 6" w:semiHidden="0" w:uiPriority="69" w:unhideWhenUsed="0"/>
-    <w:lsdException w:name="Dark List Accent 6" w:semiHidden="0" w:uiPriority="70" w:unhideWhenUsed="0"/>
-    <w:lsdException w:name="Colorful Shading Accent 6" w:semiHidden="0" w:uiPriority="71" w:unhideWhenUsed="0"/>
-    <w:lsdException w:name="Colorful List Accent 6" w:semiHidden="0" w:uiPriority="72" w:unhideWhenUsed="0"/>
-    <w:lsdException w:name="Colorful Grid Accent 6" w:semiHidden="0" w:uiPriority="73" w:unhideWhenUsed="0"/>
-    <w:lsdException w:name="Subtle Emphasis" w:semiHidden="0" w:uiPriority="19" w:unhideWhenUsed="0" w:qFormat="1"/>
-    <w:lsdException w:name="Intense Emphasis" w:semiHidden="0" w:uiPriority="21" w:unhideWhenUsed="0" w:qFormat="1"/>
-    <w:lsdException w:name="Subtle Reference" w:semiHidden="0" w:uiPriority="31" w:unhideWhenUsed="0" w:qFormat="1"/>
-    <w:lsdException w:name="Intense Reference" w:semiHidden="0" w:uiPriority="32" w:unhideWhenUsed="0" w:qFormat="1"/>
-    <w:lsdException w:name="Book Title" w:semiHidden="0" w:uiPriority="33" w:unhideWhenUsed="0" w:qFormat="1"/>
-    <w:lsdException w:name="Bibliography" w:uiPriority="37"/>
-    <w:lsdException w:name="TOC Heading" w:uiPriority="39" w:qFormat="1"/>
-  </w:latentStyles>
-  <w:style w:type="paragraph" w:default="1" w:styleId="Normal">
-    <w:name w:val="Normal"/>
-    <w:qFormat/>
-  </w:style>
-  <w:style w:type="character" w:default="1" w:styleId="DefaultParagraphFont">
-    <w:name w:val="Default Paragraph Font"/>
-    <w:uiPriority w:val="1"/>
-    <w:semiHidden/>
-    <w:unhideWhenUsed/>
-  </w:style>
-  <w:style w:type="table" w:default="1" w:styleId="TableNormal">
-    <w:name w:val="Normal Table"/>
-    <w:uiPriority w:val="99"/>
-    <w:semiHidden/>
-    <w:unhideWhenUsed/>
-    <w:tblPr>
-      <w:tblInd w:w="0" w:type="dxa"/>
-      <w:tblCellMar>
-        <w:top w:w="0" w:type="dxa"/>
-        <w:left w:w="108" w:type="dxa"/>
-        <w:bottom w:w="0" w:type="dxa"/>
-        <w:right w:w="108" w:type="dxa"/>
-      </w:tblCellMar>
-    </w:tblPr>
-  </w:style>
-  <w:style w:type="numbering" w:default="1" w:styleId="NoList">
-    <w:name w:val="No List"/>
-    <w:uiPriority w:val="99"/>
-    <w:semiHidden/>
-    <w:unhideWhenUsed/>
-  </w:style>
-  <w:style w:type="character" w:styleId="PlaceholderText">
-    <w:name w:val="Placeholder Text"/>
-    <w:basedOn w:val="DefaultParagraphFont"/>
-    <w:uiPriority w:val="99"/>
-    <w:semiHidden/>
-    <w:rsid w:val="00E703AD"/>
-    <w:rPr>
-      <w:color w:val="808080"/>
-    </w:rPr>
-  </w:style>
-</w:styles>
-</file>
-
-<file path=word/glossary/webSettings.xml><?xml version="1.0" encoding="utf-8"?>
-<w:webSettings xmlns:mc="http://schemas.openxmlformats.org/markup-compatibility/2006" xmlns:r="http://schemas.openxmlformats.org/officeDocument/2006/relationships" xmlns:w="http://schemas.openxmlformats.org/wordprocessingml/2006/main" xmlns:w14="http://schemas.microsoft.com/office/word/2010/wordml" mc:Ignorable="w14">
-  <w:optimizeForBrowser/>
-  <w:allowPNG/>
-</w:webSettings>
-</file>
-
 <file path=word/theme/theme1.xml><?xml version="1.0" encoding="utf-8"?>
 <a:theme xmlns:a="http://schemas.openxmlformats.org/drawingml/2006/main" name="Office Theme">
   <a:themeElements>
@@ -17357,7 +18754,7 @@
 </file>
 
 <file path=customXml/itemProps1.xml><?xml version="1.0" encoding="utf-8"?>
-<ds:datastoreItem xmlns:ds="http://schemas.openxmlformats.org/officeDocument/2006/customXml" ds:itemID="{B05F9101-18DA-4396-8B4A-16348B52C3A0}">
+<ds:datastoreItem xmlns:ds="http://schemas.openxmlformats.org/officeDocument/2006/customXml" ds:itemID="{AF0F4EFC-075A-4466-935C-69B2888986C2}">
   <ds:schemaRefs>
     <ds:schemaRef ds:uri="http://schemas.openxmlformats.org/officeDocument/2006/bibliography"/>
   </ds:schemaRefs>

</xml_diff>

<commit_message>
Reread up to 2.1.4
</commit_message>
<xml_diff>
--- a/Diplomna-Nikolay-Dionisov.docx
+++ b/Diplomna-Nikolay-Dionisov.docx
@@ -518,13 +518,37 @@
         <w:rPr>
           <w:lang w:val="bg-BG"/>
         </w:rPr>
-        <w:t xml:space="preserve">Рендерирането е фундаментален компонент от компютърната графика. Рендериране се нарича процеса по превръщане на описание на три дименсиална сцена в изображение. </w:t>
-      </w:r>
-      <w:r>
-        <w:rPr>
-          <w:lang w:val="bg-BG"/>
-        </w:rPr>
-        <w:t>Алгоритмите за анимация, моделиране, текстуриране и други части от компютърната графика трябва да преминат през някакъв вид рендериращ процес за да могат да бъдат превърнати в</w:t>
+        <w:t>Рендерирането е фундаментален компонент от компютърната графика. Рендериране се нарича процеса по превръщан</w:t>
+      </w:r>
+      <w:r>
+        <w:rPr>
+          <w:lang w:val="bg-BG"/>
+        </w:rPr>
+        <w:t>е на описание на триизмерна</w:t>
+      </w:r>
+      <w:r>
+        <w:rPr>
+          <w:lang w:val="bg-BG"/>
+        </w:rPr>
+        <w:t xml:space="preserve"> сцена в изображение. </w:t>
+      </w:r>
+      <w:r>
+        <w:rPr>
+          <w:lang w:val="bg-BG"/>
+        </w:rPr>
+        <w:t>Алгоритмите за анимация, моделиране, текстуриране и други части от компютърната графика трябва да преминат през някакъв вид рендериращ процес</w:t>
+      </w:r>
+      <w:r>
+        <w:rPr>
+          <w:lang w:val="bg-BG"/>
+        </w:rPr>
+        <w:t>,</w:t>
+      </w:r>
+      <w:r>
+        <w:rPr>
+          <w:lang w:val="bg-BG"/>
+        </w:rPr>
+        <w:t xml:space="preserve"> за да могат да бъдат превърнати в</w:t>
       </w:r>
       <w:r>
         <w:rPr>
@@ -852,9 +876,6 @@
     <w:p>
       <w:pPr>
         <w:ind w:firstLine="576"/>
-        <w:rPr>
-          <w:lang w:val="bg-BG"/>
-        </w:rPr>
       </w:pPr>
       <w:r>
         <w:rPr>
@@ -884,7 +905,34 @@
         <w:rPr>
           <w:lang w:val="bg-BG"/>
         </w:rPr>
-        <w:t xml:space="preserve"> оптика моделира разпространението на светлина като лъчи, които се движат в прави линии и техните пътища са представени като серия от рефлекции и рефракции. Физиката гледа на разпространието на светлината като вълнов феномен, който е повлиян от ефекти на поля</w:t>
+        <w:t xml:space="preserve"> оптика моделира разпространението на светлина като лъчи,</w:t>
+      </w:r>
+      <w:r>
+        <w:rPr>
+          <w:lang w:val="bg-BG"/>
+        </w:rPr>
+        <w:t xml:space="preserve"> които се движат в прави линии</w:t>
+      </w:r>
+      <w:r>
+        <w:t>, a</w:t>
+      </w:r>
+      <w:r>
+        <w:rPr>
+          <w:lang w:val="bg-BG"/>
+        </w:rPr>
+        <w:t xml:space="preserve"> пътища</w:t>
+      </w:r>
+      <w:r>
+        <w:rPr>
+          <w:lang w:val="bg-BG"/>
+        </w:rPr>
+        <w:t>та</w:t>
+      </w:r>
+      <w:r>
+        <w:rPr>
+          <w:lang w:val="bg-BG"/>
+        </w:rPr>
+        <w:t xml:space="preserve"> са представени като серия от рефлекции и рефракции. Физиката гледа на разпространието на светлината като вълнов феномен, който е повлиян от ефекти на поля</w:t>
       </w:r>
       <w:r>
         <w:rPr>
@@ -895,17 +943,6 @@
     </w:p>
     <w:p>
       <w:pPr>
-        <w:pStyle w:val="ListParagraph"/>
-        <w:ind w:left="360" w:firstLine="360"/>
-        <w:rPr>
-          <w:rFonts w:ascii="Consolas" w:hAnsi="Consolas" w:cs="Consolas"/>
-          <w:sz w:val="28"/>
-          <w:lang w:val="bg-BG"/>
-        </w:rPr>
-      </w:pPr>
-    </w:p>
-    <w:p>
-      <w:pPr>
         <w:pStyle w:val="Heading3"/>
       </w:pPr>
       <w:r>
@@ -1054,7 +1091,37 @@
         <w:rPr>
           <w:lang w:val="bg-BG"/>
         </w:rPr>
-        <w:t xml:space="preserve"> рей трейсър като използва Монте Карло техники. Вместо да използва резултата от само един вторичен лъч, той разпределя няколко вторични лъча за да може по-точно да </w:t>
+        <w:t xml:space="preserve"> р</w:t>
+      </w:r>
+      <w:r>
+        <w:rPr>
+          <w:lang w:val="bg-BG"/>
+        </w:rPr>
+        <w:t xml:space="preserve">ей трейсър като използва Монте </w:t>
+      </w:r>
+      <w:r>
+        <w:rPr>
+          <w:lang w:val="bg-BG"/>
+        </w:rPr>
+        <w:t>К</w:t>
+      </w:r>
+      <w:r>
+        <w:rPr>
+          <w:lang w:val="bg-BG"/>
+        </w:rPr>
+        <w:t>арло техники. Вместо да използва резултата от само един вторичен лъч, той разпределя няколко вторични лъча</w:t>
+      </w:r>
+      <w:r>
+        <w:rPr>
+          <w:lang w:val="bg-BG"/>
+        </w:rPr>
+        <w:t>,</w:t>
+      </w:r>
+      <w:r>
+        <w:rPr>
+          <w:lang w:val="bg-BG"/>
+        </w:rPr>
+        <w:t xml:space="preserve"> за да може по-точно да </w:t>
       </w:r>
       <w:r>
         <w:rPr>
@@ -1094,6 +1161,12 @@
           <w:lang w:val="bg-BG"/>
         </w:rPr>
         <w:t xml:space="preserve"> Въпреки подобренията</w:t>
+      </w:r>
+      <w:r>
+        <w:rPr>
+          <w:lang w:val="bg-BG"/>
+        </w:rPr>
+        <w:t>,</w:t>
       </w:r>
       <w:r>
         <w:rPr>
@@ -1182,8 +1255,160 @@
         <w:rPr>
           <w:lang w:val="bg-BG"/>
         </w:rPr>
+        <w:t>За да имаме реалистични изображения, трябва да взимаме в предвид и светлината отразена от останалите обекти в сцената.</w:t>
+      </w:r>
+      <w:r>
+        <w:rPr>
+          <w:lang w:val="bg-BG"/>
+        </w:rPr>
+        <w:t xml:space="preserve"> </w:t>
+      </w:r>
+      <w:r>
+        <w:rPr>
+          <w:lang w:val="bg-BG"/>
+        </w:rPr>
+        <w:t xml:space="preserve">Този ефект в компютърната </w:t>
+      </w:r>
+      <w:r>
+        <w:rPr>
+          <w:lang w:val="bg-BG"/>
+        </w:rPr>
         <w:lastRenderedPageBreak/>
-        <w:t>За да имаме реалистични изображения, трябва да взимаме в предвид и светлината отразена от останалите обекти в сцената.</w:t>
+        <w:t xml:space="preserve">графика се нарича </w:t>
+      </w:r>
+      <w:r>
+        <w:rPr>
+          <w:lang w:val="bg-BG"/>
+        </w:rPr>
+        <w:t xml:space="preserve">глобално </w:t>
+      </w:r>
+      <w:r>
+        <w:rPr>
+          <w:lang w:val="bg-BG"/>
+        </w:rPr>
+        <w:t>осветяване</w:t>
+      </w:r>
+      <w:r>
+        <w:rPr>
+          <w:lang w:val="bg-BG"/>
+        </w:rPr>
+        <w:t xml:space="preserve"> и</w:t>
+      </w:r>
+      <w:r>
+        <w:rPr>
+          <w:lang w:val="bg-BG"/>
+        </w:rPr>
+        <w:t xml:space="preserve"> се противопоставя на локалн</w:t>
+      </w:r>
+      <w:r>
+        <w:rPr>
+          <w:lang w:val="bg-BG"/>
+        </w:rPr>
+        <w:t>ото осветяване</w:t>
+      </w:r>
+      <w:r>
+        <w:rPr>
+          <w:lang w:val="bg-BG"/>
+        </w:rPr>
+        <w:t xml:space="preserve">, </w:t>
+      </w:r>
+      <w:r>
+        <w:rPr>
+          <w:lang w:val="bg-BG"/>
+        </w:rPr>
+        <w:t>чиито представители са</w:t>
+      </w:r>
+      <w:r>
+        <w:rPr>
+          <w:lang w:val="bg-BG"/>
+        </w:rPr>
+        <w:t xml:space="preserve"> споменатите</w:t>
+      </w:r>
+      <w:r>
+        <w:rPr>
+          <w:lang w:val="bg-BG"/>
+        </w:rPr>
+        <w:t xml:space="preserve"> до тук </w:t>
+      </w:r>
+      <w:r>
+        <w:rPr>
+          <w:lang w:val="bg-BG"/>
+        </w:rPr>
+        <w:t xml:space="preserve">типове </w:t>
+      </w:r>
+      <w:r>
+        <w:rPr>
+          <w:lang w:val="bg-BG"/>
+        </w:rPr>
+        <w:t>рей трейсъри.</w:t>
+      </w:r>
+    </w:p>
+    <w:p>
+      <w:pPr>
+        <w:ind w:firstLine="420"/>
+        <w:rPr>
+          <w:lang w:val="bg-BG"/>
+        </w:rPr>
+      </w:pPr>
+      <w:r>
+        <w:rPr>
+          <w:lang w:val="bg-BG"/>
+        </w:rPr>
+        <w:t>Пътищния</w:t>
+      </w:r>
+      <w:r>
+        <w:rPr>
+          <w:lang w:val="bg-BG"/>
+        </w:rPr>
+        <w:t>т</w:t>
+      </w:r>
+      <w:r>
+        <w:rPr>
+          <w:lang w:val="bg-BG"/>
+        </w:rPr>
+        <w:t xml:space="preserve"> рей трейсър е разработен като решение на рендериращото уравнен</w:t>
+      </w:r>
+      <w:r>
+        <w:rPr>
+          <w:lang w:val="bg-BG"/>
+        </w:rPr>
+        <w:t xml:space="preserve">ие и е силно базирано на Монте </w:t>
+      </w:r>
+      <w:r>
+        <w:rPr>
+          <w:lang w:val="bg-BG"/>
+        </w:rPr>
+        <w:t>К</w:t>
+      </w:r>
+      <w:r>
+        <w:rPr>
+          <w:lang w:val="bg-BG"/>
+        </w:rPr>
+        <w:t xml:space="preserve">арло техники. Той разглежда целия домейн на уравнението, докато </w:t>
+      </w:r>
+      <w:r>
+        <w:rPr>
+          <w:lang w:val="bg-BG"/>
+        </w:rPr>
+        <w:t>разпростран</w:t>
+      </w:r>
+      <w:r>
+        <w:rPr>
+          <w:lang w:val="bg-BG"/>
+        </w:rPr>
+        <w:t>и</w:t>
+      </w:r>
+      <w:r>
+        <w:rPr>
+          <w:lang w:val="bg-BG"/>
+        </w:rPr>
+        <w:t>телният</w:t>
+      </w:r>
+      <w:r>
+        <w:rPr>
+          <w:lang w:val="bg-BG"/>
+        </w:rPr>
+        <w:t xml:space="preserve"> рей трейсър – само част от него.</w:t>
       </w:r>
       <w:r>
         <w:rPr>
@@ -1195,212 +1420,186 @@
         <w:rPr>
           <w:lang w:val="bg-BG"/>
         </w:rPr>
-        <w:t xml:space="preserve">Този ефект в компютърната графика се нарича </w:t>
-      </w:r>
-      <w:r>
-        <w:rPr>
-          <w:lang w:val="bg-BG"/>
-        </w:rPr>
-        <w:t xml:space="preserve">глобално </w:t>
-      </w:r>
-      <w:r>
-        <w:rPr>
-          <w:lang w:val="bg-BG"/>
-        </w:rPr>
-        <w:t>осветяване</w:t>
-      </w:r>
-      <w:r>
-        <w:rPr>
-          <w:lang w:val="bg-BG"/>
-        </w:rPr>
-        <w:t xml:space="preserve"> се противопоставя на локалн</w:t>
-      </w:r>
-      <w:r>
-        <w:rPr>
-          <w:lang w:val="bg-BG"/>
-        </w:rPr>
-        <w:t>ото осветяване</w:t>
-      </w:r>
-      <w:r>
-        <w:rPr>
-          <w:lang w:val="bg-BG"/>
-        </w:rPr>
-        <w:t xml:space="preserve">, </w:t>
-      </w:r>
-      <w:r>
-        <w:rPr>
-          <w:lang w:val="bg-BG"/>
-        </w:rPr>
-        <w:t>чиито представители са</w:t>
-      </w:r>
-      <w:r>
-        <w:rPr>
-          <w:lang w:val="bg-BG"/>
-        </w:rPr>
-        <w:t xml:space="preserve"> представените до тук </w:t>
-      </w:r>
-      <w:r>
-        <w:rPr>
-          <w:lang w:val="bg-BG"/>
-        </w:rPr>
-        <w:t xml:space="preserve">типове </w:t>
-      </w:r>
-      <w:r>
-        <w:rPr>
-          <w:lang w:val="bg-BG"/>
-        </w:rPr>
-        <w:t>рей трейсъри.</w:t>
+        <w:t>Този метод пуска не е</w:t>
+      </w:r>
+      <w:r>
+        <w:rPr>
+          <w:lang w:val="bg-BG"/>
+        </w:rPr>
+        <w:t>дин, а много първични лъчи през</w:t>
+      </w:r>
+      <w:r>
+        <w:rPr>
+          <w:lang w:val="bg-BG"/>
+        </w:rPr>
+        <w:t xml:space="preserve"> всяка една точка на филма, след което пробаблист</w:t>
+      </w:r>
+      <w:r>
+        <w:rPr>
+          <w:lang w:val="bg-BG"/>
+        </w:rPr>
+        <w:t>ично решава в какви посоки</w:t>
+      </w:r>
+      <w:r>
+        <w:rPr>
+          <w:lang w:val="bg-BG"/>
+        </w:rPr>
+        <w:t xml:space="preserve"> да ги</w:t>
+      </w:r>
+      <w:r>
+        <w:rPr>
+          <w:lang w:val="bg-BG"/>
+        </w:rPr>
+        <w:t xml:space="preserve"> отрази. Рекурсията в този метод е ненужна. </w:t>
+      </w:r>
+      <w:r>
+        <w:rPr>
+          <w:lang w:val="bg-BG"/>
+        </w:rPr>
+        <w:t>Основния</w:t>
+      </w:r>
+      <w:r>
+        <w:rPr>
+          <w:lang w:val="bg-BG"/>
+        </w:rPr>
+        <w:t>т</w:t>
+      </w:r>
+      <w:r>
+        <w:rPr>
+          <w:lang w:val="bg-BG"/>
+        </w:rPr>
+        <w:t xml:space="preserve"> проблем на </w:t>
+      </w:r>
+      <w:r>
+        <w:rPr>
+          <w:lang w:val="bg-BG"/>
+        </w:rPr>
+        <w:t>п</w:t>
+      </w:r>
+      <w:r>
+        <w:rPr>
+          <w:lang w:val="bg-BG"/>
+        </w:rPr>
+        <w:t xml:space="preserve">ътищния рей трейсър е, </w:t>
+      </w:r>
+      <w:r>
+        <w:rPr>
+          <w:lang w:val="bg-BG"/>
+        </w:rPr>
+        <w:t>че разликите в крайния резултат</w:t>
+      </w:r>
+      <w:r>
+        <w:rPr>
+          <w:lang w:val="bg-BG"/>
+        </w:rPr>
+        <w:t xml:space="preserve"> се възприемат като шум. При </w:t>
+      </w:r>
+      <w:r>
+        <w:rPr>
+          <w:lang w:val="bg-BG"/>
+        </w:rPr>
+        <w:t>из</w:t>
+      </w:r>
+      <w:r>
+        <w:rPr>
+          <w:lang w:val="bg-BG"/>
+        </w:rPr>
+        <w:t>ползването на повече лъчи през всеки пиксел, покривам</w:t>
+      </w:r>
+      <w:r>
+        <w:rPr>
+          <w:lang w:val="bg-BG"/>
+        </w:rPr>
+        <w:t>е по-</w:t>
+      </w:r>
+      <w:r>
+        <w:rPr>
+          <w:lang w:val="bg-BG"/>
+        </w:rPr>
+        <w:t>голяма част от домейна, преценяваме</w:t>
+      </w:r>
+      <w:r>
+        <w:rPr>
+          <w:lang w:val="bg-BG"/>
+        </w:rPr>
+        <w:t xml:space="preserve"> интеглала с по-ма</w:t>
+      </w:r>
+      <w:r>
+        <w:rPr>
+          <w:lang w:val="bg-BG"/>
+        </w:rPr>
+        <w:t>лка грешка и шумът</w:t>
+      </w:r>
+      <w:r>
+        <w:rPr>
+          <w:lang w:val="bg-BG"/>
+        </w:rPr>
+        <w:t xml:space="preserve"> нямалява. Това обаче струва много прецесорно време – трябва да увеличим пробите 4 пъти, за да намалим шума двойно.</w:t>
+      </w:r>
+      <w:r>
+        <w:t>[2]</w:t>
       </w:r>
     </w:p>
     <w:p>
       <w:pPr>
         <w:ind w:firstLine="420"/>
-        <w:rPr>
-          <w:lang w:val="bg-BG"/>
-        </w:rPr>
-      </w:pPr>
-      <w:r>
-        <w:rPr>
-          <w:lang w:val="bg-BG"/>
-        </w:rPr>
-        <w:t xml:space="preserve">Пътищния рей трейсър е разработен като решение на рендериращото уравнение и е силно базирано на Монте Карло техники. Той разглежда целия домейн на уравнението, докато </w:t>
-      </w:r>
-      <w:r>
-        <w:rPr>
-          <w:lang w:val="bg-BG"/>
-        </w:rPr>
-        <w:t>разпростран</w:t>
-      </w:r>
-      <w:r>
-        <w:rPr>
-          <w:lang w:val="bg-BG"/>
-        </w:rPr>
-        <w:t>и</w:t>
-      </w:r>
-      <w:r>
-        <w:rPr>
-          <w:lang w:val="bg-BG"/>
-        </w:rPr>
-        <w:t>телният</w:t>
-      </w:r>
-      <w:r>
-        <w:rPr>
-          <w:lang w:val="bg-BG"/>
-        </w:rPr>
-        <w:t xml:space="preserve"> рей трейсър – само част от него.</w:t>
-      </w:r>
-      <w:r>
-        <w:rPr>
-          <w:lang w:val="bg-BG"/>
-        </w:rPr>
+      </w:pPr>
+      <w:r>
+        <w:rPr>
+          <w:lang w:val="bg-BG"/>
+        </w:rPr>
+        <w:t xml:space="preserve">Голямото предизвикателство на рей трейсинга е намаляването на шума по изчислително ефективен начин. Вече са създадени различни методи за това, сред които са </w:t>
+      </w:r>
+      <w:r>
+        <w:t xml:space="preserve">importance sampling, stratified sampling </w:t>
+      </w:r>
+      <w:r>
+        <w:rPr>
+          <w:lang w:val="bg-BG"/>
+        </w:rPr>
+        <w:t>и т.н.</w:t>
+      </w:r>
+      <w:r>
+        <w:rPr>
+          <w:lang w:val="bg-BG"/>
+        </w:rPr>
+        <w:t xml:space="preserve"> „</w:t>
+      </w:r>
+      <w:r>
+        <w:t>Photon mapping</w:t>
+      </w:r>
+      <w:r>
+        <w:rPr>
+          <w:lang w:val="bg-BG"/>
+        </w:rPr>
+        <w:t>“</w:t>
+      </w:r>
+      <w:r>
+        <w:rPr>
+          <w:lang w:val="bg-BG"/>
+        </w:rPr>
+        <w:t>,</w:t>
+      </w:r>
+      <w:r>
         <w:t xml:space="preserve"> </w:t>
       </w:r>
       <w:r>
         <w:rPr>
           <w:lang w:val="bg-BG"/>
         </w:rPr>
-        <w:t>Този метод пуска не е</w:t>
-      </w:r>
-      <w:r>
-        <w:rPr>
-          <w:lang w:val="bg-BG"/>
-        </w:rPr>
-        <w:t>дин, а много първични лъчи през</w:t>
-      </w:r>
-      <w:r>
-        <w:rPr>
-          <w:lang w:val="bg-BG"/>
-        </w:rPr>
-        <w:t xml:space="preserve"> всяка една точка на филма, след което пробаблистично решава в каква посока да го отрази. Рекурсията в този метод е ненужна. </w:t>
-      </w:r>
-      <w:r>
-        <w:rPr>
-          <w:lang w:val="bg-BG"/>
-        </w:rPr>
-        <w:t xml:space="preserve">Основния проблем на </w:t>
-      </w:r>
-      <w:r>
-        <w:rPr>
-          <w:lang w:val="bg-BG"/>
-        </w:rPr>
-        <w:t>п</w:t>
-      </w:r>
-      <w:r>
-        <w:rPr>
-          <w:lang w:val="bg-BG"/>
-        </w:rPr>
-        <w:t>ътищния рей трейсър е, че разликите в крайния резултата се възприемат като шум. При ползването на повече лъчи през всеки пиксел, покривам</w:t>
-      </w:r>
-      <w:r>
-        <w:rPr>
-          <w:lang w:val="bg-BG"/>
-        </w:rPr>
-        <w:t>е по голяма част от домейна, преценяваме</w:t>
-      </w:r>
-      <w:r>
-        <w:rPr>
-          <w:lang w:val="bg-BG"/>
-        </w:rPr>
-        <w:t xml:space="preserve"> интеглала с по-ма</w:t>
-      </w:r>
-      <w:r>
-        <w:rPr>
-          <w:lang w:val="bg-BG"/>
-        </w:rPr>
-        <w:t>лка грешка и шума нямалява. Това обаче струва много прецесорно време – трябва да увеличим пробите 4 пъти, за да намалим шума двойно.</w:t>
-      </w:r>
-      <w:r>
-        <w:t>[2]</w:t>
-      </w:r>
-      <w:r>
-        <w:rPr>
-          <w:lang w:val="bg-BG"/>
-        </w:rPr>
-        <w:t xml:space="preserve"> </w:t>
-      </w:r>
-    </w:p>
-    <w:p>
-      <w:pPr>
-        <w:ind w:firstLine="420"/>
-      </w:pPr>
-      <w:r>
-        <w:rPr>
-          <w:lang w:val="bg-BG"/>
-        </w:rPr>
-        <w:t xml:space="preserve">Голямото предизвикателство на рей трейсинга е намаляването на шума по изчислително ефективен начин. Вече са създадени различни методи за това, сред които са </w:t>
-      </w:r>
-      <w:r>
-        <w:t xml:space="preserve">importance sampling, stratified sampling </w:t>
-      </w:r>
-      <w:r>
-        <w:rPr>
-          <w:lang w:val="bg-BG"/>
-        </w:rPr>
-        <w:t>и т.н.</w:t>
-      </w:r>
-      <w:r>
-        <w:rPr>
-          <w:lang w:val="bg-BG"/>
-        </w:rPr>
-        <w:t xml:space="preserve"> „</w:t>
-      </w:r>
-      <w:r>
-        <w:t>Photon mapping</w:t>
-      </w:r>
-      <w:r>
-        <w:rPr>
-          <w:lang w:val="bg-BG"/>
-        </w:rPr>
-        <w:t>“</w:t>
-      </w:r>
-      <w:r>
-        <w:t xml:space="preserve"> </w:t>
-      </w:r>
-      <w:r>
-        <w:rPr>
-          <w:lang w:val="bg-BG"/>
-        </w:rPr>
-        <w:t>който може дори да се класифицира като нов тип рей трейсър надграден върху пътищния.</w:t>
+        <w:t>който може дори да се класифицира като нов тип рей трейсър</w:t>
+      </w:r>
+      <w:r>
+        <w:rPr>
+          <w:lang w:val="bg-BG"/>
+        </w:rPr>
+        <w:t>,</w:t>
+      </w:r>
+      <w:r>
+        <w:rPr>
+          <w:lang w:val="bg-BG"/>
+        </w:rPr>
+        <w:t xml:space="preserve"> надграден върху пътищния.</w:t>
       </w:r>
     </w:p>
     <w:p>
@@ -1441,7 +1640,19 @@
         <w:rPr>
           <w:lang w:val="bg-BG"/>
         </w:rPr>
-        <w:t>е възможна импелементация на един рей трейсър, е нужна следната информация</w:t>
+        <w:t>е възможна импелементация</w:t>
+      </w:r>
+      <w:r>
+        <w:rPr>
+          <w:lang w:val="bg-BG"/>
+        </w:rPr>
+        <w:t>та</w:t>
+      </w:r>
+      <w:r>
+        <w:rPr>
+          <w:lang w:val="bg-BG"/>
+        </w:rPr>
+        <w:t xml:space="preserve"> на един рей трейсър, е нужна следната информация</w:t>
       </w:r>
       <w:r>
         <w:rPr>
@@ -1537,7 +1748,19 @@
         <w:rPr>
           <w:lang w:val="bg-BG"/>
         </w:rPr>
-        <w:t xml:space="preserve"> на къде гледа повърхността от която е взета въпросната точка</w:t>
+        <w:t xml:space="preserve"> на къде гледа повърхността</w:t>
+      </w:r>
+      <w:r>
+        <w:rPr>
+          <w:lang w:val="bg-BG"/>
+        </w:rPr>
+        <w:t>,</w:t>
+      </w:r>
+      <w:r>
+        <w:rPr>
+          <w:lang w:val="bg-BG"/>
+        </w:rPr>
+        <w:t xml:space="preserve"> от която е взета въпросната точка</w:t>
       </w:r>
       <w:r>
         <w:rPr>
@@ -1573,50 +1796,56 @@
         <w:rPr>
           <w:lang w:val="bg-BG"/>
         </w:rPr>
+        <w:t>Разпределение на светлината – Трябва да се моделира разпространението на светлината в сцената. Това включва</w:t>
+      </w:r>
+      <w:r>
+        <w:rPr>
+          <w:lang w:val="bg-BG"/>
+        </w:rPr>
+        <w:t xml:space="preserve"> </w:t>
+      </w:r>
+      <w:r>
+        <w:rPr>
+          <w:lang w:val="bg-BG"/>
+        </w:rPr>
+        <w:t xml:space="preserve">достъпна </w:t>
+      </w:r>
+      <w:r>
+        <w:rPr>
+          <w:lang w:val="bg-BG"/>
+        </w:rPr>
+        <w:t>информация</w:t>
+      </w:r>
+      <w:r>
+        <w:rPr>
+          <w:lang w:val="bg-BG"/>
+        </w:rPr>
+        <w:t xml:space="preserve"> за</w:t>
+      </w:r>
+      <w:r>
+        <w:rPr>
+          <w:lang w:val="bg-BG"/>
+        </w:rPr>
+        <w:t xml:space="preserve"> позици</w:t>
+      </w:r>
+      <w:r>
+        <w:rPr>
+          <w:lang w:val="bg-BG"/>
+        </w:rPr>
+        <w:t>и</w:t>
+      </w:r>
+      <w:r>
+        <w:rPr>
+          <w:lang w:val="bg-BG"/>
+        </w:rPr>
+        <w:t xml:space="preserve">те </w:t>
+      </w:r>
+      <w:r>
+        <w:rPr>
+          <w:lang w:val="bg-BG"/>
+        </w:rPr>
         <w:lastRenderedPageBreak/>
-        <w:t>Разпределение на светлината – Трябва да се моделира разпространението на светлината в сцената. Това включва</w:t>
-      </w:r>
-      <w:r>
-        <w:rPr>
-          <w:lang w:val="bg-BG"/>
-        </w:rPr>
-        <w:t xml:space="preserve"> </w:t>
-      </w:r>
-      <w:r>
-        <w:rPr>
-          <w:lang w:val="bg-BG"/>
-        </w:rPr>
-        <w:t xml:space="preserve">достъпна </w:t>
-      </w:r>
-      <w:r>
-        <w:rPr>
-          <w:lang w:val="bg-BG"/>
-        </w:rPr>
-        <w:t>информация</w:t>
-      </w:r>
-      <w:r>
-        <w:rPr>
-          <w:lang w:val="bg-BG"/>
-        </w:rPr>
-        <w:t xml:space="preserve"> за</w:t>
-      </w:r>
-      <w:r>
-        <w:rPr>
-          <w:lang w:val="bg-BG"/>
-        </w:rPr>
-        <w:t xml:space="preserve"> позици</w:t>
-      </w:r>
-      <w:r>
-        <w:rPr>
-          <w:lang w:val="bg-BG"/>
-        </w:rPr>
-        <w:t>и</w:t>
-      </w:r>
-      <w:r>
-        <w:rPr>
-          <w:lang w:val="bg-BG"/>
-        </w:rPr>
-        <w:t>те на източниците на светлина и по какъв начин се разпространява тяхната енергия в пространството.</w:t>
+        <w:t>на източниците на светлина и по какъв начин се разпространява тяхната енергия в пространството.</w:t>
       </w:r>
     </w:p>
     <w:p>
@@ -1676,7 +1905,31 @@
         <w:rPr>
           <w:lang w:val="bg-BG"/>
         </w:rPr>
-        <w:t>Материали – Всеки обект трябва да предоставя описание на своя външен вид като информация за това как светлината реагира с повърхността</w:t>
+        <w:t>Материали – Всеки обект трябва да предоставя описание на своя външен вид</w:t>
+      </w:r>
+      <w:r>
+        <w:rPr>
+          <w:lang w:val="bg-BG"/>
+        </w:rPr>
+        <w:t>,</w:t>
+      </w:r>
+      <w:r>
+        <w:rPr>
+          <w:lang w:val="bg-BG"/>
+        </w:rPr>
+        <w:t xml:space="preserve"> като информация</w:t>
+      </w:r>
+      <w:r>
+        <w:rPr>
+          <w:lang w:val="bg-BG"/>
+        </w:rPr>
+        <w:t>,</w:t>
+      </w:r>
+      <w:r>
+        <w:rPr>
+          <w:lang w:val="bg-BG"/>
+        </w:rPr>
+        <w:t xml:space="preserve"> за това как светлината реагира с повърхността</w:t>
       </w:r>
       <w:r>
         <w:rPr>
@@ -1736,7 +1989,19 @@
         <w:rPr>
           <w:lang w:val="bg-BG"/>
         </w:rPr>
-        <w:t xml:space="preserve"> няколко пъти преди да достигне дадена точка. </w:t>
+        <w:t xml:space="preserve"> няколко пъти</w:t>
+      </w:r>
+      <w:r>
+        <w:rPr>
+          <w:lang w:val="bg-BG"/>
+        </w:rPr>
+        <w:t>,</w:t>
+      </w:r>
+      <w:r>
+        <w:rPr>
+          <w:lang w:val="bg-BG"/>
+        </w:rPr>
+        <w:t xml:space="preserve"> преди да достигне дадена точка. </w:t>
       </w:r>
       <w:r>
         <w:rPr>
@@ -1760,7 +2025,19 @@
         <w:rPr>
           <w:lang w:val="bg-BG"/>
         </w:rPr>
-        <w:t xml:space="preserve">следени повече от един вторичен лъч за да се прихванат някои ефекти. </w:t>
+        <w:t>следени повече от един вторичен лъч</w:t>
+      </w:r>
+      <w:r>
+        <w:rPr>
+          <w:lang w:val="bg-BG"/>
+        </w:rPr>
+        <w:t>,</w:t>
+      </w:r>
+      <w:r>
+        <w:rPr>
+          <w:lang w:val="bg-BG"/>
+        </w:rPr>
+        <w:t xml:space="preserve"> за да се прихванат някои ефекти. </w:t>
       </w:r>
       <w:r>
         <w:rPr>
@@ -1880,6 +2157,12 @@
         <w:rPr>
           <w:lang w:val="bg-BG"/>
         </w:rPr>
+        <w:t>,</w:t>
+      </w:r>
+      <w:r>
+        <w:rPr>
+          <w:lang w:val="bg-BG"/>
+        </w:rPr>
         <w:t xml:space="preserve"> енергия</w:t>
       </w:r>
       <w:r>
@@ -1940,7 +2223,19 @@
         <w:rPr>
           <w:lang w:val="bg-BG"/>
         </w:rPr>
-        <w:t xml:space="preserve">. Изображенията които </w:t>
+        <w:t>. Изображенията</w:t>
+      </w:r>
+      <w:r>
+        <w:rPr>
+          <w:lang w:val="bg-BG"/>
+        </w:rPr>
+        <w:t>,</w:t>
+      </w:r>
+      <w:r>
+        <w:rPr>
+          <w:lang w:val="bg-BG"/>
+        </w:rPr>
+        <w:t xml:space="preserve"> които </w:t>
       </w:r>
       <w:r>
         <w:rPr>
@@ -1970,6 +2265,12 @@
         <w:rPr>
           <w:lang w:val="bg-BG"/>
         </w:rPr>
+        <w:t>,</w:t>
+      </w:r>
+      <w:r>
+        <w:rPr>
+          <w:lang w:val="bg-BG"/>
+        </w:rPr>
         <w:t xml:space="preserve"> не са във вакуум и </w:t>
       </w:r>
       <w:r>
@@ -2000,7 +2301,19 @@
         <w:rPr>
           <w:lang w:val="bg-BG"/>
         </w:rPr>
-        <w:t xml:space="preserve">а енергия от лъчите за да се </w:t>
+        <w:t>а енергия от лъчите</w:t>
+      </w:r>
+      <w:r>
+        <w:rPr>
+          <w:lang w:val="bg-BG"/>
+        </w:rPr>
+        <w:t>,</w:t>
+      </w:r>
+      <w:r>
+        <w:rPr>
+          <w:lang w:val="bg-BG"/>
+        </w:rPr>
+        <w:t xml:space="preserve"> за да се </w:t>
       </w:r>
       <w:r>
         <w:rPr>
@@ -2115,7 +2428,19 @@
         <w:rPr>
           <w:lang w:val="bg-BG"/>
         </w:rPr>
-        <w:t>След като той е моделиран около реалния свят е логично да се изполват фотометричните величини от физиката.</w:t>
+        <w:t>След като той е моделиран около реалния свят</w:t>
+      </w:r>
+      <w:r>
+        <w:rPr>
+          <w:lang w:val="bg-BG"/>
+        </w:rPr>
+        <w:t>,</w:t>
+      </w:r>
+      <w:r>
+        <w:rPr>
+          <w:lang w:val="bg-BG"/>
+        </w:rPr>
+        <w:t xml:space="preserve"> е логично да се изполват фотометричните величини от физиката.</w:t>
       </w:r>
       <w:r>
         <w:rPr>
@@ -2153,7 +2478,31 @@
         <w:rPr>
           <w:lang w:val="bg-BG"/>
         </w:rPr>
-        <w:t>тоталното количество енергия преминаващо през повърхност или регион от пространството за единица време.</w:t>
+        <w:t>тоталното количество енергия</w:t>
+      </w:r>
+      <w:r>
+        <w:rPr>
+          <w:lang w:val="bg-BG"/>
+        </w:rPr>
+        <w:t>,</w:t>
+      </w:r>
+      <w:r>
+        <w:rPr>
+          <w:lang w:val="bg-BG"/>
+        </w:rPr>
+        <w:t xml:space="preserve"> преминаващо през повърхност или регион от пространството</w:t>
+      </w:r>
+      <w:r>
+        <w:rPr>
+          <w:lang w:val="bg-BG"/>
+        </w:rPr>
+        <w:t xml:space="preserve"> </w:t>
+      </w:r>
+      <w:r>
+        <w:rPr>
+          <w:lang w:val="bg-BG"/>
+        </w:rPr>
+        <w:t>за единица време.</w:t>
       </w:r>
       <w:r>
         <w:rPr>
@@ -2222,7 +2571,28 @@
         <w:rPr>
           <w:lang w:val="bg-BG"/>
         </w:rPr>
-        <w:t>ва за се измерване на тоталното излъчване от светлинните източници.</w:t>
+        <w:t>ва</w:t>
+      </w:r>
+      <w:r>
+        <w:rPr>
+          <w:lang w:val="bg-BG"/>
+        </w:rPr>
+        <w:t xml:space="preserve"> се</w:t>
+      </w:r>
+      <w:r>
+        <w:t xml:space="preserve"> </w:t>
+      </w:r>
+      <w:r>
+        <w:rPr>
+          <w:lang w:val="bg-BG"/>
+        </w:rPr>
+        <w:t>за</w:t>
+      </w:r>
+      <w:r>
+        <w:rPr>
+          <w:lang w:val="bg-BG"/>
+        </w:rPr>
+        <w:t xml:space="preserve"> измерване на тоталното излъчване от светлинните източници.</w:t>
       </w:r>
     </w:p>
     <w:p>
@@ -2663,7 +3033,7 @@
               <m:oMath>
                 <m:r>
                   <m:rPr>
-                    <m:sty m:val="p"/>
+                    <m:sty m:val="b"/>
                   </m:rPr>
                   <w:rPr>
                     <w:rFonts w:ascii="Cambria Math" w:hAnsi="Cambria Math" w:cs="Consolas"/>
@@ -2683,6 +3053,9 @@
                   </m:dPr>
                   <m:e>
                     <m:r>
+                      <m:rPr>
+                        <m:sty m:val="bi"/>
+                      </m:rPr>
                       <w:rPr>
                         <w:rFonts w:ascii="Cambria Math" w:hAnsi="Cambria Math" w:cs="Consolas"/>
                         <w:sz w:val="28"/>
@@ -2691,7 +3064,7 @@
                     </m:r>
                     <m:r>
                       <m:rPr>
-                        <m:sty m:val="p"/>
+                        <m:sty m:val="b"/>
                       </m:rPr>
                       <w:rPr>
                         <w:rFonts w:ascii="Cambria Math" w:hAnsi="Cambria Math" w:cs="Consolas"/>
@@ -2725,7 +3098,7 @@
                           <m:e>
                             <m:r>
                               <m:rPr>
-                                <m:sty m:val="p"/>
+                                <m:sty m:val="b"/>
                               </m:rPr>
                               <w:rPr>
                                 <w:rFonts w:ascii="Cambria Math" w:hAnsi="Cambria Math" w:cs="Consolas"/>
@@ -2741,7 +3114,7 @@
                 </m:d>
                 <m:r>
                   <m:rPr>
-                    <m:sty m:val="p"/>
+                    <m:sty m:val="b"/>
                   </m:rPr>
                   <w:rPr>
                     <w:rFonts w:ascii="Cambria Math" w:hAnsi="Cambria Math" w:cs="Consolas"/>
@@ -2762,7 +3135,7 @@
                   <m:e>
                     <m:r>
                       <m:rPr>
-                        <m:sty m:val="p"/>
+                        <m:sty m:val="b"/>
                       </m:rPr>
                       <w:rPr>
                         <w:rFonts w:ascii="Cambria Math" w:hAnsi="Cambria Math" w:cs="Consolas"/>
@@ -2774,7 +3147,7 @@
                   <m:sub>
                     <m:r>
                       <m:rPr>
-                        <m:sty m:val="p"/>
+                        <m:sty m:val="b"/>
                       </m:rPr>
                       <w:rPr>
                         <w:rFonts w:ascii="Cambria Math" w:hAnsi="Cambria Math" w:cs="Consolas"/>
@@ -2796,6 +3169,9 @@
                   </m:dPr>
                   <m:e>
                     <m:r>
+                      <m:rPr>
+                        <m:sty m:val="bi"/>
+                      </m:rPr>
                       <w:rPr>
                         <w:rFonts w:ascii="Cambria Math" w:hAnsi="Cambria Math" w:cs="Consolas"/>
                         <w:sz w:val="28"/>
@@ -2804,7 +3180,7 @@
                     </m:r>
                     <m:r>
                       <m:rPr>
-                        <m:sty m:val="p"/>
+                        <m:sty m:val="b"/>
                       </m:rPr>
                       <w:rPr>
                         <w:rFonts w:ascii="Cambria Math" w:hAnsi="Cambria Math" w:cs="Consolas"/>
@@ -2850,7 +3226,7 @@
                               <m:e>
                                 <m:r>
                                   <m:rPr>
-                                    <m:sty m:val="p"/>
+                                    <m:sty m:val="b"/>
                                   </m:rPr>
                                   <w:rPr>
                                     <w:rFonts w:ascii="Cambria Math" w:hAnsi="Cambria Math" w:cs="Consolas"/>
@@ -2868,7 +3244,7 @@
                 </m:d>
                 <m:r>
                   <m:rPr>
-                    <m:sty m:val="p"/>
+                    <m:sty m:val="b"/>
                   </m:rPr>
                   <w:rPr>
                     <w:rFonts w:ascii="Cambria Math" w:hAnsi="Cambria Math" w:cs="Consolas"/>
@@ -2889,7 +3265,7 @@
                   <m:e>
                     <m:r>
                       <m:rPr>
-                        <m:sty m:val="p"/>
+                        <m:sty m:val="b"/>
                       </m:rPr>
                       <w:rPr>
                         <w:rFonts w:ascii="Cambria Math" w:hAnsi="Cambria Math" w:cs="Consolas"/>
@@ -2901,7 +3277,7 @@
                   <m:sub>
                     <m:r>
                       <m:rPr>
-                        <m:sty m:val="p"/>
+                        <m:sty m:val="b"/>
                       </m:rPr>
                       <w:rPr>
                         <w:rFonts w:ascii="Cambria Math" w:hAnsi="Cambria Math" w:cs="Consolas"/>
@@ -2923,6 +3299,9 @@
                   </m:dPr>
                   <m:e>
                     <m:r>
+                      <m:rPr>
+                        <m:sty m:val="bi"/>
+                      </m:rPr>
                       <w:rPr>
                         <w:rFonts w:ascii="Cambria Math" w:hAnsi="Cambria Math" w:cs="Consolas"/>
                         <w:sz w:val="28"/>
@@ -2931,7 +3310,7 @@
                     </m:r>
                     <m:r>
                       <m:rPr>
-                        <m:sty m:val="p"/>
+                        <m:sty m:val="b"/>
                       </m:rPr>
                       <w:rPr>
                         <w:rFonts w:ascii="Cambria Math" w:hAnsi="Cambria Math" w:cs="Consolas"/>
@@ -2965,7 +3344,7 @@
                           <m:e>
                             <m:r>
                               <m:rPr>
-                                <m:sty m:val="p"/>
+                                <m:sty m:val="b"/>
                               </m:rPr>
                               <w:rPr>
                                 <w:rFonts w:ascii="Cambria Math" w:hAnsi="Cambria Math" w:cs="Consolas"/>
@@ -3154,13 +3533,9 @@
               </m:accPr>
               <m:e>
                 <m:r>
-                  <w:rPr>
-                    <w:rFonts w:ascii="Cambria Math" w:hAnsi="Cambria Math"/>
-                    <w:lang w:val="bg-BG"/>
-                  </w:rPr>
-                  <w:tab/>
-                </m:r>
-                <m:r>
+                  <m:rPr>
+                    <m:sty m:val="bi"/>
+                  </m:rPr>
                   <w:rPr>
                     <w:rFonts w:ascii="Cambria Math" w:hAnsi="Cambria Math"/>
                   </w:rPr>
@@ -3191,12 +3566,16 @@
             <m:ctrlPr>
               <w:rPr>
                 <w:rFonts w:ascii="Cambria Math" w:hAnsi="Cambria Math"/>
+                <w:b/>
                 <w:i/>
               </w:rPr>
             </m:ctrlPr>
           </m:sSubPr>
           <m:e>
             <m:r>
+              <m:rPr>
+                <m:sty m:val="bi"/>
+              </m:rPr>
               <w:rPr>
                 <w:rFonts w:ascii="Cambria Math" w:hAnsi="Cambria Math"/>
               </w:rPr>
@@ -3205,6 +3584,9 @@
           </m:e>
           <m:sub>
             <m:r>
+              <m:rPr>
+                <m:sty m:val="bi"/>
+              </m:rPr>
               <w:rPr>
                 <w:rFonts w:ascii="Cambria Math" w:hAnsi="Cambria Math"/>
               </w:rPr>
@@ -3239,12 +3621,16 @@
             <m:ctrlPr>
               <w:rPr>
                 <w:rFonts w:ascii="Cambria Math" w:hAnsi="Cambria Math"/>
+                <w:b/>
                 <w:i/>
               </w:rPr>
             </m:ctrlPr>
           </m:sSubPr>
           <m:e>
             <m:r>
+              <m:rPr>
+                <m:sty m:val="bi"/>
+              </m:rPr>
               <w:rPr>
                 <w:rFonts w:ascii="Cambria Math" w:hAnsi="Cambria Math"/>
               </w:rPr>
@@ -3253,6 +3639,9 @@
           </m:e>
           <m:sub>
             <m:r>
+              <m:rPr>
+                <m:sty m:val="bi"/>
+              </m:rPr>
               <w:rPr>
                 <w:rFonts w:ascii="Cambria Math" w:hAnsi="Cambria Math"/>
               </w:rPr>
@@ -3357,7 +3746,19 @@
         <w:rPr>
           <w:lang w:val="bg-BG"/>
         </w:rPr>
-        <w:t xml:space="preserve">единица време. В вакуум </w:t>
+        <w:t>единица време. В</w:t>
+      </w:r>
+      <w:r>
+        <w:rPr>
+          <w:lang w:val="bg-BG"/>
+        </w:rPr>
+        <w:t>ъв</w:t>
+      </w:r>
+      <w:r>
+        <w:rPr>
+          <w:lang w:val="bg-BG"/>
+        </w:rPr>
+        <w:t xml:space="preserve"> вакуум </w:t>
       </w:r>
       <w:r>
         <w:rPr>
@@ -4098,16 +4499,6 @@
     </w:tbl>
     <w:p>
       <w:pPr>
-        <w:ind w:firstLine="420"/>
-        <w:rPr>
-          <w:rFonts w:ascii="Consolas" w:hAnsi="Consolas" w:cs="Consolas"/>
-          <w:sz w:val="28"/>
-          <w:lang w:val="bg-BG"/>
-        </w:rPr>
-      </w:pPr>
-    </w:p>
-    <w:p>
-      <w:pPr>
         <w:ind w:firstLine="720"/>
         <w:rPr>
           <w:lang w:val="bg-BG"/>
@@ -4159,7 +4550,31 @@
         <w:rPr>
           <w:lang w:val="bg-BG"/>
         </w:rPr>
-        <w:t xml:space="preserve">Елементите в това уравнение са двупосочната рефлектираща функция, идващата свелина от дадена посока и косинусът от ъгъла между посоката от </w:t>
+        <w:t xml:space="preserve">Елементите в това уравнение са двупосочната </w:t>
+      </w:r>
+      <w:r>
+        <w:rPr>
+          <w:lang w:val="bg-BG"/>
+        </w:rPr>
+        <w:t xml:space="preserve">разпределена </w:t>
+      </w:r>
+      <w:r>
+        <w:rPr>
+          <w:lang w:val="bg-BG"/>
+        </w:rPr>
+        <w:t>рефлектираща функция, идващата свелина от дадена посока и косинусът от ъгъла между посоката</w:t>
+      </w:r>
+      <w:r>
+        <w:rPr>
+          <w:lang w:val="bg-BG"/>
+        </w:rPr>
+        <w:t>,</w:t>
+      </w:r>
+      <w:r>
+        <w:rPr>
+          <w:lang w:val="bg-BG"/>
+        </w:rPr>
+        <w:t xml:space="preserve"> от </w:t>
       </w:r>
       <w:r>
         <w:rPr>
@@ -4171,7 +4586,19 @@
         <w:rPr>
           <w:lang w:val="bg-BG"/>
         </w:rPr>
-        <w:t>оято идва текущия лъч и нормалата на повърхността.</w:t>
+        <w:t>оято идва текущия</w:t>
+      </w:r>
+      <w:r>
+        <w:rPr>
+          <w:lang w:val="bg-BG"/>
+        </w:rPr>
+        <w:t>т</w:t>
+      </w:r>
+      <w:r>
+        <w:rPr>
+          <w:lang w:val="bg-BG"/>
+        </w:rPr>
+        <w:t xml:space="preserve"> лъч и нормалата на повърхността.</w:t>
       </w:r>
       <w:r>
         <w:rPr>
@@ -4183,6 +4610,12 @@
         <w:rPr>
           <w:lang w:val="bg-BG"/>
         </w:rPr>
+        <w:t>та</w:t>
+      </w:r>
+      <w:r>
+        <w:rPr>
+          <w:lang w:val="bg-BG"/>
+        </w:rPr>
         <w:t xml:space="preserve"> функция</w:t>
       </w:r>
       <w:r>
@@ -4213,7 +4646,43 @@
         <w:rPr>
           <w:lang w:val="bg-BG"/>
         </w:rPr>
-        <w:t xml:space="preserve">е функцията която дефинира материала на повърхността. Тя приема посоките на изходния и входния лъч и връща даден спектър – цветовете които ще бъдат отразени. </w:t>
+        <w:t>е функция,</w:t>
+      </w:r>
+      <w:r>
+        <w:rPr>
+          <w:lang w:val="bg-BG"/>
+        </w:rPr>
+        <w:t xml:space="preserve"> която дефинира материала на </w:t>
+      </w:r>
+      <w:r>
+        <w:rPr>
+          <w:lang w:val="bg-BG"/>
+        </w:rPr>
+        <w:t>повърхността. Тя приема посоки на изходен и входнен</w:t>
+      </w:r>
+      <w:r>
+        <w:rPr>
+          <w:lang w:val="bg-BG"/>
+        </w:rPr>
+        <w:t xml:space="preserve"> лъч и връща </w:t>
+      </w:r>
+      <w:r>
+        <w:rPr>
+          <w:lang w:val="bg-BG"/>
+        </w:rPr>
+        <w:t>спектър – цветовете</w:t>
+      </w:r>
+      <w:r>
+        <w:rPr>
+          <w:lang w:val="bg-BG"/>
+        </w:rPr>
+        <w:t>,</w:t>
+      </w:r>
+      <w:r>
+        <w:rPr>
+          <w:lang w:val="bg-BG"/>
+        </w:rPr>
+        <w:t xml:space="preserve"> които ще бъдат отразени. </w:t>
       </w:r>
       <w:r>
         <w:rPr>
@@ -4733,15 +5202,6 @@
     </w:tbl>
     <w:p>
       <w:pPr>
-        <w:ind w:firstLine="420"/>
-        <w:rPr>
-          <w:rFonts w:ascii="Consolas" w:hAnsi="Consolas" w:cs="Consolas"/>
-          <w:sz w:val="28"/>
-        </w:rPr>
-      </w:pPr>
-    </w:p>
-    <w:p>
-      <w:pPr>
         <w:ind w:firstLine="720"/>
         <w:rPr>
           <w:lang w:val="bg-BG"/>
@@ -4757,7 +5217,19 @@
         <w:rPr>
           <w:lang w:val="bg-BG"/>
         </w:rPr>
-        <w:t xml:space="preserve"> може двупосочната рефлектираща </w:t>
+        <w:t xml:space="preserve"> може двупосочната </w:t>
+      </w:r>
+      <w:r>
+        <w:rPr>
+          <w:lang w:val="bg-BG"/>
+        </w:rPr>
+        <w:t xml:space="preserve">дистрибуторна </w:t>
+      </w:r>
+      <w:r>
+        <w:rPr>
+          <w:lang w:val="bg-BG"/>
+        </w:rPr>
+        <w:t xml:space="preserve">рефлектираща </w:t>
       </w:r>
       <w:r>
         <w:rPr>
@@ -4781,7 +5253,19 @@
         <w:rPr>
           <w:lang w:val="bg-BG"/>
         </w:rPr>
-        <w:t>ипрочния принцип</w:t>
+        <w:t>ипрочния</w:t>
+      </w:r>
+      <w:r>
+        <w:rPr>
+          <w:lang w:val="bg-BG"/>
+        </w:rPr>
+        <w:t>т</w:t>
+      </w:r>
+      <w:r>
+        <w:rPr>
+          <w:lang w:val="bg-BG"/>
+        </w:rPr>
+        <w:t xml:space="preserve"> принцип</w:t>
       </w:r>
       <w:r>
         <w:rPr>
@@ -4805,7 +5289,19 @@
         <w:rPr>
           <w:lang w:val="bg-BG"/>
         </w:rPr>
-        <w:t>. Това значи че функцията винаги трябва да има резултат между 0 и 1.</w:t>
+        <w:t>. Това значи</w:t>
+      </w:r>
+      <w:r>
+        <w:rPr>
+          <w:lang w:val="bg-BG"/>
+        </w:rPr>
+        <w:t>,</w:t>
+      </w:r>
+      <w:r>
+        <w:rPr>
+          <w:lang w:val="bg-BG"/>
+        </w:rPr>
+        <w:t xml:space="preserve"> че функцията винаги трябва да има резултат между 0 и 1.</w:t>
       </w:r>
       <w:r>
         <w:rPr>
@@ -4835,7 +5331,19 @@
         <w:rPr>
           <w:lang w:val="bg-BG"/>
         </w:rPr>
-        <w:t>лната функция интегрирана върху хемисфера трябва да бъде по малка или равна на едно.</w:t>
+        <w:t>лната функция интегрирана върху хемисфера трябва да бъд</w:t>
+      </w:r>
+      <w:r>
+        <w:rPr>
+          <w:lang w:val="bg-BG"/>
+        </w:rPr>
+        <w:t>е по-</w:t>
+      </w:r>
+      <w:r>
+        <w:rPr>
+          <w:lang w:val="bg-BG"/>
+        </w:rPr>
+        <w:t>малка или равна на едно.</w:t>
       </w:r>
       <w:r>
         <w:rPr>
@@ -5478,8 +5986,31 @@
         <w:rPr>
           <w:lang w:val="bg-BG"/>
         </w:rPr>
-        <w:lastRenderedPageBreak/>
-        <w:t>Реципрочния принцип на Хелмхолц означава, че пробите от идващите и рефлектираните посоки от двупосочната функция</w:t>
+        <w:t>Реципрочния</w:t>
+      </w:r>
+      <w:r>
+        <w:rPr>
+          <w:lang w:val="bg-BG"/>
+        </w:rPr>
+        <w:t>т</w:t>
+      </w:r>
+      <w:r>
+        <w:rPr>
+          <w:lang w:val="bg-BG"/>
+        </w:rPr>
+        <w:t xml:space="preserve"> принцип на Хелмхолц означава, че проб</w:t>
+      </w:r>
+      <w:r>
+        <w:rPr>
+          <w:lang w:val="bg-BG"/>
+        </w:rPr>
+        <w:t>ите от идващите и рефлектирани</w:t>
+      </w:r>
+      <w:r>
+        <w:rPr>
+          <w:lang w:val="bg-BG"/>
+        </w:rPr>
+        <w:t xml:space="preserve"> посоки от двупосочната функция</w:t>
       </w:r>
       <w:r>
         <w:rPr>
@@ -5491,7 +6022,19 @@
         <w:rPr>
           <w:lang w:val="bg-BG"/>
         </w:rPr>
-        <w:t xml:space="preserve"> могат да се обърнат и резултата ще остане същият.</w:t>
+        <w:t xml:space="preserve"> могат да се обър</w:t>
+      </w:r>
+      <w:r>
+        <w:rPr>
+          <w:lang w:val="bg-BG"/>
+        </w:rPr>
+        <w:t>нат и резултата ще остане еднакъв</w:t>
+      </w:r>
+      <w:r>
+        <w:rPr>
+          <w:lang w:val="bg-BG"/>
+        </w:rPr>
+        <w:t>.</w:t>
       </w:r>
     </w:p>
     <w:tbl>
@@ -5933,11 +6476,48 @@
       <w:pPr>
         <w:ind w:firstLine="420"/>
         <w:rPr>
-          <w:rFonts w:ascii="Consolas" w:hAnsi="Consolas" w:cs="Consolas"/>
-          <w:sz w:val="28"/>
-          <w:lang w:val="bg-BG"/>
-        </w:rPr>
-      </w:pPr>
+          <w:lang w:val="bg-BG"/>
+        </w:rPr>
+      </w:pPr>
+      <w:r>
+        <w:rPr>
+          <w:lang w:val="bg-BG"/>
+        </w:rPr>
+        <w:t xml:space="preserve">Намирането на </w:t>
+      </w:r>
+      <w:r>
+        <w:t xml:space="preserve">BRDF </w:t>
+      </w:r>
+      <w:r>
+        <w:rPr>
+          <w:lang w:val="bg-BG"/>
+        </w:rPr>
+        <w:t xml:space="preserve">може да стане по няколко начина. </w:t>
+      </w:r>
+      <w:r>
+        <w:rPr>
+          <w:lang w:val="bg-BG"/>
+        </w:rPr>
+        <w:t>Най-разпространеният</w:t>
+      </w:r>
+      <w:r>
+        <w:rPr>
+          <w:lang w:val="bg-BG"/>
+        </w:rPr>
+        <w:t xml:space="preserve"> е чрез емпирически измервания и вместване на резултатите в математически функции. Премери за този метод са модели като Ламберт, Фонг и Блин-Фонг. Функцият</w:t>
+      </w:r>
+      <w:r>
+        <w:rPr>
+          <w:lang w:val="bg-BG"/>
+        </w:rPr>
+        <w:t>а за дифузен материал(ламберт</w:t>
+      </w:r>
+      <w:r>
+        <w:rPr>
+          <w:lang w:val="bg-BG"/>
+        </w:rPr>
+        <w:t>) е просто константа.</w:t>
+      </w:r>
     </w:p>
     <w:p>
       <w:pPr>
@@ -5950,53 +6530,6 @@
         <w:rPr>
           <w:lang w:val="bg-BG"/>
         </w:rPr>
-        <w:t xml:space="preserve">Намирането на </w:t>
-      </w:r>
-      <w:r>
-        <w:t xml:space="preserve">BRDF </w:t>
-      </w:r>
-      <w:r>
-        <w:rPr>
-          <w:lang w:val="bg-BG"/>
-        </w:rPr>
-        <w:t xml:space="preserve">може да стане по няколко начина. </w:t>
-      </w:r>
-      <w:r>
-        <w:rPr>
-          <w:lang w:val="bg-BG"/>
-        </w:rPr>
-        <w:t>Най-разпространеният</w:t>
-      </w:r>
-      <w:r>
-        <w:rPr>
-          <w:lang w:val="bg-BG"/>
-        </w:rPr>
-        <w:t xml:space="preserve"> е чрез емпирически измервания и вместване на резултатите в математически функции. Премери за този метод са модели като Ламберт, Фонг и Блин-Фонг. Функцият</w:t>
-      </w:r>
-      <w:r>
-        <w:rPr>
-          <w:lang w:val="bg-BG"/>
-        </w:rPr>
-        <w:t>а за дифузен материал(ламберт</w:t>
-      </w:r>
-      <w:r>
-        <w:rPr>
-          <w:lang w:val="bg-BG"/>
-        </w:rPr>
-        <w:t>) е просто константа.</w:t>
-      </w:r>
-    </w:p>
-    <w:p>
-      <w:pPr>
-        <w:ind w:firstLine="420"/>
-        <w:rPr>
-          <w:lang w:val="bg-BG"/>
-        </w:rPr>
-      </w:pPr>
-      <w:r>
-        <w:rPr>
-          <w:lang w:val="bg-BG"/>
-        </w:rPr>
         <w:t>Елементът</w:t>
       </w:r>
       <w:r>
@@ -6021,7 +6554,13 @@
         <w:rPr>
           <w:lang w:val="bg-BG"/>
         </w:rPr>
-        <w:t xml:space="preserve">в уравнеиние 1-2 </w:t>
+        <w:t>в уравне</w:t>
+      </w:r>
+      <w:r>
+        <w:rPr>
+          <w:lang w:val="bg-BG"/>
+        </w:rPr>
+        <w:t xml:space="preserve">ние 1-2 </w:t>
       </w:r>
       <w:r>
         <w:t xml:space="preserve">описва </w:t>
@@ -6368,7 +6907,19 @@
         <w:rPr>
           <w:lang w:val="bg-BG"/>
         </w:rPr>
-        <w:t xml:space="preserve"> стойност. </w:t>
+        <w:t xml:space="preserve"> </w:t>
+      </w:r>
+      <w:r>
+        <w:rPr>
+          <w:lang w:val="bg-BG"/>
+        </w:rPr>
+        <w:t>точка</w:t>
+      </w:r>
+      <w:r>
+        <w:rPr>
+          <w:lang w:val="bg-BG"/>
+        </w:rPr>
+        <w:t xml:space="preserve">. </w:t>
       </w:r>
       <w:r>
         <w:rPr>
@@ -6454,7 +7005,19 @@
         <w:rPr>
           <w:lang w:val="bg-BG"/>
         </w:rPr>
-        <w:t xml:space="preserve">За да се намери стойността на интеграла </w:t>
+        <w:t>За да с</w:t>
+      </w:r>
+      <w:r>
+        <w:rPr>
+          <w:lang w:val="bg-BG"/>
+        </w:rPr>
+        <w:t>е намери стойността на интегралът</w:t>
+      </w:r>
+      <w:r>
+        <w:rPr>
+          <w:lang w:val="bg-BG"/>
+        </w:rPr>
+        <w:t xml:space="preserve"> </w:t>
       </w:r>
       <m:oMath>
         <m:nary>
@@ -6524,7 +7087,7 @@
         </m:nary>
       </m:oMath>
       <w:r>
-        <w:t xml:space="preserve">, </w:t>
+        <w:t xml:space="preserve"> </w:t>
       </w:r>
       <w:r>
         <w:rPr>
@@ -6857,11 +7420,15 @@
       </w:tr>
     </w:tbl>
     <w:p>
-      <w:r>
-        <w:rPr>
-          <w:lang w:val="bg-BG"/>
-        </w:rPr>
-        <w:lastRenderedPageBreak/>
+      <w:pPr>
+        <w:rPr>
+          <w:lang w:val="bg-BG"/>
+        </w:rPr>
+      </w:pPr>
+      <w:r>
+        <w:rPr>
+          <w:lang w:val="bg-BG"/>
+        </w:rPr>
         <w:t xml:space="preserve">Където </w:t>
       </w:r>
       <m:oMath>
@@ -7043,6 +7610,9 @@
               <w:keepNext/>
             </w:pPr>
             <m:oMathPara>
+              <m:oMathParaPr>
+                <m:jc m:val="center"/>
+              </m:oMathParaPr>
               <m:oMath>
                 <m:sSub>
                   <m:sSubPr>
@@ -7586,7 +8156,25 @@
         <w:rPr>
           <w:lang w:val="bg-BG"/>
         </w:rPr>
-        <w:t>Технически най-предизвикателната част от рей-трейсъра е сечението на лъчи с обекти. Това се дължи на факта, че то изис</w:t>
+        <w:t>Технически най-предиз</w:t>
+      </w:r>
+      <w:r>
+        <w:rPr>
+          <w:lang w:val="bg-BG"/>
+        </w:rPr>
+        <w:t>викателната част от рей-трейсър</w:t>
+      </w:r>
+      <w:r>
+        <w:rPr>
+          <w:lang w:val="bg-BG"/>
+        </w:rPr>
+        <w:t>а</w:t>
+      </w:r>
+      <w:r>
+        <w:rPr>
+          <w:lang w:val="bg-BG"/>
+        </w:rPr>
+        <w:t xml:space="preserve"> е сечението на лъчи с обекти. Това се дължи на факта, че то изис</w:t>
       </w:r>
       <w:r>
         <w:rPr>
@@ -7782,46 +8370,52 @@
         </w:rPr>
       </w:pPr>
       <w:r>
+        <w:t>OpenCL</w:t>
+      </w:r>
+    </w:p>
+    <w:p>
+      <w:pPr>
+        <w:ind w:firstLine="720"/>
+        <w:rPr>
+          <w:lang w:val="bg-BG"/>
+        </w:rPr>
+      </w:pPr>
+      <w:r>
+        <w:rPr>
+          <w:lang w:val="bg-BG"/>
+        </w:rPr>
+        <w:t>Стандарт дефиниращ програмен интерфейс за</w:t>
+      </w:r>
+      <w:r>
+        <w:rPr>
+          <w:lang w:val="bg-BG"/>
+        </w:rPr>
+        <w:t xml:space="preserve"> паралелни</w:t>
+      </w:r>
+      <w:r>
+        <w:rPr>
+          <w:lang w:val="bg-BG"/>
+        </w:rPr>
+        <w:t xml:space="preserve"> изчисления. Имплементиран е от всички водещи производители на хардуерни изчислителн</w:t>
+      </w:r>
+      <w:r>
+        <w:rPr>
+          <w:lang w:val="bg-BG"/>
+        </w:rPr>
+        <w:t>и</w:t>
+      </w:r>
+      <w:r>
+        <w:rPr>
+          <w:lang w:val="bg-BG"/>
+        </w:rPr>
+        <w:t xml:space="preserve"> </w:t>
+      </w:r>
+      <w:r>
+        <w:rPr>
+          <w:lang w:val="bg-BG"/>
+        </w:rPr>
         <w:lastRenderedPageBreak/>
-        <w:t>OpenCL</w:t>
-      </w:r>
-    </w:p>
-    <w:p>
-      <w:pPr>
-        <w:ind w:firstLine="720"/>
-        <w:rPr>
-          <w:lang w:val="bg-BG"/>
-        </w:rPr>
-      </w:pPr>
-      <w:r>
-        <w:rPr>
-          <w:lang w:val="bg-BG"/>
-        </w:rPr>
-        <w:t>Стандарт дефиниращ програмен интерфейс за</w:t>
-      </w:r>
-      <w:r>
-        <w:rPr>
-          <w:lang w:val="bg-BG"/>
-        </w:rPr>
-        <w:t xml:space="preserve"> паралелни</w:t>
-      </w:r>
-      <w:r>
-        <w:rPr>
-          <w:lang w:val="bg-BG"/>
-        </w:rPr>
-        <w:t xml:space="preserve"> изчисления. Имплементиран е от всички водещи производители на хардуерни изчислителн</w:t>
-      </w:r>
-      <w:r>
-        <w:rPr>
-          <w:lang w:val="bg-BG"/>
-        </w:rPr>
-        <w:t>и</w:t>
-      </w:r>
-      <w:r>
-        <w:rPr>
-          <w:lang w:val="bg-BG"/>
-        </w:rPr>
-        <w:t xml:space="preserve"> компоненти. Код написан </w:t>
+        <w:t xml:space="preserve">компоненти. Код написан </w:t>
       </w:r>
       <w:r>
         <w:rPr>
@@ -8170,7 +8764,19 @@
         <w:rPr>
           <w:lang w:val="bg-BG"/>
         </w:rPr>
-        <w:t xml:space="preserve"> рей трейсър. На него са базирани много други продукти сред които са </w:t>
+        <w:t xml:space="preserve"> рей трейсър. На него са базирани много други продукти</w:t>
+      </w:r>
+      <w:r>
+        <w:rPr>
+          <w:lang w:val="bg-BG"/>
+        </w:rPr>
+        <w:t>,</w:t>
+      </w:r>
+      <w:r>
+        <w:rPr>
+          <w:lang w:val="bg-BG"/>
+        </w:rPr>
+        <w:t xml:space="preserve"> сред които са </w:t>
       </w:r>
       <w:r>
         <w:t xml:space="preserve">LuxRender </w:t>
@@ -8225,6 +8831,7 @@
           <w:id w:val="1176464394"/>
           <w:citation/>
         </w:sdtPr>
+        <w:sdtEndPr/>
         <w:sdtContent>
           <w:r>
             <w:rPr>
@@ -8405,7 +9012,19 @@
         <w:rPr>
           <w:lang w:val="bg-BG"/>
         </w:rPr>
-        <w:t xml:space="preserve">Тази дипломна работа цели да реалилиза рей трейсър със поддръжка на минимален сет от функции за да могат да се синтезират изображения от прости тестови сцени. </w:t>
+        <w:t>Тази дипломна работа цели да реалилиза рей трейсър със поддръжка на минимален сет от функции</w:t>
+      </w:r>
+      <w:r>
+        <w:rPr>
+          <w:lang w:val="bg-BG"/>
+        </w:rPr>
+        <w:t>,</w:t>
+      </w:r>
+      <w:r>
+        <w:rPr>
+          <w:lang w:val="bg-BG"/>
+        </w:rPr>
+        <w:t xml:space="preserve"> за да могат да се синтезират изображения от прости тестови сцени. </w:t>
       </w:r>
       <w:r>
         <w:rPr>
@@ -8489,7 +9108,19 @@
         <w:rPr>
           <w:lang w:val="bg-BG"/>
         </w:rPr>
-        <w:t xml:space="preserve">цените да се зареждат от файлове с </w:t>
+        <w:t>цените да се зареждат от файлове с</w:t>
+      </w:r>
+      <w:r>
+        <w:rPr>
+          <w:lang w:val="bg-BG"/>
+        </w:rPr>
+        <w:t>ъс</w:t>
+      </w:r>
+      <w:r>
+        <w:rPr>
+          <w:lang w:val="bg-BG"/>
+        </w:rPr>
+        <w:t xml:space="preserve"> </w:t>
       </w:r>
       <w:r>
         <w:rPr>
@@ -8562,7 +9193,19 @@
         <w:rPr>
           <w:lang w:val="bg-BG"/>
         </w:rPr>
-        <w:t xml:space="preserve">изображение, трябва да бъдат избрани първичните лъчи. Те трябва да имат начало и посока. Метода за генерация на тези лъчи се определя от камерата. Стенопеичната камера </w:t>
+        <w:t>изображение, трябва да бъдат избрани първичните лъчи. Те трябва</w:t>
+      </w:r>
+      <w:r>
+        <w:rPr>
+          <w:lang w:val="bg-BG"/>
+        </w:rPr>
+        <w:t xml:space="preserve"> да имат начало и посока. Методът</w:t>
+      </w:r>
+      <w:r>
+        <w:rPr>
+          <w:lang w:val="bg-BG"/>
+        </w:rPr>
+        <w:t xml:space="preserve"> за генерация на тези лъчи се определя от камерата. Стенопеичната камера </w:t>
       </w:r>
       <w:r>
         <w:rPr>
@@ -8580,13 +9223,31 @@
         <w:rPr>
           <w:lang w:val="bg-BG"/>
         </w:rPr>
-        <w:t xml:space="preserve">– обектите в далечината изглеждат по малки от обектите намиращи се на близки разстояния. </w:t>
-      </w:r>
-      <w:r>
-        <w:rPr>
-          <w:lang w:val="bg-BG"/>
-        </w:rPr>
-        <w:t xml:space="preserve">За да се постичне този ефект, този вид камера </w:t>
+        <w:t xml:space="preserve">– обектите в далечината изглеждат </w:t>
+      </w:r>
+      <w:r>
+        <w:rPr>
+          <w:lang w:val="bg-BG"/>
+        </w:rPr>
+        <w:t>по-</w:t>
+      </w:r>
+      <w:r>
+        <w:rPr>
+          <w:lang w:val="bg-BG"/>
+        </w:rPr>
+        <w:t xml:space="preserve">малки от обектите намиращи се на близки разстояния. </w:t>
+      </w:r>
+      <w:r>
+        <w:rPr>
+          <w:lang w:val="bg-BG"/>
+        </w:rPr>
+        <w:t>За да се постиг</w:t>
+      </w:r>
+      <w:r>
+        <w:rPr>
+          <w:lang w:val="bg-BG"/>
+        </w:rPr>
+        <w:t xml:space="preserve">не този ефект, този вид камера </w:t>
       </w:r>
       <w:r>
         <w:rPr>
@@ -8610,7 +9271,19 @@
         <w:rPr>
           <w:lang w:val="bg-BG"/>
         </w:rPr>
-        <w:t xml:space="preserve"> а посоките им са еднакво разпределени в дадена посока под формана на четириъгълна пирамида</w:t>
+        <w:t xml:space="preserve"> а посоките им са еднакво разпред</w:t>
+      </w:r>
+      <w:r>
+        <w:rPr>
+          <w:lang w:val="bg-BG"/>
+        </w:rPr>
+        <w:t>елени в дадена посока под формат</w:t>
+      </w:r>
+      <w:r>
+        <w:rPr>
+          <w:lang w:val="bg-BG"/>
+        </w:rPr>
+        <w:t>а на четириъгълна пирамида</w:t>
       </w:r>
       <w:r>
         <w:rPr>
@@ -8652,7 +9325,25 @@
         <w:rPr>
           <w:lang w:val="bg-BG"/>
         </w:rPr>
-        <w:t xml:space="preserve"> равномерни разпредели между 2-та лъча с най-голям ъгъл между тях. </w:t>
+        <w:t xml:space="preserve"> равномерно</w:t>
+      </w:r>
+      <w:r>
+        <w:rPr>
+          <w:lang w:val="bg-BG"/>
+        </w:rPr>
+        <w:t xml:space="preserve"> разпределени</w:t>
+      </w:r>
+      <w:r>
+        <w:rPr>
+          <w:lang w:val="bg-BG"/>
+        </w:rPr>
+        <w:t xml:space="preserve"> между два</w:t>
+      </w:r>
+      <w:r>
+        <w:rPr>
+          <w:lang w:val="bg-BG"/>
+        </w:rPr>
+        <w:t xml:space="preserve">та лъча с най-голям ъгъл между тях. </w:t>
       </w:r>
       <w:r>
         <w:rPr>
@@ -8811,7 +9502,19 @@
         <w:rPr>
           <w:lang w:val="bg-BG"/>
         </w:rPr>
-        <w:t xml:space="preserve"> Напрактика лъчите се генерират от </w:t>
+        <w:t xml:space="preserve"> На</w:t>
+      </w:r>
+      <w:r>
+        <w:rPr>
+          <w:lang w:val="bg-BG"/>
+        </w:rPr>
+        <w:t xml:space="preserve"> </w:t>
+      </w:r>
+      <w:r>
+        <w:rPr>
+          <w:lang w:val="bg-BG"/>
+        </w:rPr>
+        <w:t xml:space="preserve">практика лъчите се генерират от </w:t>
       </w:r>
       <w:r>
         <w:rPr>
@@ -8850,14 +9553,14 @@
         <w:rPr>
           <w:lang w:val="bg-BG"/>
         </w:rPr>
-        <w:t xml:space="preserve">Работата на </w:t>
+        <w:t xml:space="preserve">Работата на този </w:t>
       </w:r>
       <w:r>
         <w:rPr>
           <w:lang w:val="bg-BG"/>
         </w:rPr>
         <w:lastRenderedPageBreak/>
-        <w:t>този модул е да взима проби от различни сигнали, така че да прихван</w:t>
+        <w:t>модул е да взима проби от различни сигнали, така че да прихван</w:t>
       </w:r>
       <w:r>
         <w:rPr>
@@ -9009,7 +9712,39 @@
         <w:rPr>
           <w:lang w:val="bg-BG"/>
         </w:rPr>
-        <w:t>трябва да съдържат в себе си информация за това как участват в рендериращото уравнение. Тази информация</w:t>
+        <w:t>трябва да съдържат в себе си информация</w:t>
+      </w:r>
+      <w:r>
+        <w:rPr>
+          <w:lang w:val="bg-BG"/>
+        </w:rPr>
+        <w:t>,</w:t>
+      </w:r>
+      <w:r>
+        <w:rPr>
+          <w:lang w:val="bg-BG"/>
+        </w:rPr>
+        <w:t xml:space="preserve"> </w:t>
+      </w:r>
+      <w:r>
+        <w:rPr>
+          <w:lang w:val="bg-BG"/>
+        </w:rPr>
+        <w:t>как</w:t>
+      </w:r>
+      <w:bookmarkStart w:id="7" w:name="_GoBack"/>
+      <w:bookmarkEnd w:id="7"/>
+      <w:r>
+        <w:rPr>
+          <w:lang w:val="bg-BG"/>
+        </w:rPr>
+        <w:t xml:space="preserve"> </w:t>
+      </w:r>
+      <w:r>
+        <w:rPr>
+          <w:lang w:val="bg-BG"/>
+        </w:rPr>
+        <w:t>участват в рендериращото уравнение. Тази информация</w:t>
       </w:r>
       <w:r>
         <w:rPr>
@@ -9224,7 +9959,7 @@
       <w:pPr>
         <w:pStyle w:val="Heading2"/>
       </w:pPr>
-      <w:bookmarkStart w:id="7" w:name="_Toc411773156"/>
+      <w:bookmarkStart w:id="8" w:name="_Toc411773156"/>
       <w:r>
         <w:rPr>
           <w:rStyle w:val="Heading2Char"/>
@@ -9233,7 +9968,7 @@
         </w:rPr>
         <w:t>Описание на главните алгоритми</w:t>
       </w:r>
-      <w:bookmarkEnd w:id="7"/>
+      <w:bookmarkEnd w:id="8"/>
     </w:p>
     <w:p>
       <w:pPr>
@@ -9893,6 +10628,9 @@
                               <w:t>2</w:t>
                             </w:r>
                             <w:r>
+                              <w:rPr>
+                                <w:noProof/>
+                              </w:rPr>
                               <w:fldChar w:fldCharType="end"/>
                             </w:r>
                             <w:r>
@@ -9914,6 +10652,9 @@
                               <w:t>1</w:t>
                             </w:r>
                             <w:r>
+                              <w:rPr>
+                                <w:noProof/>
+                              </w:rPr>
                               <w:fldChar w:fldCharType="end"/>
                             </w:r>
                           </w:p>
@@ -10604,6 +11345,9 @@
         <w:t>2</w:t>
       </w:r>
       <w:r>
+        <w:rPr>
+          <w:noProof/>
+        </w:rPr>
         <w:fldChar w:fldCharType="end"/>
       </w:r>
       <w:r>
@@ -10625,6 +11369,9 @@
         <w:t>2</w:t>
       </w:r>
       <w:r>
+        <w:rPr>
+          <w:noProof/>
+        </w:rPr>
         <w:fldChar w:fldCharType="end"/>
       </w:r>
     </w:p>
@@ -10809,6 +11556,9 @@
         <w:t>2</w:t>
       </w:r>
       <w:r>
+        <w:rPr>
+          <w:noProof/>
+        </w:rPr>
         <w:fldChar w:fldCharType="end"/>
       </w:r>
       <w:r>
@@ -10830,6 +11580,9 @@
         <w:t>3</w:t>
       </w:r>
       <w:r>
+        <w:rPr>
+          <w:noProof/>
+        </w:rPr>
         <w:fldChar w:fldCharType="end"/>
       </w:r>
     </w:p>
@@ -11938,11 +12691,11 @@
       <w:pPr>
         <w:pStyle w:val="Heading2"/>
       </w:pPr>
-      <w:bookmarkStart w:id="8" w:name="_Toc411773157"/>
+      <w:bookmarkStart w:id="9" w:name="_Toc411773157"/>
       <w:r>
         <w:t>Избор на език и среда за програмиране</w:t>
       </w:r>
-      <w:bookmarkEnd w:id="8"/>
+      <w:bookmarkEnd w:id="9"/>
     </w:p>
     <w:p>
       <w:pPr>
@@ -12223,7 +12976,7 @@
           <w:lang w:val="bg-BG"/>
         </w:rPr>
       </w:pPr>
-      <w:bookmarkStart w:id="9" w:name="_Toc411773158"/>
+      <w:bookmarkStart w:id="10" w:name="_Toc411773158"/>
       <w:r>
         <w:rPr>
           <w:lang w:val="bg-BG"/>
@@ -12243,13 +12996,13 @@
       <w:r>
         <w:t>RAY TRACER</w:t>
       </w:r>
-      <w:bookmarkEnd w:id="9"/>
+      <w:bookmarkEnd w:id="10"/>
     </w:p>
     <w:p>
       <w:pPr>
         <w:pStyle w:val="Heading2"/>
       </w:pPr>
-      <w:bookmarkStart w:id="10" w:name="_Toc411773159"/>
+      <w:bookmarkStart w:id="11" w:name="_Toc411773159"/>
       <w:r>
         <w:t xml:space="preserve">Инитиализация </w:t>
       </w:r>
@@ -12265,7 +13018,7 @@
       <w:r>
         <w:t xml:space="preserve"> Начална функция.</w:t>
       </w:r>
-      <w:bookmarkEnd w:id="10"/>
+      <w:bookmarkEnd w:id="11"/>
     </w:p>
     <w:p>
       <w:pPr>
@@ -14575,7 +15328,7 @@
       <w:pPr>
         <w:pStyle w:val="Heading2"/>
       </w:pPr>
-      <w:bookmarkStart w:id="11" w:name="_Toc411773160"/>
+      <w:bookmarkStart w:id="12" w:name="_Toc411773160"/>
       <w:r>
         <w:t xml:space="preserve">Вход на програмата - </w:t>
       </w:r>
@@ -14588,7 +15341,7 @@
       <w:r>
         <w:t>на конфигурационния файл</w:t>
       </w:r>
-      <w:bookmarkEnd w:id="11"/>
+      <w:bookmarkEnd w:id="12"/>
     </w:p>
     <w:p>
       <w:pPr>
@@ -17861,7 +18614,7 @@
       <w:pPr>
         <w:pStyle w:val="Heading2"/>
       </w:pPr>
-      <w:bookmarkStart w:id="12" w:name="_Toc411773161"/>
+      <w:bookmarkStart w:id="13" w:name="_Toc411773161"/>
       <w:r>
         <w:t>Изход на програмата</w:t>
       </w:r>
@@ -17874,7 +18627,7 @@
       <w:r>
         <w:t>ставяне на крайния резултат чрез SDL2</w:t>
       </w:r>
-      <w:bookmarkEnd w:id="12"/>
+      <w:bookmarkEnd w:id="13"/>
     </w:p>
     <w:p>
       <w:pPr>
@@ -19593,7 +20346,7 @@
           <w:lang w:val="bg-BG"/>
         </w:rPr>
       </w:pPr>
-      <w:bookmarkStart w:id="13" w:name="_Toc411773162"/>
+      <w:bookmarkStart w:id="14" w:name="_Toc411773162"/>
       <w:r>
         <w:rPr>
           <w:lang w:val="bg-BG"/>
@@ -19633,7 +20386,7 @@
         </w:rPr>
         <w:t xml:space="preserve"> споделени ресурси.</w:t>
       </w:r>
-      <w:bookmarkEnd w:id="13"/>
+      <w:bookmarkEnd w:id="14"/>
     </w:p>
     <w:p>
       <w:pPr>
@@ -19871,7 +20624,7 @@
           <w:lang w:val="bg-BG"/>
         </w:rPr>
       </w:pPr>
-      <w:bookmarkStart w:id="14" w:name="_Toc411773163"/>
+      <w:bookmarkStart w:id="15" w:name="_Toc411773163"/>
       <w:r>
         <w:rPr>
           <w:lang w:val="bg-BG"/>
@@ -19893,7 +20646,7 @@
         </w:rPr>
         <w:t>и контрол над потока от данни</w:t>
       </w:r>
-      <w:bookmarkEnd w:id="14"/>
+      <w:bookmarkEnd w:id="15"/>
     </w:p>
     <w:p>
       <w:pPr>
@@ -21937,16 +22690,7 @@
           <w:highlight w:val="white"/>
           <w:lang w:eastAsia="en-US"/>
         </w:rPr>
-        <w:t>//</w:t>
-      </w:r>
-      <w:r>
-        <w:rPr>
-          <w:rFonts w:eastAsiaTheme="minorHAnsi"/>
-          <w:color w:val="008000"/>
-          <w:highlight w:val="white"/>
-          <w:lang w:eastAsia="en-US"/>
-        </w:rPr>
-        <w:t>create an arena for each thread</w:t>
+        <w:t>//create an arena for each thread</w:t>
       </w:r>
     </w:p>
     <w:p>
@@ -22299,13 +23043,6 @@
           <w:lang w:eastAsia="en-US"/>
         </w:rPr>
         <w:tab/>
-      </w:r>
-      <w:r>
-        <w:rPr>
-          <w:rFonts w:eastAsiaTheme="minorHAnsi"/>
-          <w:highlight w:val="white"/>
-          <w:lang w:eastAsia="en-US"/>
-        </w:rPr>
         <w:t>}</w:t>
       </w:r>
     </w:p>
@@ -22376,13 +23113,6 @@
           <w:lang w:eastAsia="en-US"/>
         </w:rPr>
         <w:tab/>
-      </w:r>
-      <w:r>
-        <w:rPr>
-          <w:rFonts w:eastAsiaTheme="minorHAnsi"/>
-          <w:highlight w:val="white"/>
-          <w:lang w:eastAsia="en-US"/>
-        </w:rPr>
         <w:t>process_subsampler(samplers[i], *arenas[tid]);</w:t>
       </w:r>
     </w:p>
@@ -22410,13 +23140,6 @@
           <w:lang w:eastAsia="en-US"/>
         </w:rPr>
         <w:tab/>
-      </w:r>
-      <w:r>
-        <w:rPr>
-          <w:rFonts w:eastAsiaTheme="minorHAnsi"/>
-          <w:highlight w:val="white"/>
-          <w:lang w:eastAsia="en-US"/>
-        </w:rPr>
         <w:t>arenas[tid]-&gt;free_all();</w:t>
       </w:r>
     </w:p>
@@ -23891,7 +24614,7 @@
           <w:lang w:val="bg-BG"/>
         </w:rPr>
       </w:pPr>
-      <w:bookmarkStart w:id="15" w:name="_Toc411773164"/>
+      <w:bookmarkStart w:id="16" w:name="_Toc411773164"/>
       <w:r>
         <w:t>Самплер</w:t>
       </w:r>
@@ -23925,7 +24648,7 @@
         </w:rPr>
         <w:t>.</w:t>
       </w:r>
-      <w:bookmarkEnd w:id="15"/>
+      <w:bookmarkEnd w:id="16"/>
     </w:p>
     <w:p>
       <w:pPr>
@@ -26050,7 +26773,7 @@
           <w:lang w:val="bg-BG"/>
         </w:rPr>
       </w:pPr>
-      <w:bookmarkStart w:id="16" w:name="_Toc411773165"/>
+      <w:bookmarkStart w:id="17" w:name="_Toc411773165"/>
       <w:r>
         <w:rPr>
           <w:lang w:val="bg-BG"/>
@@ -26063,7 +26786,7 @@
         </w:rPr>
         <w:t xml:space="preserve"> от стенопеичен тип</w:t>
       </w:r>
-      <w:bookmarkEnd w:id="16"/>
+      <w:bookmarkEnd w:id="17"/>
     </w:p>
     <w:p>
       <w:pPr>
@@ -28182,7 +28905,7 @@
           <w:lang w:val="bg-BG"/>
         </w:rPr>
       </w:pPr>
-      <w:bookmarkStart w:id="17" w:name="_Toc411773166"/>
+      <w:bookmarkStart w:id="18" w:name="_Toc411773166"/>
       <w:r>
         <w:rPr>
           <w:lang w:val="bg-BG"/>
@@ -28195,7 +28918,7 @@
         </w:rPr>
         <w:t>. Решаване на рендериращото уравенение.</w:t>
       </w:r>
-      <w:bookmarkEnd w:id="17"/>
+      <w:bookmarkEnd w:id="18"/>
     </w:p>
     <w:p>
       <w:pPr>
@@ -30388,7 +31111,7 @@
           <w:lang w:val="bg-BG"/>
         </w:rPr>
       </w:pPr>
-      <w:bookmarkStart w:id="18" w:name="_Toc411773167"/>
+      <w:bookmarkStart w:id="19" w:name="_Toc411773167"/>
       <w:r>
         <w:rPr>
           <w:lang w:val="bg-BG"/>
@@ -30401,7 +31124,7 @@
         </w:rPr>
         <w:t>. Филтриране и съхранение на изображението.</w:t>
       </w:r>
-      <w:bookmarkEnd w:id="18"/>
+      <w:bookmarkEnd w:id="19"/>
     </w:p>
     <w:p>
       <w:pPr>
@@ -31932,7 +32655,7 @@
       <w:pPr>
         <w:pStyle w:val="Heading2"/>
       </w:pPr>
-      <w:bookmarkStart w:id="19" w:name="_Toc411773168"/>
+      <w:bookmarkStart w:id="20" w:name="_Toc411773168"/>
       <w:r>
         <w:t>Индексиращи структури</w:t>
       </w:r>
@@ -31948,7 +32671,7 @@
       <w:r>
         <w:t>.</w:t>
       </w:r>
-      <w:bookmarkEnd w:id="19"/>
+      <w:bookmarkEnd w:id="20"/>
     </w:p>
     <w:p>
       <w:pPr>
@@ -35585,7 +36308,7 @@
       <w:pPr>
         <w:pStyle w:val="Heading2"/>
       </w:pPr>
-      <w:bookmarkStart w:id="20" w:name="_Toc411773169"/>
+      <w:bookmarkStart w:id="21" w:name="_Toc411773169"/>
       <w:r>
         <w:rPr>
           <w:lang w:val="bg-BG"/>
@@ -35598,7 +36321,7 @@
         </w:rPr>
         <w:t xml:space="preserve"> и форми</w:t>
       </w:r>
-      <w:bookmarkEnd w:id="20"/>
+      <w:bookmarkEnd w:id="21"/>
     </w:p>
     <w:p>
       <w:pPr>
@@ -39518,15 +40241,7 @@
                     <w:sz w:val="28"/>
                     <w:szCs w:val="28"/>
                   </w:rPr>
-                  <m:t>X</m:t>
-                </m:r>
-                <m:r>
-                  <w:rPr>
-                    <w:rFonts w:ascii="Cambria Math" w:hAnsi="Cambria Math"/>
-                    <w:sz w:val="28"/>
-                    <w:szCs w:val="28"/>
-                  </w:rPr>
-                  <m:t>=</m:t>
+                  <m:t>X=</m:t>
                 </m:r>
                 <m:sSub>
                   <m:sSubPr>
@@ -40515,7 +41230,7 @@
           <w:lang w:val="bg-BG"/>
         </w:rPr>
       </w:pPr>
-      <w:bookmarkStart w:id="21" w:name="_Toc411773170"/>
+      <w:bookmarkStart w:id="22" w:name="_Toc411773170"/>
       <w:r>
         <w:rPr>
           <w:lang w:val="bg-BG"/>
@@ -40528,7 +41243,7 @@
         </w:rPr>
         <w:t>.</w:t>
       </w:r>
-      <w:bookmarkEnd w:id="21"/>
+      <w:bookmarkEnd w:id="22"/>
       <w:r>
         <w:rPr>
           <w:lang w:val="bg-BG"/>
@@ -41636,7 +42351,7 @@
           <w:lang w:val="bg-BG"/>
         </w:rPr>
       </w:pPr>
-      <w:bookmarkStart w:id="22" w:name="_Toc411773171"/>
+      <w:bookmarkStart w:id="23" w:name="_Toc411773171"/>
       <w:r>
         <w:rPr>
           <w:lang w:val="bg-BG"/>
@@ -41649,7 +42364,7 @@
         </w:rPr>
         <w:t xml:space="preserve"> и входни цветове</w:t>
       </w:r>
-      <w:bookmarkEnd w:id="22"/>
+      <w:bookmarkEnd w:id="23"/>
     </w:p>
     <w:p>
       <w:pPr>
@@ -42691,14 +43406,14 @@
           <w:lang w:val="bg-BG"/>
         </w:rPr>
       </w:pPr>
-      <w:bookmarkStart w:id="23" w:name="_Toc411773172"/>
+      <w:bookmarkStart w:id="24" w:name="_Toc411773172"/>
       <w:r>
         <w:rPr>
           <w:lang w:val="bg-BG"/>
         </w:rPr>
         <w:t>Сцена. Описание на виртуалната среда.</w:t>
       </w:r>
-      <w:bookmarkEnd w:id="23"/>
+      <w:bookmarkEnd w:id="24"/>
     </w:p>
     <w:p>
       <w:pPr>
@@ -42902,7 +43617,7 @@
       <w:pPr>
         <w:pStyle w:val="Heading1"/>
       </w:pPr>
-      <w:bookmarkStart w:id="24" w:name="_Toc411773173"/>
+      <w:bookmarkStart w:id="25" w:name="_Toc411773173"/>
       <w:r>
         <w:rPr>
           <w:lang w:val="bg-BG"/>
@@ -42918,7 +43633,7 @@
         </w:rPr>
         <w:t>РЪКОВОДСТВО НА ПОТРЕБИТЕЛЯ</w:t>
       </w:r>
-      <w:bookmarkEnd w:id="24"/>
+      <w:bookmarkEnd w:id="25"/>
     </w:p>
     <w:p>
       <w:pPr>
@@ -42941,7 +43656,7 @@
           <w:rFonts w:ascii="Consolas" w:hAnsi="Consolas" w:cs="Consolas"/>
         </w:rPr>
       </w:pPr>
-      <w:bookmarkStart w:id="25" w:name="_Toc411773174"/>
+      <w:bookmarkStart w:id="26" w:name="_Toc411773174"/>
       <w:r>
         <w:rPr>
           <w:lang w:val="bg-BG"/>
@@ -42957,7 +43672,7 @@
         </w:rPr>
         <w:t xml:space="preserve"> конфигурация</w:t>
       </w:r>
-      <w:bookmarkEnd w:id="25"/>
+      <w:bookmarkEnd w:id="26"/>
       <w:r>
         <w:rPr>
           <w:rFonts w:ascii="Consolas" w:hAnsi="Consolas" w:cs="Consolas"/>
@@ -43014,7 +43729,7 @@
       <w:pPr>
         <w:pStyle w:val="Heading2"/>
       </w:pPr>
-      <w:bookmarkStart w:id="26" w:name="_Toc411773175"/>
+      <w:bookmarkStart w:id="27" w:name="_Toc411773175"/>
       <w:r>
         <w:rPr>
           <w:lang w:val="bg-BG"/>
@@ -43022,7 +43737,7 @@
         <w:lastRenderedPageBreak/>
         <w:t>Инсталация</w:t>
       </w:r>
-      <w:bookmarkEnd w:id="26"/>
+      <w:bookmarkEnd w:id="27"/>
     </w:p>
     <w:p>
       <w:pPr>
@@ -43247,14 +43962,14 @@
           <w:rFonts w:ascii="Consolas" w:hAnsi="Consolas" w:cs="Consolas"/>
         </w:rPr>
       </w:pPr>
-      <w:bookmarkStart w:id="27" w:name="_Toc411773176"/>
+      <w:bookmarkStart w:id="28" w:name="_Toc411773176"/>
       <w:r>
         <w:rPr>
           <w:lang w:val="bg-BG"/>
         </w:rPr>
         <w:t>Ръководство за употреба</w:t>
       </w:r>
-      <w:bookmarkEnd w:id="27"/>
+      <w:bookmarkEnd w:id="28"/>
     </w:p>
     <w:p>
       <w:pPr>
@@ -45614,8 +46329,6 @@
         </w:rPr>
         <w:t>,</w:t>
       </w:r>
-      <w:bookmarkStart w:id="28" w:name="_GoBack"/>
-      <w:bookmarkEnd w:id="28"/>
       <w:r>
         <w:rPr>
           <w:rFonts w:asciiTheme="minorHAnsi" w:hAnsiTheme="minorHAnsi"/>
@@ -47729,23 +48442,7 @@
                 <w:noProof/>
                 <w:lang w:val="bg-BG"/>
               </w:rPr>
-              <w:t>Камера от ст</w:t>
-            </w:r>
-            <w:r>
-              <w:rPr>
-                <w:rStyle w:val="Hyperlink"/>
-                <w:noProof/>
-                <w:lang w:val="bg-BG"/>
-              </w:rPr>
-              <w:t>е</w:t>
-            </w:r>
-            <w:r>
-              <w:rPr>
-                <w:rStyle w:val="Hyperlink"/>
-                <w:noProof/>
-                <w:lang w:val="bg-BG"/>
-              </w:rPr>
-              <w:t>нопеичен тип</w:t>
+              <w:t>Камера от стенопеичен тип</w:t>
             </w:r>
             <w:r>
               <w:rPr>
@@ -48970,7 +49667,7 @@
           <w:rPr>
             <w:noProof/>
           </w:rPr>
-          <w:t>45</w:t>
+          <w:t>12</w:t>
         </w:r>
         <w:r>
           <w:rPr>
@@ -54739,6 +55436,7 @@
   <w:style w:type="character" w:default="1" w:styleId="DefaultParagraphFont">
     <w:name w:val="Default Paragraph Font"/>
     <w:uiPriority w:val="1"/>
+    <w:semiHidden/>
     <w:unhideWhenUsed/>
   </w:style>
   <w:style w:type="table" w:default="1" w:styleId="TableNormal">
@@ -56287,6 +56985,7 @@
   <w:style w:type="character" w:default="1" w:styleId="DefaultParagraphFont">
     <w:name w:val="Default Paragraph Font"/>
     <w:uiPriority w:val="1"/>
+    <w:semiHidden/>
     <w:unhideWhenUsed/>
   </w:style>
   <w:style w:type="table" w:default="1" w:styleId="TableNormal">
@@ -57504,14 +58203,9 @@
     <w:compatSetting w:name="doNotFlipMirrorIndents" w:uri="http://schemas.microsoft.com/office/word" w:val="1"/>
   </w:compat>
   <w:rsids>
-    <w:rsidRoot w:val="0072585E"/>
-    <w:rsid w:val="001E2169"/>
-    <w:rsid w:val="00263DF3"/>
-    <w:rsid w:val="00637909"/>
-    <w:rsid w:val="0072585E"/>
-    <w:rsid w:val="00A61BE9"/>
-    <w:rsid w:val="00E16EBA"/>
-    <w:rsid w:val="00FE50E7"/>
+    <w:rsidRoot w:val="00186C7F"/>
+    <w:rsid w:val="00186C7F"/>
+    <w:rsid w:val="008B7586"/>
   </w:rsids>
   <m:mathPr>
     <m:mathFont m:val="Cambria Math"/>
@@ -57725,46 +58419,10 @@
     <w:basedOn w:val="DefaultParagraphFont"/>
     <w:uiPriority w:val="99"/>
     <w:semiHidden/>
-    <w:rsid w:val="00A61BE9"/>
+    <w:rsid w:val="00186C7F"/>
     <w:rPr>
       <w:color w:val="808080"/>
     </w:rPr>
-  </w:style>
-  <w:style w:type="paragraph" w:customStyle="1" w:styleId="C5DB554C30A44C8D8CEBF4DADF92AED5">
-    <w:name w:val="C5DB554C30A44C8D8CEBF4DADF92AED5"/>
-    <w:rsid w:val="00637909"/>
-  </w:style>
-  <w:style w:type="paragraph" w:customStyle="1" w:styleId="F2EB11E4047343C1B41527C8073D712C">
-    <w:name w:val="F2EB11E4047343C1B41527C8073D712C"/>
-    <w:rsid w:val="00637909"/>
-  </w:style>
-  <w:style w:type="paragraph" w:customStyle="1" w:styleId="5291BBB7EB6A47F7AC48FBFE44FB7340">
-    <w:name w:val="5291BBB7EB6A47F7AC48FBFE44FB7340"/>
-    <w:rsid w:val="00637909"/>
-  </w:style>
-  <w:style w:type="paragraph" w:customStyle="1" w:styleId="E6DE8A938C0C490C8784E6A2FDDF9F79">
-    <w:name w:val="E6DE8A938C0C490C8784E6A2FDDF9F79"/>
-    <w:rsid w:val="00637909"/>
-  </w:style>
-  <w:style w:type="paragraph" w:customStyle="1" w:styleId="21F49CE6C4C848A1A37FDBEAE6AEA689">
-    <w:name w:val="21F49CE6C4C848A1A37FDBEAE6AEA689"/>
-    <w:rsid w:val="00637909"/>
-  </w:style>
-  <w:style w:type="paragraph" w:customStyle="1" w:styleId="AEAE26AF7F544035B60F0B48FEA31AAA">
-    <w:name w:val="AEAE26AF7F544035B60F0B48FEA31AAA"/>
-    <w:rsid w:val="00637909"/>
-  </w:style>
-  <w:style w:type="paragraph" w:customStyle="1" w:styleId="1B54A9C48A5F4BA597C5C434F529A95F">
-    <w:name w:val="1B54A9C48A5F4BA597C5C434F529A95F"/>
-    <w:rsid w:val="00637909"/>
-  </w:style>
-  <w:style w:type="paragraph" w:customStyle="1" w:styleId="99E24B8B0F2E4E36B0F568ABF599027B">
-    <w:name w:val="99E24B8B0F2E4E36B0F568ABF599027B"/>
-    <w:rsid w:val="00A61BE9"/>
-  </w:style>
-  <w:style w:type="paragraph" w:customStyle="1" w:styleId="3211430BC89A437880D3623421191536">
-    <w:name w:val="3211430BC89A437880D3623421191536"/>
-    <w:rsid w:val="00A61BE9"/>
   </w:style>
 </w:styles>
 </file>
@@ -57961,46 +58619,10 @@
     <w:basedOn w:val="DefaultParagraphFont"/>
     <w:uiPriority w:val="99"/>
     <w:semiHidden/>
-    <w:rsid w:val="00A61BE9"/>
+    <w:rsid w:val="00186C7F"/>
     <w:rPr>
       <w:color w:val="808080"/>
     </w:rPr>
-  </w:style>
-  <w:style w:type="paragraph" w:customStyle="1" w:styleId="C5DB554C30A44C8D8CEBF4DADF92AED5">
-    <w:name w:val="C5DB554C30A44C8D8CEBF4DADF92AED5"/>
-    <w:rsid w:val="00637909"/>
-  </w:style>
-  <w:style w:type="paragraph" w:customStyle="1" w:styleId="F2EB11E4047343C1B41527C8073D712C">
-    <w:name w:val="F2EB11E4047343C1B41527C8073D712C"/>
-    <w:rsid w:val="00637909"/>
-  </w:style>
-  <w:style w:type="paragraph" w:customStyle="1" w:styleId="5291BBB7EB6A47F7AC48FBFE44FB7340">
-    <w:name w:val="5291BBB7EB6A47F7AC48FBFE44FB7340"/>
-    <w:rsid w:val="00637909"/>
-  </w:style>
-  <w:style w:type="paragraph" w:customStyle="1" w:styleId="E6DE8A938C0C490C8784E6A2FDDF9F79">
-    <w:name w:val="E6DE8A938C0C490C8784E6A2FDDF9F79"/>
-    <w:rsid w:val="00637909"/>
-  </w:style>
-  <w:style w:type="paragraph" w:customStyle="1" w:styleId="21F49CE6C4C848A1A37FDBEAE6AEA689">
-    <w:name w:val="21F49CE6C4C848A1A37FDBEAE6AEA689"/>
-    <w:rsid w:val="00637909"/>
-  </w:style>
-  <w:style w:type="paragraph" w:customStyle="1" w:styleId="AEAE26AF7F544035B60F0B48FEA31AAA">
-    <w:name w:val="AEAE26AF7F544035B60F0B48FEA31AAA"/>
-    <w:rsid w:val="00637909"/>
-  </w:style>
-  <w:style w:type="paragraph" w:customStyle="1" w:styleId="1B54A9C48A5F4BA597C5C434F529A95F">
-    <w:name w:val="1B54A9C48A5F4BA597C5C434F529A95F"/>
-    <w:rsid w:val="00637909"/>
-  </w:style>
-  <w:style w:type="paragraph" w:customStyle="1" w:styleId="99E24B8B0F2E4E36B0F568ABF599027B">
-    <w:name w:val="99E24B8B0F2E4E36B0F568ABF599027B"/>
-    <w:rsid w:val="00A61BE9"/>
-  </w:style>
-  <w:style w:type="paragraph" w:customStyle="1" w:styleId="3211430BC89A437880D3623421191536">
-    <w:name w:val="3211430BC89A437880D3623421191536"/>
-    <w:rsid w:val="00A61BE9"/>
   </w:style>
 </w:styles>
 </file>
@@ -58291,7 +58913,7 @@
 </file>
 
 <file path=customXml/itemProps1.xml><?xml version="1.0" encoding="utf-8"?>
-<ds:datastoreItem xmlns:ds="http://schemas.openxmlformats.org/officeDocument/2006/customXml" ds:itemID="{4E7BAB32-C6E2-451A-967F-299A04EBE121}">
+<ds:datastoreItem xmlns:ds="http://schemas.openxmlformats.org/officeDocument/2006/customXml" ds:itemID="{3A8A10F2-473B-4257-80F5-16BBF0AFC60E}">
   <ds:schemaRefs>
     <ds:schemaRef ds:uri="http://schemas.openxmlformats.org/officeDocument/2006/bibliography"/>
   </ds:schemaRefs>

</xml_diff>